<commit_message>
dernières modifications pour aujourd'hui bisous. :-)
</commit_message>
<xml_diff>
--- a/GIT HUB_Ebauche.docx
+++ b/GIT HUB_Ebauche.docx
@@ -2349,6 +2349,37 @@
           <w:lang w:eastAsia="fr-FR"/>
         </w:rPr>
         <w:pict>
+          <v:shape id="_x0000_s1095" type="#_x0000_t202" style="position:absolute;margin-left:295.1pt;margin-top:318.35pt;width:64.5pt;height:23.65pt;z-index:251734016" filled="f" stroked="f">
+            <v:textbox style="mso-next-textbox:#_x0000_s1095">
+              <w:txbxContent>
+                <w:p>
+                  <w:pPr>
+                    <w:rPr>
+                      <w:b/>
+                      <w:color w:val="FF0000"/>
+                      <w:sz w:val="32"/>
+                    </w:rPr>
+                  </w:pPr>
+                  <w:r>
+                    <w:rPr>
+                      <w:b/>
+                      <w:color w:val="FF0000"/>
+                      <w:sz w:val="32"/>
+                    </w:rPr>
+                    <w:t>Clone</w:t>
+                  </w:r>
+                </w:p>
+              </w:txbxContent>
+            </v:textbox>
+          </v:shape>
+        </w:pict>
+      </w:r>
+      <w:r>
+        <w:rPr>
+          <w:noProof/>
+          <w:lang w:eastAsia="fr-FR"/>
+        </w:rPr>
+        <w:pict>
           <v:rect id="_x0000_s1058" style="position:absolute;margin-left:369.8pt;margin-top:12.4pt;width:124.65pt;height:67.2pt;z-index:251693056"/>
         </w:pict>
       </w:r>
@@ -2364,12 +2395,14 @@
                 <w:p>
                   <w:pPr>
                     <w:rPr>
-                      <w:sz w:val="24"/>
+                      <w:b/>
+                      <w:sz w:val="32"/>
                     </w:rPr>
                   </w:pPr>
                   <w:r>
                     <w:rPr>
-                      <w:sz w:val="24"/>
+                      <w:b/>
+                      <w:sz w:val="32"/>
                     </w:rPr>
                     <w:t>fork</w:t>
                   </w:r>
@@ -2553,6 +2586,77 @@
           <w:lang w:eastAsia="fr-FR"/>
         </w:rPr>
         <w:pict>
+          <v:shape id="_x0000_s1088" type="#_x0000_t202" style="position:absolute;margin-left:414.8pt;margin-top:184.9pt;width:108.15pt;height:50pt;z-index:251729920" filled="f" stroked="f">
+            <v:textbox style="mso-next-textbox:#_x0000_s1088">
+              <w:txbxContent>
+                <w:p>
+                  <w:r>
+                    <w:t>Recommandations</w:t>
+                  </w:r>
+                </w:p>
+                <w:p>
+                  <w:r>
+                    <w:t>Les_projets_2019</w:t>
+                  </w:r>
+                </w:p>
+              </w:txbxContent>
+            </v:textbox>
+          </v:shape>
+        </w:pict>
+      </w:r>
+      <w:r>
+        <w:rPr>
+          <w:noProof/>
+          <w:lang w:eastAsia="fr-FR"/>
+        </w:rPr>
+        <w:pict>
+          <v:rect id="_x0000_s1087" style="position:absolute;margin-left:402.5pt;margin-top:161.9pt;width:138.6pt;height:77.15pt;z-index:251723776"/>
+        </w:pict>
+      </w:r>
+      <w:r>
+        <w:rPr>
+          <w:noProof/>
+          <w:lang w:eastAsia="fr-FR"/>
+        </w:rPr>
+        <w:pict>
+          <v:shape id="_x0000_s1089" type="#_x0000_t202" style="position:absolute;margin-left:402.5pt;margin-top:161.9pt;width:85.4pt;height:23.65pt;z-index:251725824" filled="f" stroked="f">
+            <v:textbox style="mso-next-textbox:#_x0000_s1089">
+              <w:txbxContent>
+                <w:p>
+                  <w:r>
+                    <w:t>Elève 3</w:t>
+                  </w:r>
+                </w:p>
+              </w:txbxContent>
+            </v:textbox>
+          </v:shape>
+        </w:pict>
+      </w:r>
+      <w:r>
+        <w:rPr>
+          <w:noProof/>
+          <w:lang w:eastAsia="fr-FR"/>
+        </w:rPr>
+        <w:pict>
+          <v:shape id="_x0000_s1083" type="#_x0000_t202" style="position:absolute;margin-left:110.3pt;margin-top:161.9pt;width:85.4pt;height:23.65pt;z-index:251719680" filled="f" stroked="f">
+            <v:textbox style="mso-next-textbox:#_x0000_s1083">
+              <w:txbxContent>
+                <w:p>
+                  <w:r>
+                    <w:t>Elève 1</w:t>
+                  </w:r>
+                </w:p>
+              </w:txbxContent>
+            </v:textbox>
+          </v:shape>
+        </w:pict>
+      </w:r>
+      <w:r>
+        <w:rPr>
+          <w:noProof/>
+          <w:lang w:eastAsia="fr-FR"/>
+        </w:rPr>
+        <w:pict>
           <v:shape id="_x0000_s1069" type="#_x0000_t202" style="position:absolute;margin-left:81.25pt;margin-top:73.7pt;width:108.15pt;height:50pt;z-index:251706368" filled="f" stroked="f">
             <v:textbox style="mso-next-textbox:#_x0000_s1069">
               <w:txbxContent>
@@ -2741,31 +2845,184 @@
       <w:pPr>
         <w:spacing w:after="0"/>
       </w:pPr>
-    </w:p>
-    <w:p>
-      <w:pPr>
-        <w:spacing w:after="0"/>
-      </w:pPr>
-    </w:p>
-    <w:p>
-      <w:pPr>
-        <w:spacing w:after="0"/>
-      </w:pPr>
-    </w:p>
-    <w:p>
-      <w:pPr>
-        <w:spacing w:after="0"/>
-      </w:pPr>
-    </w:p>
-    <w:p>
-      <w:pPr>
-        <w:spacing w:after="0"/>
-      </w:pPr>
-    </w:p>
-    <w:p>
-      <w:pPr>
-        <w:spacing w:after="0"/>
-      </w:pPr>
+      <w:r>
+        <w:rPr>
+          <w:noProof/>
+          <w:lang w:eastAsia="fr-FR"/>
+        </w:rPr>
+        <w:drawing>
+          <wp:anchor distT="0" distB="0" distL="114300" distR="114300" simplePos="0" relativeHeight="251735040" behindDoc="0" locked="0" layoutInCell="1" allowOverlap="1">
+            <wp:simplePos x="0" y="0"/>
+            <wp:positionH relativeFrom="column">
+              <wp:posOffset>2893060</wp:posOffset>
+            </wp:positionH>
+            <wp:positionV relativeFrom="paragraph">
+              <wp:posOffset>81915</wp:posOffset>
+            </wp:positionV>
+            <wp:extent cx="3051175" cy="228600"/>
+            <wp:effectExtent l="19050" t="285750" r="0" b="266700"/>
+            <wp:wrapNone/>
+            <wp:docPr id="8" name="Image 22"/>
+            <wp:cNvGraphicFramePr>
+              <a:graphicFrameLocks xmlns:a="http://schemas.openxmlformats.org/drawingml/2006/main" noChangeAspect="1"/>
+            </wp:cNvGraphicFramePr>
+            <a:graphic xmlns:a="http://schemas.openxmlformats.org/drawingml/2006/main">
+              <a:graphicData uri="http://schemas.openxmlformats.org/drawingml/2006/picture">
+                <pic:pic xmlns:pic="http://schemas.openxmlformats.org/drawingml/2006/picture">
+                  <pic:nvPicPr>
+                    <pic:cNvPr id="0" name="Picture 22"/>
+                    <pic:cNvPicPr>
+                      <a:picLocks noChangeAspect="1" noChangeArrowheads="1"/>
+                    </pic:cNvPicPr>
+                  </pic:nvPicPr>
+                  <pic:blipFill>
+                    <a:blip r:embed="rId16" cstate="print"/>
+                    <a:srcRect t="62281" r="25177"/>
+                    <a:stretch>
+                      <a:fillRect/>
+                    </a:stretch>
+                  </pic:blipFill>
+                  <pic:spPr bwMode="auto">
+                    <a:xfrm rot="20946708">
+                      <a:off x="0" y="0"/>
+                      <a:ext cx="3051175" cy="228600"/>
+                    </a:xfrm>
+                    <a:prstGeom prst="rect">
+                      <a:avLst/>
+                    </a:prstGeom>
+                    <a:noFill/>
+                    <a:ln w="9525">
+                      <a:noFill/>
+                      <a:miter lim="800000"/>
+                      <a:headEnd/>
+                      <a:tailEnd/>
+                    </a:ln>
+                  </pic:spPr>
+                </pic:pic>
+              </a:graphicData>
+            </a:graphic>
+          </wp:anchor>
+        </w:drawing>
+      </w:r>
+    </w:p>
+    <w:p>
+      <w:pPr>
+        <w:spacing w:after="0"/>
+      </w:pPr>
+    </w:p>
+    <w:p>
+      <w:pPr>
+        <w:spacing w:after="0"/>
+      </w:pPr>
+    </w:p>
+    <w:p>
+      <w:pPr>
+        <w:spacing w:after="0"/>
+      </w:pPr>
+      <w:r>
+        <w:rPr>
+          <w:noProof/>
+          <w:lang w:eastAsia="fr-FR"/>
+        </w:rPr>
+        <w:pict>
+          <v:shape id="_x0000_s1093" type="#_x0000_t32" style="position:absolute;margin-left:347.75pt;margin-top:3.8pt;width:75.8pt;height:47.25pt;flip:x;z-index:251731968" o:connectortype="straight" strokecolor="red">
+            <v:stroke endarrow="block"/>
+          </v:shape>
+        </w:pict>
+      </w:r>
+      <w:r>
+        <w:rPr>
+          <w:noProof/>
+          <w:lang w:eastAsia="fr-FR"/>
+        </w:rPr>
+        <w:pict>
+          <v:shape id="_x0000_s1094" type="#_x0000_t32" style="position:absolute;margin-left:459pt;margin-top:.2pt;width:35.45pt;height:61.85pt;z-index:251732992" o:connectortype="straight" strokecolor="red">
+            <v:stroke endarrow="block"/>
+          </v:shape>
+        </w:pict>
+      </w:r>
+      <w:r>
+        <w:rPr>
+          <w:noProof/>
+          <w:lang w:eastAsia="fr-FR"/>
+        </w:rPr>
+        <w:pict>
+          <v:shape id="_x0000_s1092" type="#_x0000_t32" style="position:absolute;margin-left:222.6pt;margin-top:.2pt;width:154.8pt;height:46.05pt;flip:x;z-index:251730944" o:connectortype="straight" strokecolor="red">
+            <v:stroke endarrow="block"/>
+          </v:shape>
+        </w:pict>
+      </w:r>
+    </w:p>
+    <w:p>
+      <w:pPr>
+        <w:spacing w:after="0"/>
+      </w:pPr>
+    </w:p>
+    <w:p>
+      <w:pPr>
+        <w:spacing w:after="0"/>
+      </w:pPr>
+      <w:r>
+        <w:rPr>
+          <w:noProof/>
+          <w:lang w:eastAsia="fr-FR"/>
+        </w:rPr>
+        <w:pict>
+          <v:shape id="_x0000_s1085" type="#_x0000_t202" style="position:absolute;margin-left:269.25pt;margin-top:30.5pt;width:108.15pt;height:50pt;z-index:251728896" filled="f" stroked="f">
+            <v:textbox style="mso-next-textbox:#_x0000_s1085">
+              <w:txbxContent>
+                <w:p>
+                  <w:r>
+                    <w:t>Recommandations</w:t>
+                  </w:r>
+                </w:p>
+                <w:p>
+                  <w:r>
+                    <w:t>Les_projets_2019</w:t>
+                  </w:r>
+                </w:p>
+              </w:txbxContent>
+            </v:textbox>
+          </v:shape>
+        </w:pict>
+      </w:r>
+      <w:r>
+        <w:rPr>
+          <w:noProof/>
+          <w:lang w:eastAsia="fr-FR"/>
+        </w:rPr>
+        <w:pict>
+          <v:rect id="_x0000_s1084" style="position:absolute;margin-left:256.95pt;margin-top:7.5pt;width:138.6pt;height:77.15pt;z-index:251720704"/>
+        </w:pict>
+      </w:r>
+      <w:r>
+        <w:rPr>
+          <w:noProof/>
+          <w:lang w:eastAsia="fr-FR"/>
+        </w:rPr>
+        <w:pict>
+          <v:shape id="_x0000_s1086" type="#_x0000_t202" style="position:absolute;margin-left:256.95pt;margin-top:7.5pt;width:85.4pt;height:23.65pt;z-index:251722752" filled="f" stroked="f">
+            <v:textbox style="mso-next-textbox:#_x0000_s1086">
+              <w:txbxContent>
+                <w:p>
+                  <w:r>
+                    <w:t>Elève 2</w:t>
+                  </w:r>
+                </w:p>
+              </w:txbxContent>
+            </v:textbox>
+          </v:shape>
+        </w:pict>
+      </w:r>
+      <w:r>
+        <w:rPr>
+          <w:noProof/>
+          <w:lang w:eastAsia="fr-FR"/>
+        </w:rPr>
+        <w:pict>
+          <v:rect id="_x0000_s1081" style="position:absolute;margin-left:110.3pt;margin-top:7.5pt;width:138.6pt;height:77.15pt;z-index:251714047"/>
+        </w:pict>
+      </w:r>
       <w:r>
         <w:rPr>
           <w:noProof/>
@@ -2780,46 +3037,2378 @@
       <w:pPr>
         <w:spacing w:after="0"/>
       </w:pPr>
-    </w:p>
-    <w:p>
-      <w:pPr>
-        <w:spacing w:after="0"/>
-      </w:pPr>
-    </w:p>
-    <w:p>
-      <w:pPr>
-        <w:spacing w:after="0"/>
-      </w:pPr>
-    </w:p>
-    <w:p>
-      <w:pPr>
-        <w:spacing w:after="0"/>
-      </w:pPr>
-    </w:p>
-    <w:p>
-      <w:pPr>
-        <w:spacing w:after="0"/>
-      </w:pPr>
-    </w:p>
-    <w:p>
-      <w:pPr>
-        <w:spacing w:after="0"/>
-      </w:pPr>
-    </w:p>
-    <w:p>
-      <w:pPr>
-        <w:spacing w:after="0"/>
-      </w:pPr>
-    </w:p>
-    <w:p>
-      <w:pPr>
-        <w:spacing w:after="0"/>
-      </w:pPr>
-    </w:p>
-    <w:p>
-      <w:pPr>
-        <w:spacing w:after="0"/>
-      </w:pPr>
+      <w:r>
+        <w:rPr>
+          <w:noProof/>
+          <w:lang w:eastAsia="fr-FR"/>
+        </w:rPr>
+        <w:pict>
+          <v:rect id="_x0000_s1091" style="position:absolute;margin-left:408.5pt;margin-top:11.7pt;width:124.65pt;height:55.85pt;z-index:251727872"/>
+        </w:pict>
+      </w:r>
+      <w:r>
+        <w:rPr>
+          <w:noProof/>
+          <w:lang w:eastAsia="fr-FR"/>
+        </w:rPr>
+        <w:pict>
+          <v:rect id="_x0000_s1090" style="position:absolute;margin-left:265.55pt;margin-top:11.7pt;width:124.65pt;height:55.85pt;z-index:251726848"/>
+        </w:pict>
+      </w:r>
+      <w:r>
+        <w:rPr>
+          <w:noProof/>
+          <w:lang w:eastAsia="fr-FR"/>
+        </w:rPr>
+        <w:pict>
+          <v:rect id="_x0000_s1075" style="position:absolute;margin-left:116.85pt;margin-top:11.7pt;width:124.65pt;height:55.85pt;z-index:251717632"/>
+        </w:pict>
+      </w:r>
+      <w:r>
+        <w:rPr>
+          <w:noProof/>
+          <w:lang w:eastAsia="fr-FR"/>
+        </w:rPr>
+        <w:pict>
+          <v:shape id="_x0000_s1076" type="#_x0000_t202" style="position:absolute;margin-left:122.6pt;margin-top:15.05pt;width:108.15pt;height:50pt;z-index:251718656" filled="f" stroked="f">
+            <v:textbox style="mso-next-textbox:#_x0000_s1076">
+              <w:txbxContent>
+                <w:p>
+                  <w:r>
+                    <w:t>Recommandations</w:t>
+                  </w:r>
+                </w:p>
+                <w:p>
+                  <w:r>
+                    <w:t>Les_projets_2019</w:t>
+                  </w:r>
+                </w:p>
+              </w:txbxContent>
+            </v:textbox>
+          </v:shape>
+        </w:pict>
+      </w:r>
+    </w:p>
+    <w:p>
+      <w:pPr>
+        <w:spacing w:after="0"/>
+      </w:pPr>
+    </w:p>
+    <w:p>
+      <w:pPr>
+        <w:spacing w:after="0"/>
+      </w:pPr>
+    </w:p>
+    <w:p>
+      <w:pPr>
+        <w:spacing w:after="0"/>
+      </w:pPr>
+    </w:p>
+    <w:p>
+      <w:pPr>
+        <w:spacing w:after="0"/>
+      </w:pPr>
+      <w:r>
+        <w:t>Ils possèdent maintenant chacun le projet en local. Ils le modifient à souhait</w:t>
+      </w:r>
+    </w:p>
+    <w:p>
+      <w:pPr>
+        <w:spacing w:after="0"/>
+      </w:pPr>
+      <w:r>
+        <w:rPr>
+          <w:noProof/>
+          <w:lang w:eastAsia="fr-FR"/>
+        </w:rPr>
+        <w:pict>
+          <v:group id="_x0000_s1124" style="position:absolute;margin-left:9.25pt;margin-top:13pt;width:540.15pt;height:240.65pt;z-index:251764736" coordorigin="752,1277" coordsize="10803,4813">
+            <v:rect id="_x0000_s1096" style="position:absolute;left:755;top:1278;width:10800;height:2966" fillcolor="#f2dbdb [661]"/>
+            <v:rect id="_x0000_s1097" style="position:absolute;left:906;top:1762;width:4975;height:2364" fillcolor="#92cddc [1944]"/>
+            <v:rect id="_x0000_s1098" style="position:absolute;left:6418;top:1762;width:4975;height:2364" fillcolor="#c2d69b [1942]"/>
+            <v:shape id="_x0000_s1099" type="#_x0000_t202" style="position:absolute;left:752;top:1277;width:1708;height:473" filled="f" stroked="f">
+              <v:textbox>
+                <w:txbxContent>
+                  <w:p>
+                    <w:r>
+                      <w:t>GitHub</w:t>
+                    </w:r>
+                  </w:p>
+                </w:txbxContent>
+              </v:textbox>
+            </v:shape>
+            <v:shape id="_x0000_s1100" type="#_x0000_t202" style="position:absolute;left:967;top:1837;width:1708;height:473" filled="f" stroked="f">
+              <v:textbox>
+                <w:txbxContent>
+                  <w:p>
+                    <w:r>
+                      <w:t>jcdagnet/ISN</w:t>
+                    </w:r>
+                  </w:p>
+                </w:txbxContent>
+              </v:textbox>
+            </v:shape>
+            <v:shape id="_x0000_s1101" type="#_x0000_t202" style="position:absolute;left:6533;top:1837;width:1708;height:473" filled="f" stroked="f">
+              <v:textbox>
+                <w:txbxContent>
+                  <w:p>
+                    <w:r>
+                      <w:t>Elève 1</w:t>
+                    </w:r>
+                  </w:p>
+                </w:txbxContent>
+              </v:textbox>
+            </v:shape>
+            <v:rect id="_x0000_s1102" style="position:absolute;left:755;top:4428;width:10800;height:1662" fillcolor="#f2dbdb [661]"/>
+            <v:shape id="_x0000_s1103" type="#_x0000_t202" style="position:absolute;left:752;top:4483;width:1708;height:473" filled="f" stroked="f">
+              <v:textbox style="mso-next-textbox:#_x0000_s1103">
+                <w:txbxContent>
+                  <w:p>
+                    <w:r>
+                      <w:t>Local</w:t>
+                    </w:r>
+                  </w:p>
+                </w:txbxContent>
+              </v:textbox>
+            </v:shape>
+            <v:rect id="_x0000_s1104" style="position:absolute;left:2120;top:2590;width:2493;height:1344"/>
+            <v:shape id="_x0000_s1105" type="#_x0000_t202" style="position:absolute;left:2192;top:2719;width:2163;height:1000" filled="f" stroked="f">
+              <v:textbox style="mso-next-textbox:#_x0000_s1105">
+                <w:txbxContent>
+                  <w:p>
+                    <w:r>
+                      <w:t>Recommandations</w:t>
+                    </w:r>
+                  </w:p>
+                  <w:p>
+                    <w:r>
+                      <w:t>Les_projets_2019</w:t>
+                    </w:r>
+                  </w:p>
+                </w:txbxContent>
+              </v:textbox>
+            </v:shape>
+            <v:rect id="_x0000_s1106" style="position:absolute;left:7966;top:2590;width:2493;height:1344"/>
+            <v:shape id="_x0000_s1107" type="#_x0000_t202" style="position:absolute;left:8081;top:2719;width:2163;height:1000" filled="f" stroked="f">
+              <v:textbox style="mso-next-textbox:#_x0000_s1107">
+                <w:txbxContent>
+                  <w:p>
+                    <w:r>
+                      <w:t>Recommandations</w:t>
+                    </w:r>
+                  </w:p>
+                  <w:p>
+                    <w:r>
+                      <w:t>Les_projets_2019</w:t>
+                    </w:r>
+                  </w:p>
+                </w:txbxContent>
+              </v:textbox>
+            </v:shape>
+            <v:rect id="_x0000_s1108" style="position:absolute;left:2773;top:4483;width:2772;height:1543"/>
+            <v:rect id="_x0000_s1109" style="position:absolute;left:2904;top:4876;width:2493;height:1117"/>
+            <v:shape id="_x0000_s1110" type="#_x0000_t202" style="position:absolute;left:3019;top:4943;width:2163;height:1000" filled="f" stroked="f">
+              <v:textbox style="mso-next-textbox:#_x0000_s1110">
+                <w:txbxContent>
+                  <w:p>
+                    <w:r>
+                      <w:t>Recommandations</w:t>
+                    </w:r>
+                  </w:p>
+                  <w:p>
+                    <w:r>
+                      <w:t>Les_projets_2019</w:t>
+                    </w:r>
+                  </w:p>
+                </w:txbxContent>
+              </v:textbox>
+            </v:shape>
+            <v:shape id="_x0000_s1111" type="#_x0000_t202" style="position:absolute;left:2773;top:4483;width:1708;height:473" filled="f" stroked="f">
+              <v:textbox style="mso-next-textbox:#_x0000_s1111">
+                <w:txbxContent>
+                  <w:p>
+                    <w:r>
+                      <w:t>Elève 1</w:t>
+                    </w:r>
+                  </w:p>
+                </w:txbxContent>
+              </v:textbox>
+            </v:shape>
+            <v:rect id="_x0000_s1112" style="position:absolute;left:5706;top:4483;width:2772;height:1543"/>
+            <v:shape id="_x0000_s1113" type="#_x0000_t202" style="position:absolute;left:5706;top:4483;width:1708;height:473" filled="f" stroked="f">
+              <v:textbox style="mso-next-textbox:#_x0000_s1113">
+                <w:txbxContent>
+                  <w:p>
+                    <w:r>
+                      <w:t>Elève 2</w:t>
+                    </w:r>
+                  </w:p>
+                </w:txbxContent>
+              </v:textbox>
+            </v:shape>
+            <v:rect id="_x0000_s1114" style="position:absolute;left:8617;top:4483;width:2772;height:1543"/>
+            <v:shape id="_x0000_s1115" type="#_x0000_t202" style="position:absolute;left:8617;top:4483;width:1708;height:473" filled="f" stroked="f">
+              <v:textbox style="mso-next-textbox:#_x0000_s1115">
+                <w:txbxContent>
+                  <w:p>
+                    <w:r>
+                      <w:t>Elève 3</w:t>
+                    </w:r>
+                  </w:p>
+                </w:txbxContent>
+              </v:textbox>
+            </v:shape>
+            <v:rect id="_x0000_s1116" style="position:absolute;left:5878;top:4876;width:2493;height:1117"/>
+            <v:rect id="_x0000_s1117" style="position:absolute;left:8737;top:4876;width:2493;height:1117"/>
+            <v:shape id="_x0000_s1118" type="#_x0000_t202" style="position:absolute;left:5952;top:4943;width:2163;height:1000" filled="f" stroked="f">
+              <v:textbox style="mso-next-textbox:#_x0000_s1118">
+                <w:txbxContent>
+                  <w:p>
+                    <w:r>
+                      <w:t>Recommandations</w:t>
+                    </w:r>
+                  </w:p>
+                  <w:p>
+                    <w:r>
+                      <w:t>Les_projets_2019</w:t>
+                    </w:r>
+                  </w:p>
+                </w:txbxContent>
+              </v:textbox>
+            </v:shape>
+            <v:shape id="_x0000_s1119" type="#_x0000_t202" style="position:absolute;left:8863;top:4943;width:2163;height:1000" filled="f" stroked="f">
+              <v:textbox style="mso-next-textbox:#_x0000_s1119">
+                <w:txbxContent>
+                  <w:p>
+                    <w:r>
+                      <w:t>Recommandations</w:t>
+                    </w:r>
+                  </w:p>
+                  <w:p>
+                    <w:r>
+                      <w:t>Les_projets_2019</w:t>
+                    </w:r>
+                  </w:p>
+                </w:txbxContent>
+              </v:textbox>
+            </v:shape>
+            <v:shape id="_x0000_s1120" type="#_x0000_t32" style="position:absolute;left:5019;top:3719;width:3096;height:921;flip:x" o:connectortype="straight" strokecolor="red">
+              <v:stroke endarrow="block"/>
+            </v:shape>
+            <v:shape id="_x0000_s1121" type="#_x0000_t32" style="position:absolute;left:7522;top:3791;width:1516;height:945;flip:x" o:connectortype="straight" strokecolor="red">
+              <v:stroke endarrow="block"/>
+            </v:shape>
+            <v:shape id="_x0000_s1122" type="#_x0000_t32" style="position:absolute;left:9747;top:3719;width:709;height:1237" o:connectortype="straight" strokecolor="red">
+              <v:stroke endarrow="block"/>
+            </v:shape>
+            <v:shape id="_x0000_s1123" type="#_x0000_t202" style="position:absolute;left:6469;top:3597;width:1290;height:473" filled="f" stroked="f">
+              <v:textbox style="mso-next-textbox:#_x0000_s1123">
+                <w:txbxContent>
+                  <w:p>
+                    <w:pPr>
+                      <w:rPr>
+                        <w:b/>
+                        <w:color w:val="FF0000"/>
+                        <w:sz w:val="32"/>
+                      </w:rPr>
+                    </w:pPr>
+                    <w:r>
+                      <w:rPr>
+                        <w:b/>
+                        <w:color w:val="FF0000"/>
+                        <w:sz w:val="32"/>
+                      </w:rPr>
+                      <w:t>Clone</w:t>
+                    </w:r>
+                  </w:p>
+                </w:txbxContent>
+              </v:textbox>
+            </v:shape>
+          </v:group>
+        </w:pict>
+      </w:r>
+    </w:p>
+    <w:p>
+      <w:pPr>
+        <w:spacing w:after="0"/>
+      </w:pPr>
+    </w:p>
+    <w:p>
+      <w:pPr>
+        <w:spacing w:after="0"/>
+      </w:pPr>
+    </w:p>
+    <w:p>
+      <w:pPr>
+        <w:spacing w:after="0"/>
+      </w:pPr>
+    </w:p>
+    <w:p>
+      <w:pPr>
+        <w:spacing w:after="0"/>
+      </w:pPr>
+    </w:p>
+    <w:p>
+      <w:pPr>
+        <w:spacing w:after="0"/>
+      </w:pPr>
+    </w:p>
+    <w:p>
+      <w:pPr>
+        <w:spacing w:after="0"/>
+      </w:pPr>
+    </w:p>
+    <w:p>
+      <w:pPr>
+        <w:spacing w:after="0"/>
+      </w:pPr>
+    </w:p>
+    <w:p>
+      <w:pPr>
+        <w:spacing w:after="0"/>
+      </w:pPr>
+    </w:p>
+    <w:p>
+      <w:pPr>
+        <w:spacing w:after="0"/>
+      </w:pPr>
+    </w:p>
+    <w:p>
+      <w:pPr>
+        <w:spacing w:after="0"/>
+      </w:pPr>
+    </w:p>
+    <w:p>
+      <w:pPr>
+        <w:spacing w:after="0"/>
+      </w:pPr>
+    </w:p>
+    <w:p>
+      <w:pPr>
+        <w:spacing w:after="0"/>
+      </w:pPr>
+    </w:p>
+    <w:p>
+      <w:pPr>
+        <w:spacing w:after="0"/>
+      </w:pPr>
+    </w:p>
+    <w:p>
+      <w:pPr>
+        <w:spacing w:after="0"/>
+      </w:pPr>
+    </w:p>
+    <w:p>
+      <w:pPr>
+        <w:spacing w:after="0"/>
+      </w:pPr>
+    </w:p>
+    <w:p>
+      <w:pPr>
+        <w:spacing w:after="0"/>
+      </w:pPr>
+    </w:p>
+    <w:p>
+      <w:pPr>
+        <w:spacing w:after="0"/>
+      </w:pPr>
+    </w:p>
+    <w:p>
+      <w:pPr>
+        <w:spacing w:after="0"/>
+      </w:pPr>
+    </w:p>
+    <w:p>
+      <w:pPr>
+        <w:spacing w:after="0"/>
+      </w:pPr>
+      <w:r>
+        <w:t>Une fois modifié, ils peuvent voir leur propre modification avec un " $ git status"</w:t>
+      </w:r>
+    </w:p>
+    <w:p>
+      <w:pPr>
+        <w:spacing w:after="0"/>
+      </w:pPr>
+      <w:r>
+        <w:rPr>
+          <w:noProof/>
+          <w:lang w:eastAsia="fr-FR"/>
+        </w:rPr>
+        <w:drawing>
+          <wp:inline distT="0" distB="0" distL="0" distR="0">
+            <wp:extent cx="4068454" cy="1632768"/>
+            <wp:effectExtent l="19050" t="0" r="8246" b="0"/>
+            <wp:docPr id="9" name="Image 1"/>
+            <wp:cNvGraphicFramePr>
+              <a:graphicFrameLocks xmlns:a="http://schemas.openxmlformats.org/drawingml/2006/main" noChangeAspect="1"/>
+            </wp:cNvGraphicFramePr>
+            <a:graphic xmlns:a="http://schemas.openxmlformats.org/drawingml/2006/main">
+              <a:graphicData uri="http://schemas.openxmlformats.org/drawingml/2006/picture">
+                <pic:pic xmlns:pic="http://schemas.openxmlformats.org/drawingml/2006/picture">
+                  <pic:nvPicPr>
+                    <pic:cNvPr id="0" name="Picture 1"/>
+                    <pic:cNvPicPr>
+                      <a:picLocks noChangeAspect="1" noChangeArrowheads="1"/>
+                    </pic:cNvPicPr>
+                  </pic:nvPicPr>
+                  <pic:blipFill>
+                    <a:blip r:embed="rId29" cstate="print"/>
+                    <a:srcRect/>
+                    <a:stretch>
+                      <a:fillRect/>
+                    </a:stretch>
+                  </pic:blipFill>
+                  <pic:spPr bwMode="auto">
+                    <a:xfrm>
+                      <a:off x="0" y="0"/>
+                      <a:ext cx="4069365" cy="1633134"/>
+                    </a:xfrm>
+                    <a:prstGeom prst="rect">
+                      <a:avLst/>
+                    </a:prstGeom>
+                    <a:noFill/>
+                    <a:ln w="9525">
+                      <a:noFill/>
+                      <a:miter lim="800000"/>
+                      <a:headEnd/>
+                      <a:tailEnd/>
+                    </a:ln>
+                  </pic:spPr>
+                </pic:pic>
+              </a:graphicData>
+            </a:graphic>
+          </wp:inline>
+        </w:drawing>
+      </w:r>
+    </w:p>
+    <w:p>
+      <w:pPr>
+        <w:spacing w:after="0"/>
+      </w:pPr>
+    </w:p>
+    <w:p>
+      <w:pPr>
+        <w:spacing w:after="0"/>
+      </w:pPr>
+    </w:p>
+    <w:p>
+      <w:pPr>
+        <w:spacing w:after="0"/>
+      </w:pPr>
+      <w:r>
+        <w:t>Il faut maintenant remonter le projet sur le site GitHub.</w:t>
+      </w:r>
+      <w:r>
+        <w:t xml:space="preserve"> Exemple suite à des modifications de l'élève </w:t>
+      </w:r>
+      <w:r>
+        <w:t>3</w:t>
+      </w:r>
+      <w:r>
+        <w:t>.</w:t>
+      </w:r>
+    </w:p>
+    <w:p>
+      <w:pPr>
+        <w:spacing w:after="0"/>
+      </w:pPr>
+      <w:r>
+        <w:t>Pour commencer, créer un "</w:t>
+      </w:r>
+      <w:r>
+        <w:rPr>
+          <w:b/>
+        </w:rPr>
+        <w:t>commit</w:t>
+      </w:r>
+      <w:r>
+        <w:t>" (sur lequel le "</w:t>
+      </w:r>
+      <w:r>
+        <w:rPr>
+          <w:b/>
+        </w:rPr>
+        <w:t>push</w:t>
+      </w:r>
+      <w:r>
+        <w:t>" travaillera)</w:t>
+      </w:r>
+      <w:r>
+        <w:t xml:space="preserve"> après avoir fait un "</w:t>
+      </w:r>
+      <w:r>
+        <w:rPr>
+          <w:b/>
+        </w:rPr>
+        <w:t>add</w:t>
+      </w:r>
+      <w:r>
+        <w:t>" (pour ajouter à l'index)</w:t>
+      </w:r>
+    </w:p>
+    <w:p>
+      <w:pPr>
+        <w:spacing w:after="0"/>
+      </w:pPr>
+      <w:r>
+        <w:rPr>
+          <w:noProof/>
+          <w:lang w:eastAsia="fr-FR"/>
+        </w:rPr>
+        <w:pict>
+          <v:rect id="_x0000_s1135" style="position:absolute;margin-left:232.9pt;margin-top:28.75pt;width:124.65pt;height:55.85pt;z-index:251776000"/>
+        </w:pict>
+      </w:r>
+      <w:r>
+        <w:rPr>
+          <w:noProof/>
+          <w:lang w:eastAsia="fr-FR"/>
+        </w:rPr>
+        <w:pict>
+          <v:shape id="_x0000_s1132" type="#_x0000_t202" style="position:absolute;margin-left:224.3pt;margin-top:9.1pt;width:85.4pt;height:23.65pt;z-index:251772928" filled="f" stroked="f">
+            <v:textbox style="mso-next-textbox:#_x0000_s1132">
+              <w:txbxContent>
+                <w:p>
+                  <w:r>
+                    <w:t>Elève 2</w:t>
+                  </w:r>
+                </w:p>
+              </w:txbxContent>
+            </v:textbox>
+          </v:shape>
+        </w:pict>
+      </w:r>
+      <w:r>
+        <w:rPr>
+          <w:noProof/>
+          <w:lang w:eastAsia="fr-FR"/>
+        </w:rPr>
+        <w:pict>
+          <v:rect id="_x0000_s1131" style="position:absolute;margin-left:224.3pt;margin-top:9.1pt;width:138.6pt;height:77.15pt;z-index:251771904"/>
+        </w:pict>
+      </w:r>
+      <w:r>
+        <w:rPr>
+          <w:noProof/>
+          <w:lang w:eastAsia="fr-FR"/>
+        </w:rPr>
+        <w:pict>
+          <v:shape id="_x0000_s1130" type="#_x0000_t202" style="position:absolute;margin-left:77.65pt;margin-top:9.1pt;width:85.4pt;height:23.65pt;z-index:251837440" filled="f" stroked="f">
+            <v:textbox style="mso-next-textbox:#_x0000_s1130">
+              <w:txbxContent>
+                <w:p>
+                  <w:r>
+                    <w:t>Elève 1</w:t>
+                  </w:r>
+                </w:p>
+              </w:txbxContent>
+            </v:textbox>
+          </v:shape>
+        </w:pict>
+      </w:r>
+      <w:r>
+        <w:rPr>
+          <w:noProof/>
+          <w:lang w:eastAsia="fr-FR"/>
+        </w:rPr>
+        <w:pict>
+          <v:shape id="_x0000_s1129" type="#_x0000_t202" style="position:absolute;margin-left:89.95pt;margin-top:32.1pt;width:108.15pt;height:50pt;z-index:251836416" filled="f" stroked="f">
+            <v:textbox style="mso-next-textbox:#_x0000_s1129">
+              <w:txbxContent>
+                <w:p>
+                  <w:r>
+                    <w:t>Recommandations</w:t>
+                  </w:r>
+                </w:p>
+                <w:p>
+                  <w:r>
+                    <w:t>Les_projets_2019</w:t>
+                  </w:r>
+                </w:p>
+              </w:txbxContent>
+            </v:textbox>
+          </v:shape>
+        </w:pict>
+      </w:r>
+      <w:r>
+        <w:rPr>
+          <w:noProof/>
+          <w:lang w:eastAsia="fr-FR"/>
+        </w:rPr>
+        <w:pict>
+          <v:rect id="_x0000_s1128" style="position:absolute;margin-left:84.2pt;margin-top:28.75pt;width:124.65pt;height:55.85pt;z-index:251835392"/>
+        </w:pict>
+      </w:r>
+      <w:r>
+        <w:rPr>
+          <w:noProof/>
+          <w:lang w:eastAsia="fr-FR"/>
+        </w:rPr>
+        <w:pict>
+          <v:rect id="_x0000_s1195" style="position:absolute;margin-left:77.65pt;margin-top:9.1pt;width:138.6pt;height:77.15pt;z-index:251834368"/>
+        </w:pict>
+      </w:r>
+      <w:r>
+        <w:rPr>
+          <w:noProof/>
+          <w:lang w:eastAsia="fr-FR"/>
+        </w:rPr>
+        <w:pict>
+          <v:shape id="_x0000_s1137" type="#_x0000_t202" style="position:absolute;margin-left:236.6pt;margin-top:32.1pt;width:108.15pt;height:50pt;z-index:251778048" filled="f" stroked="f">
+            <v:textbox style="mso-next-textbox:#_x0000_s1137">
+              <w:txbxContent>
+                <w:p>
+                  <w:r>
+                    <w:t>Recommandations</w:t>
+                  </w:r>
+                </w:p>
+                <w:p>
+                  <w:r>
+                    <w:t>Les_projets_2019</w:t>
+                  </w:r>
+                </w:p>
+              </w:txbxContent>
+            </v:textbox>
+          </v:shape>
+        </w:pict>
+      </w:r>
+      <w:r>
+        <w:rPr>
+          <w:noProof/>
+          <w:lang w:eastAsia="fr-FR"/>
+        </w:rPr>
+        <w:pict>
+          <v:rect id="_x0000_s1186" style="position:absolute;margin-left:402.7pt;margin-top:9.1pt;width:138.6pt;height:159.2pt;z-index:251826176"/>
+        </w:pict>
+      </w:r>
+      <w:r>
+        <w:rPr>
+          <w:noProof/>
+          <w:lang w:eastAsia="fr-FR"/>
+        </w:rPr>
+        <w:pict>
+          <v:rect id="_x0000_s1125" style="position:absolute;margin-left:9.4pt;margin-top:6.35pt;width:540pt;height:172.15pt;z-index:251765760" fillcolor="#f2dbdb [661]"/>
+        </w:pict>
+      </w:r>
+      <w:r>
+        <w:rPr>
+          <w:noProof/>
+          <w:lang w:eastAsia="fr-FR"/>
+        </w:rPr>
+        <w:pict>
+          <v:shape id="_x0000_s1138" type="#_x0000_t202" style="position:absolute;margin-left:414.8pt;margin-top:32.1pt;width:108.15pt;height:50pt;z-index:251830272" filled="f" stroked="f">
+            <v:textbox style="mso-next-textbox:#_x0000_s1138">
+              <w:txbxContent>
+                <w:p>
+                  <w:r>
+                    <w:t>Recommandations</w:t>
+                  </w:r>
+                </w:p>
+                <w:p>
+                  <w:r>
+                    <w:t>Les_projets_2019</w:t>
+                  </w:r>
+                </w:p>
+              </w:txbxContent>
+            </v:textbox>
+          </v:shape>
+        </w:pict>
+      </w:r>
+      <w:r>
+        <w:rPr>
+          <w:noProof/>
+          <w:lang w:eastAsia="fr-FR"/>
+        </w:rPr>
+        <w:pict>
+          <v:shape id="_x0000_s1134" type="#_x0000_t202" style="position:absolute;margin-left:402.5pt;margin-top:9.1pt;width:85.4pt;height:23.65pt;z-index:251833344" filled="f" stroked="f">
+            <v:textbox style="mso-next-textbox:#_x0000_s1134">
+              <w:txbxContent>
+                <w:p>
+                  <w:r>
+                    <w:t>Elève 3</w:t>
+                  </w:r>
+                </w:p>
+              </w:txbxContent>
+            </v:textbox>
+          </v:shape>
+        </w:pict>
+      </w:r>
+      <w:r>
+        <w:rPr>
+          <w:noProof/>
+          <w:lang w:eastAsia="fr-FR"/>
+        </w:rPr>
+        <w:pict>
+          <v:shape id="_x0000_s1126" type="#_x0000_t202" style="position:absolute;margin-left:9.25pt;margin-top:9.1pt;width:85.4pt;height:23.65pt;z-index:251766784" filled="f" stroked="f">
+            <v:textbox style="mso-next-textbox:#_x0000_s1126">
+              <w:txbxContent>
+                <w:p>
+                  <w:r>
+                    <w:t>Local</w:t>
+                  </w:r>
+                </w:p>
+              </w:txbxContent>
+            </v:textbox>
+          </v:shape>
+        </w:pict>
+      </w:r>
+    </w:p>
+    <w:p>
+      <w:pPr>
+        <w:spacing w:after="0"/>
+      </w:pPr>
+      <w:r>
+        <w:rPr>
+          <w:noProof/>
+          <w:lang w:eastAsia="fr-FR"/>
+        </w:rPr>
+        <w:pict>
+          <v:rect id="_x0000_s1136" style="position:absolute;margin-left:409.05pt;margin-top:13.35pt;width:124.65pt;height:55.85pt;z-index:251829248"/>
+        </w:pict>
+      </w:r>
+    </w:p>
+    <w:p>
+      <w:pPr>
+        <w:spacing w:after="0"/>
+      </w:pPr>
+    </w:p>
+    <w:p>
+      <w:pPr>
+        <w:spacing w:after="0"/>
+      </w:pPr>
+      <w:r>
+        <w:rPr>
+          <w:noProof/>
+          <w:lang w:eastAsia="fr-FR"/>
+        </w:rPr>
+        <w:pict>
+          <v:shape id="_x0000_s1144" style="position:absolute;margin-left:366.95pt;margin-top:11.95pt;width:41.55pt;height:34.3pt;z-index:251838464" coordsize="831,686" path="m831,20c701,10,571,,452,30,333,60,174,114,119,202,64,290,,479,119,560v119,81,593,105,712,126e" filled="f">
+            <v:stroke endarrow="open"/>
+            <v:path arrowok="t"/>
+          </v:shape>
+        </w:pict>
+      </w:r>
+      <w:r>
+        <w:rPr>
+          <w:noProof/>
+          <w:lang w:eastAsia="fr-FR"/>
+        </w:rPr>
+        <w:pict>
+          <v:shape id="_x0000_s1148" style="position:absolute;margin-left:366.95pt;margin-top:66.05pt;width:41.55pt;height:34.3pt;z-index:251839488" coordsize="831,686" path="m831,20c701,10,571,,452,30,333,60,174,114,119,202,64,290,,479,119,560v119,81,593,105,712,126e" filled="f">
+            <v:stroke endarrow="open"/>
+            <v:path arrowok="t"/>
+          </v:shape>
+        </w:pict>
+      </w:r>
+    </w:p>
+    <w:p>
+      <w:pPr>
+        <w:spacing w:after="0"/>
+      </w:pPr>
+      <w:r>
+        <w:rPr>
+          <w:noProof/>
+          <w:lang w:eastAsia="fr-FR"/>
+        </w:rPr>
+        <w:pict>
+          <v:shape id="_x0000_s1145" type="#_x0000_t202" style="position:absolute;margin-left:366.65pt;margin-top:3.3pt;width:85.4pt;height:23.65pt;z-index:251784192" filled="f" stroked="f">
+            <v:textbox style="mso-next-textbox:#_x0000_s1145">
+              <w:txbxContent>
+                <w:p>
+                  <w:pPr>
+                    <w:rPr>
+                      <w:b/>
+                      <w:sz w:val="28"/>
+                    </w:rPr>
+                  </w:pPr>
+                  <w:r>
+                    <w:rPr>
+                      <w:b/>
+                      <w:sz w:val="28"/>
+                    </w:rPr>
+                    <w:t>add</w:t>
+                  </w:r>
+                </w:p>
+              </w:txbxContent>
+            </v:textbox>
+          </v:shape>
+        </w:pict>
+      </w:r>
+    </w:p>
+    <w:p>
+      <w:pPr>
+        <w:spacing w:after="0"/>
+      </w:pPr>
+      <w:r>
+        <w:rPr>
+          <w:noProof/>
+          <w:lang w:eastAsia="fr-FR"/>
+        </w:rPr>
+        <w:pict>
+          <v:rect id="_x0000_s1187" style="position:absolute;margin-left:409.25pt;margin-top:7.4pt;width:124.65pt;height:37.5pt;z-index:251827200"/>
+        </w:pict>
+      </w:r>
+      <w:r>
+        <w:rPr>
+          <w:noProof/>
+          <w:lang w:eastAsia="fr-FR"/>
+        </w:rPr>
+        <w:pict>
+          <v:shape id="_x0000_s1184" type="#_x0000_t202" style="position:absolute;margin-left:408.5pt;margin-top:7.4pt;width:126.8pt;height:32.75pt;z-index:251831296" filled="f" stroked="f">
+            <v:textbox style="mso-next-textbox:#_x0000_s1184">
+              <w:txbxContent>
+                <w:p>
+                  <w:pPr>
+                    <w:jc w:val="center"/>
+                    <w:rPr>
+                      <w:i/>
+                    </w:rPr>
+                  </w:pPr>
+                  <w:r>
+                    <w:rPr>
+                      <w:i/>
+                    </w:rPr>
+                    <w:t>Index du fichier "</w:t>
+                  </w:r>
+                  <w:r>
+                    <w:rPr>
+                      <w:b/>
+                      <w:i/>
+                    </w:rPr>
+                    <w:t>.git</w:t>
+                  </w:r>
+                  <w:r>
+                    <w:rPr>
+                      <w:i/>
+                    </w:rPr>
+                    <w:t>" créé dans votre dossier</w:t>
+                  </w:r>
+                </w:p>
+              </w:txbxContent>
+            </v:textbox>
+          </v:shape>
+        </w:pict>
+      </w:r>
+      <w:r>
+        <w:rPr>
+          <w:noProof/>
+          <w:lang w:eastAsia="fr-FR"/>
+        </w:rPr>
+        <w:pict>
+          <v:shape id="_x0000_s1185" type="#_x0000_t202" style="position:absolute;margin-left:410.65pt;margin-top:46.05pt;width:124.65pt;height:36.7pt;z-index:251832320" filled="f" stroked="f">
+            <v:textbox style="mso-next-textbox:#_x0000_s1185">
+              <w:txbxContent>
+                <w:p>
+                  <w:pPr>
+                    <w:jc w:val="center"/>
+                  </w:pPr>
+                  <w:r>
+                    <w:rPr>
+                      <w:i/>
+                    </w:rPr>
+                    <w:t>Identification des modifications</w:t>
+                  </w:r>
+                </w:p>
+              </w:txbxContent>
+            </v:textbox>
+          </v:shape>
+        </w:pict>
+      </w:r>
+    </w:p>
+    <w:p>
+      <w:pPr>
+        <w:spacing w:after="0"/>
+      </w:pPr>
+    </w:p>
+    <w:p>
+      <w:pPr>
+        <w:spacing w:after="0"/>
+      </w:pPr>
+      <w:r>
+        <w:rPr>
+          <w:noProof/>
+          <w:lang w:eastAsia="fr-FR"/>
+        </w:rPr>
+        <w:pict>
+          <v:shape id="_x0000_s1149" type="#_x0000_t202" style="position:absolute;margin-left:315.1pt;margin-top:10.5pt;width:85.4pt;height:23.65pt;z-index:251788288" filled="f" stroked="f">
+            <v:textbox style="mso-next-textbox:#_x0000_s1149">
+              <w:txbxContent>
+                <w:p>
+                  <w:pPr>
+                    <w:rPr>
+                      <w:b/>
+                      <w:sz w:val="28"/>
+                    </w:rPr>
+                  </w:pPr>
+                  <w:r>
+                    <w:rPr>
+                      <w:b/>
+                      <w:sz w:val="28"/>
+                    </w:rPr>
+                    <w:t>commit</w:t>
+                  </w:r>
+                </w:p>
+              </w:txbxContent>
+            </v:textbox>
+          </v:shape>
+        </w:pict>
+      </w:r>
+      <w:r>
+        <w:rPr>
+          <w:noProof/>
+          <w:lang w:eastAsia="fr-FR"/>
+        </w:rPr>
+        <w:pict>
+          <v:rect id="_x0000_s1194" style="position:absolute;margin-left:409.25pt;margin-top:14.05pt;width:124.65pt;height:37.5pt;z-index:251828224"/>
+        </w:pict>
+      </w:r>
+    </w:p>
+    <w:p>
+      <w:pPr>
+        <w:spacing w:after="0"/>
+      </w:pPr>
+    </w:p>
+    <w:p>
+      <w:pPr>
+        <w:spacing w:after="0"/>
+      </w:pPr>
+    </w:p>
+    <w:p>
+      <w:pPr>
+        <w:spacing w:after="0"/>
+      </w:pPr>
+    </w:p>
+    <w:p>
+      <w:pPr>
+        <w:spacing w:after="0"/>
+      </w:pPr>
+    </w:p>
+    <w:p>
+      <w:pPr>
+        <w:spacing w:after="0"/>
+      </w:pPr>
+    </w:p>
+    <w:p>
+      <w:pPr>
+        <w:spacing w:after="0"/>
+      </w:pPr>
+      <w:r>
+        <w:rPr>
+          <w:noProof/>
+          <w:lang w:eastAsia="fr-FR"/>
+        </w:rPr>
+        <w:drawing>
+          <wp:inline distT="0" distB="0" distL="0" distR="0">
+            <wp:extent cx="5397500" cy="887095"/>
+            <wp:effectExtent l="19050" t="0" r="0" b="0"/>
+            <wp:docPr id="11" name="Image 4"/>
+            <wp:cNvGraphicFramePr>
+              <a:graphicFrameLocks xmlns:a="http://schemas.openxmlformats.org/drawingml/2006/main" noChangeAspect="1"/>
+            </wp:cNvGraphicFramePr>
+            <a:graphic xmlns:a="http://schemas.openxmlformats.org/drawingml/2006/main">
+              <a:graphicData uri="http://schemas.openxmlformats.org/drawingml/2006/picture">
+                <pic:pic xmlns:pic="http://schemas.openxmlformats.org/drawingml/2006/picture">
+                  <pic:nvPicPr>
+                    <pic:cNvPr id="0" name="Picture 4"/>
+                    <pic:cNvPicPr>
+                      <a:picLocks noChangeAspect="1" noChangeArrowheads="1"/>
+                    </pic:cNvPicPr>
+                  </pic:nvPicPr>
+                  <pic:blipFill>
+                    <a:blip r:embed="rId30" cstate="print"/>
+                    <a:srcRect/>
+                    <a:stretch>
+                      <a:fillRect/>
+                    </a:stretch>
+                  </pic:blipFill>
+                  <pic:spPr bwMode="auto">
+                    <a:xfrm>
+                      <a:off x="0" y="0"/>
+                      <a:ext cx="5397500" cy="887095"/>
+                    </a:xfrm>
+                    <a:prstGeom prst="rect">
+                      <a:avLst/>
+                    </a:prstGeom>
+                    <a:noFill/>
+                    <a:ln w="9525">
+                      <a:noFill/>
+                      <a:miter lim="800000"/>
+                      <a:headEnd/>
+                      <a:tailEnd/>
+                    </a:ln>
+                  </pic:spPr>
+                </pic:pic>
+              </a:graphicData>
+            </a:graphic>
+          </wp:inline>
+        </w:drawing>
+      </w:r>
+    </w:p>
+    <w:p>
+      <w:pPr>
+        <w:spacing w:after="0"/>
+      </w:pPr>
+    </w:p>
+    <w:p>
+      <w:pPr>
+        <w:spacing w:after="0"/>
+      </w:pPr>
+      <w:r>
+        <w:rPr>
+          <w:noProof/>
+          <w:lang w:eastAsia="fr-FR"/>
+        </w:rPr>
+        <w:pict>
+          <v:shape id="_x0000_s1160" type="#_x0000_t202" style="position:absolute;margin-left:375.7pt;margin-top:135.75pt;width:108.15pt;height:50pt;z-index:251799552" filled="f" stroked="f">
+            <v:textbox style="mso-next-textbox:#_x0000_s1160">
+              <w:txbxContent>
+                <w:p>
+                  <w:r>
+                    <w:t>Recommandations</w:t>
+                  </w:r>
+                </w:p>
+                <w:p>
+                  <w:r>
+                    <w:t>Les_projets_2019</w:t>
+                  </w:r>
+                </w:p>
+              </w:txbxContent>
+            </v:textbox>
+          </v:shape>
+        </w:pict>
+      </w:r>
+      <w:r>
+        <w:rPr>
+          <w:noProof/>
+          <w:lang w:eastAsia="fr-FR"/>
+        </w:rPr>
+        <w:pict>
+          <v:rect id="_x0000_s1159" style="position:absolute;margin-left:369.95pt;margin-top:129.3pt;width:124.65pt;height:67.2pt;z-index:251798528"/>
+        </w:pict>
+      </w:r>
+      <w:r>
+        <w:rPr>
+          <w:noProof/>
+          <w:lang w:eastAsia="fr-FR"/>
+        </w:rPr>
+        <w:pict>
+          <v:shape id="_x0000_s1158" type="#_x0000_t202" style="position:absolute;margin-left:81.25pt;margin-top:135.75pt;width:108.15pt;height:50pt;z-index:251797504" filled="f" stroked="f">
+            <v:textbox style="mso-next-textbox:#_x0000_s1158">
+              <w:txbxContent>
+                <w:p>
+                  <w:r>
+                    <w:t>Recommandations</w:t>
+                  </w:r>
+                </w:p>
+                <w:p>
+                  <w:r>
+                    <w:t>Les_projets_2019</w:t>
+                  </w:r>
+                </w:p>
+              </w:txbxContent>
+            </v:textbox>
+          </v:shape>
+        </w:pict>
+      </w:r>
+      <w:r>
+        <w:rPr>
+          <w:noProof/>
+          <w:lang w:eastAsia="fr-FR"/>
+        </w:rPr>
+        <w:pict>
+          <v:rect id="_x0000_s1157" style="position:absolute;margin-left:77.65pt;margin-top:129.3pt;width:124.65pt;height:67.2pt;z-index:251796480"/>
+        </w:pict>
+      </w:r>
+      <w:r>
+        <w:rPr>
+          <w:noProof/>
+          <w:lang w:eastAsia="fr-FR"/>
+        </w:rPr>
+        <w:pict>
+          <v:shape id="_x0000_s1156" type="#_x0000_t202" style="position:absolute;margin-left:298.3pt;margin-top:91.65pt;width:85.4pt;height:23.65pt;z-index:251795456" filled="f" stroked="f">
+            <v:textbox>
+              <w:txbxContent>
+                <w:p>
+                  <w:r>
+                    <w:t>Elève 1</w:t>
+                  </w:r>
+                </w:p>
+              </w:txbxContent>
+            </v:textbox>
+          </v:shape>
+        </w:pict>
+      </w:r>
+      <w:r>
+        <w:rPr>
+          <w:noProof/>
+          <w:lang w:eastAsia="fr-FR"/>
+        </w:rPr>
+        <w:pict>
+          <v:shape id="_x0000_s1155" type="#_x0000_t202" style="position:absolute;margin-left:20pt;margin-top:91.65pt;width:85.4pt;height:23.65pt;z-index:251794432" filled="f" stroked="f">
+            <v:textbox>
+              <w:txbxContent>
+                <w:p>
+                  <w:r>
+                    <w:t>jcdagnet/ISN</w:t>
+                  </w:r>
+                </w:p>
+              </w:txbxContent>
+            </v:textbox>
+          </v:shape>
+        </w:pict>
+      </w:r>
+      <w:r>
+        <w:rPr>
+          <w:noProof/>
+          <w:lang w:eastAsia="fr-FR"/>
+        </w:rPr>
+        <w:pict>
+          <v:shape id="_x0000_s1154" type="#_x0000_t202" style="position:absolute;margin-left:9.25pt;margin-top:63.65pt;width:85.4pt;height:23.65pt;z-index:251793408" filled="f" stroked="f">
+            <v:textbox>
+              <w:txbxContent>
+                <w:p>
+                  <w:r>
+                    <w:t>GitHub</w:t>
+                  </w:r>
+                </w:p>
+              </w:txbxContent>
+            </v:textbox>
+          </v:shape>
+        </w:pict>
+      </w:r>
+      <w:r>
+        <w:rPr>
+          <w:noProof/>
+          <w:lang w:eastAsia="fr-FR"/>
+        </w:rPr>
+        <w:pict>
+          <v:rect id="_x0000_s1153" style="position:absolute;margin-left:292.55pt;margin-top:87.9pt;width:248.75pt;height:118.2pt;z-index:251792384" fillcolor="#c2d69b [1942]"/>
+        </w:pict>
+      </w:r>
+      <w:r>
+        <w:rPr>
+          <w:noProof/>
+          <w:lang w:eastAsia="fr-FR"/>
+        </w:rPr>
+        <w:pict>
+          <v:rect id="_x0000_s1152" style="position:absolute;margin-left:16.95pt;margin-top:87.9pt;width:248.75pt;height:118.2pt;z-index:251791360" fillcolor="#92cddc [1944]"/>
+        </w:pict>
+      </w:r>
+      <w:r>
+        <w:rPr>
+          <w:noProof/>
+          <w:lang w:eastAsia="fr-FR"/>
+        </w:rPr>
+        <w:pict>
+          <v:rect id="_x0000_s1151" style="position:absolute;margin-left:9.4pt;margin-top:63.7pt;width:540pt;height:148.3pt;z-index:251790336" fillcolor="#f2dbdb [661]"/>
+        </w:pict>
+      </w:r>
+      <w:r>
+        <w:rPr>
+          <w:noProof/>
+          <w:lang w:eastAsia="fr-FR"/>
+        </w:rPr>
+        <w:drawing>
+          <wp:inline distT="0" distB="0" distL="0" distR="0">
+            <wp:extent cx="5868670" cy="593725"/>
+            <wp:effectExtent l="19050" t="0" r="0" b="0"/>
+            <wp:docPr id="12" name="Image 7"/>
+            <wp:cNvGraphicFramePr>
+              <a:graphicFrameLocks xmlns:a="http://schemas.openxmlformats.org/drawingml/2006/main" noChangeAspect="1"/>
+            </wp:cNvGraphicFramePr>
+            <a:graphic xmlns:a="http://schemas.openxmlformats.org/drawingml/2006/main">
+              <a:graphicData uri="http://schemas.openxmlformats.org/drawingml/2006/picture">
+                <pic:pic xmlns:pic="http://schemas.openxmlformats.org/drawingml/2006/picture">
+                  <pic:nvPicPr>
+                    <pic:cNvPr id="0" name="Picture 7"/>
+                    <pic:cNvPicPr>
+                      <a:picLocks noChangeAspect="1" noChangeArrowheads="1"/>
+                    </pic:cNvPicPr>
+                  </pic:nvPicPr>
+                  <pic:blipFill>
+                    <a:blip r:embed="rId31" cstate="print"/>
+                    <a:srcRect/>
+                    <a:stretch>
+                      <a:fillRect/>
+                    </a:stretch>
+                  </pic:blipFill>
+                  <pic:spPr bwMode="auto">
+                    <a:xfrm>
+                      <a:off x="0" y="0"/>
+                      <a:ext cx="5868670" cy="593725"/>
+                    </a:xfrm>
+                    <a:prstGeom prst="rect">
+                      <a:avLst/>
+                    </a:prstGeom>
+                    <a:noFill/>
+                    <a:ln w="9525">
+                      <a:noFill/>
+                      <a:miter lim="800000"/>
+                      <a:headEnd/>
+                      <a:tailEnd/>
+                    </a:ln>
+                  </pic:spPr>
+                </pic:pic>
+              </a:graphicData>
+            </a:graphic>
+          </wp:inline>
+        </w:drawing>
+      </w:r>
+    </w:p>
+    <w:p>
+      <w:pPr>
+        <w:spacing w:after="0"/>
+      </w:pPr>
+    </w:p>
+    <w:p>
+      <w:pPr>
+        <w:spacing w:after="0"/>
+      </w:pPr>
+    </w:p>
+    <w:p>
+      <w:pPr>
+        <w:spacing w:after="0"/>
+      </w:pPr>
+    </w:p>
+    <w:p>
+      <w:pPr>
+        <w:spacing w:after="0"/>
+      </w:pPr>
+    </w:p>
+    <w:p>
+      <w:pPr>
+        <w:spacing w:after="0"/>
+      </w:pPr>
+    </w:p>
+    <w:p>
+      <w:pPr>
+        <w:spacing w:after="0"/>
+      </w:pPr>
+    </w:p>
+    <w:p>
+      <w:pPr>
+        <w:spacing w:after="0"/>
+      </w:pPr>
+    </w:p>
+    <w:p>
+      <w:pPr>
+        <w:spacing w:after="0"/>
+      </w:pPr>
+    </w:p>
+    <w:p>
+      <w:pPr>
+        <w:spacing w:after="0"/>
+      </w:pPr>
+    </w:p>
+    <w:p>
+      <w:pPr>
+        <w:spacing w:after="0"/>
+      </w:pPr>
+      <w:r>
+        <w:rPr>
+          <w:noProof/>
+          <w:lang w:eastAsia="fr-FR"/>
+        </w:rPr>
+        <w:pict>
+          <v:shape id="_x0000_s1218" style="position:absolute;margin-left:375.7pt;margin-top:3.3pt;width:26.8pt;height:82.2pt;z-index:251860992" coordsize="536,1644" path="m536,1644c268,1534,,1424,,1150,,876,447,191,536,e" filled="f">
+            <v:stroke endarrow="open"/>
+            <v:path arrowok="t"/>
+          </v:shape>
+        </w:pict>
+      </w:r>
+    </w:p>
+    <w:p>
+      <w:pPr>
+        <w:spacing w:after="0"/>
+      </w:pPr>
+      <w:r>
+        <w:rPr>
+          <w:noProof/>
+          <w:lang w:eastAsia="fr-FR"/>
+        </w:rPr>
+        <w:pict>
+          <v:shape id="_x0000_s1215" type="#_x0000_t202" style="position:absolute;margin-left:77.65pt;margin-top:16.45pt;width:85.4pt;height:23.65pt;z-index:251859968" filled="f" stroked="f">
+            <v:textbox style="mso-next-textbox:#_x0000_s1215">
+              <w:txbxContent>
+                <w:p>
+                  <w:r>
+                    <w:t>Elève 1</w:t>
+                  </w:r>
+                </w:p>
+              </w:txbxContent>
+            </v:textbox>
+          </v:shape>
+        </w:pict>
+      </w:r>
+      <w:r>
+        <w:rPr>
+          <w:noProof/>
+          <w:lang w:eastAsia="fr-FR"/>
+        </w:rPr>
+        <w:pict>
+          <v:shape id="_x0000_s1214" type="#_x0000_t202" style="position:absolute;margin-left:89.95pt;margin-top:39.45pt;width:108.15pt;height:50pt;z-index:251858944" filled="f" stroked="f">
+            <v:textbox style="mso-next-textbox:#_x0000_s1214">
+              <w:txbxContent>
+                <w:p>
+                  <w:r>
+                    <w:t>Recommandations</w:t>
+                  </w:r>
+                </w:p>
+                <w:p>
+                  <w:r>
+                    <w:t>Les_projets_2019</w:t>
+                  </w:r>
+                </w:p>
+              </w:txbxContent>
+            </v:textbox>
+          </v:shape>
+        </w:pict>
+      </w:r>
+      <w:r>
+        <w:rPr>
+          <w:noProof/>
+          <w:lang w:eastAsia="fr-FR"/>
+        </w:rPr>
+        <w:pict>
+          <v:rect id="_x0000_s1213" style="position:absolute;margin-left:84.2pt;margin-top:36.1pt;width:124.65pt;height:55.85pt;z-index:251857920"/>
+        </w:pict>
+      </w:r>
+      <w:r>
+        <w:rPr>
+          <w:noProof/>
+          <w:lang w:eastAsia="fr-FR"/>
+        </w:rPr>
+        <w:pict>
+          <v:rect id="_x0000_s1212" style="position:absolute;margin-left:77.65pt;margin-top:16.45pt;width:138.6pt;height:77.15pt;z-index:251856896"/>
+        </w:pict>
+      </w:r>
+      <w:r>
+        <w:rPr>
+          <w:noProof/>
+          <w:lang w:eastAsia="fr-FR"/>
+        </w:rPr>
+        <w:pict>
+          <v:shape id="_x0000_s1211" type="#_x0000_t202" style="position:absolute;margin-left:402.5pt;margin-top:16.45pt;width:85.4pt;height:23.65pt;z-index:251855872" filled="f" stroked="f">
+            <v:textbox style="mso-next-textbox:#_x0000_s1211">
+              <w:txbxContent>
+                <w:p>
+                  <w:r>
+                    <w:t>Elève 3</w:t>
+                  </w:r>
+                </w:p>
+              </w:txbxContent>
+            </v:textbox>
+          </v:shape>
+        </w:pict>
+      </w:r>
+      <w:r>
+        <w:rPr>
+          <w:noProof/>
+          <w:lang w:eastAsia="fr-FR"/>
+        </w:rPr>
+        <w:pict>
+          <v:shape id="_x0000_s1209" type="#_x0000_t202" style="position:absolute;margin-left:408.5pt;margin-top:91.95pt;width:126.8pt;height:32.75pt;z-index:251853824" filled="f" stroked="f">
+            <v:textbox style="mso-next-textbox:#_x0000_s1209">
+              <w:txbxContent>
+                <w:p>
+                  <w:pPr>
+                    <w:jc w:val="center"/>
+                    <w:rPr>
+                      <w:i/>
+                    </w:rPr>
+                  </w:pPr>
+                  <w:r>
+                    <w:rPr>
+                      <w:i/>
+                    </w:rPr>
+                    <w:t>Index du fichier "</w:t>
+                  </w:r>
+                  <w:r>
+                    <w:rPr>
+                      <w:b/>
+                      <w:i/>
+                    </w:rPr>
+                    <w:t>.git</w:t>
+                  </w:r>
+                  <w:r>
+                    <w:rPr>
+                      <w:i/>
+                    </w:rPr>
+                    <w:t>" créé dans votre dossier</w:t>
+                  </w:r>
+                </w:p>
+              </w:txbxContent>
+            </v:textbox>
+          </v:shape>
+        </w:pict>
+      </w:r>
+      <w:r>
+        <w:rPr>
+          <w:noProof/>
+          <w:lang w:eastAsia="fr-FR"/>
+        </w:rPr>
+        <w:pict>
+          <v:shape id="_x0000_s1208" type="#_x0000_t202" style="position:absolute;margin-left:414.8pt;margin-top:39.45pt;width:108.15pt;height:50pt;z-index:251852800" filled="f" stroked="f">
+            <v:textbox style="mso-next-textbox:#_x0000_s1208">
+              <w:txbxContent>
+                <w:p>
+                  <w:r>
+                    <w:t>Recommandations</w:t>
+                  </w:r>
+                </w:p>
+                <w:p>
+                  <w:r>
+                    <w:t>Les_projets_2019</w:t>
+                  </w:r>
+                </w:p>
+              </w:txbxContent>
+            </v:textbox>
+          </v:shape>
+        </w:pict>
+      </w:r>
+      <w:r>
+        <w:rPr>
+          <w:noProof/>
+          <w:lang w:eastAsia="fr-FR"/>
+        </w:rPr>
+        <w:pict>
+          <v:rect id="_x0000_s1207" style="position:absolute;margin-left:408.5pt;margin-top:36.1pt;width:124.65pt;height:55.85pt;z-index:251851776"/>
+        </w:pict>
+      </w:r>
+      <w:r>
+        <w:rPr>
+          <w:noProof/>
+          <w:lang w:eastAsia="fr-FR"/>
+        </w:rPr>
+        <w:pict>
+          <v:rect id="_x0000_s1206" style="position:absolute;margin-left:409.25pt;margin-top:129.45pt;width:124.65pt;height:37.5pt;z-index:251850752"/>
+        </w:pict>
+      </w:r>
+      <w:r>
+        <w:rPr>
+          <w:noProof/>
+          <w:lang w:eastAsia="fr-FR"/>
+        </w:rPr>
+        <w:pict>
+          <v:rect id="_x0000_s1204" style="position:absolute;margin-left:402.7pt;margin-top:16.45pt;width:138.6pt;height:159.2pt;z-index:251848704"/>
+        </w:pict>
+      </w:r>
+      <w:r>
+        <w:rPr>
+          <w:noProof/>
+          <w:lang w:eastAsia="fr-FR"/>
+        </w:rPr>
+        <w:pict>
+          <v:shape id="_x0000_s1201" type="#_x0000_t202" style="position:absolute;margin-left:236.6pt;margin-top:39.45pt;width:108.15pt;height:50pt;z-index:251845632" filled="f" stroked="f">
+            <v:textbox style="mso-next-textbox:#_x0000_s1201">
+              <w:txbxContent>
+                <w:p>
+                  <w:r>
+                    <w:t>Recommandations</w:t>
+                  </w:r>
+                </w:p>
+                <w:p>
+                  <w:r>
+                    <w:t>Les_projets_2019</w:t>
+                  </w:r>
+                </w:p>
+              </w:txbxContent>
+            </v:textbox>
+          </v:shape>
+        </w:pict>
+      </w:r>
+      <w:r>
+        <w:rPr>
+          <w:noProof/>
+          <w:lang w:eastAsia="fr-FR"/>
+        </w:rPr>
+        <w:pict>
+          <v:rect id="_x0000_s1200" style="position:absolute;margin-left:232.9pt;margin-top:36.1pt;width:124.65pt;height:55.85pt;z-index:251844608"/>
+        </w:pict>
+      </w:r>
+      <w:r>
+        <w:rPr>
+          <w:noProof/>
+          <w:lang w:eastAsia="fr-FR"/>
+        </w:rPr>
+        <w:pict>
+          <v:shape id="_x0000_s1199" type="#_x0000_t202" style="position:absolute;margin-left:224.3pt;margin-top:16.45pt;width:85.4pt;height:23.65pt;z-index:251843584" filled="f" stroked="f">
+            <v:textbox style="mso-next-textbox:#_x0000_s1199">
+              <w:txbxContent>
+                <w:p>
+                  <w:r>
+                    <w:t>Elève 2</w:t>
+                  </w:r>
+                </w:p>
+              </w:txbxContent>
+            </v:textbox>
+          </v:shape>
+        </w:pict>
+      </w:r>
+      <w:r>
+        <w:rPr>
+          <w:noProof/>
+          <w:lang w:eastAsia="fr-FR"/>
+        </w:rPr>
+        <w:pict>
+          <v:rect id="_x0000_s1198" style="position:absolute;margin-left:224.3pt;margin-top:16.45pt;width:138.6pt;height:77.15pt;z-index:251842560"/>
+        </w:pict>
+      </w:r>
+      <w:r>
+        <w:rPr>
+          <w:noProof/>
+          <w:lang w:eastAsia="fr-FR"/>
+        </w:rPr>
+        <w:pict>
+          <v:shape id="_x0000_s1197" type="#_x0000_t202" style="position:absolute;margin-left:9.25pt;margin-top:16.45pt;width:85.4pt;height:23.65pt;z-index:251841536" filled="f" stroked="f">
+            <v:textbox style="mso-next-textbox:#_x0000_s1197">
+              <w:txbxContent>
+                <w:p>
+                  <w:r>
+                    <w:t>Local</w:t>
+                  </w:r>
+                </w:p>
+              </w:txbxContent>
+            </v:textbox>
+          </v:shape>
+        </w:pict>
+      </w:r>
+      <w:r>
+        <w:rPr>
+          <w:noProof/>
+          <w:lang w:eastAsia="fr-FR"/>
+        </w:rPr>
+        <w:pict>
+          <v:rect id="_x0000_s1196" style="position:absolute;margin-left:9.4pt;margin-top:13.7pt;width:540pt;height:172.15pt;z-index:251840512" fillcolor="#f2dbdb [661]"/>
+        </w:pict>
+      </w:r>
+    </w:p>
+    <w:p>
+      <w:pPr>
+        <w:spacing w:after="0"/>
+      </w:pPr>
+    </w:p>
+    <w:p>
+      <w:pPr>
+        <w:spacing w:after="0"/>
+      </w:pPr>
+    </w:p>
+    <w:p>
+      <w:pPr>
+        <w:spacing w:after="0"/>
+      </w:pPr>
+      <w:r>
+        <w:rPr>
+          <w:noProof/>
+          <w:lang w:eastAsia="fr-FR"/>
+        </w:rPr>
+        <w:pict>
+          <v:shape id="_x0000_s1161" type="#_x0000_t202" style="position:absolute;margin-left:357.55pt;margin-top:12.9pt;width:71.9pt;height:32.75pt;z-index:251862016" filled="f" stroked="f">
+            <v:textbox style="mso-next-textbox:#_x0000_s1161">
+              <w:txbxContent>
+                <w:p>
+                  <w:pPr>
+                    <w:rPr>
+                      <w:b/>
+                      <w:sz w:val="36"/>
+                    </w:rPr>
+                  </w:pPr>
+                  <w:r>
+                    <w:rPr>
+                      <w:b/>
+                      <w:sz w:val="36"/>
+                    </w:rPr>
+                    <w:t>Push</w:t>
+                  </w:r>
+                </w:p>
+              </w:txbxContent>
+            </v:textbox>
+          </v:shape>
+        </w:pict>
+      </w:r>
+    </w:p>
+    <w:p>
+      <w:pPr>
+        <w:spacing w:after="0"/>
+      </w:pPr>
+    </w:p>
+    <w:p>
+      <w:pPr>
+        <w:spacing w:after="0"/>
+      </w:pPr>
+      <w:r>
+        <w:rPr>
+          <w:noProof/>
+          <w:lang w:eastAsia="fr-FR"/>
+        </w:rPr>
+        <w:pict>
+          <v:shape id="_x0000_s1210" type="#_x0000_t202" style="position:absolute;margin-left:410.1pt;margin-top:53.4pt;width:124.65pt;height:36.7pt;z-index:251854848" filled="f" stroked="f">
+            <v:textbox style="mso-next-textbox:#_x0000_s1210">
+              <w:txbxContent>
+                <w:p>
+                  <w:pPr>
+                    <w:jc w:val="center"/>
+                  </w:pPr>
+                  <w:r>
+                    <w:rPr>
+                      <w:i/>
+                    </w:rPr>
+                    <w:t>Identification des modifications</w:t>
+                  </w:r>
+                </w:p>
+              </w:txbxContent>
+            </v:textbox>
+          </v:shape>
+        </w:pict>
+      </w:r>
+      <w:r>
+        <w:rPr>
+          <w:noProof/>
+          <w:lang w:eastAsia="fr-FR"/>
+        </w:rPr>
+        <w:pict>
+          <v:rect id="_x0000_s1205" style="position:absolute;margin-left:408.7pt;margin-top:14.75pt;width:124.65pt;height:37.5pt;z-index:251849728"/>
+        </w:pict>
+      </w:r>
+    </w:p>
+    <w:p>
+      <w:pPr>
+        <w:spacing w:after="0"/>
+      </w:pPr>
+    </w:p>
+    <w:p>
+      <w:pPr>
+        <w:spacing w:after="0"/>
+      </w:pPr>
+    </w:p>
+    <w:p>
+      <w:pPr>
+        <w:spacing w:after="0"/>
+      </w:pPr>
+    </w:p>
+    <w:p>
+      <w:pPr>
+        <w:spacing w:after="0"/>
+      </w:pPr>
+    </w:p>
+    <w:p>
+      <w:pPr>
+        <w:spacing w:after="0"/>
+      </w:pPr>
+    </w:p>
+    <w:p>
+      <w:pPr>
+        <w:spacing w:after="0"/>
+      </w:pPr>
+    </w:p>
+    <w:p>
+      <w:pPr>
+        <w:spacing w:after="0"/>
+      </w:pPr>
+    </w:p>
+    <w:p>
+      <w:pPr>
+        <w:spacing w:after="0"/>
+      </w:pPr>
+      <w:r>
+        <w:rPr>
+          <w:noProof/>
+          <w:lang w:eastAsia="fr-FR"/>
+        </w:rPr>
+        <w:drawing>
+          <wp:inline distT="0" distB="0" distL="0" distR="0">
+            <wp:extent cx="5868670" cy="1391920"/>
+            <wp:effectExtent l="19050" t="0" r="0" b="0"/>
+            <wp:docPr id="13" name="Image 10"/>
+            <wp:cNvGraphicFramePr>
+              <a:graphicFrameLocks xmlns:a="http://schemas.openxmlformats.org/drawingml/2006/main" noChangeAspect="1"/>
+            </wp:cNvGraphicFramePr>
+            <a:graphic xmlns:a="http://schemas.openxmlformats.org/drawingml/2006/main">
+              <a:graphicData uri="http://schemas.openxmlformats.org/drawingml/2006/picture">
+                <pic:pic xmlns:pic="http://schemas.openxmlformats.org/drawingml/2006/picture">
+                  <pic:nvPicPr>
+                    <pic:cNvPr id="0" name="Picture 10"/>
+                    <pic:cNvPicPr>
+                      <a:picLocks noChangeAspect="1" noChangeArrowheads="1"/>
+                    </pic:cNvPicPr>
+                  </pic:nvPicPr>
+                  <pic:blipFill>
+                    <a:blip r:embed="rId32" cstate="print"/>
+                    <a:srcRect/>
+                    <a:stretch>
+                      <a:fillRect/>
+                    </a:stretch>
+                  </pic:blipFill>
+                  <pic:spPr bwMode="auto">
+                    <a:xfrm>
+                      <a:off x="0" y="0"/>
+                      <a:ext cx="5868670" cy="1391920"/>
+                    </a:xfrm>
+                    <a:prstGeom prst="rect">
+                      <a:avLst/>
+                    </a:prstGeom>
+                    <a:noFill/>
+                    <a:ln w="9525">
+                      <a:noFill/>
+                      <a:miter lim="800000"/>
+                      <a:headEnd/>
+                      <a:tailEnd/>
+                    </a:ln>
+                  </pic:spPr>
+                </pic:pic>
+              </a:graphicData>
+            </a:graphic>
+          </wp:inline>
+        </w:drawing>
+      </w:r>
+    </w:p>
+    <w:p>
+      <w:pPr>
+        <w:spacing w:after="0"/>
+      </w:pPr>
+      <w:r>
+        <w:rPr>
+          <w:noProof/>
+          <w:lang w:eastAsia="fr-FR"/>
+        </w:rPr>
+        <w:pict>
+          <v:oval id="_x0000_s1250" style="position:absolute;margin-left:-4pt;margin-top:58.1pt;width:296.55pt;height:33.85pt;z-index:251898880" filled="f" strokecolor="red" strokeweight="1.5pt"/>
+        </w:pict>
+      </w:r>
+      <w:r>
+        <w:rPr>
+          <w:noProof/>
+          <w:lang w:eastAsia="fr-FR"/>
+        </w:rPr>
+        <w:drawing>
+          <wp:inline distT="0" distB="0" distL="0" distR="0">
+            <wp:extent cx="6840855" cy="1533857"/>
+            <wp:effectExtent l="19050" t="0" r="0" b="0"/>
+            <wp:docPr id="14" name="Image 13"/>
+            <wp:cNvGraphicFramePr>
+              <a:graphicFrameLocks xmlns:a="http://schemas.openxmlformats.org/drawingml/2006/main" noChangeAspect="1"/>
+            </wp:cNvGraphicFramePr>
+            <a:graphic xmlns:a="http://schemas.openxmlformats.org/drawingml/2006/main">
+              <a:graphicData uri="http://schemas.openxmlformats.org/drawingml/2006/picture">
+                <pic:pic xmlns:pic="http://schemas.openxmlformats.org/drawingml/2006/picture">
+                  <pic:nvPicPr>
+                    <pic:cNvPr id="0" name="Picture 13"/>
+                    <pic:cNvPicPr>
+                      <a:picLocks noChangeAspect="1" noChangeArrowheads="1"/>
+                    </pic:cNvPicPr>
+                  </pic:nvPicPr>
+                  <pic:blipFill>
+                    <a:blip r:embed="rId33" cstate="print"/>
+                    <a:srcRect/>
+                    <a:stretch>
+                      <a:fillRect/>
+                    </a:stretch>
+                  </pic:blipFill>
+                  <pic:spPr bwMode="auto">
+                    <a:xfrm>
+                      <a:off x="0" y="0"/>
+                      <a:ext cx="6840855" cy="1533857"/>
+                    </a:xfrm>
+                    <a:prstGeom prst="rect">
+                      <a:avLst/>
+                    </a:prstGeom>
+                    <a:noFill/>
+                    <a:ln w="9525">
+                      <a:noFill/>
+                      <a:miter lim="800000"/>
+                      <a:headEnd/>
+                      <a:tailEnd/>
+                    </a:ln>
+                  </pic:spPr>
+                </pic:pic>
+              </a:graphicData>
+            </a:graphic>
+          </wp:inline>
+        </w:drawing>
+      </w:r>
+    </w:p>
+    <w:p>
+      <w:pPr>
+        <w:spacing w:after="0"/>
+      </w:pPr>
+    </w:p>
+    <w:p>
+      <w:pPr>
+        <w:spacing w:after="0"/>
+      </w:pPr>
+    </w:p>
+    <w:p>
+      <w:pPr>
+        <w:spacing w:after="0"/>
+      </w:pPr>
+    </w:p>
+    <w:p>
+      <w:pPr>
+        <w:spacing w:after="0"/>
+      </w:pPr>
+      <w:r>
+        <w:t>Reste aux autres élèves à faire un "</w:t>
+      </w:r>
+      <w:r>
+        <w:rPr>
+          <w:b/>
+        </w:rPr>
+        <w:t>pull</w:t>
+      </w:r>
+      <w:r>
+        <w:t>" pour récupérer les modifications de l'élève 3</w:t>
+      </w:r>
+    </w:p>
+    <w:p>
+      <w:pPr>
+        <w:spacing w:after="0"/>
+      </w:pPr>
+      <w:r>
+        <w:rPr>
+          <w:noProof/>
+          <w:lang w:eastAsia="fr-FR"/>
+        </w:rPr>
+        <w:pict>
+          <v:shape id="_x0000_s1246" type="#_x0000_t202" style="position:absolute;margin-left:77.5pt;margin-top:157.7pt;width:85.4pt;height:23.65pt;z-index:251890688" filled="f" stroked="f">
+            <v:textbox style="mso-next-textbox:#_x0000_s1246">
+              <w:txbxContent>
+                <w:p>
+                  <w:r>
+                    <w:t>Elève 1</w:t>
+                  </w:r>
+                </w:p>
+              </w:txbxContent>
+            </v:textbox>
+          </v:shape>
+        </w:pict>
+      </w:r>
+      <w:r>
+        <w:rPr>
+          <w:noProof/>
+          <w:lang w:eastAsia="fr-FR"/>
+        </w:rPr>
+        <w:pict>
+          <v:shape id="_x0000_s1245" type="#_x0000_t202" style="position:absolute;margin-left:89.8pt;margin-top:180.7pt;width:108.15pt;height:50pt;z-index:251889664" filled="f" stroked="f">
+            <v:textbox style="mso-next-textbox:#_x0000_s1245">
+              <w:txbxContent>
+                <w:p>
+                  <w:r>
+                    <w:t>Recommandations</w:t>
+                  </w:r>
+                </w:p>
+                <w:p>
+                  <w:r>
+                    <w:t>Les_projets_2019</w:t>
+                  </w:r>
+                </w:p>
+              </w:txbxContent>
+            </v:textbox>
+          </v:shape>
+        </w:pict>
+      </w:r>
+      <w:r>
+        <w:rPr>
+          <w:noProof/>
+          <w:lang w:eastAsia="fr-FR"/>
+        </w:rPr>
+        <w:pict>
+          <v:rect id="_x0000_s1244" style="position:absolute;margin-left:84.05pt;margin-top:177.35pt;width:124.65pt;height:55.85pt;z-index:251888640"/>
+        </w:pict>
+      </w:r>
+      <w:r>
+        <w:rPr>
+          <w:noProof/>
+          <w:lang w:eastAsia="fr-FR"/>
+        </w:rPr>
+        <w:pict>
+          <v:rect id="_x0000_s1243" style="position:absolute;margin-left:77.5pt;margin-top:157.7pt;width:138.6pt;height:77.15pt;z-index:251887616"/>
+        </w:pict>
+      </w:r>
+      <w:r>
+        <w:rPr>
+          <w:noProof/>
+          <w:lang w:eastAsia="fr-FR"/>
+        </w:rPr>
+        <w:pict>
+          <v:shape id="_x0000_s1242" type="#_x0000_t202" style="position:absolute;margin-left:402.35pt;margin-top:157.7pt;width:85.4pt;height:23.65pt;z-index:251895808" filled="f" stroked="f">
+            <v:textbox style="mso-next-textbox:#_x0000_s1242">
+              <w:txbxContent>
+                <w:p>
+                  <w:r>
+                    <w:t>Elève 3</w:t>
+                  </w:r>
+                </w:p>
+              </w:txbxContent>
+            </v:textbox>
+          </v:shape>
+        </w:pict>
+      </w:r>
+      <w:r>
+        <w:rPr>
+          <w:noProof/>
+          <w:lang w:eastAsia="fr-FR"/>
+        </w:rPr>
+        <w:pict>
+          <v:shape id="_x0000_s1239" type="#_x0000_t202" style="position:absolute;margin-left:414.65pt;margin-top:180.7pt;width:108.15pt;height:50pt;z-index:251897856" filled="f" stroked="f">
+            <v:textbox style="mso-next-textbox:#_x0000_s1239">
+              <w:txbxContent>
+                <w:p>
+                  <w:r>
+                    <w:t>Recommandations</w:t>
+                  </w:r>
+                </w:p>
+                <w:p>
+                  <w:r>
+                    <w:t>Les_projets_2019</w:t>
+                  </w:r>
+                </w:p>
+              </w:txbxContent>
+            </v:textbox>
+          </v:shape>
+        </w:pict>
+      </w:r>
+      <w:r>
+        <w:rPr>
+          <w:noProof/>
+          <w:lang w:eastAsia="fr-FR"/>
+        </w:rPr>
+        <w:pict>
+          <v:shape id="_x0000_s1234" type="#_x0000_t202" style="position:absolute;margin-left:236.45pt;margin-top:180.7pt;width:108.15pt;height:50pt;z-index:251878400" filled="f" stroked="f">
+            <v:textbox style="mso-next-textbox:#_x0000_s1234">
+              <w:txbxContent>
+                <w:p>
+                  <w:r>
+                    <w:t>Recommandations</w:t>
+                  </w:r>
+                </w:p>
+                <w:p>
+                  <w:r>
+                    <w:t>Les_projets_2019</w:t>
+                  </w:r>
+                </w:p>
+              </w:txbxContent>
+            </v:textbox>
+          </v:shape>
+        </w:pict>
+      </w:r>
+      <w:r>
+        <w:rPr>
+          <w:noProof/>
+          <w:lang w:eastAsia="fr-FR"/>
+        </w:rPr>
+        <w:pict>
+          <v:rect id="_x0000_s1233" style="position:absolute;margin-left:232.75pt;margin-top:177.35pt;width:124.65pt;height:55.85pt;z-index:251877376"/>
+        </w:pict>
+      </w:r>
+      <w:r>
+        <w:rPr>
+          <w:noProof/>
+          <w:lang w:eastAsia="fr-FR"/>
+        </w:rPr>
+        <w:pict>
+          <v:shape id="_x0000_s1232" type="#_x0000_t202" style="position:absolute;margin-left:224.15pt;margin-top:157.7pt;width:85.4pt;height:23.65pt;z-index:251876352" filled="f" stroked="f">
+            <v:textbox style="mso-next-textbox:#_x0000_s1232">
+              <w:txbxContent>
+                <w:p>
+                  <w:r>
+                    <w:t>Elève 2</w:t>
+                  </w:r>
+                </w:p>
+              </w:txbxContent>
+            </v:textbox>
+          </v:shape>
+        </w:pict>
+      </w:r>
+      <w:r>
+        <w:rPr>
+          <w:noProof/>
+          <w:lang w:eastAsia="fr-FR"/>
+        </w:rPr>
+        <w:pict>
+          <v:rect id="_x0000_s1231" style="position:absolute;margin-left:224.15pt;margin-top:157.7pt;width:138.6pt;height:77.15pt;z-index:251875328"/>
+        </w:pict>
+      </w:r>
+      <w:r>
+        <w:rPr>
+          <w:noProof/>
+          <w:lang w:eastAsia="fr-FR"/>
+        </w:rPr>
+        <w:pict>
+          <v:shape id="_x0000_s1230" type="#_x0000_t202" style="position:absolute;margin-left:9.1pt;margin-top:157.7pt;width:85.4pt;height:23.65pt;z-index:251874304" filled="f" stroked="f">
+            <v:textbox style="mso-next-textbox:#_x0000_s1230">
+              <w:txbxContent>
+                <w:p>
+                  <w:r>
+                    <w:t>Local</w:t>
+                  </w:r>
+                </w:p>
+              </w:txbxContent>
+            </v:textbox>
+          </v:shape>
+        </w:pict>
+      </w:r>
+      <w:r>
+        <w:rPr>
+          <w:noProof/>
+          <w:lang w:eastAsia="fr-FR"/>
+        </w:rPr>
+        <w:pict>
+          <v:shape id="_x0000_s1228" type="#_x0000_t202" style="position:absolute;margin-left:375.55pt;margin-top:73.8pt;width:108.15pt;height:50pt;z-index:251872256" filled="f" stroked="f">
+            <v:textbox style="mso-next-textbox:#_x0000_s1228">
+              <w:txbxContent>
+                <w:p>
+                  <w:r>
+                    <w:t>Recommandations</w:t>
+                  </w:r>
+                </w:p>
+                <w:p>
+                  <w:r>
+                    <w:t>Les_projets_2019</w:t>
+                  </w:r>
+                </w:p>
+              </w:txbxContent>
+            </v:textbox>
+          </v:shape>
+        </w:pict>
+      </w:r>
+      <w:r>
+        <w:rPr>
+          <w:noProof/>
+          <w:lang w:eastAsia="fr-FR"/>
+        </w:rPr>
+        <w:pict>
+          <v:rect id="_x0000_s1227" style="position:absolute;margin-left:369.8pt;margin-top:67.35pt;width:124.65pt;height:67.2pt;z-index:251871232"/>
+        </w:pict>
+      </w:r>
+      <w:r>
+        <w:rPr>
+          <w:noProof/>
+          <w:lang w:eastAsia="fr-FR"/>
+        </w:rPr>
+        <w:pict>
+          <v:shape id="_x0000_s1226" type="#_x0000_t202" style="position:absolute;margin-left:81.1pt;margin-top:73.8pt;width:108.15pt;height:50pt;z-index:251870208" filled="f" stroked="f">
+            <v:textbox style="mso-next-textbox:#_x0000_s1226">
+              <w:txbxContent>
+                <w:p>
+                  <w:r>
+                    <w:t>Recommandations</w:t>
+                  </w:r>
+                </w:p>
+                <w:p>
+                  <w:r>
+                    <w:t>Les_projets_2019</w:t>
+                  </w:r>
+                </w:p>
+              </w:txbxContent>
+            </v:textbox>
+          </v:shape>
+        </w:pict>
+      </w:r>
+      <w:r>
+        <w:rPr>
+          <w:noProof/>
+          <w:lang w:eastAsia="fr-FR"/>
+        </w:rPr>
+        <w:pict>
+          <v:rect id="_x0000_s1225" style="position:absolute;margin-left:77.5pt;margin-top:67.35pt;width:124.65pt;height:67.2pt;z-index:251869184"/>
+        </w:pict>
+      </w:r>
+      <w:r>
+        <w:rPr>
+          <w:noProof/>
+          <w:lang w:eastAsia="fr-FR"/>
+        </w:rPr>
+        <w:pict>
+          <v:shape id="_x0000_s1224" type="#_x0000_t202" style="position:absolute;margin-left:298.15pt;margin-top:29.7pt;width:85.4pt;height:23.65pt;z-index:251868160" filled="f" stroked="f">
+            <v:textbox>
+              <w:txbxContent>
+                <w:p>
+                  <w:r>
+                    <w:t>Elève 1</w:t>
+                  </w:r>
+                </w:p>
+              </w:txbxContent>
+            </v:textbox>
+          </v:shape>
+        </w:pict>
+      </w:r>
+      <w:r>
+        <w:rPr>
+          <w:noProof/>
+          <w:lang w:eastAsia="fr-FR"/>
+        </w:rPr>
+        <w:pict>
+          <v:shape id="_x0000_s1223" type="#_x0000_t202" style="position:absolute;margin-left:19.85pt;margin-top:29.7pt;width:85.4pt;height:23.65pt;z-index:251867136" filled="f" stroked="f">
+            <v:textbox>
+              <w:txbxContent>
+                <w:p>
+                  <w:r>
+                    <w:t>jcdagnet/ISN</w:t>
+                  </w:r>
+                </w:p>
+              </w:txbxContent>
+            </v:textbox>
+          </v:shape>
+        </w:pict>
+      </w:r>
+      <w:r>
+        <w:rPr>
+          <w:noProof/>
+          <w:lang w:eastAsia="fr-FR"/>
+        </w:rPr>
+        <w:pict>
+          <v:shape id="_x0000_s1222" type="#_x0000_t202" style="position:absolute;margin-left:9.1pt;margin-top:1.7pt;width:85.4pt;height:23.65pt;z-index:251866112" filled="f" stroked="f">
+            <v:textbox>
+              <w:txbxContent>
+                <w:p>
+                  <w:r>
+                    <w:t>GitHub</w:t>
+                  </w:r>
+                </w:p>
+              </w:txbxContent>
+            </v:textbox>
+          </v:shape>
+        </w:pict>
+      </w:r>
+      <w:r>
+        <w:rPr>
+          <w:noProof/>
+          <w:lang w:eastAsia="fr-FR"/>
+        </w:rPr>
+        <w:pict>
+          <v:rect id="_x0000_s1221" style="position:absolute;margin-left:292.4pt;margin-top:25.95pt;width:248.75pt;height:118.2pt;z-index:251865088" fillcolor="#c2d69b [1942]"/>
+        </w:pict>
+      </w:r>
+      <w:r>
+        <w:rPr>
+          <w:noProof/>
+          <w:lang w:eastAsia="fr-FR"/>
+        </w:rPr>
+        <w:pict>
+          <v:rect id="_x0000_s1220" style="position:absolute;margin-left:16.8pt;margin-top:25.95pt;width:248.75pt;height:118.2pt;z-index:251864064" fillcolor="#92cddc [1944]"/>
+        </w:pict>
+      </w:r>
+      <w:r>
+        <w:rPr>
+          <w:noProof/>
+          <w:lang w:eastAsia="fr-FR"/>
+        </w:rPr>
+        <w:pict>
+          <v:rect id="_x0000_s1219" style="position:absolute;margin-left:9.25pt;margin-top:1.75pt;width:540pt;height:148.3pt;z-index:251863040" fillcolor="#f2dbdb [661]"/>
+        </w:pict>
+      </w:r>
+      <w:r>
+        <w:rPr>
+          <w:noProof/>
+          <w:lang w:eastAsia="fr-FR"/>
+        </w:rPr>
+        <w:pict>
+          <v:rect id="_x0000_s1249" style="position:absolute;margin-left:394.55pt;margin-top:157.7pt;width:138.6pt;height:77.15pt;z-index:251893760"/>
+        </w:pict>
+      </w:r>
+      <w:r>
+        <w:rPr>
+          <w:noProof/>
+          <w:lang w:eastAsia="fr-FR"/>
+        </w:rPr>
+        <w:pict>
+          <v:rect id="_x0000_s1238" style="position:absolute;margin-left:404.1pt;margin-top:177.35pt;width:124.65pt;height:55.85pt;z-index:251896832"/>
+        </w:pict>
+      </w:r>
+    </w:p>
+    <w:p>
+      <w:pPr>
+        <w:spacing w:after="0"/>
+      </w:pPr>
+    </w:p>
+    <w:p>
+      <w:pPr>
+        <w:spacing w:after="0"/>
+      </w:pPr>
+    </w:p>
+    <w:p>
+      <w:pPr>
+        <w:spacing w:after="0"/>
+      </w:pPr>
+    </w:p>
+    <w:p>
+      <w:pPr>
+        <w:spacing w:after="0"/>
+      </w:pPr>
+    </w:p>
+    <w:p>
+      <w:pPr>
+        <w:spacing w:after="0"/>
+      </w:pPr>
+      <w:r>
+        <w:rPr>
+          <w:noProof/>
+          <w:lang w:eastAsia="fr-FR"/>
+        </w:rPr>
+        <w:pict>
+          <v:shape id="_x0000_s1254" type="#_x0000_t202" style="position:absolute;margin-left:295.45pt;margin-top:13.8pt;width:85.4pt;height:30.55pt;z-index:251902976" filled="f" stroked="f">
+            <v:textbox>
+              <w:txbxContent>
+                <w:p>
+                  <w:pPr>
+                    <w:rPr>
+                      <w:b/>
+                      <w:sz w:val="36"/>
+                    </w:rPr>
+                  </w:pPr>
+                  <w:r>
+                    <w:rPr>
+                      <w:b/>
+                      <w:sz w:val="36"/>
+                    </w:rPr>
+                    <w:t>Pull</w:t>
+                  </w:r>
+                </w:p>
+              </w:txbxContent>
+            </v:textbox>
+          </v:shape>
+        </w:pict>
+      </w:r>
+      <w:r>
+        <w:rPr>
+          <w:noProof/>
+          <w:lang w:eastAsia="fr-FR"/>
+        </w:rPr>
+        <w:pict>
+          <v:shape id="_x0000_s1253" style="position:absolute;margin-left:189.25pt;margin-top:5pt;width:186.3pt;height:80.8pt;z-index:251901952" coordsize="3726,1616" path="m3726,369c3333,184,2941,,2526,47,2111,94,1657,388,1236,649,815,910,407,1263,,1616e" filled="f">
+            <v:stroke endarrow="open"/>
+            <v:path arrowok="t"/>
+          </v:shape>
+        </w:pict>
+      </w:r>
+      <w:r>
+        <w:rPr>
+          <w:noProof/>
+          <w:lang w:eastAsia="fr-FR"/>
+        </w:rPr>
+        <w:pict>
+          <v:shape id="_x0000_s1252" style="position:absolute;margin-left:303.15pt;margin-top:37.45pt;width:85.45pt;height:48.35pt;z-index:251900928" coordsize="1709,967" path="m1709,138c1282,69,855,,570,138,285,276,142,621,,967e" filled="f">
+            <v:stroke endarrow="open"/>
+            <v:path arrowok="t"/>
+          </v:shape>
+        </w:pict>
+      </w:r>
+      <w:r>
+        <w:rPr>
+          <w:noProof/>
+          <w:lang w:eastAsia="fr-FR"/>
+        </w:rPr>
+        <w:pict>
+          <v:rect id="_x0000_s1229" style="position:absolute;margin-left:9.4pt;margin-top:75.5pt;width:540pt;height:85.9pt;z-index:251873280" fillcolor="#f2dbdb [661]"/>
+        </w:pict>
+      </w:r>
+    </w:p>
+    <w:p>
+      <w:pPr>
+        <w:spacing w:after="0"/>
+      </w:pPr>
+    </w:p>
+    <w:p>
+      <w:pPr>
+        <w:spacing w:after="0"/>
+      </w:pPr>
+    </w:p>
+    <w:p>
+      <w:pPr>
+        <w:spacing w:after="0"/>
+      </w:pPr>
+    </w:p>
+    <w:p>
+      <w:pPr>
+        <w:spacing w:after="0"/>
+      </w:pPr>
+    </w:p>
+    <w:p>
+      <w:pPr>
+        <w:spacing w:after="0"/>
+      </w:pPr>
+    </w:p>
+    <w:p>
+      <w:pPr>
+        <w:spacing w:after="0"/>
+      </w:pPr>
+    </w:p>
+    <w:p>
+      <w:pPr>
+        <w:spacing w:after="0"/>
+      </w:pPr>
+    </w:p>
+    <w:p>
+      <w:pPr>
+        <w:spacing w:after="0"/>
+      </w:pPr>
+    </w:p>
+    <w:p>
+      <w:pPr>
+        <w:spacing w:after="0"/>
+      </w:pPr>
+    </w:p>
+    <w:p>
+      <w:pPr>
+        <w:spacing w:after="0"/>
+      </w:pPr>
+    </w:p>
+    <w:p>
+      <w:pPr>
+        <w:spacing w:after="0"/>
+      </w:pPr>
+      <w:r>
+        <w:rPr>
+          <w:noProof/>
+          <w:lang w:eastAsia="fr-FR"/>
+        </w:rPr>
+        <w:drawing>
+          <wp:inline distT="0" distB="0" distL="0" distR="0">
+            <wp:extent cx="5902960" cy="484505"/>
+            <wp:effectExtent l="19050" t="0" r="2540" b="0"/>
+            <wp:docPr id="15" name="Image 16"/>
+            <wp:cNvGraphicFramePr>
+              <a:graphicFrameLocks xmlns:a="http://schemas.openxmlformats.org/drawingml/2006/main" noChangeAspect="1"/>
+            </wp:cNvGraphicFramePr>
+            <a:graphic xmlns:a="http://schemas.openxmlformats.org/drawingml/2006/main">
+              <a:graphicData uri="http://schemas.openxmlformats.org/drawingml/2006/picture">
+                <pic:pic xmlns:pic="http://schemas.openxmlformats.org/drawingml/2006/picture">
+                  <pic:nvPicPr>
+                    <pic:cNvPr id="0" name="Picture 16"/>
+                    <pic:cNvPicPr>
+                      <a:picLocks noChangeAspect="1" noChangeArrowheads="1"/>
+                    </pic:cNvPicPr>
+                  </pic:nvPicPr>
+                  <pic:blipFill>
+                    <a:blip r:embed="rId34" cstate="print"/>
+                    <a:srcRect/>
+                    <a:stretch>
+                      <a:fillRect/>
+                    </a:stretch>
+                  </pic:blipFill>
+                  <pic:spPr bwMode="auto">
+                    <a:xfrm>
+                      <a:off x="0" y="0"/>
+                      <a:ext cx="5902960" cy="484505"/>
+                    </a:xfrm>
+                    <a:prstGeom prst="rect">
+                      <a:avLst/>
+                    </a:prstGeom>
+                    <a:noFill/>
+                    <a:ln w="9525">
+                      <a:noFill/>
+                      <a:miter lim="800000"/>
+                      <a:headEnd/>
+                      <a:tailEnd/>
+                    </a:ln>
+                  </pic:spPr>
+                </pic:pic>
+              </a:graphicData>
+            </a:graphic>
+          </wp:inline>
+        </w:drawing>
+      </w:r>
     </w:p>
     <w:p>
       <w:pPr>
@@ -2827,8 +5416,8 @@
       </w:pPr>
     </w:p>
     <w:sectPr>
-      <w:footerReference w:type="default" r:id="rId29"/>
-      <w:footerReference w:type="first" r:id="rId30"/>
+      <w:footerReference w:type="default" r:id="rId35"/>
+      <w:footerReference w:type="first" r:id="rId36"/>
       <w:type w:val="continuous"/>
       <w:pgSz w:w="11906" w:h="16838" w:code="9"/>
       <w:pgMar w:top="709" w:right="566" w:bottom="851" w:left="567" w:header="567" w:footer="420" w:gutter="0"/>

</xml_diff>

<commit_message>
Dernières modifications pour ce soir. Bisous à tous :-)
</commit_message>
<xml_diff>
--- a/GIT HUB_Ebauche.docx
+++ b/GIT HUB_Ebauche.docx
@@ -62,41 +62,6 @@
       <w:pPr>
         <w:jc w:val="right"/>
         <w:rPr>
-          <w:i/>
-        </w:rPr>
-      </w:pPr>
-      <w:r>
-        <w:rPr>
-          <w:i/>
-        </w:rPr>
-        <w:t>S</w:t>
-      </w:r>
-      <w:r>
-        <w:rPr>
-          <w:i/>
-        </w:rPr>
-        <w:t>ervice web d'hébergement</w:t>
-      </w:r>
-      <w:r>
-        <w:rPr>
-          <w:i/>
-        </w:rPr>
-        <w:t xml:space="preserve"> </w:t>
-      </w:r>
-      <w:r>
-        <w:rPr>
-          <w:i/>
-        </w:rPr>
-        <w:t>et de gestion</w:t>
-      </w:r>
-      <w:r>
-        <w:rPr>
-          <w:i/>
-        </w:rPr>
-        <w:t xml:space="preserve"> social de développement de logiciels.</w:t>
-      </w:r>
-      <w:r>
-        <w:rPr>
           <w:rFonts w:ascii="Arial" w:hAnsi="Arial" w:cs="Arial"/>
           <w:i/>
           <w:color w:val="222222"/>
@@ -104,17 +69,815 @@
           <w:szCs w:val="15"/>
           <w:shd w:val="clear" w:color="auto" w:fill="FFFFFF"/>
         </w:rPr>
+      </w:pPr>
+      <w:r>
+        <w:rPr>
+          <w:i/>
+        </w:rPr>
+        <w:t>S</w:t>
+      </w:r>
+      <w:r>
+        <w:rPr>
+          <w:i/>
+        </w:rPr>
+        <w:t>ervice web d'hébergement</w:t>
+      </w:r>
+      <w:r>
+        <w:rPr>
+          <w:i/>
+        </w:rPr>
         <w:t xml:space="preserve"> </w:t>
       </w:r>
-    </w:p>
-    <w:p/>
+      <w:r>
+        <w:rPr>
+          <w:i/>
+        </w:rPr>
+        <w:t>et de gestion</w:t>
+      </w:r>
+      <w:r>
+        <w:rPr>
+          <w:i/>
+        </w:rPr>
+        <w:t xml:space="preserve"> social de développement de logiciels.</w:t>
+      </w:r>
+      <w:r>
+        <w:rPr>
+          <w:rFonts w:ascii="Arial" w:hAnsi="Arial" w:cs="Arial"/>
+          <w:i/>
+          <w:color w:val="222222"/>
+          <w:sz w:val="15"/>
+          <w:szCs w:val="15"/>
+          <w:shd w:val="clear" w:color="auto" w:fill="FFFFFF"/>
+        </w:rPr>
+        <w:t xml:space="preserve"> </w:t>
+      </w:r>
+    </w:p>
+    <w:p>
+      <w:pPr>
+        <w:pStyle w:val="jc"/>
+        <w:rPr>
+          <w:shd w:val="clear" w:color="auto" w:fill="FFFFFF"/>
+        </w:rPr>
+      </w:pPr>
+    </w:p>
+    <w:p>
+      <w:pPr>
+        <w:pStyle w:val="TM1"/>
+        <w:tabs>
+          <w:tab w:val="left" w:pos="440"/>
+          <w:tab w:val="right" w:leader="dot" w:pos="10763"/>
+        </w:tabs>
+        <w:rPr>
+          <w:rFonts w:eastAsiaTheme="minorEastAsia"/>
+          <w:noProof/>
+          <w:lang w:eastAsia="fr-FR"/>
+        </w:rPr>
+      </w:pPr>
+      <w:r>
+        <w:rPr>
+          <w:shd w:val="clear" w:color="auto" w:fill="FFFFFF"/>
+        </w:rPr>
+        <w:fldChar w:fldCharType="begin"/>
+      </w:r>
+      <w:r>
+        <w:rPr>
+          <w:shd w:val="clear" w:color="auto" w:fill="FFFFFF"/>
+        </w:rPr>
+        <w:instrText xml:space="preserve"> TOC \h \z \t "ti;1;ti2;2" </w:instrText>
+      </w:r>
+      <w:r>
+        <w:rPr>
+          <w:shd w:val="clear" w:color="auto" w:fill="FFFFFF"/>
+        </w:rPr>
+        <w:fldChar w:fldCharType="separate"/>
+      </w:r>
+      <w:hyperlink w:anchor="_Toc11269963" w:history="1">
+        <w:r>
+          <w:rPr>
+            <w:rStyle w:val="Lienhypertexte"/>
+            <w:noProof/>
+          </w:rPr>
+          <w:t>1.</w:t>
+        </w:r>
+        <w:r>
+          <w:rPr>
+            <w:rFonts w:eastAsiaTheme="minorEastAsia"/>
+            <w:noProof/>
+            <w:lang w:eastAsia="fr-FR"/>
+          </w:rPr>
+          <w:tab/>
+        </w:r>
+        <w:r>
+          <w:rPr>
+            <w:rStyle w:val="Lienhypertexte"/>
+            <w:noProof/>
+          </w:rPr>
+          <w:t>Introduction. GitHub :Utile ou pas… ?</w:t>
+        </w:r>
+        <w:r>
+          <w:rPr>
+            <w:noProof/>
+            <w:webHidden/>
+          </w:rPr>
+          <w:tab/>
+        </w:r>
+        <w:r>
+          <w:rPr>
+            <w:noProof/>
+            <w:webHidden/>
+          </w:rPr>
+          <w:fldChar w:fldCharType="begin"/>
+        </w:r>
+        <w:r>
+          <w:rPr>
+            <w:noProof/>
+            <w:webHidden/>
+          </w:rPr>
+          <w:instrText xml:space="preserve"> PAGEREF _Toc11269963 \h </w:instrText>
+        </w:r>
+        <w:r>
+          <w:rPr>
+            <w:noProof/>
+            <w:webHidden/>
+          </w:rPr>
+        </w:r>
+        <w:r>
+          <w:rPr>
+            <w:noProof/>
+            <w:webHidden/>
+          </w:rPr>
+          <w:fldChar w:fldCharType="separate"/>
+        </w:r>
+        <w:r>
+          <w:rPr>
+            <w:noProof/>
+            <w:webHidden/>
+          </w:rPr>
+          <w:t>2</w:t>
+        </w:r>
+        <w:r>
+          <w:rPr>
+            <w:noProof/>
+            <w:webHidden/>
+          </w:rPr>
+          <w:fldChar w:fldCharType="end"/>
+        </w:r>
+      </w:hyperlink>
+    </w:p>
+    <w:p>
+      <w:pPr>
+        <w:pStyle w:val="TM1"/>
+        <w:tabs>
+          <w:tab w:val="left" w:pos="440"/>
+          <w:tab w:val="right" w:leader="dot" w:pos="10763"/>
+        </w:tabs>
+        <w:rPr>
+          <w:rFonts w:eastAsiaTheme="minorEastAsia"/>
+          <w:noProof/>
+          <w:lang w:eastAsia="fr-FR"/>
+        </w:rPr>
+      </w:pPr>
+      <w:hyperlink w:anchor="_Toc11269964" w:history="1">
+        <w:r>
+          <w:rPr>
+            <w:rStyle w:val="Lienhypertexte"/>
+            <w:noProof/>
+          </w:rPr>
+          <w:t>2.</w:t>
+        </w:r>
+        <w:r>
+          <w:rPr>
+            <w:rFonts w:eastAsiaTheme="minorEastAsia"/>
+            <w:noProof/>
+            <w:lang w:eastAsia="fr-FR"/>
+          </w:rPr>
+          <w:tab/>
+        </w:r>
+        <w:r>
+          <w:rPr>
+            <w:rStyle w:val="Lienhypertexte"/>
+            <w:noProof/>
+          </w:rPr>
+          <w:t>Logiciels nécessaires</w:t>
+        </w:r>
+        <w:r>
+          <w:rPr>
+            <w:noProof/>
+            <w:webHidden/>
+          </w:rPr>
+          <w:tab/>
+        </w:r>
+        <w:r>
+          <w:rPr>
+            <w:noProof/>
+            <w:webHidden/>
+          </w:rPr>
+          <w:fldChar w:fldCharType="begin"/>
+        </w:r>
+        <w:r>
+          <w:rPr>
+            <w:noProof/>
+            <w:webHidden/>
+          </w:rPr>
+          <w:instrText xml:space="preserve"> PAGEREF _Toc11269964 \h </w:instrText>
+        </w:r>
+        <w:r>
+          <w:rPr>
+            <w:noProof/>
+            <w:webHidden/>
+          </w:rPr>
+        </w:r>
+        <w:r>
+          <w:rPr>
+            <w:noProof/>
+            <w:webHidden/>
+          </w:rPr>
+          <w:fldChar w:fldCharType="separate"/>
+        </w:r>
+        <w:r>
+          <w:rPr>
+            <w:noProof/>
+            <w:webHidden/>
+          </w:rPr>
+          <w:t>2</w:t>
+        </w:r>
+        <w:r>
+          <w:rPr>
+            <w:noProof/>
+            <w:webHidden/>
+          </w:rPr>
+          <w:fldChar w:fldCharType="end"/>
+        </w:r>
+      </w:hyperlink>
+    </w:p>
+    <w:p>
+      <w:pPr>
+        <w:pStyle w:val="TM2"/>
+        <w:tabs>
+          <w:tab w:val="left" w:pos="880"/>
+          <w:tab w:val="right" w:leader="dot" w:pos="10763"/>
+        </w:tabs>
+        <w:rPr>
+          <w:rFonts w:eastAsiaTheme="minorEastAsia"/>
+          <w:noProof/>
+          <w:lang w:eastAsia="fr-FR"/>
+        </w:rPr>
+      </w:pPr>
+      <w:hyperlink w:anchor="_Toc11269965" w:history="1">
+        <w:r>
+          <w:rPr>
+            <w:rStyle w:val="Lienhypertexte"/>
+            <w:noProof/>
+          </w:rPr>
+          <w:t>2.1.</w:t>
+        </w:r>
+        <w:r>
+          <w:rPr>
+            <w:rFonts w:eastAsiaTheme="minorEastAsia"/>
+            <w:noProof/>
+            <w:lang w:eastAsia="fr-FR"/>
+          </w:rPr>
+          <w:tab/>
+        </w:r>
+        <w:r>
+          <w:rPr>
+            <w:rStyle w:val="Lienhypertexte"/>
+            <w:noProof/>
+          </w:rPr>
+          <w:t>Logiciel de traitement du projet (Windows)</w:t>
+        </w:r>
+        <w:r>
+          <w:rPr>
+            <w:noProof/>
+            <w:webHidden/>
+          </w:rPr>
+          <w:tab/>
+        </w:r>
+        <w:r>
+          <w:rPr>
+            <w:noProof/>
+            <w:webHidden/>
+          </w:rPr>
+          <w:fldChar w:fldCharType="begin"/>
+        </w:r>
+        <w:r>
+          <w:rPr>
+            <w:noProof/>
+            <w:webHidden/>
+          </w:rPr>
+          <w:instrText xml:space="preserve"> PAGEREF _Toc11269965 \h </w:instrText>
+        </w:r>
+        <w:r>
+          <w:rPr>
+            <w:noProof/>
+            <w:webHidden/>
+          </w:rPr>
+        </w:r>
+        <w:r>
+          <w:rPr>
+            <w:noProof/>
+            <w:webHidden/>
+          </w:rPr>
+          <w:fldChar w:fldCharType="separate"/>
+        </w:r>
+        <w:r>
+          <w:rPr>
+            <w:noProof/>
+            <w:webHidden/>
+          </w:rPr>
+          <w:t>2</w:t>
+        </w:r>
+        <w:r>
+          <w:rPr>
+            <w:noProof/>
+            <w:webHidden/>
+          </w:rPr>
+          <w:fldChar w:fldCharType="end"/>
+        </w:r>
+      </w:hyperlink>
+    </w:p>
+    <w:p>
+      <w:pPr>
+        <w:pStyle w:val="TM2"/>
+        <w:tabs>
+          <w:tab w:val="left" w:pos="880"/>
+          <w:tab w:val="right" w:leader="dot" w:pos="10763"/>
+        </w:tabs>
+        <w:rPr>
+          <w:rFonts w:eastAsiaTheme="minorEastAsia"/>
+          <w:noProof/>
+          <w:lang w:eastAsia="fr-FR"/>
+        </w:rPr>
+      </w:pPr>
+      <w:hyperlink w:anchor="_Toc11269966" w:history="1">
+        <w:r>
+          <w:rPr>
+            <w:rStyle w:val="Lienhypertexte"/>
+            <w:noProof/>
+          </w:rPr>
+          <w:t>2.2.</w:t>
+        </w:r>
+        <w:r>
+          <w:rPr>
+            <w:rFonts w:eastAsiaTheme="minorEastAsia"/>
+            <w:noProof/>
+            <w:lang w:eastAsia="fr-FR"/>
+          </w:rPr>
+          <w:tab/>
+        </w:r>
+        <w:r>
+          <w:rPr>
+            <w:rStyle w:val="Lienhypertexte"/>
+            <w:noProof/>
+          </w:rPr>
+          <w:t>Logiciels de travail (local)</w:t>
+        </w:r>
+        <w:r>
+          <w:rPr>
+            <w:noProof/>
+            <w:webHidden/>
+          </w:rPr>
+          <w:tab/>
+        </w:r>
+        <w:r>
+          <w:rPr>
+            <w:noProof/>
+            <w:webHidden/>
+          </w:rPr>
+          <w:fldChar w:fldCharType="begin"/>
+        </w:r>
+        <w:r>
+          <w:rPr>
+            <w:noProof/>
+            <w:webHidden/>
+          </w:rPr>
+          <w:instrText xml:space="preserve"> PAGEREF _Toc11269966 \h </w:instrText>
+        </w:r>
+        <w:r>
+          <w:rPr>
+            <w:noProof/>
+            <w:webHidden/>
+          </w:rPr>
+        </w:r>
+        <w:r>
+          <w:rPr>
+            <w:noProof/>
+            <w:webHidden/>
+          </w:rPr>
+          <w:fldChar w:fldCharType="separate"/>
+        </w:r>
+        <w:r>
+          <w:rPr>
+            <w:noProof/>
+            <w:webHidden/>
+          </w:rPr>
+          <w:t>2</w:t>
+        </w:r>
+        <w:r>
+          <w:rPr>
+            <w:noProof/>
+            <w:webHidden/>
+          </w:rPr>
+          <w:fldChar w:fldCharType="end"/>
+        </w:r>
+      </w:hyperlink>
+    </w:p>
+    <w:p>
+      <w:pPr>
+        <w:pStyle w:val="TM1"/>
+        <w:tabs>
+          <w:tab w:val="left" w:pos="440"/>
+          <w:tab w:val="right" w:leader="dot" w:pos="10763"/>
+        </w:tabs>
+        <w:rPr>
+          <w:rFonts w:eastAsiaTheme="minorEastAsia"/>
+          <w:noProof/>
+          <w:lang w:eastAsia="fr-FR"/>
+        </w:rPr>
+      </w:pPr>
+      <w:hyperlink w:anchor="_Toc11269967" w:history="1">
+        <w:r>
+          <w:rPr>
+            <w:rStyle w:val="Lienhypertexte"/>
+            <w:noProof/>
+          </w:rPr>
+          <w:t>3.</w:t>
+        </w:r>
+        <w:r>
+          <w:rPr>
+            <w:rFonts w:eastAsiaTheme="minorEastAsia"/>
+            <w:noProof/>
+            <w:lang w:eastAsia="fr-FR"/>
+          </w:rPr>
+          <w:tab/>
+        </w:r>
+        <w:r>
+          <w:rPr>
+            <w:rStyle w:val="Lienhypertexte"/>
+            <w:noProof/>
+          </w:rPr>
+          <w:t>GItHub</w:t>
+        </w:r>
+        <w:r>
+          <w:rPr>
+            <w:noProof/>
+            <w:webHidden/>
+          </w:rPr>
+          <w:tab/>
+        </w:r>
+        <w:r>
+          <w:rPr>
+            <w:noProof/>
+            <w:webHidden/>
+          </w:rPr>
+          <w:fldChar w:fldCharType="begin"/>
+        </w:r>
+        <w:r>
+          <w:rPr>
+            <w:noProof/>
+            <w:webHidden/>
+          </w:rPr>
+          <w:instrText xml:space="preserve"> PAGEREF _Toc11269967 \h </w:instrText>
+        </w:r>
+        <w:r>
+          <w:rPr>
+            <w:noProof/>
+            <w:webHidden/>
+          </w:rPr>
+        </w:r>
+        <w:r>
+          <w:rPr>
+            <w:noProof/>
+            <w:webHidden/>
+          </w:rPr>
+          <w:fldChar w:fldCharType="separate"/>
+        </w:r>
+        <w:r>
+          <w:rPr>
+            <w:noProof/>
+            <w:webHidden/>
+          </w:rPr>
+          <w:t>3</w:t>
+        </w:r>
+        <w:r>
+          <w:rPr>
+            <w:noProof/>
+            <w:webHidden/>
+          </w:rPr>
+          <w:fldChar w:fldCharType="end"/>
+        </w:r>
+      </w:hyperlink>
+    </w:p>
+    <w:p>
+      <w:pPr>
+        <w:pStyle w:val="TM2"/>
+        <w:tabs>
+          <w:tab w:val="left" w:pos="880"/>
+          <w:tab w:val="right" w:leader="dot" w:pos="10763"/>
+        </w:tabs>
+        <w:rPr>
+          <w:rFonts w:eastAsiaTheme="minorEastAsia"/>
+          <w:noProof/>
+          <w:lang w:eastAsia="fr-FR"/>
+        </w:rPr>
+      </w:pPr>
+      <w:hyperlink w:anchor="_Toc11269968" w:history="1">
+        <w:r>
+          <w:rPr>
+            <w:rStyle w:val="Lienhypertexte"/>
+            <w:noProof/>
+          </w:rPr>
+          <w:t>3.1.</w:t>
+        </w:r>
+        <w:r>
+          <w:rPr>
+            <w:rFonts w:eastAsiaTheme="minorEastAsia"/>
+            <w:noProof/>
+            <w:lang w:eastAsia="fr-FR"/>
+          </w:rPr>
+          <w:tab/>
+        </w:r>
+        <w:r>
+          <w:rPr>
+            <w:rStyle w:val="Lienhypertexte"/>
+            <w:noProof/>
+          </w:rPr>
+          <w:t>A faire par tous.</w:t>
+        </w:r>
+        <w:r>
+          <w:rPr>
+            <w:noProof/>
+            <w:webHidden/>
+          </w:rPr>
+          <w:tab/>
+        </w:r>
+        <w:r>
+          <w:rPr>
+            <w:noProof/>
+            <w:webHidden/>
+          </w:rPr>
+          <w:fldChar w:fldCharType="begin"/>
+        </w:r>
+        <w:r>
+          <w:rPr>
+            <w:noProof/>
+            <w:webHidden/>
+          </w:rPr>
+          <w:instrText xml:space="preserve"> PAGEREF _Toc11269968 \h </w:instrText>
+        </w:r>
+        <w:r>
+          <w:rPr>
+            <w:noProof/>
+            <w:webHidden/>
+          </w:rPr>
+        </w:r>
+        <w:r>
+          <w:rPr>
+            <w:noProof/>
+            <w:webHidden/>
+          </w:rPr>
+          <w:fldChar w:fldCharType="separate"/>
+        </w:r>
+        <w:r>
+          <w:rPr>
+            <w:noProof/>
+            <w:webHidden/>
+          </w:rPr>
+          <w:t>3</w:t>
+        </w:r>
+        <w:r>
+          <w:rPr>
+            <w:noProof/>
+            <w:webHidden/>
+          </w:rPr>
+          <w:fldChar w:fldCharType="end"/>
+        </w:r>
+      </w:hyperlink>
+    </w:p>
+    <w:p>
+      <w:pPr>
+        <w:pStyle w:val="TM2"/>
+        <w:tabs>
+          <w:tab w:val="left" w:pos="880"/>
+          <w:tab w:val="right" w:leader="dot" w:pos="10763"/>
+        </w:tabs>
+        <w:rPr>
+          <w:rFonts w:eastAsiaTheme="minorEastAsia"/>
+          <w:noProof/>
+          <w:lang w:eastAsia="fr-FR"/>
+        </w:rPr>
+      </w:pPr>
+      <w:hyperlink w:anchor="_Toc11269969" w:history="1">
+        <w:r>
+          <w:rPr>
+            <w:rStyle w:val="Lienhypertexte"/>
+            <w:noProof/>
+          </w:rPr>
+          <w:t>3.2.</w:t>
+        </w:r>
+        <w:r>
+          <w:rPr>
+            <w:rFonts w:eastAsiaTheme="minorEastAsia"/>
+            <w:noProof/>
+            <w:lang w:eastAsia="fr-FR"/>
+          </w:rPr>
+          <w:tab/>
+        </w:r>
+        <w:r>
+          <w:rPr>
+            <w:rStyle w:val="Lienhypertexte"/>
+            <w:noProof/>
+          </w:rPr>
+          <w:t>Pour le professeur.</w:t>
+        </w:r>
+        <w:r>
+          <w:rPr>
+            <w:noProof/>
+            <w:webHidden/>
+          </w:rPr>
+          <w:tab/>
+        </w:r>
+        <w:r>
+          <w:rPr>
+            <w:noProof/>
+            <w:webHidden/>
+          </w:rPr>
+          <w:fldChar w:fldCharType="begin"/>
+        </w:r>
+        <w:r>
+          <w:rPr>
+            <w:noProof/>
+            <w:webHidden/>
+          </w:rPr>
+          <w:instrText xml:space="preserve"> PAGEREF _Toc11269969 \h </w:instrText>
+        </w:r>
+        <w:r>
+          <w:rPr>
+            <w:noProof/>
+            <w:webHidden/>
+          </w:rPr>
+        </w:r>
+        <w:r>
+          <w:rPr>
+            <w:noProof/>
+            <w:webHidden/>
+          </w:rPr>
+          <w:fldChar w:fldCharType="separate"/>
+        </w:r>
+        <w:r>
+          <w:rPr>
+            <w:noProof/>
+            <w:webHidden/>
+          </w:rPr>
+          <w:t>3</w:t>
+        </w:r>
+        <w:r>
+          <w:rPr>
+            <w:noProof/>
+            <w:webHidden/>
+          </w:rPr>
+          <w:fldChar w:fldCharType="end"/>
+        </w:r>
+      </w:hyperlink>
+    </w:p>
+    <w:p>
+      <w:pPr>
+        <w:pStyle w:val="TM2"/>
+        <w:tabs>
+          <w:tab w:val="left" w:pos="880"/>
+          <w:tab w:val="right" w:leader="dot" w:pos="10763"/>
+        </w:tabs>
+        <w:rPr>
+          <w:rFonts w:eastAsiaTheme="minorEastAsia"/>
+          <w:noProof/>
+          <w:lang w:eastAsia="fr-FR"/>
+        </w:rPr>
+      </w:pPr>
+      <w:hyperlink w:anchor="_Toc11269970" w:history="1">
+        <w:r>
+          <w:rPr>
+            <w:rStyle w:val="Lienhypertexte"/>
+            <w:noProof/>
+          </w:rPr>
+          <w:t>3.3.</w:t>
+        </w:r>
+        <w:r>
+          <w:rPr>
+            <w:rFonts w:eastAsiaTheme="minorEastAsia"/>
+            <w:noProof/>
+            <w:lang w:eastAsia="fr-FR"/>
+          </w:rPr>
+          <w:tab/>
+        </w:r>
+        <w:r>
+          <w:rPr>
+            <w:rStyle w:val="Lienhypertexte"/>
+            <w:noProof/>
+          </w:rPr>
+          <w:t>Pour les élèves</w:t>
+        </w:r>
+        <w:r>
+          <w:rPr>
+            <w:noProof/>
+            <w:webHidden/>
+          </w:rPr>
+          <w:tab/>
+        </w:r>
+        <w:r>
+          <w:rPr>
+            <w:noProof/>
+            <w:webHidden/>
+          </w:rPr>
+          <w:fldChar w:fldCharType="begin"/>
+        </w:r>
+        <w:r>
+          <w:rPr>
+            <w:noProof/>
+            <w:webHidden/>
+          </w:rPr>
+          <w:instrText xml:space="preserve"> PAGEREF _Toc11269970 \h </w:instrText>
+        </w:r>
+        <w:r>
+          <w:rPr>
+            <w:noProof/>
+            <w:webHidden/>
+          </w:rPr>
+        </w:r>
+        <w:r>
+          <w:rPr>
+            <w:noProof/>
+            <w:webHidden/>
+          </w:rPr>
+          <w:fldChar w:fldCharType="separate"/>
+        </w:r>
+        <w:r>
+          <w:rPr>
+            <w:noProof/>
+            <w:webHidden/>
+          </w:rPr>
+          <w:t>7</w:t>
+        </w:r>
+        <w:r>
+          <w:rPr>
+            <w:noProof/>
+            <w:webHidden/>
+          </w:rPr>
+          <w:fldChar w:fldCharType="end"/>
+        </w:r>
+      </w:hyperlink>
+    </w:p>
+    <w:p>
+      <w:pPr>
+        <w:pStyle w:val="jc"/>
+        <w:rPr>
+          <w:shd w:val="clear" w:color="auto" w:fill="FFFFFF"/>
+        </w:rPr>
+      </w:pPr>
+      <w:r>
+        <w:rPr>
+          <w:shd w:val="clear" w:color="auto" w:fill="FFFFFF"/>
+        </w:rPr>
+        <w:fldChar w:fldCharType="end"/>
+      </w:r>
+    </w:p>
+    <w:p>
+      <w:pPr>
+        <w:pStyle w:val="jc"/>
+        <w:rPr>
+          <w:shd w:val="clear" w:color="auto" w:fill="FFFFFF"/>
+        </w:rPr>
+      </w:pPr>
+    </w:p>
+    <w:p>
+      <w:pPr>
+        <w:pStyle w:val="jc"/>
+      </w:pPr>
+    </w:p>
+    <w:p>
+      <w:r>
+        <w:br w:type="page"/>
+      </w:r>
+    </w:p>
+    <w:p>
+      <w:pPr>
+        <w:pStyle w:val="jc"/>
+      </w:pPr>
+    </w:p>
     <w:p>
       <w:pPr>
         <w:pStyle w:val="ti"/>
       </w:pPr>
-      <w:r>
-        <w:t>Introduction. Utile ou pas… ?</w:t>
-      </w:r>
+      <w:bookmarkStart w:id="0" w:name="_Toc11269963"/>
+      <w:r>
+        <w:t xml:space="preserve">Introduction. </w:t>
+      </w:r>
+      <w:r>
+        <w:t>GitHub :</w:t>
+      </w:r>
+      <w:r>
+        <w:t>Utile ou pas… ?</w:t>
+      </w:r>
+      <w:bookmarkEnd w:id="0"/>
     </w:p>
     <w:p>
       <w:pPr>
@@ -192,6 +955,30 @@
           <w:numId w:val="3"/>
         </w:numPr>
       </w:pPr>
+      <w:r>
+        <w:t>Visualisation simplifiée des modifications des camarades,</w:t>
+      </w:r>
+    </w:p>
+    <w:p>
+      <w:pPr>
+        <w:pStyle w:val="Paragraphedeliste"/>
+        <w:numPr>
+          <w:ilvl w:val="0"/>
+          <w:numId w:val="3"/>
+        </w:numPr>
+      </w:pPr>
+    </w:p>
+    <w:p>
+      <w:pPr>
+        <w:pStyle w:val="Paragraphedeliste"/>
+        <w:numPr>
+          <w:ilvl w:val="0"/>
+          <w:numId w:val="3"/>
+        </w:numPr>
+      </w:pPr>
+      <w:r>
+        <w:t>…</w:t>
+      </w:r>
     </w:p>
     <w:p>
       <w:pPr>
@@ -237,21 +1024,32 @@
         <w:t>…</w:t>
       </w:r>
     </w:p>
+    <w:p/>
     <w:p>
       <w:pPr>
         <w:pStyle w:val="ti"/>
       </w:pPr>
+      <w:bookmarkStart w:id="1" w:name="_Toc11269964"/>
       <w:r>
         <w:t>Logiciels nécessaires</w:t>
       </w:r>
+      <w:bookmarkEnd w:id="1"/>
     </w:p>
     <w:p>
       <w:pPr>
         <w:pStyle w:val="ti2"/>
       </w:pPr>
-      <w:r>
-        <w:t>Logiciel de traitement d'u projet</w:t>
-      </w:r>
+      <w:bookmarkStart w:id="2" w:name="_Toc11269965"/>
+      <w:r>
+        <w:t>Logiciel de traitement d</w:t>
+      </w:r>
+      <w:r>
+        <w:t>u projet</w:t>
+      </w:r>
+      <w:r>
+        <w:t xml:space="preserve"> (Windows)</w:t>
+      </w:r>
+      <w:bookmarkEnd w:id="2"/>
     </w:p>
     <w:p>
       <w:r>
@@ -260,9 +1058,17 @@
           <w:lang w:eastAsia="fr-FR"/>
         </w:rPr>
         <w:drawing>
-          <wp:inline distT="0" distB="0" distL="0" distR="0">
-            <wp:extent cx="907415" cy="313690"/>
-            <wp:effectExtent l="19050" t="0" r="6985" b="0"/>
+          <wp:anchor distT="0" distB="0" distL="114300" distR="114300" simplePos="0" relativeHeight="251904000" behindDoc="0" locked="0" layoutInCell="1" allowOverlap="1">
+            <wp:simplePos x="0" y="0"/>
+            <wp:positionH relativeFrom="column">
+              <wp:posOffset>-6985</wp:posOffset>
+            </wp:positionH>
+            <wp:positionV relativeFrom="paragraph">
+              <wp:posOffset>51435</wp:posOffset>
+            </wp:positionV>
+            <wp:extent cx="915670" cy="313690"/>
+            <wp:effectExtent l="19050" t="0" r="0" b="0"/>
+            <wp:wrapSquare wrapText="bothSides"/>
             <wp:docPr id="4" name="Image 4"/>
             <wp:cNvGraphicFramePr>
               <a:graphicFrameLocks xmlns:a="http://schemas.openxmlformats.org/drawingml/2006/main" noChangeAspect="1"/>
@@ -286,7 +1092,7 @@
                   <pic:spPr bwMode="auto">
                     <a:xfrm>
                       <a:off x="0" y="0"/>
-                      <a:ext cx="907415" cy="313690"/>
+                      <a:ext cx="915670" cy="313690"/>
                     </a:xfrm>
                     <a:prstGeom prst="rect">
                       <a:avLst/>
@@ -302,28 +1108,85 @@
                 </pic:pic>
               </a:graphicData>
             </a:graphic>
-          </wp:inline>
+          </wp:anchor>
         </w:drawing>
       </w:r>
       <w:r>
-        <w:t xml:space="preserve"> Pour télécharger (clone</w:t>
-      </w:r>
-      <w:r>
-        <w:t>r),</w:t>
+        <w:t>Pour télécharger (</w:t>
+      </w:r>
+      <w:r>
+        <w:rPr>
+          <w:b/>
+        </w:rPr>
+        <w:t>clone</w:t>
+      </w:r>
+      <w:r>
+        <w:rPr>
+          <w:b/>
+        </w:rPr>
+        <w:t>r</w:t>
+      </w:r>
+      <w:r>
+        <w:t>),</w:t>
       </w:r>
       <w:r>
         <w:t xml:space="preserve"> </w:t>
       </w:r>
       <w:r>
-        <w:t>déposer ses modifications (push), télécharger les modifications des copains (pull).</w:t>
-      </w:r>
-    </w:p>
-    <w:p>
-      <w:r>
-        <w:t>Après un clonage (ou un pull) on peut travailler en local.</w:t>
-      </w:r>
-    </w:p>
-    <w:p>
+        <w:t>déposer ses modifications (</w:t>
+      </w:r>
+      <w:r>
+        <w:rPr>
+          <w:b/>
+        </w:rPr>
+        <w:t>push</w:t>
+      </w:r>
+      <w:r>
+        <w:t>), télécharger les modifications des copains (</w:t>
+      </w:r>
+      <w:r>
+        <w:rPr>
+          <w:b/>
+        </w:rPr>
+        <w:t>pull</w:t>
+      </w:r>
+      <w:r>
+        <w:t>).</w:t>
+      </w:r>
+    </w:p>
+    <w:p>
+      <w:r>
+        <w:t xml:space="preserve">Après un </w:t>
+      </w:r>
+      <w:r>
+        <w:rPr>
+          <w:b/>
+        </w:rPr>
+        <w:t>clonage</w:t>
+      </w:r>
+      <w:r>
+        <w:t xml:space="preserve"> (ou un </w:t>
+      </w:r>
+      <w:r>
+        <w:rPr>
+          <w:b/>
+        </w:rPr>
+        <w:t>pull</w:t>
+      </w:r>
+      <w:r>
+        <w:t xml:space="preserve">) on </w:t>
+      </w:r>
+      <w:r>
+        <w:t>travail</w:t>
+      </w:r>
+      <w:r>
+        <w:t xml:space="preserve"> en local.</w:t>
+      </w:r>
+    </w:p>
+    <w:p>
+      <w:pPr>
+        <w:jc w:val="center"/>
+      </w:pPr>
       <w:r>
         <w:rPr>
           <w:noProof/>
@@ -332,7 +1195,7 @@
         <w:drawing>
           <wp:inline distT="0" distB="0" distL="0" distR="0">
             <wp:extent cx="4619767" cy="1550072"/>
-            <wp:effectExtent l="19050" t="0" r="9383" b="0"/>
+            <wp:effectExtent l="190500" t="152400" r="180833" b="126328"/>
             <wp:docPr id="3" name="Image 1"/>
             <wp:cNvGraphicFramePr>
               <a:graphicFrameLocks xmlns:a="http://schemas.openxmlformats.org/drawingml/2006/main" noChangeAspect="1"/>
@@ -361,13 +1224,16 @@
                     <a:prstGeom prst="rect">
                       <a:avLst/>
                     </a:prstGeom>
-                    <a:noFill/>
-                    <a:ln w="9525">
+                    <a:ln>
                       <a:noFill/>
-                      <a:miter lim="800000"/>
-                      <a:headEnd/>
-                      <a:tailEnd/>
                     </a:ln>
+                    <a:effectLst>
+                      <a:outerShdw blurRad="190500" algn="tl" rotWithShape="0">
+                        <a:srgbClr val="000000">
+                          <a:alpha val="70000"/>
+                        </a:srgbClr>
+                      </a:outerShdw>
+                    </a:effectLst>
                   </pic:spPr>
                 </pic:pic>
               </a:graphicData>
@@ -376,74 +1242,192 @@
         </w:drawing>
       </w:r>
     </w:p>
-    <w:p/>
     <w:p>
       <w:pPr>
         <w:pStyle w:val="ti2"/>
       </w:pPr>
+      <w:bookmarkStart w:id="3" w:name="_Toc11269966"/>
       <w:r>
         <w:t>Logiciels de travail (local)</w:t>
       </w:r>
-    </w:p>
-    <w:p>
-      <w:r>
-        <w:t>IDE en fonction du langage de programmation choisi pour le projet.</w:t>
-      </w:r>
-    </w:p>
-    <w:p>
-      <w:r>
-        <w:lastRenderedPageBreak/>
-        <w:t>Pour moi utilisation de Anaconda qui inclus, entre autre, l'IDLE Spyder pour programmer en Python ainsi que Jupiter pour créer des NoteBook.</w:t>
-      </w:r>
-    </w:p>
-    <w:p/>
+      <w:bookmarkEnd w:id="3"/>
+    </w:p>
+    <w:p>
+      <w:r>
+        <w:rPr>
+          <w:b/>
+        </w:rPr>
+        <w:t>IDE</w:t>
+      </w:r>
+      <w:r>
+        <w:t xml:space="preserve"> en fonction du langage de programmation choisi pour le projet.</w:t>
+      </w:r>
+    </w:p>
+    <w:p>
+      <w:r>
+        <w:t>Pour moi utilisation d'</w:t>
+      </w:r>
+      <w:r>
+        <w:t xml:space="preserve">Anaconda qui inclus, entre autre, l'IDLE </w:t>
+      </w:r>
+      <w:r>
+        <w:rPr>
+          <w:b/>
+        </w:rPr>
+        <w:t>Spyder</w:t>
+      </w:r>
+      <w:r>
+        <w:t xml:space="preserve"> pour programmer en </w:t>
+      </w:r>
+      <w:r>
+        <w:rPr>
+          <w:b/>
+        </w:rPr>
+        <w:t>Python</w:t>
+      </w:r>
+      <w:r>
+        <w:t xml:space="preserve"> ainsi que </w:t>
+      </w:r>
+      <w:r>
+        <w:rPr>
+          <w:b/>
+        </w:rPr>
+        <w:t>Jupiter</w:t>
+      </w:r>
+      <w:r>
+        <w:t xml:space="preserve"> pour créer des </w:t>
+      </w:r>
+      <w:r>
+        <w:rPr>
+          <w:b/>
+        </w:rPr>
+        <w:t>NoteBook</w:t>
+      </w:r>
+      <w:r>
+        <w:t>.</w:t>
+      </w:r>
+    </w:p>
+    <w:p>
+      <w:r>
+        <w:br w:type="page"/>
+      </w:r>
+    </w:p>
     <w:p>
       <w:pPr>
         <w:pStyle w:val="ti"/>
       </w:pPr>
+      <w:bookmarkStart w:id="4" w:name="_Toc11269967"/>
       <w:r>
         <w:t>GItHub</w:t>
       </w:r>
-    </w:p>
-    <w:p/>
+      <w:bookmarkEnd w:id="4"/>
+    </w:p>
+    <w:p>
+      <w:pPr>
+        <w:pStyle w:val="jc"/>
+      </w:pPr>
+    </w:p>
     <w:p>
       <w:pPr>
         <w:pStyle w:val="ti2"/>
       </w:pPr>
-      <w:r>
-        <w:t>Pour tous.</w:t>
-      </w:r>
+      <w:bookmarkStart w:id="5" w:name="_Toc11269968"/>
+      <w:r>
+        <w:t>A faire par</w:t>
+      </w:r>
+      <w:r>
+        <w:t xml:space="preserve"> tous.</w:t>
+      </w:r>
+      <w:bookmarkEnd w:id="5"/>
     </w:p>
     <w:p>
       <w:pPr>
         <w:pStyle w:val="jc"/>
       </w:pPr>
-      <w:r>
-        <w:t>Création d'un compte GitHub</w:t>
-      </w:r>
     </w:p>
     <w:p>
       <w:pPr>
         <w:pStyle w:val="jc"/>
+        <w:ind w:firstLine="360"/>
+      </w:pPr>
+      <w:r>
+        <w:t xml:space="preserve">Création d'un compte </w:t>
+      </w:r>
+      <w:r>
+        <w:rPr>
+          <w:b/>
+        </w:rPr>
+        <w:t>GitHub</w:t>
+      </w:r>
+      <w:r>
+        <w:t xml:space="preserve">. Super simple pas besoin de didacticiel </w:t>
+      </w:r>
+      <w:r>
+        <w:sym w:font="Wingdings" w:char="F04A"/>
+      </w:r>
+    </w:p>
+    <w:p>
+      <w:pPr>
+        <w:pStyle w:val="jc"/>
+      </w:pPr>
+    </w:p>
+    <w:p>
+      <w:pPr>
+        <w:pStyle w:val="jc"/>
       </w:pPr>
     </w:p>
     <w:p>
       <w:pPr>
         <w:pStyle w:val="ti2"/>
       </w:pPr>
+      <w:bookmarkStart w:id="6" w:name="_Toc11269969"/>
       <w:r>
         <w:t>Pour le professeur.</w:t>
       </w:r>
+      <w:bookmarkEnd w:id="6"/>
     </w:p>
     <w:p>
       <w:pPr>
         <w:spacing w:after="0" w:line="240" w:lineRule="auto"/>
       </w:pPr>
-      <w:r>
-        <w:t>Création d'un "repositories"</w:t>
-      </w:r>
-      <w:r>
-        <w:t xml:space="preserve"> (attention pas un projet qui</w:t>
+    </w:p>
+    <w:p>
+      <w:pPr>
+        <w:spacing w:after="0" w:line="240" w:lineRule="auto"/>
+        <w:ind w:firstLine="708"/>
+      </w:pPr>
+      <w:r>
+        <w:t>Création d'un "</w:t>
+      </w:r>
+      <w:r>
+        <w:rPr>
+          <w:b/>
+        </w:rPr>
+        <w:t>repositories</w:t>
+      </w:r>
+      <w:r>
+        <w:t>"</w:t>
+      </w:r>
+      <w:r>
+        <w:t xml:space="preserve"> (attention pas un </w:t>
+      </w:r>
+      <w:r>
+        <w:t>"</w:t>
+      </w:r>
+      <w:r>
+        <w:rPr>
+          <w:b/>
+        </w:rPr>
+        <w:t>projet</w:t>
+      </w:r>
+      <w:r>
+        <w:rPr>
+          <w:b/>
+        </w:rPr>
+        <w:t>"</w:t>
+      </w:r>
+      <w:r>
+        <w:t xml:space="preserve"> qui</w:t>
       </w:r>
       <w:r>
         <w:t>,</w:t>
@@ -455,7 +1439,16 @@
         <w:t>,</w:t>
       </w:r>
       <w:r>
-        <w:t xml:space="preserve"> inclus plusieurs repositories)</w:t>
+        <w:t xml:space="preserve"> inclus plusieurs </w:t>
+      </w:r>
+      <w:r>
+        <w:rPr>
+          <w:b/>
+        </w:rPr>
+        <w:t>repositories</w:t>
+      </w:r>
+      <w:r>
+        <w:t>)</w:t>
       </w:r>
     </w:p>
     <w:p>
@@ -674,6 +1667,19 @@
     </w:p>
     <w:p>
       <w:pPr>
+        <w:pStyle w:val="ti3"/>
+      </w:pPr>
+      <w:r>
+        <w:t>Par utilisation de l'IHM.</w:t>
+      </w:r>
+    </w:p>
+    <w:p>
+      <w:pPr>
+        <w:spacing w:after="0"/>
+      </w:pPr>
+    </w:p>
+    <w:p>
+      <w:pPr>
         <w:spacing w:after="0"/>
       </w:pPr>
       <w:r>
@@ -686,13 +1692,25 @@
         <w:t>dossiers</w:t>
       </w:r>
       <w:r>
-        <w:t xml:space="preserve"> (pas réussi à faire avec un dossier)</w:t>
+        <w:t xml:space="preserve"> (</w:t>
+      </w:r>
+      <w:r>
+        <w:t xml:space="preserve">j'ai </w:t>
+      </w:r>
+      <w:r>
+        <w:t xml:space="preserve">pas réussi à </w:t>
+      </w:r>
+      <w:r>
+        <w:t>insérer</w:t>
+      </w:r>
+      <w:r>
+        <w:t xml:space="preserve"> un dossier)</w:t>
       </w:r>
       <w:r>
         <w:t xml:space="preserve"> nécessaires</w:t>
       </w:r>
       <w:r>
-        <w:t xml:space="preserve"> par l'interface</w:t>
+        <w:t>.</w:t>
       </w:r>
     </w:p>
     <w:p>
@@ -916,26 +1934,41 @@
     </w:p>
     <w:p>
       <w:pPr>
-        <w:spacing w:after="0"/>
-      </w:pPr>
-      <w:r>
-        <w:t>Télécharger les fichiers / dossiers nécessaires en lignes de commande</w:t>
-      </w:r>
-      <w:r>
-        <w:t>.</w:t>
-      </w:r>
-    </w:p>
-    <w:p>
-      <w:pPr>
-        <w:spacing w:after="0"/>
-      </w:pPr>
-    </w:p>
-    <w:p>
-      <w:pPr>
-        <w:spacing w:after="0"/>
-      </w:pPr>
-      <w:r>
-        <w:t>Il faut "cloner" le "repositories" par l'URL que l'on trouve sur le site web :</w:t>
+        <w:pStyle w:val="ti3"/>
+      </w:pPr>
+      <w:r>
+        <w:t xml:space="preserve">En lignes de commande </w:t>
+      </w:r>
+    </w:p>
+    <w:p>
+      <w:pPr>
+        <w:pStyle w:val="jc"/>
+      </w:pPr>
+    </w:p>
+    <w:p>
+      <w:pPr>
+        <w:spacing w:after="0"/>
+      </w:pPr>
+      <w:r>
+        <w:t>Il faut "</w:t>
+      </w:r>
+      <w:r>
+        <w:rPr>
+          <w:b/>
+        </w:rPr>
+        <w:t>cloner</w:t>
+      </w:r>
+      <w:r>
+        <w:t>" le "</w:t>
+      </w:r>
+      <w:r>
+        <w:rPr>
+          <w:b/>
+        </w:rPr>
+        <w:t>repositories</w:t>
+      </w:r>
+      <w:r>
+        <w:t>" par l'URL que l'on trouve sur le site web :</w:t>
       </w:r>
     </w:p>
     <w:p>
@@ -1002,58 +2035,167 @@
     <w:p>
       <w:pPr>
         <w:spacing w:after="0"/>
-      </w:pPr>
-    </w:p>
-    <w:p>
-      <w:pPr>
-        <w:spacing w:after="0"/>
-      </w:pPr>
-    </w:p>
-    <w:p>
-      <w:pPr>
-        <w:spacing w:after="0"/>
-      </w:pPr>
-    </w:p>
-    <w:p>
-      <w:pPr>
-        <w:spacing w:after="0"/>
-      </w:pPr>
-    </w:p>
-    <w:p>
-      <w:pPr>
-        <w:spacing w:after="0"/>
         <w:rPr>
           <w:sz w:val="28"/>
         </w:rPr>
       </w:pPr>
       <w:r>
         <w:rPr>
+          <w:noProof/>
           <w:sz w:val="28"/>
-        </w:rPr>
-        <w:t>Avec le logiciel Git Bach :</w:t>
-      </w:r>
-    </w:p>
-    <w:p>
-      <w:pPr>
-        <w:spacing w:after="0"/>
-      </w:pPr>
-    </w:p>
-    <w:p>
-      <w:pPr>
-        <w:spacing w:after="0"/>
-      </w:pPr>
-      <w:r>
-        <w:t>Je descend</w:t>
-      </w:r>
-      <w:r>
-        <w:t>s</w:t>
-      </w:r>
-      <w:r>
-        <w:t xml:space="preserve"> dans le dossier où je veux mon clone (commande cd)</w:t>
-      </w:r>
-      <w:r>
-        <w:t>, puis je clone mon "repositories"</w:t>
-      </w:r>
+          <w:lang w:eastAsia="fr-FR"/>
+        </w:rPr>
+        <w:drawing>
+          <wp:anchor distT="0" distB="0" distL="114300" distR="114300" simplePos="0" relativeHeight="251906048" behindDoc="0" locked="0" layoutInCell="1" allowOverlap="1">
+            <wp:simplePos x="0" y="0"/>
+            <wp:positionH relativeFrom="column">
+              <wp:posOffset>2108200</wp:posOffset>
+            </wp:positionH>
+            <wp:positionV relativeFrom="paragraph">
+              <wp:posOffset>-54610</wp:posOffset>
+            </wp:positionV>
+            <wp:extent cx="915670" cy="313690"/>
+            <wp:effectExtent l="19050" t="0" r="0" b="0"/>
+            <wp:wrapSquare wrapText="bothSides"/>
+            <wp:docPr id="17" name="Image 4"/>
+            <wp:cNvGraphicFramePr>
+              <a:graphicFrameLocks xmlns:a="http://schemas.openxmlformats.org/drawingml/2006/main" noChangeAspect="1"/>
+            </wp:cNvGraphicFramePr>
+            <a:graphic xmlns:a="http://schemas.openxmlformats.org/drawingml/2006/main">
+              <a:graphicData uri="http://schemas.openxmlformats.org/drawingml/2006/picture">
+                <pic:pic xmlns:pic="http://schemas.openxmlformats.org/drawingml/2006/picture">
+                  <pic:nvPicPr>
+                    <pic:cNvPr id="0" name="Picture 4"/>
+                    <pic:cNvPicPr>
+                      <a:picLocks noChangeAspect="1" noChangeArrowheads="1"/>
+                    </pic:cNvPicPr>
+                  </pic:nvPicPr>
+                  <pic:blipFill>
+                    <a:blip r:embed="rId8" cstate="print"/>
+                    <a:srcRect/>
+                    <a:stretch>
+                      <a:fillRect/>
+                    </a:stretch>
+                  </pic:blipFill>
+                  <pic:spPr bwMode="auto">
+                    <a:xfrm>
+                      <a:off x="0" y="0"/>
+                      <a:ext cx="915670" cy="313690"/>
+                    </a:xfrm>
+                    <a:prstGeom prst="rect">
+                      <a:avLst/>
+                    </a:prstGeom>
+                    <a:noFill/>
+                    <a:ln w="9525">
+                      <a:noFill/>
+                      <a:miter lim="800000"/>
+                      <a:headEnd/>
+                      <a:tailEnd/>
+                    </a:ln>
+                  </pic:spPr>
+                </pic:pic>
+              </a:graphicData>
+            </a:graphic>
+          </wp:anchor>
+        </w:drawing>
+      </w:r>
+      <w:r>
+        <w:rPr>
+          <w:sz w:val="28"/>
+        </w:rPr>
+        <w:t xml:space="preserve">Ouvrir </w:t>
+      </w:r>
+      <w:r>
+        <w:rPr>
+          <w:sz w:val="28"/>
+        </w:rPr>
+        <w:t>le logiciel Git Bach :</w:t>
+      </w:r>
+      <w:r>
+        <w:rPr>
+          <w:noProof/>
+          <w:lang w:eastAsia="fr-FR"/>
+        </w:rPr>
+        <w:t xml:space="preserve"> </w:t>
+      </w:r>
+    </w:p>
+    <w:p>
+      <w:pPr>
+        <w:spacing w:after="0"/>
+      </w:pPr>
+    </w:p>
+    <w:p>
+      <w:pPr>
+        <w:spacing w:after="0"/>
+      </w:pPr>
+      <w:r>
+        <w:t>D</w:t>
+      </w:r>
+      <w:r>
+        <w:t>escend</w:t>
+      </w:r>
+      <w:r>
+        <w:t>re</w:t>
+      </w:r>
+      <w:r>
+        <w:t xml:space="preserve"> dans le dossier où </w:t>
+      </w:r>
+      <w:r>
+        <w:t xml:space="preserve">voulez créer </w:t>
+      </w:r>
+      <w:r>
+        <w:t>notre</w:t>
+      </w:r>
+      <w:r>
+        <w:t xml:space="preserve"> dossier local</w:t>
+      </w:r>
+      <w:r>
+        <w:t xml:space="preserve"> (commande </w:t>
+      </w:r>
+      <w:r>
+        <w:rPr>
+          <w:b/>
+        </w:rPr>
+        <w:t>cd</w:t>
+      </w:r>
+      <w:r>
+        <w:t>)</w:t>
+      </w:r>
+      <w:r>
+        <w:t xml:space="preserve">, puis </w:t>
+      </w:r>
+      <w:r>
+        <w:rPr>
+          <w:b/>
+        </w:rPr>
+        <w:t>cloner</w:t>
+      </w:r>
+      <w:r>
+        <w:t xml:space="preserve"> </w:t>
+      </w:r>
+      <w:r>
+        <w:t>le</w:t>
+      </w:r>
+      <w:r>
+        <w:t xml:space="preserve"> "</w:t>
+      </w:r>
+      <w:r>
+        <w:rPr>
+          <w:b/>
+        </w:rPr>
+        <w:t>repositories</w:t>
+      </w:r>
+      <w:r>
+        <w:t>"</w:t>
+      </w:r>
+    </w:p>
+    <w:p>
+      <w:pPr>
+        <w:spacing w:after="0"/>
+        <w:rPr>
+          <w:sz w:val="10"/>
+        </w:rPr>
+      </w:pPr>
     </w:p>
     <w:p>
       <w:pPr>
@@ -1205,19 +2347,43 @@
       <w:pPr>
         <w:spacing w:after="0"/>
       </w:pPr>
-      <w:r>
+    </w:p>
+    <w:p>
+      <w:pPr>
+        <w:spacing w:after="0" w:line="240" w:lineRule="auto"/>
+        <w:rPr>
+          <w:b/>
+          <w:i/>
+        </w:rPr>
+      </w:pPr>
+      <w:r>
+        <w:rPr>
+          <w:b/>
+          <w:i/>
+        </w:rPr>
         <w:t xml:space="preserve">Aide </w:t>
       </w:r>
       <w:r>
+        <w:rPr>
+          <w:b/>
+          <w:i/>
+        </w:rPr>
         <w:t xml:space="preserve">pour descendre dans son dossier </w:t>
       </w:r>
       <w:r>
+        <w:rPr>
+          <w:b/>
+          <w:i/>
+        </w:rPr>
         <w:t>:</w:t>
       </w:r>
     </w:p>
     <w:p>
       <w:pPr>
         <w:spacing w:after="0"/>
+        <w:rPr>
+          <w:sz w:val="8"/>
+        </w:rPr>
       </w:pPr>
     </w:p>
     <w:tbl>
@@ -1234,9 +2400,21 @@
         <w:tc>
           <w:tcPr>
             <w:tcW w:w="1951" w:type="dxa"/>
+            <w:shd w:val="clear" w:color="auto" w:fill="5F497A" w:themeFill="accent4" w:themeFillShade="BF"/>
           </w:tcPr>
           <w:p>
+            <w:pPr>
+              <w:jc w:val="center"/>
+              <w:rPr>
+                <w:b/>
+                <w:color w:val="FFFFFF" w:themeColor="background1"/>
+              </w:rPr>
+            </w:pPr>
             <w:r>
+              <w:rPr>
+                <w:b/>
+                <w:color w:val="FFFFFF" w:themeColor="background1"/>
+              </w:rPr>
               <w:t>Commandes</w:t>
             </w:r>
           </w:p>
@@ -1244,9 +2422,21 @@
         <w:tc>
           <w:tcPr>
             <w:tcW w:w="8962" w:type="dxa"/>
+            <w:shd w:val="clear" w:color="auto" w:fill="5F497A" w:themeFill="accent4" w:themeFillShade="BF"/>
           </w:tcPr>
           <w:p>
+            <w:pPr>
+              <w:jc w:val="center"/>
+              <w:rPr>
+                <w:b/>
+                <w:color w:val="FFFFFF" w:themeColor="background1"/>
+              </w:rPr>
+            </w:pPr>
             <w:r>
+              <w:rPr>
+                <w:b/>
+                <w:color w:val="FFFFFF" w:themeColor="background1"/>
+              </w:rPr>
               <w:t>Explications</w:t>
             </w:r>
           </w:p>
@@ -1256,9 +2446,18 @@
         <w:tc>
           <w:tcPr>
             <w:tcW w:w="1951" w:type="dxa"/>
+            <w:shd w:val="clear" w:color="auto" w:fill="CCC0D9" w:themeFill="accent4" w:themeFillTint="66"/>
           </w:tcPr>
           <w:p>
+            <w:pPr>
+              <w:rPr>
+                <w:b/>
+              </w:rPr>
+            </w:pPr>
             <w:r>
+              <w:rPr>
+                <w:b/>
+              </w:rPr>
               <w:t>$ pwd</w:t>
             </w:r>
           </w:p>
@@ -1278,9 +2477,18 @@
         <w:tc>
           <w:tcPr>
             <w:tcW w:w="1951" w:type="dxa"/>
+            <w:shd w:val="clear" w:color="auto" w:fill="CCC0D9" w:themeFill="accent4" w:themeFillTint="66"/>
           </w:tcPr>
           <w:p>
+            <w:pPr>
+              <w:rPr>
+                <w:b/>
+              </w:rPr>
+            </w:pPr>
             <w:r>
+              <w:rPr>
+                <w:b/>
+              </w:rPr>
               <w:t>$ cd ..</w:t>
             </w:r>
           </w:p>
@@ -1303,9 +2511,18 @@
         <w:tc>
           <w:tcPr>
             <w:tcW w:w="1951" w:type="dxa"/>
+            <w:shd w:val="clear" w:color="auto" w:fill="CCC0D9" w:themeFill="accent4" w:themeFillTint="66"/>
           </w:tcPr>
           <w:p>
+            <w:pPr>
+              <w:rPr>
+                <w:b/>
+              </w:rPr>
+            </w:pPr>
             <w:r>
+              <w:rPr>
+                <w:b/>
+              </w:rPr>
               <w:t>$ cd Doc + Tab</w:t>
             </w:r>
           </w:p>
@@ -1328,9 +2545,18 @@
         <w:tc>
           <w:tcPr>
             <w:tcW w:w="1951" w:type="dxa"/>
+            <w:shd w:val="clear" w:color="auto" w:fill="CCC0D9" w:themeFill="accent4" w:themeFillTint="66"/>
           </w:tcPr>
           <w:p>
+            <w:pPr>
+              <w:rPr>
+                <w:b/>
+              </w:rPr>
+            </w:pPr>
             <w:r>
+              <w:rPr>
+                <w:b/>
+              </w:rPr>
               <w:t>$ cd Doc + Tab Tab</w:t>
             </w:r>
           </w:p>
@@ -1350,31 +2576,73 @@
     <w:p>
       <w:pPr>
         <w:spacing w:after="0"/>
-      </w:pPr>
-    </w:p>
-    <w:p>
-      <w:pPr>
-        <w:spacing w:after="0"/>
-        <w:rPr>
-          <w:noProof/>
-          <w:lang w:eastAsia="fr-FR"/>
-        </w:rPr>
-      </w:pPr>
-    </w:p>
-    <w:p>
-      <w:pPr>
-        <w:spacing w:after="0"/>
-        <w:rPr>
-          <w:noProof/>
-          <w:lang w:eastAsia="fr-FR"/>
-        </w:rPr>
-      </w:pPr>
-      <w:r>
-        <w:rPr>
-          <w:noProof/>
-          <w:lang w:eastAsia="fr-FR"/>
-        </w:rPr>
-        <w:t>Mon clone est créé en local</w:t>
+        <w:rPr>
+          <w:noProof/>
+          <w:lang w:eastAsia="fr-FR"/>
+        </w:rPr>
+      </w:pPr>
+    </w:p>
+    <w:p>
+      <w:pPr>
+        <w:spacing w:after="0"/>
+        <w:rPr>
+          <w:noProof/>
+          <w:lang w:eastAsia="fr-FR"/>
+        </w:rPr>
+      </w:pPr>
+    </w:p>
+    <w:p>
+      <w:pPr>
+        <w:spacing w:after="0"/>
+        <w:rPr>
+          <w:noProof/>
+          <w:lang w:eastAsia="fr-FR"/>
+        </w:rPr>
+      </w:pPr>
+    </w:p>
+    <w:p>
+      <w:pPr>
+        <w:spacing w:after="0"/>
+        <w:rPr>
+          <w:noProof/>
+          <w:lang w:eastAsia="fr-FR"/>
+        </w:rPr>
+      </w:pPr>
+      <w:r>
+        <w:rPr>
+          <w:noProof/>
+          <w:lang w:eastAsia="fr-FR"/>
+        </w:rPr>
+        <w:t xml:space="preserve">Mon </w:t>
+      </w:r>
+      <w:r>
+        <w:rPr>
+          <w:b/>
+          <w:noProof/>
+          <w:lang w:eastAsia="fr-FR"/>
+        </w:rPr>
+        <w:t>clone</w:t>
+      </w:r>
+      <w:r>
+        <w:rPr>
+          <w:noProof/>
+          <w:lang w:eastAsia="fr-FR"/>
+        </w:rPr>
+        <w:t xml:space="preserve"> est </w:t>
+      </w:r>
+      <w:r>
+        <w:rPr>
+          <w:noProof/>
+          <w:lang w:eastAsia="fr-FR"/>
+        </w:rPr>
+        <w:t xml:space="preserve">maintenant </w:t>
+      </w:r>
+      <w:r>
+        <w:rPr>
+          <w:noProof/>
+          <w:lang w:eastAsia="fr-FR"/>
+        </w:rPr>
+        <w:t>créé en local</w:t>
       </w:r>
       <w:r>
         <w:rPr>
@@ -1394,7 +2662,25 @@
           <w:lang w:eastAsia="fr-FR"/>
         </w:rPr>
         <w:pict>
-          <v:oval id="_x0000_s1036" style="position:absolute;margin-left:1.65pt;margin-top:79.2pt;width:52.75pt;height:25.25pt;z-index:251668480" filled="f" strokecolor="red" strokeweight="2.25pt"/>
+          <v:oval id="_x0000_s1257" style="position:absolute;margin-left:132.3pt;margin-top:21.75pt;width:305.75pt;height:16.65pt;z-index:251908096" filled="f" strokecolor="red" strokeweight="2.25pt"/>
+        </w:pict>
+      </w:r>
+      <w:r>
+        <w:rPr>
+          <w:noProof/>
+          <w:lang w:eastAsia="fr-FR"/>
+        </w:rPr>
+        <w:pict>
+          <v:oval id="_x0000_s1256" style="position:absolute;margin-left:306.85pt;margin-top:79.8pt;width:52.75pt;height:25.25pt;z-index:251907072" filled="f" strokecolor="red" strokeweight="2.25pt"/>
+        </w:pict>
+      </w:r>
+      <w:r>
+        <w:rPr>
+          <w:noProof/>
+          <w:lang w:eastAsia="fr-FR"/>
+        </w:rPr>
+        <w:pict>
+          <v:oval id="_x0000_s1036" style="position:absolute;margin-left:14.3pt;margin-top:90.2pt;width:52.75pt;height:25.25pt;z-index:251668480" filled="f" strokecolor="red" strokeweight="2.25pt"/>
         </w:pict>
       </w:r>
       <w:r>
@@ -1405,7 +2691,7 @@
         <w:drawing>
           <wp:inline distT="0" distB="0" distL="0" distR="0">
             <wp:extent cx="5841365" cy="1276350"/>
-            <wp:effectExtent l="19050" t="0" r="6985" b="0"/>
+            <wp:effectExtent l="190500" t="152400" r="178435" b="133350"/>
             <wp:docPr id="25" name="Image 25"/>
             <wp:cNvGraphicFramePr>
               <a:graphicFrameLocks xmlns:a="http://schemas.openxmlformats.org/drawingml/2006/main" noChangeAspect="1"/>
@@ -1434,13 +2720,16 @@
                     <a:prstGeom prst="rect">
                       <a:avLst/>
                     </a:prstGeom>
-                    <a:noFill/>
-                    <a:ln w="9525">
+                    <a:ln>
                       <a:noFill/>
-                      <a:miter lim="800000"/>
-                      <a:headEnd/>
-                      <a:tailEnd/>
                     </a:ln>
+                    <a:effectLst>
+                      <a:outerShdw blurRad="190500" algn="tl" rotWithShape="0">
+                        <a:srgbClr val="000000">
+                          <a:alpha val="70000"/>
+                        </a:srgbClr>
+                      </a:outerShdw>
+                    </a:effectLst>
                   </pic:spPr>
                 </pic:pic>
               </a:graphicData>
@@ -1451,37 +2740,269 @@
     </w:p>
     <w:p>
       <w:pPr>
-        <w:spacing w:after="0"/>
-      </w:pPr>
-    </w:p>
-    <w:p>
-      <w:pPr>
-        <w:spacing w:after="0"/>
+        <w:pStyle w:val="jc"/>
+        <w:rPr>
+          <w:sz w:val="12"/>
+        </w:rPr>
+      </w:pPr>
+    </w:p>
+    <w:p>
+      <w:pPr>
+        <w:spacing w:after="0" w:line="240" w:lineRule="auto"/>
       </w:pPr>
       <w:r>
         <w:t>On modifie le contenu de notre projet…</w:t>
       </w:r>
-    </w:p>
-    <w:p>
-      <w:pPr>
-        <w:spacing w:after="0"/>
-      </w:pPr>
-    </w:p>
-    <w:p>
-      <w:pPr>
-        <w:spacing w:after="0"/>
-      </w:pPr>
-      <w:r>
-        <w:t>Pour ajouter les dossiers ou fichiers, o</w:t>
-      </w:r>
-      <w:r>
-        <w:t>n entre dans le nouveau dossier et on ajoute (git add) nos fichiers et/ou dossiers</w:t>
-      </w:r>
-    </w:p>
-    <w:p>
-      <w:pPr>
-        <w:spacing w:after="0"/>
-      </w:pPr>
+      <w:r>
+        <w:t xml:space="preserve"> Modification du projet, ajout de fichier(s) …</w:t>
+      </w:r>
+    </w:p>
+    <w:p>
+      <w:pPr>
+        <w:spacing w:after="0" w:line="240" w:lineRule="auto"/>
+      </w:pPr>
+    </w:p>
+    <w:p>
+      <w:pPr>
+        <w:spacing w:after="0" w:line="240" w:lineRule="auto"/>
+      </w:pPr>
+    </w:p>
+    <w:p>
+      <w:pPr>
+        <w:spacing w:after="0"/>
+      </w:pPr>
+      <w:r>
+        <w:rPr>
+          <w:noProof/>
+          <w:lang w:eastAsia="fr-FR"/>
+        </w:rPr>
+        <w:drawing>
+          <wp:anchor distT="0" distB="0" distL="114300" distR="114300" simplePos="0" relativeHeight="251909120" behindDoc="0" locked="0" layoutInCell="1" allowOverlap="1">
+            <wp:simplePos x="0" y="0"/>
+            <wp:positionH relativeFrom="column">
+              <wp:posOffset>4668586</wp:posOffset>
+            </wp:positionH>
+            <wp:positionV relativeFrom="paragraph">
+              <wp:posOffset>148306</wp:posOffset>
+            </wp:positionV>
+            <wp:extent cx="316316" cy="237641"/>
+            <wp:effectExtent l="190500" t="152400" r="178984" b="86209"/>
+            <wp:wrapNone/>
+            <wp:docPr id="18" name="Image 1"/>
+            <wp:cNvGraphicFramePr>
+              <a:graphicFrameLocks xmlns:a="http://schemas.openxmlformats.org/drawingml/2006/main" noChangeAspect="1"/>
+            </wp:cNvGraphicFramePr>
+            <a:graphic xmlns:a="http://schemas.openxmlformats.org/drawingml/2006/main">
+              <a:graphicData uri="http://schemas.openxmlformats.org/drawingml/2006/picture">
+                <pic:pic xmlns:pic="http://schemas.openxmlformats.org/drawingml/2006/picture">
+                  <pic:nvPicPr>
+                    <pic:cNvPr id="0" name="Picture 1"/>
+                    <pic:cNvPicPr>
+                      <a:picLocks noChangeAspect="1" noChangeArrowheads="1"/>
+                    </pic:cNvPicPr>
+                  </pic:nvPicPr>
+                  <pic:blipFill>
+                    <a:blip r:embed="rId18" cstate="print"/>
+                    <a:srcRect r="62798" b="-14581"/>
+                    <a:stretch>
+                      <a:fillRect/>
+                    </a:stretch>
+                  </pic:blipFill>
+                  <pic:spPr bwMode="auto">
+                    <a:xfrm>
+                      <a:off x="0" y="0"/>
+                      <a:ext cx="316316" cy="237641"/>
+                    </a:xfrm>
+                    <a:prstGeom prst="rect">
+                      <a:avLst/>
+                    </a:prstGeom>
+                    <a:ln>
+                      <a:noFill/>
+                    </a:ln>
+                    <a:effectLst>
+                      <a:outerShdw blurRad="190500" algn="tl" rotWithShape="0">
+                        <a:srgbClr val="000000">
+                          <a:alpha val="70000"/>
+                        </a:srgbClr>
+                      </a:outerShdw>
+                    </a:effectLst>
+                  </pic:spPr>
+                </pic:pic>
+              </a:graphicData>
+            </a:graphic>
+          </wp:anchor>
+        </w:drawing>
+      </w:r>
+      <w:r>
+        <w:t xml:space="preserve">Pour ajouter les </w:t>
+      </w:r>
+      <w:r>
+        <w:t>modifications au projet global</w:t>
+      </w:r>
+      <w:r>
+        <w:t xml:space="preserve">, </w:t>
+      </w:r>
+      <w:r>
+        <w:t>il faut :</w:t>
+      </w:r>
+    </w:p>
+    <w:p>
+      <w:pPr>
+        <w:pStyle w:val="Paragraphedeliste"/>
+        <w:numPr>
+          <w:ilvl w:val="0"/>
+          <w:numId w:val="4"/>
+        </w:numPr>
+        <w:spacing w:after="0"/>
+      </w:pPr>
+      <w:r>
+        <w:t xml:space="preserve">Ajoutez les modifications à l'index (le .git qui s'est créé dans votre dossier </w:t>
+      </w:r>
+      <w:r>
+        <w:tab/>
+        <w:t xml:space="preserve">   </w:t>
+      </w:r>
+      <w:r>
+        <w:t>)</w:t>
+      </w:r>
+      <w:r>
+        <w:t xml:space="preserve"> avec la commande </w:t>
+      </w:r>
+      <w:r>
+        <w:rPr>
+          <w:b/>
+          <w:i/>
+        </w:rPr>
+        <w:t>$git add</w:t>
+      </w:r>
+    </w:p>
+    <w:p>
+      <w:pPr>
+        <w:pStyle w:val="Paragraphedeliste"/>
+        <w:numPr>
+          <w:ilvl w:val="0"/>
+          <w:numId w:val="4"/>
+        </w:numPr>
+        <w:spacing w:after="0"/>
+        <w:rPr>
+          <w:b/>
+          <w:i/>
+        </w:rPr>
+      </w:pPr>
+      <w:r>
+        <w:t xml:space="preserve">Créez un </w:t>
+      </w:r>
+      <w:r>
+        <w:rPr>
+          <w:b/>
+        </w:rPr>
+        <w:t>commit</w:t>
+      </w:r>
+      <w:r>
+        <w:t xml:space="preserve"> pour identifier les modifications créées avec la commande </w:t>
+      </w:r>
+      <w:r>
+        <w:rPr>
+          <w:b/>
+          <w:i/>
+        </w:rPr>
+        <w:t>$git commit</w:t>
+      </w:r>
+    </w:p>
+    <w:p>
+      <w:pPr>
+        <w:pStyle w:val="Paragraphedeliste"/>
+        <w:numPr>
+          <w:ilvl w:val="0"/>
+          <w:numId w:val="4"/>
+        </w:numPr>
+        <w:spacing w:after="0"/>
+      </w:pPr>
+      <w:r>
+        <w:t xml:space="preserve">Modifiez le contenu du projet commun pour en faire profiter tout le monde avec la commande </w:t>
+      </w:r>
+      <w:r>
+        <w:rPr>
+          <w:b/>
+          <w:i/>
+        </w:rPr>
+        <w:t>$git push</w:t>
+      </w:r>
+    </w:p>
+    <w:p>
+      <w:pPr>
+        <w:spacing w:after="0"/>
+      </w:pPr>
+    </w:p>
+    <w:p>
+      <w:pPr>
+        <w:spacing w:after="0"/>
+      </w:pPr>
+    </w:p>
+    <w:p>
+      <w:pPr>
+        <w:spacing w:after="0"/>
+      </w:pPr>
+      <w:r>
+        <w:t>Pour ce faire</w:t>
+      </w:r>
+      <w:r>
+        <w:t xml:space="preserve"> :</w:t>
+      </w:r>
+    </w:p>
+    <w:p>
+      <w:pPr>
+        <w:spacing w:after="0"/>
+      </w:pPr>
+      <w:r>
+        <w:t>O</w:t>
+      </w:r>
+      <w:r>
+        <w:t xml:space="preserve">n entre dans le dossier </w:t>
+      </w:r>
+      <w:r>
+        <w:rPr>
+          <w:b/>
+        </w:rPr>
+        <w:t>cloné</w:t>
+      </w:r>
+      <w:r>
+        <w:t xml:space="preserve"> </w:t>
+      </w:r>
+      <w:r>
+        <w:t>et on ajoute (</w:t>
+      </w:r>
+      <w:r>
+        <w:rPr>
+          <w:b/>
+        </w:rPr>
+        <w:t>git add</w:t>
+      </w:r>
+      <w:r>
+        <w:t>) nos fichiers et/ou dossiers</w:t>
+      </w:r>
+      <w:r>
+        <w:t xml:space="preserve"> à l'index (mais attention toujours pas au en ligne à nos ami(e)s).</w:t>
+      </w:r>
+    </w:p>
+    <w:p>
+      <w:pPr>
+        <w:spacing w:after="0"/>
+      </w:pPr>
+    </w:p>
+    <w:p>
+      <w:pPr>
+        <w:spacing w:after="0"/>
+      </w:pPr>
+      <w:r>
+        <w:rPr>
+          <w:noProof/>
+          <w:lang w:eastAsia="fr-FR"/>
+        </w:rPr>
+        <w:pict>
+          <v:oval id="_x0000_s1258" style="position:absolute;margin-left:-10.6pt;margin-top:40.75pt;width:171.9pt;height:20.95pt;z-index:251910144" filled="f" strokecolor="red" strokeweight="2.25pt"/>
+        </w:pict>
+      </w:r>
       <w:r>
         <w:rPr>
           <w:noProof/>
@@ -1505,7 +3026,7 @@
                     </pic:cNvPicPr>
                   </pic:nvPicPr>
                   <pic:blipFill>
-                    <a:blip r:embed="rId18" cstate="print"/>
+                    <a:blip r:embed="rId19" cstate="print"/>
                     <a:srcRect/>
                     <a:stretch>
                       <a:fillRect/>
@@ -1535,22 +3056,128 @@
       </w:r>
     </w:p>
     <w:p>
-      <w:pPr>
-        <w:spacing w:after="0"/>
-      </w:pPr>
-    </w:p>
-    <w:p>
-      <w:pPr>
-        <w:spacing w:after="0"/>
-      </w:pPr>
-      <w:r>
-        <w:t>Puis on fait un commit :</w:t>
-      </w:r>
-    </w:p>
-    <w:p>
-      <w:pPr>
-        <w:spacing w:after="0"/>
-      </w:pPr>
+      <w:r>
+        <w:br w:type="page"/>
+      </w:r>
+    </w:p>
+    <w:p>
+      <w:pPr>
+        <w:spacing w:after="0" w:line="240" w:lineRule="auto"/>
+      </w:pPr>
+    </w:p>
+    <w:p>
+      <w:pPr>
+        <w:spacing w:after="0"/>
+      </w:pPr>
+      <w:r>
+        <w:t xml:space="preserve">Puis on fait un </w:t>
+      </w:r>
+      <w:r>
+        <w:rPr>
+          <w:b/>
+        </w:rPr>
+        <w:t>commit</w:t>
+      </w:r>
+      <w:r>
+        <w:t xml:space="preserve"> </w:t>
+      </w:r>
+      <w:r>
+        <w:t xml:space="preserve">(Waouh on y est presque) </w:t>
+      </w:r>
+      <w:r>
+        <w:t>:</w:t>
+      </w:r>
+    </w:p>
+    <w:p>
+      <w:pPr>
+        <w:spacing w:after="0"/>
+      </w:pPr>
+      <w:r>
+        <w:rPr>
+          <w:noProof/>
+          <w:lang w:eastAsia="fr-FR"/>
+        </w:rPr>
+        <w:pict>
+          <v:shape id="_x0000_s1266" style="position:absolute;margin-left:69.1pt;margin-top:106.05pt;width:94.35pt;height:113.9pt;z-index:251917312" coordsize="1887,2278" path="m1006,c503,659,,1318,147,1698v147,380,943,480,1740,580e" filled="f" strokecolor="#fabf8f [1945]" strokeweight="2.25pt">
+            <v:stroke endarrow="open"/>
+            <v:path arrowok="t"/>
+          </v:shape>
+        </w:pict>
+      </w:r>
+      <w:r>
+        <w:rPr>
+          <w:noProof/>
+          <w:lang w:eastAsia="fr-FR"/>
+        </w:rPr>
+        <w:pict>
+          <v:shape id="_x0000_s1265" type="#_x0000_t32" style="position:absolute;margin-left:80.2pt;margin-top:49.6pt;width:52.65pt;height:14pt;z-index:251916288" o:connectortype="straight" strokecolor="#fabf8f [1945]" strokeweight="2.25pt"/>
+        </w:pict>
+      </w:r>
+      <w:r>
+        <w:rPr>
+          <w:noProof/>
+          <w:lang w:eastAsia="fr-FR"/>
+        </w:rPr>
+        <w:pict>
+          <v:oval id="_x0000_s1264" style="position:absolute;margin-left:-7.4pt;margin-top:63.6pt;width:281pt;height:42.45pt;z-index:251915264" filled="f" strokecolor="#fabf8f [1945]" strokeweight="2.25pt"/>
+        </w:pict>
+      </w:r>
+      <w:r>
+        <w:rPr>
+          <w:noProof/>
+          <w:lang w:eastAsia="fr-FR"/>
+        </w:rPr>
+        <w:pict>
+          <v:oval id="_x0000_s1263" style="position:absolute;margin-left:-1.5pt;margin-top:30.25pt;width:164.95pt;height:19.35pt;z-index:251914240" filled="f" strokecolor="#fabf8f [1945]" strokeweight="2.25pt"/>
+        </w:pict>
+      </w:r>
+      <w:r>
+        <w:rPr>
+          <w:noProof/>
+          <w:lang w:eastAsia="fr-FR"/>
+        </w:rPr>
+        <w:pict>
+          <v:shape id="_x0000_s1262" type="#_x0000_t32" style="position:absolute;margin-left:273.6pt;margin-top:20.6pt;width:103.2pt;height:9.65pt;z-index:251913216" o:connectortype="straight" strokecolor="red" strokeweight="1.5pt">
+            <v:stroke endarrow="block"/>
+          </v:shape>
+        </w:pict>
+      </w:r>
+      <w:r>
+        <w:rPr>
+          <w:noProof/>
+          <w:lang w:eastAsia="fr-FR"/>
+        </w:rPr>
+        <w:pict>
+          <v:shape id="_x0000_s1261" type="#_x0000_t202" style="position:absolute;margin-left:376.8pt;margin-top:2.9pt;width:162.8pt;height:80pt;z-index:251912192" strokecolor="red">
+            <v:textbox>
+              <w:txbxContent>
+                <w:p>
+                  <w:r>
+                    <w:rPr>
+                      <w:highlight w:val="red"/>
+                    </w:rPr>
+                    <w:t>-m = ????????????????????</w:t>
+                  </w:r>
+                </w:p>
+                <w:p>
+                  <w:r>
+                    <w:t>"Ajout…" = texte qui apparaitra sur le site GitHub comme notification de la MAJ</w:t>
+                  </w:r>
+                </w:p>
+              </w:txbxContent>
+            </v:textbox>
+          </v:shape>
+        </w:pict>
+      </w:r>
+      <w:r>
+        <w:rPr>
+          <w:noProof/>
+          <w:lang w:eastAsia="fr-FR"/>
+        </w:rPr>
+        <w:pict>
+          <v:oval id="_x0000_s1259" style="position:absolute;margin-left:146.3pt;margin-top:2.9pt;width:127.3pt;height:33.3pt;z-index:251911168" filled="f" strokecolor="red" strokeweight="2.25pt"/>
+        </w:pict>
+      </w:r>
       <w:r>
         <w:rPr>
           <w:noProof/>
@@ -1558,8 +3185,8 @@
         </w:rPr>
         <w:drawing>
           <wp:inline distT="0" distB="0" distL="0" distR="0">
-            <wp:extent cx="4831080" cy="2340610"/>
-            <wp:effectExtent l="19050" t="0" r="7620" b="0"/>
+            <wp:extent cx="4478924" cy="2169994"/>
+            <wp:effectExtent l="19050" t="0" r="0" b="0"/>
             <wp:docPr id="34" name="Image 34"/>
             <wp:cNvGraphicFramePr>
               <a:graphicFrameLocks xmlns:a="http://schemas.openxmlformats.org/drawingml/2006/main" noChangeAspect="1"/>
@@ -1574,7 +3201,7 @@
                     </pic:cNvPicPr>
                   </pic:nvPicPr>
                   <pic:blipFill>
-                    <a:blip r:embed="rId19" cstate="print"/>
+                    <a:blip r:embed="rId20" cstate="print"/>
                     <a:srcRect/>
                     <a:stretch>
                       <a:fillRect/>
@@ -1583,7 +3210,7 @@
                   <pic:spPr bwMode="auto">
                     <a:xfrm>
                       <a:off x="0" y="0"/>
-                      <a:ext cx="4831080" cy="2340610"/>
+                      <a:ext cx="4486278" cy="2173557"/>
                     </a:xfrm>
                     <a:prstGeom prst="rect">
                       <a:avLst/>
@@ -1607,13 +3234,29 @@
       <w:pPr>
         <w:spacing w:after="0"/>
       </w:pPr>
-      <w:r>
-        <w:t>Correction de l'erreur, il faut donner son adresse et son nom :</w:t>
-      </w:r>
-    </w:p>
-    <w:p>
-      <w:pPr>
-        <w:spacing w:after="0"/>
+    </w:p>
+    <w:p>
+      <w:pPr>
+        <w:spacing w:after="0"/>
+        <w:jc w:val="right"/>
+      </w:pPr>
+      <w:r>
+        <w:t>Correction de l'erreur</w:t>
+      </w:r>
+      <w:r>
+        <w:t xml:space="preserve"> </w:t>
+      </w:r>
+      <w:r>
+        <w:t>éventuelle</w:t>
+      </w:r>
+      <w:r>
+        <w:t>, il faut donner son adresse et son nom :</w:t>
+      </w:r>
+    </w:p>
+    <w:p>
+      <w:pPr>
+        <w:spacing w:after="0"/>
+        <w:jc w:val="right"/>
       </w:pPr>
       <w:r>
         <w:rPr>
@@ -1638,7 +3281,7 @@
                     </pic:cNvPicPr>
                   </pic:nvPicPr>
                   <pic:blipFill>
-                    <a:blip r:embed="rId20" cstate="print"/>
+                    <a:blip r:embed="rId21" cstate="print"/>
                     <a:srcRect/>
                     <a:stretch>
                       <a:fillRect/>
@@ -1675,14 +3318,22 @@
     <w:p>
       <w:pPr>
         <w:spacing w:after="0"/>
-      </w:pPr>
-      <w:r>
-        <w:t>On recommence le commit (obligatoire car le "push" ne travail que sur les commits)</w:t>
-      </w:r>
-    </w:p>
-    <w:p>
-      <w:pPr>
-        <w:spacing w:after="0"/>
+        <w:jc w:val="right"/>
+      </w:pPr>
+      <w:r>
+        <w:t>On recommence le commit (obligatoire car le "push" ne travail que sur les commits</w:t>
+      </w:r>
+      <w:r>
+        <w:t>, je l'ai déjà dit, il faut suivre !!!!</w:t>
+      </w:r>
+      <w:r>
+        <w:t>)</w:t>
+      </w:r>
+    </w:p>
+    <w:p>
+      <w:pPr>
+        <w:spacing w:after="0"/>
+        <w:jc w:val="right"/>
       </w:pPr>
       <w:r>
         <w:rPr>
@@ -1707,7 +3358,7 @@
                     </pic:cNvPicPr>
                   </pic:nvPicPr>
                   <pic:blipFill>
-                    <a:blip r:embed="rId21" cstate="print"/>
+                    <a:blip r:embed="rId22" cstate="print"/>
                     <a:srcRect/>
                     <a:stretch>
                       <a:fillRect/>
@@ -1740,8 +3391,22 @@
       <w:pPr>
         <w:spacing w:after="0"/>
       </w:pPr>
-      <w:r>
-        <w:t>Enfin on l'envoi vers le serveur :</w:t>
+    </w:p>
+    <w:p>
+      <w:pPr>
+        <w:spacing w:after="0"/>
+      </w:pPr>
+      <w:r>
+        <w:t xml:space="preserve">Enfin on </w:t>
+      </w:r>
+      <w:r>
+        <w:t xml:space="preserve">envoi </w:t>
+      </w:r>
+      <w:r>
+        <w:t xml:space="preserve">le tout </w:t>
+      </w:r>
+      <w:r>
+        <w:t>vers le serveur :</w:t>
       </w:r>
     </w:p>
     <w:p>
@@ -1771,7 +3436,7 @@
                     </pic:cNvPicPr>
                   </pic:nvPicPr>
                   <pic:blipFill>
-                    <a:blip r:embed="rId22" cstate="print"/>
+                    <a:blip r:embed="rId23" cstate="print"/>
                     <a:srcRect/>
                     <a:stretch>
                       <a:fillRect/>
@@ -1804,6 +3469,22 @@
       <w:pPr>
         <w:spacing w:after="0"/>
       </w:pPr>
+    </w:p>
+    <w:p>
+      <w:pPr>
+        <w:spacing w:after="0"/>
+      </w:pPr>
+      <w:r>
+        <w:t xml:space="preserve">Eventuellement on vous invite de nouveau à vous identifier ! Faites-le </w:t>
+      </w:r>
+      <w:r>
+        <w:sym w:font="Wingdings" w:char="F04A"/>
+      </w:r>
+    </w:p>
+    <w:p>
+      <w:pPr>
+        <w:spacing w:after="0"/>
+      </w:pPr>
       <w:r>
         <w:rPr>
           <w:noProof/>
@@ -1827,7 +3508,7 @@
                     </pic:cNvPicPr>
                   </pic:nvPicPr>
                   <pic:blipFill>
-                    <a:blip r:embed="rId23" cstate="print"/>
+                    <a:blip r:embed="rId24" cstate="print"/>
                     <a:srcRect/>
                     <a:stretch>
                       <a:fillRect/>
@@ -1863,6 +3544,21 @@
       <w:pPr>
         <w:spacing w:after="0"/>
       </w:pPr>
+    </w:p>
+    <w:p>
+      <w:pPr>
+        <w:spacing w:after="0"/>
+      </w:pPr>
+    </w:p>
+    <w:p>
+      <w:pPr>
+        <w:spacing w:after="0"/>
+      </w:pPr>
+    </w:p>
+    <w:p>
+      <w:pPr>
+        <w:spacing w:after="0"/>
+      </w:pPr>
       <w:r>
         <w:t>C'est fait :</w:t>
       </w:r>
@@ -1894,7 +3590,7 @@
                     </pic:cNvPicPr>
                   </pic:nvPicPr>
                   <pic:blipFill>
-                    <a:blip r:embed="rId24" cstate="print"/>
+                    <a:blip r:embed="rId25" cstate="print"/>
                     <a:srcRect/>
                     <a:stretch>
                       <a:fillRect/>
@@ -1978,7 +3674,7 @@
                     </pic:cNvPicPr>
                   </pic:nvPicPr>
                   <pic:blipFill>
-                    <a:blip r:embed="rId25" cstate="print"/>
+                    <a:blip r:embed="rId26" cstate="print"/>
                     <a:srcRect/>
                     <a:stretch>
                       <a:fillRect/>
@@ -2035,7 +3731,7 @@
                     </pic:cNvPicPr>
                   </pic:nvPicPr>
                   <pic:blipFill>
-                    <a:blip r:embed="rId26" cstate="print"/>
+                    <a:blip r:embed="rId27" cstate="print"/>
                     <a:srcRect/>
                     <a:stretch>
                       <a:fillRect/>
@@ -2068,9 +3764,35 @@
       <w:pPr>
         <w:spacing w:after="0"/>
       </w:pPr>
-      <w:r>
-        <w:t>On ajoute des collaborateurs</w:t>
-      </w:r>
+    </w:p>
+    <w:p>
+      <w:pPr>
+        <w:spacing w:after="0"/>
+      </w:pPr>
+    </w:p>
+    <w:p>
+      <w:pPr>
+        <w:spacing w:after="0"/>
+      </w:pPr>
+    </w:p>
+    <w:p>
+      <w:pPr>
+        <w:spacing w:after="0"/>
+      </w:pPr>
+      <w:r>
+        <w:t xml:space="preserve">Il faut ensuite ajouter des </w:t>
+      </w:r>
+      <w:r>
+        <w:t>collaborateurs</w:t>
+      </w:r>
+      <w:r>
+        <w:t xml:space="preserve"> :</w:t>
+      </w:r>
+    </w:p>
+    <w:p>
+      <w:pPr>
+        <w:spacing w:after="0"/>
+      </w:pPr>
     </w:p>
     <w:p>
       <w:pPr>
@@ -2117,7 +3839,7 @@
                     </pic:cNvPicPr>
                   </pic:nvPicPr>
                   <pic:blipFill>
-                    <a:blip r:embed="rId27" cstate="print"/>
+                    <a:blip r:embed="rId28" cstate="print"/>
                     <a:srcRect/>
                     <a:stretch>
                       <a:fillRect/>
@@ -2147,6 +3869,11 @@
       </w:r>
     </w:p>
     <w:p>
+      <w:r>
+        <w:br w:type="page"/>
+      </w:r>
+    </w:p>
+    <w:p>
       <w:pPr>
         <w:spacing w:after="0"/>
       </w:pPr>
@@ -2155,16 +3882,39 @@
       <w:pPr>
         <w:pStyle w:val="ti2"/>
       </w:pPr>
+      <w:bookmarkStart w:id="7" w:name="_Toc11269970"/>
       <w:r>
         <w:t>Pour les élèves</w:t>
       </w:r>
-    </w:p>
-    <w:p>
-      <w:pPr>
-        <w:spacing w:after="0"/>
-      </w:pPr>
-      <w:r>
-        <w:t>Faire un Fork pour copier le projet</w:t>
+      <w:bookmarkEnd w:id="7"/>
+    </w:p>
+    <w:p>
+      <w:pPr>
+        <w:spacing w:after="0"/>
+      </w:pPr>
+      <w:r>
+        <w:t xml:space="preserve">Faire un </w:t>
+      </w:r>
+      <w:r>
+        <w:t>"</w:t>
+      </w:r>
+      <w:r>
+        <w:rPr>
+          <w:b/>
+        </w:rPr>
+        <w:t>Fork</w:t>
+      </w:r>
+      <w:r>
+        <w:rPr>
+          <w:b/>
+        </w:rPr>
+        <w:t>"</w:t>
+      </w:r>
+      <w:r>
+        <w:t xml:space="preserve"> pour copier le projet</w:t>
+      </w:r>
+      <w:r>
+        <w:t xml:space="preserve"> sur votre espace :</w:t>
       </w:r>
     </w:p>
     <w:p>
@@ -2287,7 +4037,7 @@
                     </pic:cNvPicPr>
                   </pic:nvPicPr>
                   <pic:blipFill>
-                    <a:blip r:embed="rId28" cstate="print"/>
+                    <a:blip r:embed="rId29" cstate="print"/>
                     <a:srcRect l="67172"/>
                     <a:stretch>
                       <a:fillRect/>
@@ -2349,28 +4099,13 @@
           <w:lang w:eastAsia="fr-FR"/>
         </w:rPr>
         <w:pict>
-          <v:shape id="_x0000_s1095" type="#_x0000_t202" style="position:absolute;margin-left:295.1pt;margin-top:318.35pt;width:64.5pt;height:23.65pt;z-index:251734016" filled="f" stroked="f">
-            <v:textbox style="mso-next-textbox:#_x0000_s1095">
-              <w:txbxContent>
-                <w:p>
-                  <w:pPr>
-                    <w:rPr>
-                      <w:b/>
-                      <w:color w:val="FF0000"/>
-                      <w:sz w:val="32"/>
-                    </w:rPr>
-                  </w:pPr>
-                  <w:r>
-                    <w:rPr>
-                      <w:b/>
-                      <w:color w:val="FF0000"/>
-                      <w:sz w:val="32"/>
-                    </w:rPr>
-                    <w:t>Clone</w:t>
-                  </w:r>
-                </w:p>
-              </w:txbxContent>
-            </v:textbox>
+          <v:shapetype id="_x0000_t71" coordsize="21600,21600" o:spt="71" path="m10800,5800l8352,2295,7312,6320,370,2295,4627,7617,,8615r3722,3160l135,14587r5532,-650l4762,17617,7715,15627r770,5973l10532,14935r2715,4802l14020,14457r4125,3638l16837,12942r4763,348l17607,10475,21097,8137,16702,7315,18380,4457r-4225,868l14522,xe">
+            <v:stroke joinstyle="miter"/>
+            <v:path gradientshapeok="t" o:connecttype="custom" o:connectlocs="14522,0;0,8615;8485,21600;21600,13290" o:connectangles="270,180,90,0" textboxrect="4627,6320,16702,13937"/>
+          </v:shapetype>
+          <v:shape id="_x0000_s1272" type="#_x0000_t71" style="position:absolute;margin-left:273.25pt;margin-top:1.2pt;width:88.45pt;height:54.25pt;z-index:251927552" fillcolor="#b2a1c7 [1943]" strokecolor="#b2a1c7 [1943]" strokeweight="1pt">
+            <v:fill color2="#e5dfec [663]" angle="-45" focus="-50%" type="gradient"/>
+            <v:shadow on="t" type="perspective" color="#3f3151 [1607]" opacity=".5" offset="1pt" offset2="-3pt"/>
           </v:shape>
         </w:pict>
       </w:r>
@@ -2389,7 +4124,7 @@
           <w:lang w:eastAsia="fr-FR"/>
         </w:rPr>
         <w:pict>
-          <v:shape id="_x0000_s1054" type="#_x0000_t202" style="position:absolute;margin-left:295.1pt;margin-top:12.4pt;width:64.5pt;height:23.65pt;z-index:251686912" filled="f" stroked="f">
+          <v:shape id="_x0000_s1054" type="#_x0000_t202" style="position:absolute;margin-left:295.1pt;margin-top:12.4pt;width:64.5pt;height:23.65pt;z-index:251928576" filled="f" stroked="f">
             <v:textbox style="mso-next-textbox:#_x0000_s1054">
               <w:txbxContent>
                 <w:p>
@@ -2418,7 +4153,7 @@
           <w:lang w:eastAsia="fr-FR"/>
         </w:rPr>
         <w:pict>
-          <v:shape id="_x0000_s1053" style="position:absolute;margin-left:203.8pt;margin-top:8.3pt;width:166pt;height:21.85pt;z-index:251685888" coordsize="3320,437" path="m,437c198,279,396,122,749,61,1102,,1689,11,2117,72v428,61,815,207,1203,354e" filled="f">
+          <v:shape id="_x0000_s1053" style="position:absolute;margin-left:203.8pt;margin-top:8.3pt;width:166pt;height:21.85pt;z-index:251929600" coordsize="3320,437" path="m,437c198,279,396,122,749,61,1102,,1689,11,2117,72v428,61,815,207,1203,354e" filled="f" strokeweight="2.25pt">
             <v:stroke endarrow="open"/>
             <v:path arrowok="t"/>
           </v:shape>
@@ -2517,7 +4252,7 @@
           <w:lang w:eastAsia="fr-FR"/>
         </w:rPr>
         <w:pict>
-          <v:rect id="_x0000_s1049" style="position:absolute;margin-left:9.25pt;margin-top:11.65pt;width:540pt;height:58pt;z-index:251681792" fillcolor="#f2dbdb [661]"/>
+          <v:rect id="_x0000_s1049" style="position:absolute;margin-left:9.25pt;margin-top:11.65pt;width:540pt;height:30.45pt;z-index:251681792" fillcolor="#f2dbdb [661]"/>
         </w:pict>
       </w:r>
       <w:r>
@@ -2559,21 +4294,20 @@
       <w:pPr>
         <w:spacing w:after="0"/>
       </w:pPr>
-    </w:p>
-    <w:p>
-      <w:pPr>
-        <w:spacing w:after="0"/>
-      </w:pPr>
-    </w:p>
-    <w:p>
-      <w:pPr>
-        <w:spacing w:after="0"/>
-      </w:pPr>
       <w:r>
         <w:t>Chaque élève fait ensuite un</w:t>
       </w:r>
       <w:r>
-        <w:t xml:space="preserve"> clone en ligne de commande :</w:t>
+        <w:t xml:space="preserve"> </w:t>
+      </w:r>
+      <w:r>
+        <w:rPr>
+          <w:b/>
+        </w:rPr>
+        <w:t>clone</w:t>
+      </w:r>
+      <w:r>
+        <w:t xml:space="preserve"> en ligne de commande :</w:t>
       </w:r>
     </w:p>
     <w:p>
@@ -2840,11 +4574,6 @@
       <w:pPr>
         <w:spacing w:after="0"/>
       </w:pPr>
-    </w:p>
-    <w:p>
-      <w:pPr>
-        <w:spacing w:after="0"/>
-      </w:pPr>
       <w:r>
         <w:rPr>
           <w:noProof/>
@@ -2854,13 +4583,13 @@
           <wp:anchor distT="0" distB="0" distL="114300" distR="114300" simplePos="0" relativeHeight="251735040" behindDoc="0" locked="0" layoutInCell="1" allowOverlap="1">
             <wp:simplePos x="0" y="0"/>
             <wp:positionH relativeFrom="column">
-              <wp:posOffset>2893060</wp:posOffset>
+              <wp:posOffset>2852420</wp:posOffset>
             </wp:positionH>
             <wp:positionV relativeFrom="paragraph">
-              <wp:posOffset>81915</wp:posOffset>
+              <wp:posOffset>56515</wp:posOffset>
             </wp:positionV>
-            <wp:extent cx="3051175" cy="228600"/>
-            <wp:effectExtent l="19050" t="285750" r="0" b="266700"/>
+            <wp:extent cx="3051175" cy="225425"/>
+            <wp:effectExtent l="19050" t="285750" r="0" b="269875"/>
             <wp:wrapNone/>
             <wp:docPr id="8" name="Image 22"/>
             <wp:cNvGraphicFramePr>
@@ -2885,7 +4614,7 @@
                   <pic:spPr bwMode="auto">
                     <a:xfrm rot="20946708">
                       <a:off x="0" y="0"/>
-                      <a:ext cx="3051175" cy="228600"/>
+                      <a:ext cx="3051175" cy="225425"/>
                     </a:xfrm>
                     <a:prstGeom prst="rect">
                       <a:avLst/>
@@ -2914,6 +4643,52 @@
       <w:pPr>
         <w:spacing w:after="0"/>
       </w:pPr>
+      <w:r>
+        <w:rPr>
+          <w:noProof/>
+          <w:lang w:eastAsia="fr-FR"/>
+        </w:rPr>
+        <w:pict>
+          <v:shape id="_x0000_s1095" type="#_x0000_t202" style="position:absolute;margin-left:292.9pt;margin-top:14.3pt;width:64.5pt;height:23.65pt;z-index:251919360" filled="f" stroked="f">
+            <v:textbox style="mso-next-textbox:#_x0000_s1095">
+              <w:txbxContent>
+                <w:p>
+                  <w:pPr>
+                    <w:rPr>
+                      <w:b/>
+                      <w:sz w:val="32"/>
+                    </w:rPr>
+                  </w:pPr>
+                  <w:r>
+                    <w:rPr>
+                      <w:b/>
+                      <w:sz w:val="32"/>
+                    </w:rPr>
+                    <w:t>Clone</w:t>
+                  </w:r>
+                </w:p>
+              </w:txbxContent>
+            </v:textbox>
+          </v:shape>
+        </w:pict>
+      </w:r>
+      <w:r>
+        <w:rPr>
+          <w:noProof/>
+          <w:lang w:eastAsia="fr-FR"/>
+        </w:rPr>
+        <w:pict>
+          <v:shape id="_x0000_s1267" type="#_x0000_t71" style="position:absolute;margin-left:277.4pt;margin-top:3.05pt;width:88.45pt;height:54.25pt;z-index:251918336" fillcolor="#b2a1c7 [1943]" strokecolor="#b2a1c7 [1943]" strokeweight="1pt">
+            <v:fill color2="#e5dfec [663]" angle="-45" focus="-50%" type="gradient"/>
+            <v:shadow on="t" type="perspective" color="#3f3151 [1607]" opacity=".5" offset="1pt" offset2="-3pt"/>
+          </v:shape>
+        </w:pict>
+      </w:r>
+    </w:p>
+    <w:p>
+      <w:pPr>
+        <w:spacing w:after="0"/>
+      </w:pPr>
     </w:p>
     <w:p>
       <w:pPr>
@@ -2947,7 +4722,7 @@
           <w:lang w:eastAsia="fr-FR"/>
         </w:rPr>
         <w:pict>
-          <v:shape id="_x0000_s1092" type="#_x0000_t32" style="position:absolute;margin-left:222.6pt;margin-top:.2pt;width:154.8pt;height:46.05pt;flip:x;z-index:251730944" o:connectortype="straight" strokecolor="red">
+          <v:shape id="_x0000_s1092" type="#_x0000_t32" style="position:absolute;margin-left:222.6pt;margin-top:.2pt;width:154.8pt;height:46.05pt;flip:x;z-index:251920384" o:connectortype="straight" strokecolor="red">
             <v:stroke endarrow="block"/>
           </v:shape>
         </w:pict>
@@ -3108,322 +4883,64 @@
       <w:pPr>
         <w:spacing w:after="0"/>
       </w:pPr>
-      <w:r>
-        <w:t>Ils possèdent maintenant chacun le projet en local. Ils le modifient à souhait</w:t>
-      </w:r>
-    </w:p>
-    <w:p>
-      <w:pPr>
-        <w:spacing w:after="0"/>
-      </w:pPr>
-      <w:r>
-        <w:rPr>
-          <w:noProof/>
-          <w:lang w:eastAsia="fr-FR"/>
-        </w:rPr>
-        <w:pict>
-          <v:group id="_x0000_s1124" style="position:absolute;margin-left:9.25pt;margin-top:13pt;width:540.15pt;height:240.65pt;z-index:251764736" coordorigin="752,1277" coordsize="10803,4813">
-            <v:rect id="_x0000_s1096" style="position:absolute;left:755;top:1278;width:10800;height:2966" fillcolor="#f2dbdb [661]"/>
-            <v:rect id="_x0000_s1097" style="position:absolute;left:906;top:1762;width:4975;height:2364" fillcolor="#92cddc [1944]"/>
-            <v:rect id="_x0000_s1098" style="position:absolute;left:6418;top:1762;width:4975;height:2364" fillcolor="#c2d69b [1942]"/>
-            <v:shape id="_x0000_s1099" type="#_x0000_t202" style="position:absolute;left:752;top:1277;width:1708;height:473" filled="f" stroked="f">
-              <v:textbox>
-                <w:txbxContent>
-                  <w:p>
-                    <w:r>
-                      <w:t>GitHub</w:t>
-                    </w:r>
-                  </w:p>
-                </w:txbxContent>
-              </v:textbox>
-            </v:shape>
-            <v:shape id="_x0000_s1100" type="#_x0000_t202" style="position:absolute;left:967;top:1837;width:1708;height:473" filled="f" stroked="f">
-              <v:textbox>
-                <w:txbxContent>
-                  <w:p>
-                    <w:r>
-                      <w:t>jcdagnet/ISN</w:t>
-                    </w:r>
-                  </w:p>
-                </w:txbxContent>
-              </v:textbox>
-            </v:shape>
-            <v:shape id="_x0000_s1101" type="#_x0000_t202" style="position:absolute;left:6533;top:1837;width:1708;height:473" filled="f" stroked="f">
-              <v:textbox>
-                <w:txbxContent>
-                  <w:p>
-                    <w:r>
-                      <w:t>Elève 1</w:t>
-                    </w:r>
-                  </w:p>
-                </w:txbxContent>
-              </v:textbox>
-            </v:shape>
-            <v:rect id="_x0000_s1102" style="position:absolute;left:755;top:4428;width:10800;height:1662" fillcolor="#f2dbdb [661]"/>
-            <v:shape id="_x0000_s1103" type="#_x0000_t202" style="position:absolute;left:752;top:4483;width:1708;height:473" filled="f" stroked="f">
-              <v:textbox style="mso-next-textbox:#_x0000_s1103">
-                <w:txbxContent>
-                  <w:p>
-                    <w:r>
-                      <w:t>Local</w:t>
-                    </w:r>
-                  </w:p>
-                </w:txbxContent>
-              </v:textbox>
-            </v:shape>
-            <v:rect id="_x0000_s1104" style="position:absolute;left:2120;top:2590;width:2493;height:1344"/>
-            <v:shape id="_x0000_s1105" type="#_x0000_t202" style="position:absolute;left:2192;top:2719;width:2163;height:1000" filled="f" stroked="f">
-              <v:textbox style="mso-next-textbox:#_x0000_s1105">
-                <w:txbxContent>
-                  <w:p>
-                    <w:r>
-                      <w:t>Recommandations</w:t>
-                    </w:r>
-                  </w:p>
-                  <w:p>
-                    <w:r>
-                      <w:t>Les_projets_2019</w:t>
-                    </w:r>
-                  </w:p>
-                </w:txbxContent>
-              </v:textbox>
-            </v:shape>
-            <v:rect id="_x0000_s1106" style="position:absolute;left:7966;top:2590;width:2493;height:1344"/>
-            <v:shape id="_x0000_s1107" type="#_x0000_t202" style="position:absolute;left:8081;top:2719;width:2163;height:1000" filled="f" stroked="f">
-              <v:textbox style="mso-next-textbox:#_x0000_s1107">
-                <w:txbxContent>
-                  <w:p>
-                    <w:r>
-                      <w:t>Recommandations</w:t>
-                    </w:r>
-                  </w:p>
-                  <w:p>
-                    <w:r>
-                      <w:t>Les_projets_2019</w:t>
-                    </w:r>
-                  </w:p>
-                </w:txbxContent>
-              </v:textbox>
-            </v:shape>
-            <v:rect id="_x0000_s1108" style="position:absolute;left:2773;top:4483;width:2772;height:1543"/>
-            <v:rect id="_x0000_s1109" style="position:absolute;left:2904;top:4876;width:2493;height:1117"/>
-            <v:shape id="_x0000_s1110" type="#_x0000_t202" style="position:absolute;left:3019;top:4943;width:2163;height:1000" filled="f" stroked="f">
-              <v:textbox style="mso-next-textbox:#_x0000_s1110">
-                <w:txbxContent>
-                  <w:p>
-                    <w:r>
-                      <w:t>Recommandations</w:t>
-                    </w:r>
-                  </w:p>
-                  <w:p>
-                    <w:r>
-                      <w:t>Les_projets_2019</w:t>
-                    </w:r>
-                  </w:p>
-                </w:txbxContent>
-              </v:textbox>
-            </v:shape>
-            <v:shape id="_x0000_s1111" type="#_x0000_t202" style="position:absolute;left:2773;top:4483;width:1708;height:473" filled="f" stroked="f">
-              <v:textbox style="mso-next-textbox:#_x0000_s1111">
-                <w:txbxContent>
-                  <w:p>
-                    <w:r>
-                      <w:t>Elève 1</w:t>
-                    </w:r>
-                  </w:p>
-                </w:txbxContent>
-              </v:textbox>
-            </v:shape>
-            <v:rect id="_x0000_s1112" style="position:absolute;left:5706;top:4483;width:2772;height:1543"/>
-            <v:shape id="_x0000_s1113" type="#_x0000_t202" style="position:absolute;left:5706;top:4483;width:1708;height:473" filled="f" stroked="f">
-              <v:textbox style="mso-next-textbox:#_x0000_s1113">
-                <w:txbxContent>
-                  <w:p>
-                    <w:r>
-                      <w:t>Elève 2</w:t>
-                    </w:r>
-                  </w:p>
-                </w:txbxContent>
-              </v:textbox>
-            </v:shape>
-            <v:rect id="_x0000_s1114" style="position:absolute;left:8617;top:4483;width:2772;height:1543"/>
-            <v:shape id="_x0000_s1115" type="#_x0000_t202" style="position:absolute;left:8617;top:4483;width:1708;height:473" filled="f" stroked="f">
-              <v:textbox style="mso-next-textbox:#_x0000_s1115">
-                <w:txbxContent>
-                  <w:p>
-                    <w:r>
-                      <w:t>Elève 3</w:t>
-                    </w:r>
-                  </w:p>
-                </w:txbxContent>
-              </v:textbox>
-            </v:shape>
-            <v:rect id="_x0000_s1116" style="position:absolute;left:5878;top:4876;width:2493;height:1117"/>
-            <v:rect id="_x0000_s1117" style="position:absolute;left:8737;top:4876;width:2493;height:1117"/>
-            <v:shape id="_x0000_s1118" type="#_x0000_t202" style="position:absolute;left:5952;top:4943;width:2163;height:1000" filled="f" stroked="f">
-              <v:textbox style="mso-next-textbox:#_x0000_s1118">
-                <w:txbxContent>
-                  <w:p>
-                    <w:r>
-                      <w:t>Recommandations</w:t>
-                    </w:r>
-                  </w:p>
-                  <w:p>
-                    <w:r>
-                      <w:t>Les_projets_2019</w:t>
-                    </w:r>
-                  </w:p>
-                </w:txbxContent>
-              </v:textbox>
-            </v:shape>
-            <v:shape id="_x0000_s1119" type="#_x0000_t202" style="position:absolute;left:8863;top:4943;width:2163;height:1000" filled="f" stroked="f">
-              <v:textbox style="mso-next-textbox:#_x0000_s1119">
-                <w:txbxContent>
-                  <w:p>
-                    <w:r>
-                      <w:t>Recommandations</w:t>
-                    </w:r>
-                  </w:p>
-                  <w:p>
-                    <w:r>
-                      <w:t>Les_projets_2019</w:t>
-                    </w:r>
-                  </w:p>
-                </w:txbxContent>
-              </v:textbox>
-            </v:shape>
-            <v:shape id="_x0000_s1120" type="#_x0000_t32" style="position:absolute;left:5019;top:3719;width:3096;height:921;flip:x" o:connectortype="straight" strokecolor="red">
-              <v:stroke endarrow="block"/>
-            </v:shape>
-            <v:shape id="_x0000_s1121" type="#_x0000_t32" style="position:absolute;left:7522;top:3791;width:1516;height:945;flip:x" o:connectortype="straight" strokecolor="red">
-              <v:stroke endarrow="block"/>
-            </v:shape>
-            <v:shape id="_x0000_s1122" type="#_x0000_t32" style="position:absolute;left:9747;top:3719;width:709;height:1237" o:connectortype="straight" strokecolor="red">
-              <v:stroke endarrow="block"/>
-            </v:shape>
-            <v:shape id="_x0000_s1123" type="#_x0000_t202" style="position:absolute;left:6469;top:3597;width:1290;height:473" filled="f" stroked="f">
-              <v:textbox style="mso-next-textbox:#_x0000_s1123">
-                <w:txbxContent>
-                  <w:p>
-                    <w:pPr>
-                      <w:rPr>
-                        <w:b/>
-                        <w:color w:val="FF0000"/>
-                        <w:sz w:val="32"/>
-                      </w:rPr>
-                    </w:pPr>
-                    <w:r>
-                      <w:rPr>
-                        <w:b/>
-                        <w:color w:val="FF0000"/>
-                        <w:sz w:val="32"/>
-                      </w:rPr>
-                      <w:t>Clone</w:t>
-                    </w:r>
-                  </w:p>
-                </w:txbxContent>
-              </v:textbox>
-            </v:shape>
-          </v:group>
-        </w:pict>
-      </w:r>
-    </w:p>
-    <w:p>
-      <w:pPr>
-        <w:spacing w:after="0"/>
-      </w:pPr>
-    </w:p>
-    <w:p>
-      <w:pPr>
-        <w:spacing w:after="0"/>
-      </w:pPr>
-    </w:p>
-    <w:p>
-      <w:pPr>
-        <w:spacing w:after="0"/>
-      </w:pPr>
-    </w:p>
-    <w:p>
-      <w:pPr>
-        <w:spacing w:after="0"/>
-      </w:pPr>
-    </w:p>
-    <w:p>
-      <w:pPr>
-        <w:spacing w:after="0"/>
-      </w:pPr>
-    </w:p>
-    <w:p>
-      <w:pPr>
-        <w:spacing w:after="0"/>
-      </w:pPr>
-    </w:p>
-    <w:p>
-      <w:pPr>
-        <w:spacing w:after="0"/>
-      </w:pPr>
-    </w:p>
-    <w:p>
-      <w:pPr>
-        <w:spacing w:after="0"/>
-      </w:pPr>
-    </w:p>
-    <w:p>
-      <w:pPr>
-        <w:spacing w:after="0"/>
-      </w:pPr>
-    </w:p>
-    <w:p>
-      <w:pPr>
-        <w:spacing w:after="0"/>
-      </w:pPr>
-    </w:p>
-    <w:p>
-      <w:pPr>
-        <w:spacing w:after="0"/>
-      </w:pPr>
-    </w:p>
-    <w:p>
-      <w:pPr>
-        <w:spacing w:after="0"/>
-      </w:pPr>
-    </w:p>
-    <w:p>
-      <w:pPr>
-        <w:spacing w:after="0"/>
-      </w:pPr>
-    </w:p>
-    <w:p>
-      <w:pPr>
-        <w:spacing w:after="0"/>
-      </w:pPr>
-    </w:p>
-    <w:p>
-      <w:pPr>
-        <w:spacing w:after="0"/>
-      </w:pPr>
-    </w:p>
-    <w:p>
-      <w:pPr>
-        <w:spacing w:after="0"/>
-      </w:pPr>
-    </w:p>
-    <w:p>
-      <w:pPr>
-        <w:spacing w:after="0"/>
-      </w:pPr>
-    </w:p>
-    <w:p>
-      <w:pPr>
-        <w:spacing w:after="0"/>
-      </w:pPr>
-    </w:p>
-    <w:p>
-      <w:pPr>
-        <w:spacing w:after="0"/>
-      </w:pPr>
-      <w:r>
-        <w:t>Une fois modifié, ils peuvent voir leur propre modification avec un " $ git status"</w:t>
+    </w:p>
+    <w:p/>
+    <w:p>
+      <w:pPr>
+        <w:spacing w:after="0"/>
+      </w:pPr>
+      <w:r>
+        <w:t>Ils possèdent maintenant chacun le projet en local</w:t>
+      </w:r>
+      <w:r>
+        <w:t xml:space="preserve"> et peuvent le modifier</w:t>
+      </w:r>
+      <w:r>
+        <w:t xml:space="preserve"> à souhait</w:t>
+      </w:r>
+      <w:r>
+        <w:t>.</w:t>
+      </w:r>
+    </w:p>
+    <w:p>
+      <w:pPr>
+        <w:spacing w:after="0"/>
+      </w:pPr>
+    </w:p>
+    <w:p>
+      <w:pPr>
+        <w:spacing w:after="0"/>
+      </w:pPr>
+      <w:r>
+        <w:t>Une fois modifié, ils peuvent voir leur</w:t>
+      </w:r>
+      <w:r>
+        <w:t>s</w:t>
+      </w:r>
+      <w:r>
+        <w:t xml:space="preserve"> propre</w:t>
+      </w:r>
+      <w:r>
+        <w:t>s</w:t>
+      </w:r>
+      <w:r>
+        <w:t xml:space="preserve"> modification</w:t>
+      </w:r>
+      <w:r>
+        <w:t>s</w:t>
+      </w:r>
+      <w:r>
+        <w:t xml:space="preserve"> avec un " </w:t>
+      </w:r>
+      <w:r>
+        <w:rPr>
+          <w:b/>
+          <w:i/>
+        </w:rPr>
+        <w:t>$ git status</w:t>
+      </w:r>
+      <w:r>
+        <w:t>"</w:t>
       </w:r>
     </w:p>
     <w:p>
@@ -3453,7 +4970,7 @@
                     </pic:cNvPicPr>
                   </pic:nvPicPr>
                   <pic:blipFill>
-                    <a:blip r:embed="rId29" cstate="print"/>
+                    <a:blip r:embed="rId30" cstate="print"/>
                     <a:srcRect/>
                     <a:stretch>
                       <a:fillRect/>
@@ -3491,34 +5008,78 @@
       <w:pPr>
         <w:spacing w:after="0"/>
       </w:pPr>
-    </w:p>
-    <w:p>
-      <w:pPr>
-        <w:spacing w:after="0"/>
-      </w:pPr>
-      <w:r>
-        <w:t>Il faut maintenant remonter le projet sur le site GitHub.</w:t>
-      </w:r>
-      <w:r>
-        <w:t xml:space="preserve"> Exemple suite à des modifications de l'élève </w:t>
+      <w:r>
+        <w:t xml:space="preserve">Il faut maintenant remonter le projet sur le site </w:t>
+      </w:r>
+      <w:r>
+        <w:rPr>
+          <w:b/>
+        </w:rPr>
+        <w:t>GitHub</w:t>
+      </w:r>
+      <w:r>
+        <w:t>.</w:t>
+      </w:r>
+    </w:p>
+    <w:p>
+      <w:pPr>
+        <w:spacing w:after="0"/>
+      </w:pPr>
+      <w:r>
+        <w:t>Exemple</w:t>
+      </w:r>
+      <w:r>
+        <w:t>,</w:t>
+      </w:r>
+      <w:r>
+        <w:t xml:space="preserve"> suite à des modifications de l'élève </w:t>
       </w:r>
       <w:r>
         <w:t>3</w:t>
       </w:r>
       <w:r>
-        <w:t>.</w:t>
-      </w:r>
-    </w:p>
-    <w:p>
-      <w:pPr>
-        <w:spacing w:after="0"/>
-      </w:pPr>
-      <w:r>
-        <w:t>Pour commencer, créer un "</w:t>
+        <w:t>, il faut :</w:t>
+      </w:r>
+    </w:p>
+    <w:p>
+      <w:pPr>
+        <w:pStyle w:val="Paragraphedeliste"/>
+        <w:numPr>
+          <w:ilvl w:val="0"/>
+          <w:numId w:val="5"/>
+        </w:numPr>
+        <w:spacing w:after="0"/>
+      </w:pPr>
+      <w:r>
+        <w:t>Faire un "</w:t>
       </w:r>
       <w:r>
         <w:rPr>
           <w:b/>
+          <w:i/>
+        </w:rPr>
+        <w:t>add</w:t>
+      </w:r>
+      <w:r>
+        <w:t>" (pour ajouter à l'index),</w:t>
+      </w:r>
+    </w:p>
+    <w:p>
+      <w:pPr>
+        <w:pStyle w:val="Paragraphedeliste"/>
+        <w:numPr>
+          <w:ilvl w:val="0"/>
+          <w:numId w:val="5"/>
+        </w:numPr>
+        <w:spacing w:after="0"/>
+      </w:pPr>
+      <w:r>
+        <w:t>créer un "</w:t>
+      </w:r>
+      <w:r>
+        <w:rPr>
+          <w:b/>
+          <w:i/>
         </w:rPr>
         <w:t>commit</w:t>
       </w:r>
@@ -3535,16 +5096,27 @@
         <w:t>" travaillera)</w:t>
       </w:r>
       <w:r>
-        <w:t xml:space="preserve"> après avoir fait un "</w:t>
+        <w:t>,</w:t>
+      </w:r>
+    </w:p>
+    <w:p>
+      <w:pPr>
+        <w:pStyle w:val="Paragraphedeliste"/>
+        <w:numPr>
+          <w:ilvl w:val="0"/>
+          <w:numId w:val="5"/>
+        </w:numPr>
+        <w:spacing w:after="0"/>
+      </w:pPr>
+      <w:r>
+        <w:t>puis le "</w:t>
       </w:r>
       <w:r>
         <w:rPr>
           <w:b/>
-        </w:rPr>
-        <w:t>add</w:t>
-      </w:r>
-      <w:r>
-        <w:t>" (pour ajouter à l'index)</w:t>
+          <w:i/>
+        </w:rPr>
+        <w:t>push"</w:t>
       </w:r>
     </w:p>
     <w:p>
@@ -3697,30 +5269,6 @@
           <w:lang w:eastAsia="fr-FR"/>
         </w:rPr>
         <w:pict>
-          <v:shape id="_x0000_s1138" type="#_x0000_t202" style="position:absolute;margin-left:414.8pt;margin-top:32.1pt;width:108.15pt;height:50pt;z-index:251830272" filled="f" stroked="f">
-            <v:textbox style="mso-next-textbox:#_x0000_s1138">
-              <w:txbxContent>
-                <w:p>
-                  <w:r>
-                    <w:t>Recommandations</w:t>
-                  </w:r>
-                </w:p>
-                <w:p>
-                  <w:r>
-                    <w:t>Les_projets_2019</w:t>
-                  </w:r>
-                </w:p>
-              </w:txbxContent>
-            </v:textbox>
-          </v:shape>
-        </w:pict>
-      </w:r>
-      <w:r>
-        <w:rPr>
-          <w:noProof/>
-          <w:lang w:eastAsia="fr-FR"/>
-        </w:rPr>
-        <w:pict>
           <v:shape id="_x0000_s1134" type="#_x0000_t202" style="position:absolute;margin-left:402.5pt;margin-top:9.1pt;width:85.4pt;height:23.65pt;z-index:251833344" filled="f" stroked="f">
             <v:textbox style="mso-next-textbox:#_x0000_s1134">
               <w:txbxContent>
@@ -3764,6 +5312,18 @@
           <w:lang w:eastAsia="fr-FR"/>
         </w:rPr>
         <w:pict>
+          <v:shape id="_x0000_s1269" type="#_x0000_t71" style="position:absolute;margin-left:342.05pt;margin-top:5.35pt;width:88.45pt;height:54.25pt;z-index:251921408" fillcolor="#b2a1c7 [1943]" strokecolor="#b2a1c7 [1943]" strokeweight="1pt">
+            <v:fill color2="#e5dfec [663]" angle="-45" focus="-50%" type="gradient"/>
+            <v:shadow on="t" type="perspective" color="#3f3151 [1607]" opacity=".5" offset="1pt" offset2="-3pt"/>
+          </v:shape>
+        </w:pict>
+      </w:r>
+      <w:r>
+        <w:rPr>
+          <w:noProof/>
+          <w:lang w:eastAsia="fr-FR"/>
+        </w:rPr>
+        <w:pict>
           <v:rect id="_x0000_s1136" style="position:absolute;margin-left:409.05pt;margin-top:13.35pt;width:124.65pt;height:55.85pt;z-index:251829248"/>
         </w:pict>
       </w:r>
@@ -3772,47 +5332,13 @@
       <w:pPr>
         <w:spacing w:after="0"/>
       </w:pPr>
-    </w:p>
-    <w:p>
-      <w:pPr>
-        <w:spacing w:after="0"/>
-      </w:pPr>
-      <w:r>
-        <w:rPr>
-          <w:noProof/>
-          <w:lang w:eastAsia="fr-FR"/>
-        </w:rPr>
-        <w:pict>
-          <v:shape id="_x0000_s1144" style="position:absolute;margin-left:366.95pt;margin-top:11.95pt;width:41.55pt;height:34.3pt;z-index:251838464" coordsize="831,686" path="m831,20c701,10,571,,452,30,333,60,174,114,119,202,64,290,,479,119,560v119,81,593,105,712,126e" filled="f">
-            <v:stroke endarrow="open"/>
-            <v:path arrowok="t"/>
-          </v:shape>
-        </w:pict>
-      </w:r>
-      <w:r>
-        <w:rPr>
-          <w:noProof/>
-          <w:lang w:eastAsia="fr-FR"/>
-        </w:rPr>
-        <w:pict>
-          <v:shape id="_x0000_s1148" style="position:absolute;margin-left:366.95pt;margin-top:66.05pt;width:41.55pt;height:34.3pt;z-index:251839488" coordsize="831,686" path="m831,20c701,10,571,,452,30,333,60,174,114,119,202,64,290,,479,119,560v119,81,593,105,712,126e" filled="f">
-            <v:stroke endarrow="open"/>
-            <v:path arrowok="t"/>
-          </v:shape>
-        </w:pict>
-      </w:r>
-    </w:p>
-    <w:p>
-      <w:pPr>
-        <w:spacing w:after="0"/>
-      </w:pPr>
-      <w:r>
-        <w:rPr>
-          <w:noProof/>
-          <w:lang w:eastAsia="fr-FR"/>
-        </w:rPr>
-        <w:pict>
-          <v:shape id="_x0000_s1145" type="#_x0000_t202" style="position:absolute;margin-left:366.65pt;margin-top:3.3pt;width:85.4pt;height:23.65pt;z-index:251784192" filled="f" stroked="f">
+      <w:r>
+        <w:rPr>
+          <w:noProof/>
+          <w:lang w:eastAsia="fr-FR"/>
+        </w:rPr>
+        <w:pict>
+          <v:shape id="_x0000_s1145" type="#_x0000_t202" style="position:absolute;margin-left:362.9pt;margin-top:3.75pt;width:85.4pt;height:23.65pt;z-index:251922432" filled="f" stroked="f">
             <v:textbox style="mso-next-textbox:#_x0000_s1145">
               <w:txbxContent>
                 <w:p>
@@ -3835,6 +5361,67 @@
           </v:shape>
         </w:pict>
       </w:r>
+      <w:r>
+        <w:rPr>
+          <w:noProof/>
+          <w:lang w:eastAsia="fr-FR"/>
+        </w:rPr>
+        <w:pict>
+          <v:shape id="_x0000_s1138" type="#_x0000_t202" style="position:absolute;margin-left:414.8pt;margin-top:1.25pt;width:120.5pt;height:50pt;z-index:251830272" filled="f" stroked="f">
+            <v:textbox style="mso-next-textbox:#_x0000_s1138">
+              <w:txbxContent>
+                <w:p>
+                  <w:r>
+                    <w:t>Recommandations</w:t>
+                  </w:r>
+                  <w:r>
+                    <w:t>_v2</w:t>
+                  </w:r>
+                </w:p>
+                <w:p>
+                  <w:r>
+                    <w:t>Les_projets_2019</w:t>
+                  </w:r>
+                </w:p>
+              </w:txbxContent>
+            </v:textbox>
+          </v:shape>
+        </w:pict>
+      </w:r>
+    </w:p>
+    <w:p>
+      <w:pPr>
+        <w:spacing w:after="0"/>
+      </w:pPr>
+      <w:r>
+        <w:rPr>
+          <w:noProof/>
+          <w:lang w:eastAsia="fr-FR"/>
+        </w:rPr>
+        <w:pict>
+          <v:shape id="_x0000_s1144" style="position:absolute;margin-left:366.95pt;margin-top:11.95pt;width:41.55pt;height:34.3pt;z-index:251923456" coordsize="831,686" path="m831,20c701,10,571,,452,30,333,60,174,114,119,202,64,290,,479,119,560v119,81,593,105,712,126e" filled="f" strokeweight="2.25pt">
+            <v:stroke endarrow="open"/>
+            <v:path arrowok="t"/>
+          </v:shape>
+        </w:pict>
+      </w:r>
+      <w:r>
+        <w:rPr>
+          <w:noProof/>
+          <w:lang w:eastAsia="fr-FR"/>
+        </w:rPr>
+        <w:pict>
+          <v:shape id="_x0000_s1148" style="position:absolute;margin-left:366.95pt;margin-top:66.05pt;width:41.55pt;height:34.3pt;z-index:251926528" coordsize="831,686" path="m831,20c701,10,571,,452,30,333,60,174,114,119,202,64,290,,479,119,560v119,81,593,105,712,126e" filled="f" strokeweight="2.25pt">
+            <v:stroke endarrow="open"/>
+            <v:path arrowok="t"/>
+          </v:shape>
+        </w:pict>
+      </w:r>
+    </w:p>
+    <w:p>
+      <w:pPr>
+        <w:spacing w:after="0"/>
+      </w:pPr>
     </w:p>
     <w:p>
       <w:pPr>
@@ -3920,18 +5507,30 @@
       <w:pPr>
         <w:spacing w:after="0"/>
       </w:pPr>
-    </w:p>
-    <w:p>
-      <w:pPr>
-        <w:spacing w:after="0"/>
-      </w:pPr>
-      <w:r>
-        <w:rPr>
-          <w:noProof/>
-          <w:lang w:eastAsia="fr-FR"/>
-        </w:rPr>
-        <w:pict>
-          <v:shape id="_x0000_s1149" type="#_x0000_t202" style="position:absolute;margin-left:315.1pt;margin-top:10.5pt;width:85.4pt;height:23.65pt;z-index:251788288" filled="f" stroked="f">
+      <w:r>
+        <w:rPr>
+          <w:noProof/>
+          <w:lang w:eastAsia="fr-FR"/>
+        </w:rPr>
+        <w:pict>
+          <v:shape id="_x0000_s1271" type="#_x0000_t71" style="position:absolute;margin-left:300.7pt;margin-top:4.7pt;width:88.45pt;height:54.25pt;z-index:251924480" fillcolor="#b2a1c7 [1943]" strokecolor="#b2a1c7 [1943]" strokeweight="1pt">
+            <v:fill color2="#e5dfec [663]" angle="-45" focus="-50%" type="gradient"/>
+            <v:shadow on="t" type="perspective" color="#3f3151 [1607]" opacity=".5" offset="1pt" offset2="-3pt"/>
+          </v:shape>
+        </w:pict>
+      </w:r>
+    </w:p>
+    <w:p>
+      <w:pPr>
+        <w:spacing w:after="0"/>
+      </w:pPr>
+      <w:r>
+        <w:rPr>
+          <w:noProof/>
+          <w:lang w:eastAsia="fr-FR"/>
+        </w:rPr>
+        <w:pict>
+          <v:shape id="_x0000_s1149" type="#_x0000_t202" style="position:absolute;margin-left:311.25pt;margin-top:2.8pt;width:85.4pt;height:23.65pt;z-index:251925504" filled="f" stroked="f">
             <v:textbox style="mso-next-textbox:#_x0000_s1149">
               <w:txbxContent>
                 <w:p>
@@ -4016,7 +5615,7 @@
                     </pic:cNvPicPr>
                   </pic:nvPicPr>
                   <pic:blipFill>
-                    <a:blip r:embed="rId30" cstate="print"/>
+                    <a:blip r:embed="rId31" cstate="print"/>
                     <a:srcRect/>
                     <a:stretch>
                       <a:fillRect/>
@@ -4227,7 +5826,7 @@
                     </pic:cNvPicPr>
                   </pic:nvPicPr>
                   <pic:blipFill>
-                    <a:blip r:embed="rId31" cstate="print"/>
+                    <a:blip r:embed="rId32" cstate="print"/>
                     <a:srcRect/>
                     <a:stretch>
                       <a:fillRect/>
@@ -4311,7 +5910,7 @@
           <w:lang w:eastAsia="fr-FR"/>
         </w:rPr>
         <w:pict>
-          <v:shape id="_x0000_s1218" style="position:absolute;margin-left:375.7pt;margin-top:3.3pt;width:26.8pt;height:82.2pt;z-index:251860992" coordsize="536,1644" path="m536,1644c268,1534,,1424,,1150,,876,447,191,536,e" filled="f">
+          <v:shape id="_x0000_s1218" style="position:absolute;margin-left:375.7pt;margin-top:3.3pt;width:26.8pt;height:82.2pt;z-index:251932672" coordsize="536,1644" path="m536,1644c268,1534,,1424,,1150,,876,447,191,536,e" filled="f" strokeweight="2.25pt">
             <v:stroke endarrow="open"/>
             <v:path arrowok="t"/>
           </v:shape>
@@ -4322,6 +5921,18 @@
       <w:pPr>
         <w:spacing w:after="0"/>
       </w:pPr>
+      <w:r>
+        <w:rPr>
+          <w:noProof/>
+          <w:lang w:eastAsia="fr-FR"/>
+        </w:rPr>
+        <w:pict>
+          <v:shape id="_x0000_s1273" type="#_x0000_t71" style="position:absolute;margin-left:303.8pt;margin-top:13.7pt;width:88.45pt;height:54.25pt;z-index:251930624" fillcolor="#b2a1c7 [1943]" strokecolor="#b2a1c7 [1943]" strokeweight="1pt">
+            <v:fill color2="#e5dfec [663]" angle="-45" focus="-50%" type="gradient"/>
+            <v:shadow on="t" type="perspective" color="#3f3151 [1607]" opacity=".5" offset="1pt" offset2="-3pt"/>
+          </v:shape>
+        </w:pict>
+      </w:r>
       <w:r>
         <w:rPr>
           <w:noProof/>
@@ -4588,23 +6199,13 @@
       <w:pPr>
         <w:spacing w:after="0"/>
       </w:pPr>
-    </w:p>
-    <w:p>
-      <w:pPr>
-        <w:spacing w:after="0"/>
-      </w:pPr>
-    </w:p>
-    <w:p>
-      <w:pPr>
-        <w:spacing w:after="0"/>
-      </w:pPr>
-      <w:r>
-        <w:rPr>
-          <w:noProof/>
-          <w:lang w:eastAsia="fr-FR"/>
-        </w:rPr>
-        <w:pict>
-          <v:shape id="_x0000_s1161" type="#_x0000_t202" style="position:absolute;margin-left:357.55pt;margin-top:12.9pt;width:71.9pt;height:32.75pt;z-index:251862016" filled="f" stroked="f">
+      <w:r>
+        <w:rPr>
+          <w:noProof/>
+          <w:lang w:eastAsia="fr-FR"/>
+        </w:rPr>
+        <w:pict>
+          <v:shape id="_x0000_s1161" type="#_x0000_t202" style="position:absolute;margin-left:322.8pt;margin-top:8.25pt;width:71.9pt;height:32.75pt;z-index:251931648" filled="f" stroked="f">
             <v:textbox style="mso-next-textbox:#_x0000_s1161">
               <w:txbxContent>
                 <w:p>
@@ -4637,6 +6238,16 @@
       <w:pPr>
         <w:spacing w:after="0"/>
       </w:pPr>
+    </w:p>
+    <w:p>
+      <w:pPr>
+        <w:spacing w:after="0"/>
+      </w:pPr>
+    </w:p>
+    <w:p>
+      <w:pPr>
+        <w:spacing w:after="0"/>
+      </w:pPr>
       <w:r>
         <w:rPr>
           <w:noProof/>
@@ -4734,7 +6345,7 @@
                     </pic:cNvPicPr>
                   </pic:nvPicPr>
                   <pic:blipFill>
-                    <a:blip r:embed="rId32" cstate="print"/>
+                    <a:blip r:embed="rId33" cstate="print"/>
                     <a:srcRect/>
                     <a:stretch>
                       <a:fillRect/>
@@ -4799,7 +6410,7 @@
                     </pic:cNvPicPr>
                   </pic:nvPicPr>
                   <pic:blipFill>
-                    <a:blip r:embed="rId33" cstate="print"/>
+                    <a:blip r:embed="rId34" cstate="print"/>
                     <a:srcRect/>
                     <a:stretch>
                       <a:fillRect/>
@@ -5381,7 +6992,7 @@
                     </pic:cNvPicPr>
                   </pic:nvPicPr>
                   <pic:blipFill>
-                    <a:blip r:embed="rId34" cstate="print"/>
+                    <a:blip r:embed="rId35" cstate="print"/>
                     <a:srcRect/>
                     <a:stretch>
                       <a:fillRect/>
@@ -5415,9 +7026,88 @@
         <w:spacing w:after="0"/>
       </w:pPr>
     </w:p>
+    <w:p>
+      <w:pPr>
+        <w:spacing w:after="0"/>
+      </w:pPr>
+    </w:p>
+    <w:p>
+      <w:pPr>
+        <w:spacing w:after="0"/>
+      </w:pPr>
+    </w:p>
+    <w:p>
+      <w:r>
+        <w:br w:type="page"/>
+      </w:r>
+    </w:p>
+    <w:p>
+      <w:pPr>
+        <w:pStyle w:val="ti"/>
+      </w:pPr>
+      <w:r>
+        <w:t>Exemple pour ce fichier.</w:t>
+      </w:r>
+    </w:p>
+    <w:p>
+      <w:pPr>
+        <w:spacing w:after="0"/>
+      </w:pPr>
+      <w:r>
+        <w:rPr>
+          <w:noProof/>
+          <w:lang w:eastAsia="fr-FR"/>
+        </w:rPr>
+        <w:drawing>
+          <wp:inline distT="0" distB="0" distL="0" distR="0">
+            <wp:extent cx="6264275" cy="5240655"/>
+            <wp:effectExtent l="19050" t="0" r="3175" b="0"/>
+            <wp:docPr id="1" name="Image 1"/>
+            <wp:cNvGraphicFramePr>
+              <a:graphicFrameLocks xmlns:a="http://schemas.openxmlformats.org/drawingml/2006/main" noChangeAspect="1"/>
+            </wp:cNvGraphicFramePr>
+            <a:graphic xmlns:a="http://schemas.openxmlformats.org/drawingml/2006/main">
+              <a:graphicData uri="http://schemas.openxmlformats.org/drawingml/2006/picture">
+                <pic:pic xmlns:pic="http://schemas.openxmlformats.org/drawingml/2006/picture">
+                  <pic:nvPicPr>
+                    <pic:cNvPr id="0" name="Picture 1"/>
+                    <pic:cNvPicPr>
+                      <a:picLocks noChangeAspect="1" noChangeArrowheads="1"/>
+                    </pic:cNvPicPr>
+                  </pic:nvPicPr>
+                  <pic:blipFill>
+                    <a:blip r:embed="rId36" cstate="print"/>
+                    <a:srcRect/>
+                    <a:stretch>
+                      <a:fillRect/>
+                    </a:stretch>
+                  </pic:blipFill>
+                  <pic:spPr bwMode="auto">
+                    <a:xfrm>
+                      <a:off x="0" y="0"/>
+                      <a:ext cx="6264275" cy="5240655"/>
+                    </a:xfrm>
+                    <a:prstGeom prst="rect">
+                      <a:avLst/>
+                    </a:prstGeom>
+                    <a:noFill/>
+                    <a:ln w="9525">
+                      <a:noFill/>
+                      <a:miter lim="800000"/>
+                      <a:headEnd/>
+                      <a:tailEnd/>
+                    </a:ln>
+                  </pic:spPr>
+                </pic:pic>
+              </a:graphicData>
+            </a:graphic>
+          </wp:inline>
+        </w:drawing>
+      </w:r>
+    </w:p>
     <w:sectPr>
-      <w:footerReference w:type="default" r:id="rId35"/>
-      <w:footerReference w:type="first" r:id="rId36"/>
+      <w:footerReference w:type="default" r:id="rId37"/>
+      <w:footerReference w:type="first" r:id="rId38"/>
       <w:type w:val="continuous"/>
       <w:pgSz w:w="11906" w:h="16838" w:code="9"/>
       <w:pgMar w:top="709" w:right="566" w:bottom="851" w:left="567" w:header="567" w:footer="420" w:gutter="0"/>
@@ -5980,9 +7670,9 @@
     </w:lvl>
   </w:abstractNum>
   <w:abstractNum w:abstractNumId="1">
-    <w:nsid w:val="437B0A56"/>
+    <w:nsid w:val="411467BB"/>
     <w:multiLevelType w:val="hybridMultilevel"/>
-    <w:tmpl w:val="81029E3C"/>
+    <w:tmpl w:val="6C8254E6"/>
     <w:lvl w:ilvl="0" w:tplc="040C000D">
       <w:start w:val="1"/>
       <w:numFmt w:val="bullet"/>
@@ -6093,9 +7783,235 @@
     </w:lvl>
   </w:abstractNum>
   <w:abstractNum w:abstractNumId="2">
+    <w:nsid w:val="437B0A56"/>
+    <w:multiLevelType w:val="hybridMultilevel"/>
+    <w:tmpl w:val="81029E3C"/>
+    <w:lvl w:ilvl="0" w:tplc="040C000D">
+      <w:start w:val="1"/>
+      <w:numFmt w:val="bullet"/>
+      <w:lvlText w:val=""/>
+      <w:lvlJc w:val="left"/>
+      <w:pPr>
+        <w:ind w:left="720" w:hanging="360"/>
+      </w:pPr>
+      <w:rPr>
+        <w:rFonts w:ascii="Wingdings" w:hAnsi="Wingdings" w:hint="default"/>
+      </w:rPr>
+    </w:lvl>
+    <w:lvl w:ilvl="1" w:tplc="040C0003" w:tentative="1">
+      <w:start w:val="1"/>
+      <w:numFmt w:val="bullet"/>
+      <w:lvlText w:val="o"/>
+      <w:lvlJc w:val="left"/>
+      <w:pPr>
+        <w:ind w:left="1440" w:hanging="360"/>
+      </w:pPr>
+      <w:rPr>
+        <w:rFonts w:ascii="Courier New" w:hAnsi="Courier New" w:cs="Courier New" w:hint="default"/>
+      </w:rPr>
+    </w:lvl>
+    <w:lvl w:ilvl="2" w:tplc="040C0005" w:tentative="1">
+      <w:start w:val="1"/>
+      <w:numFmt w:val="bullet"/>
+      <w:lvlText w:val=""/>
+      <w:lvlJc w:val="left"/>
+      <w:pPr>
+        <w:ind w:left="2160" w:hanging="360"/>
+      </w:pPr>
+      <w:rPr>
+        <w:rFonts w:ascii="Wingdings" w:hAnsi="Wingdings" w:hint="default"/>
+      </w:rPr>
+    </w:lvl>
+    <w:lvl w:ilvl="3" w:tplc="040C0001" w:tentative="1">
+      <w:start w:val="1"/>
+      <w:numFmt w:val="bullet"/>
+      <w:lvlText w:val=""/>
+      <w:lvlJc w:val="left"/>
+      <w:pPr>
+        <w:ind w:left="2880" w:hanging="360"/>
+      </w:pPr>
+      <w:rPr>
+        <w:rFonts w:ascii="Symbol" w:hAnsi="Symbol" w:hint="default"/>
+      </w:rPr>
+    </w:lvl>
+    <w:lvl w:ilvl="4" w:tplc="040C0003" w:tentative="1">
+      <w:start w:val="1"/>
+      <w:numFmt w:val="bullet"/>
+      <w:lvlText w:val="o"/>
+      <w:lvlJc w:val="left"/>
+      <w:pPr>
+        <w:ind w:left="3600" w:hanging="360"/>
+      </w:pPr>
+      <w:rPr>
+        <w:rFonts w:ascii="Courier New" w:hAnsi="Courier New" w:cs="Courier New" w:hint="default"/>
+      </w:rPr>
+    </w:lvl>
+    <w:lvl w:ilvl="5" w:tplc="040C0005" w:tentative="1">
+      <w:start w:val="1"/>
+      <w:numFmt w:val="bullet"/>
+      <w:lvlText w:val=""/>
+      <w:lvlJc w:val="left"/>
+      <w:pPr>
+        <w:ind w:left="4320" w:hanging="360"/>
+      </w:pPr>
+      <w:rPr>
+        <w:rFonts w:ascii="Wingdings" w:hAnsi="Wingdings" w:hint="default"/>
+      </w:rPr>
+    </w:lvl>
+    <w:lvl w:ilvl="6" w:tplc="040C0001" w:tentative="1">
+      <w:start w:val="1"/>
+      <w:numFmt w:val="bullet"/>
+      <w:lvlText w:val=""/>
+      <w:lvlJc w:val="left"/>
+      <w:pPr>
+        <w:ind w:left="5040" w:hanging="360"/>
+      </w:pPr>
+      <w:rPr>
+        <w:rFonts w:ascii="Symbol" w:hAnsi="Symbol" w:hint="default"/>
+      </w:rPr>
+    </w:lvl>
+    <w:lvl w:ilvl="7" w:tplc="040C0003" w:tentative="1">
+      <w:start w:val="1"/>
+      <w:numFmt w:val="bullet"/>
+      <w:lvlText w:val="o"/>
+      <w:lvlJc w:val="left"/>
+      <w:pPr>
+        <w:ind w:left="5760" w:hanging="360"/>
+      </w:pPr>
+      <w:rPr>
+        <w:rFonts w:ascii="Courier New" w:hAnsi="Courier New" w:cs="Courier New" w:hint="default"/>
+      </w:rPr>
+    </w:lvl>
+    <w:lvl w:ilvl="8" w:tplc="040C0005" w:tentative="1">
+      <w:start w:val="1"/>
+      <w:numFmt w:val="bullet"/>
+      <w:lvlText w:val=""/>
+      <w:lvlJc w:val="left"/>
+      <w:pPr>
+        <w:ind w:left="6480" w:hanging="360"/>
+      </w:pPr>
+      <w:rPr>
+        <w:rFonts w:ascii="Wingdings" w:hAnsi="Wingdings" w:hint="default"/>
+      </w:rPr>
+    </w:lvl>
+  </w:abstractNum>
+  <w:abstractNum w:abstractNumId="3">
+    <w:nsid w:val="4F39048F"/>
+    <w:multiLevelType w:val="hybridMultilevel"/>
+    <w:tmpl w:val="2BDE7266"/>
+    <w:lvl w:ilvl="0" w:tplc="040C000D">
+      <w:start w:val="1"/>
+      <w:numFmt w:val="bullet"/>
+      <w:lvlText w:val=""/>
+      <w:lvlJc w:val="left"/>
+      <w:pPr>
+        <w:ind w:left="720" w:hanging="360"/>
+      </w:pPr>
+      <w:rPr>
+        <w:rFonts w:ascii="Wingdings" w:hAnsi="Wingdings" w:hint="default"/>
+      </w:rPr>
+    </w:lvl>
+    <w:lvl w:ilvl="1" w:tplc="040C0003" w:tentative="1">
+      <w:start w:val="1"/>
+      <w:numFmt w:val="bullet"/>
+      <w:lvlText w:val="o"/>
+      <w:lvlJc w:val="left"/>
+      <w:pPr>
+        <w:ind w:left="1440" w:hanging="360"/>
+      </w:pPr>
+      <w:rPr>
+        <w:rFonts w:ascii="Courier New" w:hAnsi="Courier New" w:cs="Courier New" w:hint="default"/>
+      </w:rPr>
+    </w:lvl>
+    <w:lvl w:ilvl="2" w:tplc="040C0005" w:tentative="1">
+      <w:start w:val="1"/>
+      <w:numFmt w:val="bullet"/>
+      <w:lvlText w:val=""/>
+      <w:lvlJc w:val="left"/>
+      <w:pPr>
+        <w:ind w:left="2160" w:hanging="360"/>
+      </w:pPr>
+      <w:rPr>
+        <w:rFonts w:ascii="Wingdings" w:hAnsi="Wingdings" w:hint="default"/>
+      </w:rPr>
+    </w:lvl>
+    <w:lvl w:ilvl="3" w:tplc="040C0001" w:tentative="1">
+      <w:start w:val="1"/>
+      <w:numFmt w:val="bullet"/>
+      <w:lvlText w:val=""/>
+      <w:lvlJc w:val="left"/>
+      <w:pPr>
+        <w:ind w:left="2880" w:hanging="360"/>
+      </w:pPr>
+      <w:rPr>
+        <w:rFonts w:ascii="Symbol" w:hAnsi="Symbol" w:hint="default"/>
+      </w:rPr>
+    </w:lvl>
+    <w:lvl w:ilvl="4" w:tplc="040C0003" w:tentative="1">
+      <w:start w:val="1"/>
+      <w:numFmt w:val="bullet"/>
+      <w:lvlText w:val="o"/>
+      <w:lvlJc w:val="left"/>
+      <w:pPr>
+        <w:ind w:left="3600" w:hanging="360"/>
+      </w:pPr>
+      <w:rPr>
+        <w:rFonts w:ascii="Courier New" w:hAnsi="Courier New" w:cs="Courier New" w:hint="default"/>
+      </w:rPr>
+    </w:lvl>
+    <w:lvl w:ilvl="5" w:tplc="040C0005" w:tentative="1">
+      <w:start w:val="1"/>
+      <w:numFmt w:val="bullet"/>
+      <w:lvlText w:val=""/>
+      <w:lvlJc w:val="left"/>
+      <w:pPr>
+        <w:ind w:left="4320" w:hanging="360"/>
+      </w:pPr>
+      <w:rPr>
+        <w:rFonts w:ascii="Wingdings" w:hAnsi="Wingdings" w:hint="default"/>
+      </w:rPr>
+    </w:lvl>
+    <w:lvl w:ilvl="6" w:tplc="040C0001" w:tentative="1">
+      <w:start w:val="1"/>
+      <w:numFmt w:val="bullet"/>
+      <w:lvlText w:val=""/>
+      <w:lvlJc w:val="left"/>
+      <w:pPr>
+        <w:ind w:left="5040" w:hanging="360"/>
+      </w:pPr>
+      <w:rPr>
+        <w:rFonts w:ascii="Symbol" w:hAnsi="Symbol" w:hint="default"/>
+      </w:rPr>
+    </w:lvl>
+    <w:lvl w:ilvl="7" w:tplc="040C0003" w:tentative="1">
+      <w:start w:val="1"/>
+      <w:numFmt w:val="bullet"/>
+      <w:lvlText w:val="o"/>
+      <w:lvlJc w:val="left"/>
+      <w:pPr>
+        <w:ind w:left="5760" w:hanging="360"/>
+      </w:pPr>
+      <w:rPr>
+        <w:rFonts w:ascii="Courier New" w:hAnsi="Courier New" w:cs="Courier New" w:hint="default"/>
+      </w:rPr>
+    </w:lvl>
+    <w:lvl w:ilvl="8" w:tplc="040C0005" w:tentative="1">
+      <w:start w:val="1"/>
+      <w:numFmt w:val="bullet"/>
+      <w:lvlText w:val=""/>
+      <w:lvlJc w:val="left"/>
+      <w:pPr>
+        <w:ind w:left="6480" w:hanging="360"/>
+      </w:pPr>
+      <w:rPr>
+        <w:rFonts w:ascii="Wingdings" w:hAnsi="Wingdings" w:hint="default"/>
+      </w:rPr>
+    </w:lvl>
+  </w:abstractNum>
+  <w:abstractNum w:abstractNumId="4">
     <w:nsid w:val="526536E0"/>
     <w:multiLevelType w:val="multilevel"/>
-    <w:tmpl w:val="9A3200DC"/>
+    <w:tmpl w:val="4F280F8E"/>
     <w:lvl w:ilvl="0">
       <w:start w:val="1"/>
       <w:numFmt w:val="decimal"/>
@@ -6126,11 +8042,12 @@
     <w:lvl w:ilvl="2">
       <w:start w:val="1"/>
       <w:numFmt w:val="decimal"/>
+      <w:pStyle w:val="ti3"/>
       <w:isLgl/>
       <w:lvlText w:val="%1.%2.%3."/>
       <w:lvlJc w:val="left"/>
       <w:pPr>
-        <w:ind w:left="1080" w:hanging="720"/>
+        <w:ind w:left="2422" w:hanging="720"/>
       </w:pPr>
       <w:rPr>
         <w:rFonts w:hint="default"/>
@@ -6216,12 +8133,18 @@
     </w:lvl>
   </w:abstractNum>
   <w:num w:numId="1">
-    <w:abstractNumId w:val="2"/>
+    <w:abstractNumId w:val="4"/>
   </w:num>
   <w:num w:numId="2">
     <w:abstractNumId w:val="0"/>
   </w:num>
   <w:num w:numId="3">
+    <w:abstractNumId w:val="2"/>
+  </w:num>
+  <w:num w:numId="4">
+    <w:abstractNumId w:val="3"/>
+  </w:num>
+  <w:num w:numId="5">
     <w:abstractNumId w:val="1"/>
   </w:num>
 </w:numbering>
@@ -6388,6 +8311,77 @@
     <w:qFormat/>
     <w:rsid w:val="00295019"/>
   </w:style>
+  <w:style w:type="paragraph" w:styleId="Titre1">
+    <w:name w:val="heading 1"/>
+    <w:basedOn w:val="Normal"/>
+    <w:next w:val="Normal"/>
+    <w:link w:val="Titre1Car"/>
+    <w:uiPriority w:val="9"/>
+    <w:qFormat/>
+    <w:rsid w:val="001344C0"/>
+    <w:pPr>
+      <w:keepNext/>
+      <w:keepLines/>
+      <w:spacing w:before="480" w:after="0"/>
+      <w:outlineLvl w:val="0"/>
+    </w:pPr>
+    <w:rPr>
+      <w:rFonts w:asciiTheme="majorHAnsi" w:eastAsiaTheme="majorEastAsia" w:hAnsiTheme="majorHAnsi" w:cstheme="majorBidi"/>
+      <w:b/>
+      <w:bCs/>
+      <w:color w:val="365F91" w:themeColor="accent1" w:themeShade="BF"/>
+      <w:sz w:val="28"/>
+      <w:szCs w:val="28"/>
+    </w:rPr>
+  </w:style>
+  <w:style w:type="paragraph" w:styleId="Titre2">
+    <w:name w:val="heading 2"/>
+    <w:basedOn w:val="Normal"/>
+    <w:next w:val="Normal"/>
+    <w:link w:val="Titre2Car"/>
+    <w:uiPriority w:val="9"/>
+    <w:semiHidden/>
+    <w:unhideWhenUsed/>
+    <w:qFormat/>
+    <w:rsid w:val="001344C0"/>
+    <w:pPr>
+      <w:keepNext/>
+      <w:keepLines/>
+      <w:spacing w:before="200" w:after="0"/>
+      <w:outlineLvl w:val="1"/>
+    </w:pPr>
+    <w:rPr>
+      <w:rFonts w:asciiTheme="majorHAnsi" w:eastAsiaTheme="majorEastAsia" w:hAnsiTheme="majorHAnsi" w:cstheme="majorBidi"/>
+      <w:b/>
+      <w:bCs/>
+      <w:color w:val="4F81BD" w:themeColor="accent1"/>
+      <w:sz w:val="26"/>
+      <w:szCs w:val="26"/>
+    </w:rPr>
+  </w:style>
+  <w:style w:type="paragraph" w:styleId="Titre3">
+    <w:name w:val="heading 3"/>
+    <w:basedOn w:val="Normal"/>
+    <w:next w:val="Normal"/>
+    <w:link w:val="Titre3Car"/>
+    <w:uiPriority w:val="9"/>
+    <w:semiHidden/>
+    <w:unhideWhenUsed/>
+    <w:qFormat/>
+    <w:rsid w:val="001344C0"/>
+    <w:pPr>
+      <w:keepNext/>
+      <w:keepLines/>
+      <w:spacing w:before="200" w:after="0"/>
+      <w:outlineLvl w:val="2"/>
+    </w:pPr>
+    <w:rPr>
+      <w:rFonts w:asciiTheme="majorHAnsi" w:eastAsiaTheme="majorEastAsia" w:hAnsiTheme="majorHAnsi" w:cstheme="majorBidi"/>
+      <w:b/>
+      <w:bCs/>
+      <w:color w:val="4F81BD" w:themeColor="accent1"/>
+    </w:rPr>
+  </w:style>
   <w:style w:type="character" w:default="1" w:styleId="Policepardfaut">
     <w:name w:val="Default Paragraph Font"/>
     <w:uiPriority w:val="1"/>
@@ -6485,16 +8479,21 @@
     <w:basedOn w:val="Paragraphedeliste"/>
     <w:link w:val="ti2Car"/>
     <w:qFormat/>
-    <w:rsid w:val="0065665D"/>
+    <w:rsid w:val="00B56836"/>
     <w:pPr>
       <w:numPr>
         <w:ilvl w:val="1"/>
         <w:numId w:val="1"/>
       </w:numPr>
+      <w:pBdr>
+        <w:bottom w:val="single" w:sz="4" w:space="1" w:color="auto"/>
+      </w:pBdr>
+      <w:shd w:val="clear" w:color="auto" w:fill="D9D9D9" w:themeFill="background1" w:themeFillShade="D9"/>
       <w:ind w:left="851" w:hanging="491"/>
     </w:pPr>
     <w:rPr>
-      <w:u w:val="single"/>
+      <w:b/>
+      <w:sz w:val="24"/>
     </w:rPr>
   </w:style>
   <w:style w:type="character" w:customStyle="1" w:styleId="ParagraphedelisteCar">
@@ -6523,9 +8522,11 @@
     <w:name w:val="ti2 Car"/>
     <w:basedOn w:val="ParagraphedelisteCar"/>
     <w:link w:val="ti2"/>
-    <w:rsid w:val="0065665D"/>
+    <w:rsid w:val="00B56836"/>
     <w:rPr>
-      <w:u w:val="single"/>
+      <w:b/>
+      <w:sz w:val="24"/>
+      <w:shd w:val="clear" w:color="auto" w:fill="D9D9D9" w:themeFill="background1" w:themeFillShade="D9"/>
     </w:rPr>
   </w:style>
   <w:style w:type="character" w:styleId="Lienhypertexte">
@@ -6626,6 +8627,108 @@
     <w:basedOn w:val="Policepardfaut"/>
     <w:link w:val="jc"/>
     <w:rsid w:val="007B68B6"/>
+  </w:style>
+  <w:style w:type="character" w:customStyle="1" w:styleId="Titre1Car">
+    <w:name w:val="Titre 1 Car"/>
+    <w:basedOn w:val="Policepardfaut"/>
+    <w:link w:val="Titre1"/>
+    <w:uiPriority w:val="9"/>
+    <w:rsid w:val="001344C0"/>
+    <w:rPr>
+      <w:rFonts w:asciiTheme="majorHAnsi" w:eastAsiaTheme="majorEastAsia" w:hAnsiTheme="majorHAnsi" w:cstheme="majorBidi"/>
+      <w:b/>
+      <w:bCs/>
+      <w:color w:val="365F91" w:themeColor="accent1" w:themeShade="BF"/>
+      <w:sz w:val="28"/>
+      <w:szCs w:val="28"/>
+    </w:rPr>
+  </w:style>
+  <w:style w:type="character" w:customStyle="1" w:styleId="Titre2Car">
+    <w:name w:val="Titre 2 Car"/>
+    <w:basedOn w:val="Policepardfaut"/>
+    <w:link w:val="Titre2"/>
+    <w:uiPriority w:val="9"/>
+    <w:semiHidden/>
+    <w:rsid w:val="001344C0"/>
+    <w:rPr>
+      <w:rFonts w:asciiTheme="majorHAnsi" w:eastAsiaTheme="majorEastAsia" w:hAnsiTheme="majorHAnsi" w:cstheme="majorBidi"/>
+      <w:b/>
+      <w:bCs/>
+      <w:color w:val="4F81BD" w:themeColor="accent1"/>
+      <w:sz w:val="26"/>
+      <w:szCs w:val="26"/>
+    </w:rPr>
+  </w:style>
+  <w:style w:type="character" w:customStyle="1" w:styleId="Titre3Car">
+    <w:name w:val="Titre 3 Car"/>
+    <w:basedOn w:val="Policepardfaut"/>
+    <w:link w:val="Titre3"/>
+    <w:uiPriority w:val="9"/>
+    <w:semiHidden/>
+    <w:rsid w:val="001344C0"/>
+    <w:rPr>
+      <w:rFonts w:asciiTheme="majorHAnsi" w:eastAsiaTheme="majorEastAsia" w:hAnsiTheme="majorHAnsi" w:cstheme="majorBidi"/>
+      <w:b/>
+      <w:bCs/>
+      <w:color w:val="4F81BD" w:themeColor="accent1"/>
+    </w:rPr>
+  </w:style>
+  <w:style w:type="paragraph" w:styleId="TM1">
+    <w:name w:val="toc 1"/>
+    <w:basedOn w:val="Normal"/>
+    <w:next w:val="Normal"/>
+    <w:autoRedefine/>
+    <w:uiPriority w:val="39"/>
+    <w:unhideWhenUsed/>
+    <w:rsid w:val="001344C0"/>
+    <w:pPr>
+      <w:spacing w:after="100"/>
+    </w:pPr>
+  </w:style>
+  <w:style w:type="paragraph" w:styleId="TM2">
+    <w:name w:val="toc 2"/>
+    <w:basedOn w:val="Normal"/>
+    <w:next w:val="Normal"/>
+    <w:autoRedefine/>
+    <w:uiPriority w:val="39"/>
+    <w:unhideWhenUsed/>
+    <w:rsid w:val="001344C0"/>
+    <w:pPr>
+      <w:spacing w:after="100"/>
+      <w:ind w:left="220"/>
+    </w:pPr>
+  </w:style>
+  <w:style w:type="paragraph" w:customStyle="1" w:styleId="ti3">
+    <w:name w:val="ti3"/>
+    <w:basedOn w:val="ti2"/>
+    <w:link w:val="ti3Car"/>
+    <w:qFormat/>
+    <w:rsid w:val="000B048C"/>
+    <w:pPr>
+      <w:numPr>
+        <w:ilvl w:val="2"/>
+      </w:numPr>
+      <w:pBdr>
+        <w:bottom w:val="none" w:sz="0" w:space="0" w:color="auto"/>
+      </w:pBdr>
+      <w:shd w:val="clear" w:color="auto" w:fill="C6D9F1" w:themeFill="text2" w:themeFillTint="33"/>
+      <w:ind w:left="1560" w:hanging="709"/>
+    </w:pPr>
+    <w:rPr>
+      <w:i/>
+      <w:u w:val="single"/>
+    </w:rPr>
+  </w:style>
+  <w:style w:type="character" w:customStyle="1" w:styleId="ti3Car">
+    <w:name w:val="ti3 Car"/>
+    <w:basedOn w:val="ti2Car"/>
+    <w:link w:val="ti3"/>
+    <w:rsid w:val="000B048C"/>
+    <w:rPr>
+      <w:i/>
+      <w:u w:val="single"/>
+      <w:shd w:val="clear" w:color="auto" w:fill="C6D9F1" w:themeFill="text2" w:themeFillTint="33"/>
+    </w:rPr>
   </w:style>
 </w:styles>
 </file>

</xml_diff>

<commit_message>
oups voici la dernière en faite git add GIT\ HUB_Ebauche.docx GIT\ HUB_Ebauche.pdf!
</commit_message>
<xml_diff>
--- a/GIT HUB_Ebauche.docx
+++ b/GIT HUB_Ebauche.docx
@@ -122,752 +122,896 @@
     </w:p>
     <w:p>
       <w:pPr>
+        <w:pStyle w:val="jc"/>
+        <w:rPr>
+          <w:shd w:val="clear" w:color="auto" w:fill="FFFFFF"/>
+        </w:rPr>
+      </w:pPr>
+    </w:p>
+    <w:p>
+      <w:pPr>
+        <w:pStyle w:val="jc"/>
+        <w:jc w:val="center"/>
+        <w:rPr>
+          <w:b/>
+          <w:sz w:val="36"/>
+          <w:shd w:val="clear" w:color="auto" w:fill="FFFFFF"/>
+        </w:rPr>
+      </w:pPr>
+      <w:r>
+        <w:rPr>
+          <w:b/>
+          <w:sz w:val="36"/>
+          <w:shd w:val="clear" w:color="auto" w:fill="FFFFFF"/>
+        </w:rPr>
+        <w:t>SOMMAIRE</w:t>
+      </w:r>
+    </w:p>
+    <w:p>
+      <w:pPr>
+        <w:pStyle w:val="jc"/>
+        <w:jc w:val="center"/>
+        <w:rPr>
+          <w:b/>
+          <w:sz w:val="36"/>
+          <w:shd w:val="clear" w:color="auto" w:fill="FFFFFF"/>
+        </w:rPr>
+      </w:pPr>
+    </w:p>
+    <w:p>
+      <w:pPr>
+        <w:pStyle w:val="jc"/>
+        <w:rPr>
+          <w:shd w:val="clear" w:color="auto" w:fill="FFFFFF"/>
+        </w:rPr>
+      </w:pPr>
+    </w:p>
+    <w:p>
+      <w:pPr>
         <w:pStyle w:val="TM1"/>
-        <w:tabs>
-          <w:tab w:val="left" w:pos="440"/>
-          <w:tab w:val="right" w:leader="dot" w:pos="10763"/>
-        </w:tabs>
+        <w:rPr>
+          <w:rStyle w:val="Lienhypertexte"/>
+        </w:rPr>
+      </w:pPr>
+      <w:r>
+        <w:rPr>
+          <w:shd w:val="clear" w:color="auto" w:fill="FFFFFF"/>
+        </w:rPr>
+        <w:fldChar w:fldCharType="begin"/>
+      </w:r>
+      <w:r>
+        <w:rPr>
+          <w:shd w:val="clear" w:color="auto" w:fill="FFFFFF"/>
+        </w:rPr>
+        <w:instrText xml:space="preserve"> TOC \h \z \t "ti;1;ti2;2;ti3;3" </w:instrText>
+      </w:r>
+      <w:r>
+        <w:rPr>
+          <w:shd w:val="clear" w:color="auto" w:fill="FFFFFF"/>
+        </w:rPr>
+        <w:fldChar w:fldCharType="separate"/>
+      </w:r>
+      <w:hyperlink w:anchor="_Toc11274780" w:history="1">
+        <w:r>
+          <w:rPr>
+            <w:rStyle w:val="Lienhypertexte"/>
+          </w:rPr>
+          <w:t>1.</w:t>
+        </w:r>
+        <w:r>
+          <w:rPr>
+            <w:rFonts w:eastAsiaTheme="minorEastAsia"/>
+            <w:lang w:eastAsia="fr-FR"/>
+          </w:rPr>
+          <w:tab/>
+        </w:r>
+        <w:r>
+          <w:rPr>
+            <w:rStyle w:val="Lienhypertexte"/>
+          </w:rPr>
+          <w:t>Introduction. GitHub :Utile ou pas… ?</w:t>
+        </w:r>
+        <w:r>
+          <w:rPr>
+            <w:webHidden/>
+          </w:rPr>
+          <w:tab/>
+        </w:r>
+        <w:r>
+          <w:rPr>
+            <w:webHidden/>
+          </w:rPr>
+          <w:fldChar w:fldCharType="begin"/>
+        </w:r>
+        <w:r>
+          <w:rPr>
+            <w:webHidden/>
+          </w:rPr>
+          <w:instrText xml:space="preserve"> PAGEREF _Toc11274780 \h </w:instrText>
+        </w:r>
+        <w:r>
+          <w:rPr>
+            <w:webHidden/>
+          </w:rPr>
+        </w:r>
+        <w:r>
+          <w:rPr>
+            <w:webHidden/>
+          </w:rPr>
+          <w:fldChar w:fldCharType="separate"/>
+        </w:r>
+        <w:r>
+          <w:rPr>
+            <w:webHidden/>
+          </w:rPr>
+          <w:t>2</w:t>
+        </w:r>
+        <w:r>
+          <w:rPr>
+            <w:webHidden/>
+          </w:rPr>
+          <w:fldChar w:fldCharType="end"/>
+        </w:r>
+      </w:hyperlink>
+    </w:p>
+    <w:p/>
+    <w:p>
+      <w:pPr>
+        <w:pStyle w:val="TM1"/>
+        <w:rPr>
+          <w:rStyle w:val="Lienhypertexte"/>
+        </w:rPr>
+      </w:pPr>
+      <w:hyperlink w:anchor="_Toc11274781" w:history="1">
+        <w:r>
+          <w:rPr>
+            <w:rStyle w:val="Lienhypertexte"/>
+          </w:rPr>
+          <w:t>2.</w:t>
+        </w:r>
+        <w:r>
+          <w:rPr>
+            <w:rFonts w:eastAsiaTheme="minorEastAsia"/>
+            <w:lang w:eastAsia="fr-FR"/>
+          </w:rPr>
+          <w:tab/>
+        </w:r>
+        <w:r>
+          <w:rPr>
+            <w:rStyle w:val="Lienhypertexte"/>
+          </w:rPr>
+          <w:t>Logiciels nécessaires</w:t>
+        </w:r>
+        <w:r>
+          <w:rPr>
+            <w:webHidden/>
+          </w:rPr>
+          <w:tab/>
+        </w:r>
+        <w:r>
+          <w:rPr>
+            <w:webHidden/>
+          </w:rPr>
+          <w:fldChar w:fldCharType="begin"/>
+        </w:r>
+        <w:r>
+          <w:rPr>
+            <w:webHidden/>
+          </w:rPr>
+          <w:instrText xml:space="preserve"> PAGEREF _Toc11274781 \h </w:instrText>
+        </w:r>
+        <w:r>
+          <w:rPr>
+            <w:webHidden/>
+          </w:rPr>
+        </w:r>
+        <w:r>
+          <w:rPr>
+            <w:webHidden/>
+          </w:rPr>
+          <w:fldChar w:fldCharType="separate"/>
+        </w:r>
+        <w:r>
+          <w:rPr>
+            <w:webHidden/>
+          </w:rPr>
+          <w:t>2</w:t>
+        </w:r>
+        <w:r>
+          <w:rPr>
+            <w:webHidden/>
+          </w:rPr>
+          <w:fldChar w:fldCharType="end"/>
+        </w:r>
+      </w:hyperlink>
+    </w:p>
+    <w:p>
+      <w:pPr>
+        <w:spacing w:after="0" w:line="240" w:lineRule="auto"/>
+      </w:pPr>
+    </w:p>
+    <w:p>
+      <w:pPr>
+        <w:pStyle w:val="TM2"/>
         <w:rPr>
           <w:rFonts w:eastAsiaTheme="minorEastAsia"/>
-          <w:noProof/>
-          <w:lang w:eastAsia="fr-FR"/>
-        </w:rPr>
-      </w:pPr>
-      <w:r>
+          <w:lang w:eastAsia="fr-FR"/>
+        </w:rPr>
+      </w:pPr>
+      <w:hyperlink w:anchor="_Toc11274782" w:history="1">
+        <w:r>
+          <w:rPr>
+            <w:rStyle w:val="Lienhypertexte"/>
+          </w:rPr>
+          <w:t>2.1.</w:t>
+        </w:r>
+        <w:r>
+          <w:rPr>
+            <w:rFonts w:eastAsiaTheme="minorEastAsia"/>
+            <w:lang w:eastAsia="fr-FR"/>
+          </w:rPr>
+          <w:tab/>
+        </w:r>
+        <w:r>
+          <w:rPr>
+            <w:rStyle w:val="Lienhypertexte"/>
+          </w:rPr>
+          <w:t>Logiciel de traitement du projet (Windows)</w:t>
+        </w:r>
+        <w:r>
+          <w:rPr>
+            <w:webHidden/>
+          </w:rPr>
+          <w:tab/>
+        </w:r>
+        <w:r>
+          <w:rPr>
+            <w:webHidden/>
+          </w:rPr>
+          <w:fldChar w:fldCharType="begin"/>
+        </w:r>
+        <w:r>
+          <w:rPr>
+            <w:webHidden/>
+          </w:rPr>
+          <w:instrText xml:space="preserve"> PAGEREF _Toc11274782 \h </w:instrText>
+        </w:r>
+        <w:r>
+          <w:rPr>
+            <w:webHidden/>
+          </w:rPr>
+        </w:r>
+        <w:r>
+          <w:rPr>
+            <w:webHidden/>
+          </w:rPr>
+          <w:fldChar w:fldCharType="separate"/>
+        </w:r>
+        <w:r>
+          <w:rPr>
+            <w:webHidden/>
+          </w:rPr>
+          <w:t>2</w:t>
+        </w:r>
+        <w:r>
+          <w:rPr>
+            <w:webHidden/>
+          </w:rPr>
+          <w:fldChar w:fldCharType="end"/>
+        </w:r>
+      </w:hyperlink>
+    </w:p>
+    <w:p>
+      <w:pPr>
+        <w:pStyle w:val="TM2"/>
+        <w:rPr>
+          <w:rStyle w:val="Lienhypertexte"/>
+        </w:rPr>
+      </w:pPr>
+      <w:hyperlink w:anchor="_Toc11274783" w:history="1">
+        <w:r>
+          <w:rPr>
+            <w:rStyle w:val="Lienhypertexte"/>
+          </w:rPr>
+          <w:t>2.2.</w:t>
+        </w:r>
+        <w:r>
+          <w:rPr>
+            <w:rFonts w:eastAsiaTheme="minorEastAsia"/>
+            <w:lang w:eastAsia="fr-FR"/>
+          </w:rPr>
+          <w:tab/>
+        </w:r>
+        <w:r>
+          <w:rPr>
+            <w:rStyle w:val="Lienhypertexte"/>
+          </w:rPr>
+          <w:t>Logiciels de travail (local)</w:t>
+        </w:r>
+        <w:r>
+          <w:rPr>
+            <w:webHidden/>
+          </w:rPr>
+          <w:tab/>
+        </w:r>
+        <w:r>
+          <w:rPr>
+            <w:webHidden/>
+          </w:rPr>
+          <w:fldChar w:fldCharType="begin"/>
+        </w:r>
+        <w:r>
+          <w:rPr>
+            <w:webHidden/>
+          </w:rPr>
+          <w:instrText xml:space="preserve"> PAGEREF _Toc11274783 \h </w:instrText>
+        </w:r>
+        <w:r>
+          <w:rPr>
+            <w:webHidden/>
+          </w:rPr>
+        </w:r>
+        <w:r>
+          <w:rPr>
+            <w:webHidden/>
+          </w:rPr>
+          <w:fldChar w:fldCharType="separate"/>
+        </w:r>
+        <w:r>
+          <w:rPr>
+            <w:webHidden/>
+          </w:rPr>
+          <w:t>2</w:t>
+        </w:r>
+        <w:r>
+          <w:rPr>
+            <w:webHidden/>
+          </w:rPr>
+          <w:fldChar w:fldCharType="end"/>
+        </w:r>
+      </w:hyperlink>
+    </w:p>
+    <w:p/>
+    <w:p>
+      <w:pPr>
+        <w:pStyle w:val="TM1"/>
+        <w:rPr>
+          <w:rStyle w:val="Lienhypertexte"/>
+        </w:rPr>
+      </w:pPr>
+      <w:hyperlink w:anchor="_Toc11274784" w:history="1">
+        <w:r>
+          <w:rPr>
+            <w:rStyle w:val="Lienhypertexte"/>
+          </w:rPr>
+          <w:t>3.</w:t>
+        </w:r>
+        <w:r>
+          <w:rPr>
+            <w:rFonts w:eastAsiaTheme="minorEastAsia"/>
+            <w:lang w:eastAsia="fr-FR"/>
+          </w:rPr>
+          <w:tab/>
+        </w:r>
+        <w:r>
+          <w:rPr>
+            <w:rStyle w:val="Lienhypertexte"/>
+          </w:rPr>
+          <w:t>GItHub</w:t>
+        </w:r>
+        <w:r>
+          <w:rPr>
+            <w:webHidden/>
+          </w:rPr>
+          <w:tab/>
+        </w:r>
+        <w:r>
+          <w:rPr>
+            <w:webHidden/>
+          </w:rPr>
+          <w:fldChar w:fldCharType="begin"/>
+        </w:r>
+        <w:r>
+          <w:rPr>
+            <w:webHidden/>
+          </w:rPr>
+          <w:instrText xml:space="preserve"> PAGEREF _Toc11274784 \h </w:instrText>
+        </w:r>
+        <w:r>
+          <w:rPr>
+            <w:webHidden/>
+          </w:rPr>
+        </w:r>
+        <w:r>
+          <w:rPr>
+            <w:webHidden/>
+          </w:rPr>
+          <w:fldChar w:fldCharType="separate"/>
+        </w:r>
+        <w:r>
+          <w:rPr>
+            <w:webHidden/>
+          </w:rPr>
+          <w:t>3</w:t>
+        </w:r>
+        <w:r>
+          <w:rPr>
+            <w:webHidden/>
+          </w:rPr>
+          <w:fldChar w:fldCharType="end"/>
+        </w:r>
+      </w:hyperlink>
+    </w:p>
+    <w:p>
+      <w:pPr>
+        <w:spacing w:after="0" w:line="240" w:lineRule="auto"/>
+      </w:pPr>
+    </w:p>
+    <w:p>
+      <w:pPr>
+        <w:pStyle w:val="TM2"/>
+        <w:rPr>
+          <w:rFonts w:eastAsiaTheme="minorEastAsia"/>
+          <w:lang w:eastAsia="fr-FR"/>
+        </w:rPr>
+      </w:pPr>
+      <w:hyperlink w:anchor="_Toc11274785" w:history="1">
+        <w:r>
+          <w:rPr>
+            <w:rStyle w:val="Lienhypertexte"/>
+          </w:rPr>
+          <w:t>3.1.</w:t>
+        </w:r>
+        <w:r>
+          <w:rPr>
+            <w:rFonts w:eastAsiaTheme="minorEastAsia"/>
+            <w:lang w:eastAsia="fr-FR"/>
+          </w:rPr>
+          <w:tab/>
+        </w:r>
+        <w:r>
+          <w:rPr>
+            <w:rStyle w:val="Lienhypertexte"/>
+          </w:rPr>
+          <w:t>A faire par tous.</w:t>
+        </w:r>
+        <w:r>
+          <w:rPr>
+            <w:webHidden/>
+          </w:rPr>
+          <w:tab/>
+        </w:r>
+        <w:r>
+          <w:rPr>
+            <w:webHidden/>
+          </w:rPr>
+          <w:fldChar w:fldCharType="begin"/>
+        </w:r>
+        <w:r>
+          <w:rPr>
+            <w:webHidden/>
+          </w:rPr>
+          <w:instrText xml:space="preserve"> PAGEREF _Toc11274785 \h </w:instrText>
+        </w:r>
+        <w:r>
+          <w:rPr>
+            <w:webHidden/>
+          </w:rPr>
+        </w:r>
+        <w:r>
+          <w:rPr>
+            <w:webHidden/>
+          </w:rPr>
+          <w:fldChar w:fldCharType="separate"/>
+        </w:r>
+        <w:r>
+          <w:rPr>
+            <w:webHidden/>
+          </w:rPr>
+          <w:t>3</w:t>
+        </w:r>
+        <w:r>
+          <w:rPr>
+            <w:webHidden/>
+          </w:rPr>
+          <w:fldChar w:fldCharType="end"/>
+        </w:r>
+      </w:hyperlink>
+    </w:p>
+    <w:p>
+      <w:pPr>
+        <w:pStyle w:val="TM2"/>
+        <w:rPr>
+          <w:rFonts w:eastAsiaTheme="minorEastAsia"/>
+          <w:lang w:eastAsia="fr-FR"/>
+        </w:rPr>
+      </w:pPr>
+      <w:hyperlink w:anchor="_Toc11274786" w:history="1">
+        <w:r>
+          <w:rPr>
+            <w:rStyle w:val="Lienhypertexte"/>
+          </w:rPr>
+          <w:t>3.2.</w:t>
+        </w:r>
+        <w:r>
+          <w:rPr>
+            <w:rFonts w:eastAsiaTheme="minorEastAsia"/>
+            <w:lang w:eastAsia="fr-FR"/>
+          </w:rPr>
+          <w:tab/>
+        </w:r>
+        <w:r>
+          <w:rPr>
+            <w:rStyle w:val="Lienhypertexte"/>
+          </w:rPr>
+          <w:t>Pour le professeur.</w:t>
+        </w:r>
+        <w:r>
+          <w:rPr>
+            <w:webHidden/>
+          </w:rPr>
+          <w:tab/>
+        </w:r>
+        <w:r>
+          <w:rPr>
+            <w:webHidden/>
+          </w:rPr>
+          <w:fldChar w:fldCharType="begin"/>
+        </w:r>
+        <w:r>
+          <w:rPr>
+            <w:webHidden/>
+          </w:rPr>
+          <w:instrText xml:space="preserve"> PAGEREF _Toc11274786 \h </w:instrText>
+        </w:r>
+        <w:r>
+          <w:rPr>
+            <w:webHidden/>
+          </w:rPr>
+        </w:r>
+        <w:r>
+          <w:rPr>
+            <w:webHidden/>
+          </w:rPr>
+          <w:fldChar w:fldCharType="separate"/>
+        </w:r>
+        <w:r>
+          <w:rPr>
+            <w:webHidden/>
+          </w:rPr>
+          <w:t>3</w:t>
+        </w:r>
+        <w:r>
+          <w:rPr>
+            <w:webHidden/>
+          </w:rPr>
+          <w:fldChar w:fldCharType="end"/>
+        </w:r>
+      </w:hyperlink>
+    </w:p>
+    <w:p>
+      <w:pPr>
+        <w:pStyle w:val="TM3"/>
+      </w:pPr>
+      <w:hyperlink w:anchor="_Toc11274787" w:history="1">
+        <w:r>
+          <w:rPr>
+            <w:rStyle w:val="Lienhypertexte"/>
+            <w:i w:val="0"/>
+          </w:rPr>
+          <w:t>3.2.1.</w:t>
+        </w:r>
+        <w:r>
+          <w:tab/>
+        </w:r>
+        <w:r>
+          <w:rPr>
+            <w:rStyle w:val="Lienhypertexte"/>
+            <w:i w:val="0"/>
+          </w:rPr>
+          <w:t>Par utilisation de l'IHM.</w:t>
+        </w:r>
+        <w:r>
+          <w:rPr>
+            <w:webHidden/>
+          </w:rPr>
+          <w:tab/>
+        </w:r>
+        <w:r>
+          <w:rPr>
+            <w:webHidden/>
+          </w:rPr>
+          <w:fldChar w:fldCharType="begin"/>
+        </w:r>
+        <w:r>
+          <w:rPr>
+            <w:webHidden/>
+          </w:rPr>
+          <w:instrText xml:space="preserve"> PAGEREF _Toc11274787 \h </w:instrText>
+        </w:r>
+        <w:r>
+          <w:rPr>
+            <w:webHidden/>
+          </w:rPr>
+        </w:r>
+        <w:r>
+          <w:rPr>
+            <w:webHidden/>
+          </w:rPr>
+          <w:fldChar w:fldCharType="separate"/>
+        </w:r>
+        <w:r>
+          <w:rPr>
+            <w:webHidden/>
+          </w:rPr>
+          <w:t>4</w:t>
+        </w:r>
+        <w:r>
+          <w:rPr>
+            <w:webHidden/>
+          </w:rPr>
+          <w:fldChar w:fldCharType="end"/>
+        </w:r>
+      </w:hyperlink>
+    </w:p>
+    <w:p>
+      <w:pPr>
+        <w:pStyle w:val="TM3"/>
+        <w:rPr>
+          <w:rStyle w:val="Lienhypertexte"/>
+        </w:rPr>
+      </w:pPr>
+      <w:hyperlink w:anchor="_Toc11274788" w:history="1">
+        <w:r>
+          <w:rPr>
+            <w:rStyle w:val="Lienhypertexte"/>
+          </w:rPr>
+          <w:t>3.2.2.</w:t>
+        </w:r>
+        <w:r>
+          <w:tab/>
+        </w:r>
+        <w:r>
+          <w:rPr>
+            <w:rStyle w:val="Lienhypertexte"/>
+          </w:rPr>
+          <w:t>En lignes de commande</w:t>
+        </w:r>
+        <w:r>
+          <w:rPr>
+            <w:webHidden/>
+          </w:rPr>
+          <w:tab/>
+        </w:r>
+        <w:r>
+          <w:rPr>
+            <w:webHidden/>
+          </w:rPr>
+          <w:fldChar w:fldCharType="begin"/>
+        </w:r>
+        <w:r>
+          <w:rPr>
+            <w:webHidden/>
+          </w:rPr>
+          <w:instrText xml:space="preserve"> PAGEREF _Toc11274788 \h </w:instrText>
+        </w:r>
+        <w:r>
+          <w:rPr>
+            <w:webHidden/>
+          </w:rPr>
+        </w:r>
+        <w:r>
+          <w:rPr>
+            <w:webHidden/>
+          </w:rPr>
+          <w:fldChar w:fldCharType="separate"/>
+        </w:r>
+        <w:r>
+          <w:rPr>
+            <w:webHidden/>
+          </w:rPr>
+          <w:t>4</w:t>
+        </w:r>
+        <w:r>
+          <w:rPr>
+            <w:webHidden/>
+          </w:rPr>
+          <w:fldChar w:fldCharType="end"/>
+        </w:r>
+      </w:hyperlink>
+    </w:p>
+    <w:p>
+      <w:pPr>
+        <w:spacing w:after="0" w:line="240" w:lineRule="auto"/>
+        <w:rPr>
+          <w:sz w:val="14"/>
+        </w:rPr>
+      </w:pPr>
+    </w:p>
+    <w:p>
+      <w:pPr>
+        <w:pStyle w:val="TM2"/>
+        <w:rPr>
+          <w:rStyle w:val="Lienhypertexte"/>
+        </w:rPr>
+      </w:pPr>
+      <w:hyperlink w:anchor="_Toc11274789" w:history="1">
+        <w:r>
+          <w:rPr>
+            <w:rStyle w:val="Lienhypertexte"/>
+          </w:rPr>
+          <w:t>3.3.</w:t>
+        </w:r>
+        <w:r>
+          <w:rPr>
+            <w:rFonts w:eastAsiaTheme="minorEastAsia"/>
+            <w:lang w:eastAsia="fr-FR"/>
+          </w:rPr>
+          <w:tab/>
+        </w:r>
+        <w:r>
+          <w:rPr>
+            <w:rStyle w:val="Lienhypertexte"/>
+          </w:rPr>
+          <w:t>Pour les élèves</w:t>
+        </w:r>
+        <w:r>
+          <w:rPr>
+            <w:webHidden/>
+          </w:rPr>
+          <w:tab/>
+        </w:r>
+        <w:r>
+          <w:rPr>
+            <w:webHidden/>
+          </w:rPr>
+          <w:fldChar w:fldCharType="begin"/>
+        </w:r>
+        <w:r>
+          <w:rPr>
+            <w:webHidden/>
+          </w:rPr>
+          <w:instrText xml:space="preserve"> PAGEREF _Toc11274789 \h </w:instrText>
+        </w:r>
+        <w:r>
+          <w:rPr>
+            <w:webHidden/>
+          </w:rPr>
+        </w:r>
+        <w:r>
+          <w:rPr>
+            <w:webHidden/>
+          </w:rPr>
+          <w:fldChar w:fldCharType="separate"/>
+        </w:r>
+        <w:r>
+          <w:rPr>
+            <w:webHidden/>
+          </w:rPr>
+          <w:t>8</w:t>
+        </w:r>
+        <w:r>
+          <w:rPr>
+            <w:webHidden/>
+          </w:rPr>
+          <w:fldChar w:fldCharType="end"/>
+        </w:r>
+      </w:hyperlink>
+    </w:p>
+    <w:p/>
+    <w:p>
+      <w:pPr>
+        <w:pStyle w:val="TM1"/>
+        <w:rPr>
+          <w:rStyle w:val="Lienhypertexte"/>
+        </w:rPr>
+      </w:pPr>
+      <w:hyperlink w:anchor="_Toc11274790" w:history="1">
+        <w:r>
+          <w:rPr>
+            <w:rStyle w:val="Lienhypertexte"/>
+          </w:rPr>
+          <w:t>4.</w:t>
+        </w:r>
+        <w:r>
+          <w:rPr>
+            <w:rFonts w:eastAsiaTheme="minorEastAsia"/>
+            <w:lang w:eastAsia="fr-FR"/>
+          </w:rPr>
+          <w:tab/>
+        </w:r>
+        <w:r>
+          <w:rPr>
+            <w:rStyle w:val="Lienhypertexte"/>
+          </w:rPr>
+          <w:t>Exemple pour ce fichier.</w:t>
+        </w:r>
+        <w:r>
+          <w:rPr>
+            <w:webHidden/>
+          </w:rPr>
+          <w:tab/>
+        </w:r>
+        <w:r>
+          <w:rPr>
+            <w:webHidden/>
+          </w:rPr>
+          <w:fldChar w:fldCharType="begin"/>
+        </w:r>
+        <w:r>
+          <w:rPr>
+            <w:webHidden/>
+          </w:rPr>
+          <w:instrText xml:space="preserve"> PAGEREF _Toc11274790 \h </w:instrText>
+        </w:r>
+        <w:r>
+          <w:rPr>
+            <w:webHidden/>
+          </w:rPr>
+        </w:r>
+        <w:r>
+          <w:rPr>
+            <w:webHidden/>
+          </w:rPr>
+          <w:fldChar w:fldCharType="separate"/>
+        </w:r>
+        <w:r>
+          <w:rPr>
+            <w:webHidden/>
+          </w:rPr>
+          <w:t>11</w:t>
+        </w:r>
+        <w:r>
+          <w:rPr>
+            <w:webHidden/>
+          </w:rPr>
+          <w:fldChar w:fldCharType="end"/>
+        </w:r>
+      </w:hyperlink>
+    </w:p>
+    <w:p/>
+    <w:p>
+      <w:pPr>
+        <w:pStyle w:val="jc"/>
         <w:rPr>
           <w:shd w:val="clear" w:color="auto" w:fill="FFFFFF"/>
         </w:rPr>
-        <w:fldChar w:fldCharType="begin"/>
-      </w:r>
+      </w:pPr>
       <w:r>
         <w:rPr>
           <w:shd w:val="clear" w:color="auto" w:fill="FFFFFF"/>
         </w:rPr>
-        <w:instrText xml:space="preserve"> TOC \h \z \t "ti;1;ti2;2" </w:instrText>
-      </w:r>
-      <w:r>
+        <w:fldChar w:fldCharType="end"/>
+      </w:r>
+    </w:p>
+    <w:p>
+      <w:pPr>
+        <w:pStyle w:val="jc"/>
         <w:rPr>
           <w:shd w:val="clear" w:color="auto" w:fill="FFFFFF"/>
         </w:rPr>
-        <w:fldChar w:fldCharType="separate"/>
-      </w:r>
-      <w:hyperlink w:anchor="_Toc11269963" w:history="1">
-        <w:r>
-          <w:rPr>
-            <w:rStyle w:val="Lienhypertexte"/>
-            <w:noProof/>
-          </w:rPr>
-          <w:t>1.</w:t>
-        </w:r>
-        <w:r>
-          <w:rPr>
-            <w:rFonts w:eastAsiaTheme="minorEastAsia"/>
-            <w:noProof/>
-            <w:lang w:eastAsia="fr-FR"/>
-          </w:rPr>
-          <w:tab/>
-        </w:r>
-        <w:r>
-          <w:rPr>
-            <w:rStyle w:val="Lienhypertexte"/>
-            <w:noProof/>
-          </w:rPr>
-          <w:t>Introduction. GitHub :Utile ou pas… ?</w:t>
-        </w:r>
-        <w:r>
-          <w:rPr>
-            <w:noProof/>
-            <w:webHidden/>
-          </w:rPr>
-          <w:tab/>
-        </w:r>
-        <w:r>
-          <w:rPr>
-            <w:noProof/>
-            <w:webHidden/>
-          </w:rPr>
-          <w:fldChar w:fldCharType="begin"/>
-        </w:r>
-        <w:r>
-          <w:rPr>
-            <w:noProof/>
-            <w:webHidden/>
-          </w:rPr>
-          <w:instrText xml:space="preserve"> PAGEREF _Toc11269963 \h </w:instrText>
-        </w:r>
-        <w:r>
-          <w:rPr>
-            <w:noProof/>
-            <w:webHidden/>
-          </w:rPr>
-        </w:r>
-        <w:r>
-          <w:rPr>
-            <w:noProof/>
-            <w:webHidden/>
-          </w:rPr>
-          <w:fldChar w:fldCharType="separate"/>
-        </w:r>
-        <w:r>
-          <w:rPr>
-            <w:noProof/>
-            <w:webHidden/>
-          </w:rPr>
-          <w:t>2</w:t>
-        </w:r>
-        <w:r>
-          <w:rPr>
-            <w:noProof/>
-            <w:webHidden/>
-          </w:rPr>
-          <w:fldChar w:fldCharType="end"/>
-        </w:r>
-      </w:hyperlink>
-    </w:p>
-    <w:p>
-      <w:pPr>
-        <w:pStyle w:val="TM1"/>
-        <w:tabs>
-          <w:tab w:val="left" w:pos="440"/>
-          <w:tab w:val="right" w:leader="dot" w:pos="10763"/>
-        </w:tabs>
-        <w:rPr>
-          <w:rFonts w:eastAsiaTheme="minorEastAsia"/>
-          <w:noProof/>
-          <w:lang w:eastAsia="fr-FR"/>
-        </w:rPr>
-      </w:pPr>
-      <w:hyperlink w:anchor="_Toc11269964" w:history="1">
-        <w:r>
-          <w:rPr>
-            <w:rStyle w:val="Lienhypertexte"/>
-            <w:noProof/>
-          </w:rPr>
-          <w:t>2.</w:t>
-        </w:r>
-        <w:r>
-          <w:rPr>
-            <w:rFonts w:eastAsiaTheme="minorEastAsia"/>
-            <w:noProof/>
-            <w:lang w:eastAsia="fr-FR"/>
-          </w:rPr>
-          <w:tab/>
-        </w:r>
-        <w:r>
-          <w:rPr>
-            <w:rStyle w:val="Lienhypertexte"/>
-            <w:noProof/>
-          </w:rPr>
-          <w:t>Logiciels nécessaires</w:t>
-        </w:r>
-        <w:r>
-          <w:rPr>
-            <w:noProof/>
-            <w:webHidden/>
-          </w:rPr>
-          <w:tab/>
-        </w:r>
-        <w:r>
-          <w:rPr>
-            <w:noProof/>
-            <w:webHidden/>
-          </w:rPr>
-          <w:fldChar w:fldCharType="begin"/>
-        </w:r>
-        <w:r>
-          <w:rPr>
-            <w:noProof/>
-            <w:webHidden/>
-          </w:rPr>
-          <w:instrText xml:space="preserve"> PAGEREF _Toc11269964 \h </w:instrText>
-        </w:r>
-        <w:r>
-          <w:rPr>
-            <w:noProof/>
-            <w:webHidden/>
-          </w:rPr>
-        </w:r>
-        <w:r>
-          <w:rPr>
-            <w:noProof/>
-            <w:webHidden/>
-          </w:rPr>
-          <w:fldChar w:fldCharType="separate"/>
-        </w:r>
-        <w:r>
-          <w:rPr>
-            <w:noProof/>
-            <w:webHidden/>
-          </w:rPr>
-          <w:t>2</w:t>
-        </w:r>
-        <w:r>
-          <w:rPr>
-            <w:noProof/>
-            <w:webHidden/>
-          </w:rPr>
-          <w:fldChar w:fldCharType="end"/>
-        </w:r>
-      </w:hyperlink>
-    </w:p>
-    <w:p>
-      <w:pPr>
-        <w:pStyle w:val="TM2"/>
-        <w:tabs>
-          <w:tab w:val="left" w:pos="880"/>
-          <w:tab w:val="right" w:leader="dot" w:pos="10763"/>
-        </w:tabs>
-        <w:rPr>
-          <w:rFonts w:eastAsiaTheme="minorEastAsia"/>
-          <w:noProof/>
-          <w:lang w:eastAsia="fr-FR"/>
-        </w:rPr>
-      </w:pPr>
-      <w:hyperlink w:anchor="_Toc11269965" w:history="1">
-        <w:r>
-          <w:rPr>
-            <w:rStyle w:val="Lienhypertexte"/>
-            <w:noProof/>
-          </w:rPr>
-          <w:t>2.1.</w:t>
-        </w:r>
-        <w:r>
-          <w:rPr>
-            <w:rFonts w:eastAsiaTheme="minorEastAsia"/>
-            <w:noProof/>
-            <w:lang w:eastAsia="fr-FR"/>
-          </w:rPr>
-          <w:tab/>
-        </w:r>
-        <w:r>
-          <w:rPr>
-            <w:rStyle w:val="Lienhypertexte"/>
-            <w:noProof/>
-          </w:rPr>
-          <w:t>Logiciel de traitement du projet (Windows)</w:t>
-        </w:r>
-        <w:r>
-          <w:rPr>
-            <w:noProof/>
-            <w:webHidden/>
-          </w:rPr>
-          <w:tab/>
-        </w:r>
-        <w:r>
-          <w:rPr>
-            <w:noProof/>
-            <w:webHidden/>
-          </w:rPr>
-          <w:fldChar w:fldCharType="begin"/>
-        </w:r>
-        <w:r>
-          <w:rPr>
-            <w:noProof/>
-            <w:webHidden/>
-          </w:rPr>
-          <w:instrText xml:space="preserve"> PAGEREF _Toc11269965 \h </w:instrText>
-        </w:r>
-        <w:r>
-          <w:rPr>
-            <w:noProof/>
-            <w:webHidden/>
-          </w:rPr>
-        </w:r>
-        <w:r>
-          <w:rPr>
-            <w:noProof/>
-            <w:webHidden/>
-          </w:rPr>
-          <w:fldChar w:fldCharType="separate"/>
-        </w:r>
-        <w:r>
-          <w:rPr>
-            <w:noProof/>
-            <w:webHidden/>
-          </w:rPr>
-          <w:t>2</w:t>
-        </w:r>
-        <w:r>
-          <w:rPr>
-            <w:noProof/>
-            <w:webHidden/>
-          </w:rPr>
-          <w:fldChar w:fldCharType="end"/>
-        </w:r>
-      </w:hyperlink>
-    </w:p>
-    <w:p>
-      <w:pPr>
-        <w:pStyle w:val="TM2"/>
-        <w:tabs>
-          <w:tab w:val="left" w:pos="880"/>
-          <w:tab w:val="right" w:leader="dot" w:pos="10763"/>
-        </w:tabs>
-        <w:rPr>
-          <w:rFonts w:eastAsiaTheme="minorEastAsia"/>
-          <w:noProof/>
-          <w:lang w:eastAsia="fr-FR"/>
-        </w:rPr>
-      </w:pPr>
-      <w:hyperlink w:anchor="_Toc11269966" w:history="1">
-        <w:r>
-          <w:rPr>
-            <w:rStyle w:val="Lienhypertexte"/>
-            <w:noProof/>
-          </w:rPr>
-          <w:t>2.2.</w:t>
-        </w:r>
-        <w:r>
-          <w:rPr>
-            <w:rFonts w:eastAsiaTheme="minorEastAsia"/>
-            <w:noProof/>
-            <w:lang w:eastAsia="fr-FR"/>
-          </w:rPr>
-          <w:tab/>
-        </w:r>
-        <w:r>
-          <w:rPr>
-            <w:rStyle w:val="Lienhypertexte"/>
-            <w:noProof/>
-          </w:rPr>
-          <w:t>Logiciels de travail (local)</w:t>
-        </w:r>
-        <w:r>
-          <w:rPr>
-            <w:noProof/>
-            <w:webHidden/>
-          </w:rPr>
-          <w:tab/>
-        </w:r>
-        <w:r>
-          <w:rPr>
-            <w:noProof/>
-            <w:webHidden/>
-          </w:rPr>
-          <w:fldChar w:fldCharType="begin"/>
-        </w:r>
-        <w:r>
-          <w:rPr>
-            <w:noProof/>
-            <w:webHidden/>
-          </w:rPr>
-          <w:instrText xml:space="preserve"> PAGEREF _Toc11269966 \h </w:instrText>
-        </w:r>
-        <w:r>
-          <w:rPr>
-            <w:noProof/>
-            <w:webHidden/>
-          </w:rPr>
-        </w:r>
-        <w:r>
-          <w:rPr>
-            <w:noProof/>
-            <w:webHidden/>
-          </w:rPr>
-          <w:fldChar w:fldCharType="separate"/>
-        </w:r>
-        <w:r>
-          <w:rPr>
-            <w:noProof/>
-            <w:webHidden/>
-          </w:rPr>
-          <w:t>2</w:t>
-        </w:r>
-        <w:r>
-          <w:rPr>
-            <w:noProof/>
-            <w:webHidden/>
-          </w:rPr>
-          <w:fldChar w:fldCharType="end"/>
-        </w:r>
-      </w:hyperlink>
-    </w:p>
-    <w:p>
-      <w:pPr>
-        <w:pStyle w:val="TM1"/>
-        <w:tabs>
-          <w:tab w:val="left" w:pos="440"/>
-          <w:tab w:val="right" w:leader="dot" w:pos="10763"/>
-        </w:tabs>
-        <w:rPr>
-          <w:rFonts w:eastAsiaTheme="minorEastAsia"/>
-          <w:noProof/>
-          <w:lang w:eastAsia="fr-FR"/>
-        </w:rPr>
-      </w:pPr>
-      <w:hyperlink w:anchor="_Toc11269967" w:history="1">
-        <w:r>
-          <w:rPr>
-            <w:rStyle w:val="Lienhypertexte"/>
-            <w:noProof/>
-          </w:rPr>
-          <w:t>3.</w:t>
-        </w:r>
-        <w:r>
-          <w:rPr>
-            <w:rFonts w:eastAsiaTheme="minorEastAsia"/>
-            <w:noProof/>
-            <w:lang w:eastAsia="fr-FR"/>
-          </w:rPr>
-          <w:tab/>
-        </w:r>
-        <w:r>
-          <w:rPr>
-            <w:rStyle w:val="Lienhypertexte"/>
-            <w:noProof/>
-          </w:rPr>
-          <w:t>GItHub</w:t>
-        </w:r>
-        <w:r>
-          <w:rPr>
-            <w:noProof/>
-            <w:webHidden/>
-          </w:rPr>
-          <w:tab/>
-        </w:r>
-        <w:r>
-          <w:rPr>
-            <w:noProof/>
-            <w:webHidden/>
-          </w:rPr>
-          <w:fldChar w:fldCharType="begin"/>
-        </w:r>
-        <w:r>
-          <w:rPr>
-            <w:noProof/>
-            <w:webHidden/>
-          </w:rPr>
-          <w:instrText xml:space="preserve"> PAGEREF _Toc11269967 \h </w:instrText>
-        </w:r>
-        <w:r>
-          <w:rPr>
-            <w:noProof/>
-            <w:webHidden/>
-          </w:rPr>
-        </w:r>
-        <w:r>
-          <w:rPr>
-            <w:noProof/>
-            <w:webHidden/>
-          </w:rPr>
-          <w:fldChar w:fldCharType="separate"/>
-        </w:r>
-        <w:r>
-          <w:rPr>
-            <w:noProof/>
-            <w:webHidden/>
-          </w:rPr>
-          <w:t>3</w:t>
-        </w:r>
-        <w:r>
-          <w:rPr>
-            <w:noProof/>
-            <w:webHidden/>
-          </w:rPr>
-          <w:fldChar w:fldCharType="end"/>
-        </w:r>
-      </w:hyperlink>
-    </w:p>
-    <w:p>
-      <w:pPr>
-        <w:pStyle w:val="TM2"/>
-        <w:tabs>
-          <w:tab w:val="left" w:pos="880"/>
-          <w:tab w:val="right" w:leader="dot" w:pos="10763"/>
-        </w:tabs>
-        <w:rPr>
-          <w:rFonts w:eastAsiaTheme="minorEastAsia"/>
-          <w:noProof/>
-          <w:lang w:eastAsia="fr-FR"/>
-        </w:rPr>
-      </w:pPr>
-      <w:hyperlink w:anchor="_Toc11269968" w:history="1">
-        <w:r>
-          <w:rPr>
-            <w:rStyle w:val="Lienhypertexte"/>
-            <w:noProof/>
-          </w:rPr>
-          <w:t>3.1.</w:t>
-        </w:r>
-        <w:r>
-          <w:rPr>
-            <w:rFonts w:eastAsiaTheme="minorEastAsia"/>
-            <w:noProof/>
-            <w:lang w:eastAsia="fr-FR"/>
-          </w:rPr>
-          <w:tab/>
-        </w:r>
-        <w:r>
-          <w:rPr>
-            <w:rStyle w:val="Lienhypertexte"/>
-            <w:noProof/>
-          </w:rPr>
-          <w:t>A faire par tous.</w:t>
-        </w:r>
-        <w:r>
-          <w:rPr>
-            <w:noProof/>
-            <w:webHidden/>
-          </w:rPr>
-          <w:tab/>
-        </w:r>
-        <w:r>
-          <w:rPr>
-            <w:noProof/>
-            <w:webHidden/>
-          </w:rPr>
-          <w:fldChar w:fldCharType="begin"/>
-        </w:r>
-        <w:r>
-          <w:rPr>
-            <w:noProof/>
-            <w:webHidden/>
-          </w:rPr>
-          <w:instrText xml:space="preserve"> PAGEREF _Toc11269968 \h </w:instrText>
-        </w:r>
-        <w:r>
-          <w:rPr>
-            <w:noProof/>
-            <w:webHidden/>
-          </w:rPr>
-        </w:r>
-        <w:r>
-          <w:rPr>
-            <w:noProof/>
-            <w:webHidden/>
-          </w:rPr>
-          <w:fldChar w:fldCharType="separate"/>
-        </w:r>
-        <w:r>
-          <w:rPr>
-            <w:noProof/>
-            <w:webHidden/>
-          </w:rPr>
-          <w:t>3</w:t>
-        </w:r>
-        <w:r>
-          <w:rPr>
-            <w:noProof/>
-            <w:webHidden/>
-          </w:rPr>
-          <w:fldChar w:fldCharType="end"/>
-        </w:r>
-      </w:hyperlink>
-    </w:p>
-    <w:p>
-      <w:pPr>
-        <w:pStyle w:val="TM2"/>
-        <w:tabs>
-          <w:tab w:val="left" w:pos="880"/>
-          <w:tab w:val="right" w:leader="dot" w:pos="10763"/>
-        </w:tabs>
-        <w:rPr>
-          <w:rFonts w:eastAsiaTheme="minorEastAsia"/>
-          <w:noProof/>
-          <w:lang w:eastAsia="fr-FR"/>
-        </w:rPr>
-      </w:pPr>
-      <w:hyperlink w:anchor="_Toc11269969" w:history="1">
-        <w:r>
-          <w:rPr>
-            <w:rStyle w:val="Lienhypertexte"/>
-            <w:noProof/>
-          </w:rPr>
-          <w:t>3.2.</w:t>
-        </w:r>
-        <w:r>
-          <w:rPr>
-            <w:rFonts w:eastAsiaTheme="minorEastAsia"/>
-            <w:noProof/>
-            <w:lang w:eastAsia="fr-FR"/>
-          </w:rPr>
-          <w:tab/>
-        </w:r>
-        <w:r>
-          <w:rPr>
-            <w:rStyle w:val="Lienhypertexte"/>
-            <w:noProof/>
-          </w:rPr>
-          <w:t>Pour le professeur.</w:t>
-        </w:r>
-        <w:r>
-          <w:rPr>
-            <w:noProof/>
-            <w:webHidden/>
-          </w:rPr>
-          <w:tab/>
-        </w:r>
-        <w:r>
-          <w:rPr>
-            <w:noProof/>
-            <w:webHidden/>
-          </w:rPr>
-          <w:fldChar w:fldCharType="begin"/>
-        </w:r>
-        <w:r>
-          <w:rPr>
-            <w:noProof/>
-            <w:webHidden/>
-          </w:rPr>
-          <w:instrText xml:space="preserve"> PAGEREF _Toc11269969 \h </w:instrText>
-        </w:r>
-        <w:r>
-          <w:rPr>
-            <w:noProof/>
-            <w:webHidden/>
-          </w:rPr>
-        </w:r>
-        <w:r>
-          <w:rPr>
-            <w:noProof/>
-            <w:webHidden/>
-          </w:rPr>
-          <w:fldChar w:fldCharType="separate"/>
-        </w:r>
-        <w:r>
-          <w:rPr>
-            <w:noProof/>
-            <w:webHidden/>
-          </w:rPr>
-          <w:t>3</w:t>
-        </w:r>
-        <w:r>
-          <w:rPr>
-            <w:noProof/>
-            <w:webHidden/>
-          </w:rPr>
-          <w:fldChar w:fldCharType="end"/>
-        </w:r>
-      </w:hyperlink>
-    </w:p>
-    <w:p>
-      <w:pPr>
-        <w:pStyle w:val="TM2"/>
-        <w:tabs>
-          <w:tab w:val="left" w:pos="880"/>
-          <w:tab w:val="right" w:leader="dot" w:pos="10763"/>
-        </w:tabs>
-        <w:rPr>
-          <w:rFonts w:eastAsiaTheme="minorEastAsia"/>
-          <w:noProof/>
-          <w:lang w:eastAsia="fr-FR"/>
-        </w:rPr>
-      </w:pPr>
-      <w:hyperlink w:anchor="_Toc11269970" w:history="1">
-        <w:r>
-          <w:rPr>
-            <w:rStyle w:val="Lienhypertexte"/>
-            <w:noProof/>
-          </w:rPr>
-          <w:t>3.3.</w:t>
-        </w:r>
-        <w:r>
-          <w:rPr>
-            <w:rFonts w:eastAsiaTheme="minorEastAsia"/>
-            <w:noProof/>
-            <w:lang w:eastAsia="fr-FR"/>
-          </w:rPr>
-          <w:tab/>
-        </w:r>
-        <w:r>
-          <w:rPr>
-            <w:rStyle w:val="Lienhypertexte"/>
-            <w:noProof/>
-          </w:rPr>
-          <w:t>Pour les élèves</w:t>
-        </w:r>
-        <w:r>
-          <w:rPr>
-            <w:noProof/>
-            <w:webHidden/>
-          </w:rPr>
-          <w:tab/>
-        </w:r>
-        <w:r>
-          <w:rPr>
-            <w:noProof/>
-            <w:webHidden/>
-          </w:rPr>
-          <w:fldChar w:fldCharType="begin"/>
-        </w:r>
-        <w:r>
-          <w:rPr>
-            <w:noProof/>
-            <w:webHidden/>
-          </w:rPr>
-          <w:instrText xml:space="preserve"> PAGEREF _Toc11269970 \h </w:instrText>
-        </w:r>
-        <w:r>
-          <w:rPr>
-            <w:noProof/>
-            <w:webHidden/>
-          </w:rPr>
-        </w:r>
-        <w:r>
-          <w:rPr>
-            <w:noProof/>
-            <w:webHidden/>
-          </w:rPr>
-          <w:fldChar w:fldCharType="separate"/>
-        </w:r>
-        <w:r>
-          <w:rPr>
-            <w:noProof/>
-            <w:webHidden/>
-          </w:rPr>
-          <w:t>7</w:t>
-        </w:r>
-        <w:r>
-          <w:rPr>
-            <w:noProof/>
-            <w:webHidden/>
-          </w:rPr>
-          <w:fldChar w:fldCharType="end"/>
-        </w:r>
-      </w:hyperlink>
+      </w:pPr>
     </w:p>
     <w:p>
       <w:pPr>
         <w:pStyle w:val="jc"/>
-        <w:rPr>
-          <w:shd w:val="clear" w:color="auto" w:fill="FFFFFF"/>
-        </w:rPr>
-      </w:pPr>
-      <w:r>
-        <w:rPr>
-          <w:shd w:val="clear" w:color="auto" w:fill="FFFFFF"/>
-        </w:rPr>
-        <w:fldChar w:fldCharType="end"/>
+      </w:pPr>
+    </w:p>
+    <w:p>
+      <w:r>
+        <w:br w:type="page"/>
       </w:r>
     </w:p>
     <w:p>
       <w:pPr>
         <w:pStyle w:val="jc"/>
-        <w:rPr>
-          <w:shd w:val="clear" w:color="auto" w:fill="FFFFFF"/>
-        </w:rPr>
-      </w:pPr>
-    </w:p>
-    <w:p>
-      <w:pPr>
-        <w:pStyle w:val="jc"/>
-      </w:pPr>
-    </w:p>
-    <w:p>
-      <w:r>
-        <w:br w:type="page"/>
-      </w:r>
-    </w:p>
-    <w:p>
-      <w:pPr>
-        <w:pStyle w:val="jc"/>
       </w:pPr>
     </w:p>
     <w:p>
       <w:pPr>
         <w:pStyle w:val="ti"/>
       </w:pPr>
-      <w:bookmarkStart w:id="0" w:name="_Toc11269963"/>
+      <w:bookmarkStart w:id="0" w:name="_Toc11274780"/>
       <w:r>
         <w:t xml:space="preserve">Introduction. </w:t>
       </w:r>
@@ -1029,7 +1173,7 @@
       <w:pPr>
         <w:pStyle w:val="ti"/>
       </w:pPr>
-      <w:bookmarkStart w:id="1" w:name="_Toc11269964"/>
+      <w:bookmarkStart w:id="1" w:name="_Toc11274781"/>
       <w:r>
         <w:t>Logiciels nécessaires</w:t>
       </w:r>
@@ -1039,7 +1183,8 @@
       <w:pPr>
         <w:pStyle w:val="ti2"/>
       </w:pPr>
-      <w:bookmarkStart w:id="2" w:name="_Toc11269965"/>
+      <w:bookmarkStart w:id="2" w:name="_Toc11274708"/>
+      <w:bookmarkStart w:id="3" w:name="_Toc11274782"/>
       <w:r>
         <w:t>Logiciel de traitement d</w:t>
       </w:r>
@@ -1050,6 +1195,7 @@
         <w:t xml:space="preserve"> (Windows)</w:t>
       </w:r>
       <w:bookmarkEnd w:id="2"/>
+      <w:bookmarkEnd w:id="3"/>
     </w:p>
     <w:p>
       <w:r>
@@ -1246,11 +1392,11 @@
       <w:pPr>
         <w:pStyle w:val="ti2"/>
       </w:pPr>
-      <w:bookmarkStart w:id="3" w:name="_Toc11269966"/>
+      <w:bookmarkStart w:id="4" w:name="_Toc11274783"/>
       <w:r>
         <w:t>Logiciels de travail (local)</w:t>
       </w:r>
-      <w:bookmarkEnd w:id="3"/>
+      <w:bookmarkEnd w:id="4"/>
     </w:p>
     <w:p>
       <w:r>
@@ -1316,11 +1462,11 @@
       <w:pPr>
         <w:pStyle w:val="ti"/>
       </w:pPr>
-      <w:bookmarkStart w:id="4" w:name="_Toc11269967"/>
+      <w:bookmarkStart w:id="5" w:name="_Toc11274784"/>
       <w:r>
         <w:t>GItHub</w:t>
       </w:r>
-      <w:bookmarkEnd w:id="4"/>
+      <w:bookmarkEnd w:id="5"/>
     </w:p>
     <w:p>
       <w:pPr>
@@ -1331,14 +1477,14 @@
       <w:pPr>
         <w:pStyle w:val="ti2"/>
       </w:pPr>
-      <w:bookmarkStart w:id="5" w:name="_Toc11269968"/>
+      <w:bookmarkStart w:id="6" w:name="_Toc11274785"/>
       <w:r>
         <w:t>A faire par</w:t>
       </w:r>
       <w:r>
         <w:t xml:space="preserve"> tous.</w:t>
       </w:r>
-      <w:bookmarkEnd w:id="5"/>
+      <w:bookmarkEnd w:id="6"/>
     </w:p>
     <w:p>
       <w:pPr>
@@ -1380,11 +1526,11 @@
       <w:pPr>
         <w:pStyle w:val="ti2"/>
       </w:pPr>
-      <w:bookmarkStart w:id="6" w:name="_Toc11269969"/>
+      <w:bookmarkStart w:id="7" w:name="_Toc11274786"/>
       <w:r>
         <w:t>Pour le professeur.</w:t>
       </w:r>
-      <w:bookmarkEnd w:id="6"/>
+      <w:bookmarkEnd w:id="7"/>
     </w:p>
     <w:p>
       <w:pPr>
@@ -1669,9 +1815,11 @@
       <w:pPr>
         <w:pStyle w:val="ti3"/>
       </w:pPr>
+      <w:bookmarkStart w:id="8" w:name="_Toc11274787"/>
       <w:r>
         <w:t>Par utilisation de l'IHM.</w:t>
       </w:r>
+      <w:bookmarkEnd w:id="8"/>
     </w:p>
     <w:p>
       <w:pPr>
@@ -1936,8 +2084,13 @@
       <w:pPr>
         <w:pStyle w:val="ti3"/>
       </w:pPr>
-      <w:r>
-        <w:t xml:space="preserve">En lignes de commande </w:t>
+      <w:bookmarkStart w:id="9" w:name="_Toc11274788"/>
+      <w:r>
+        <w:t>En lignes de commande</w:t>
+      </w:r>
+      <w:bookmarkEnd w:id="9"/>
+      <w:r>
+        <w:t xml:space="preserve"> </w:t>
       </w:r>
     </w:p>
     <w:p>
@@ -3882,11 +4035,11 @@
       <w:pPr>
         <w:pStyle w:val="ti2"/>
       </w:pPr>
-      <w:bookmarkStart w:id="7" w:name="_Toc11269970"/>
+      <w:bookmarkStart w:id="10" w:name="_Toc11274789"/>
       <w:r>
         <w:t>Pour les élèves</w:t>
       </w:r>
-      <w:bookmarkEnd w:id="7"/>
+      <w:bookmarkEnd w:id="10"/>
     </w:p>
     <w:p>
       <w:pPr>
@@ -7045,9 +7198,11 @@
       <w:pPr>
         <w:pStyle w:val="ti"/>
       </w:pPr>
+      <w:bookmarkStart w:id="11" w:name="_Toc11274790"/>
       <w:r>
         <w:t>Exemple pour ce fichier.</w:t>
       </w:r>
+      <w:bookmarkEnd w:id="11"/>
     </w:p>
     <w:p>
       <w:pPr>
@@ -7060,8 +7215,8 @@
         </w:rPr>
         <w:drawing>
           <wp:inline distT="0" distB="0" distL="0" distR="0">
-            <wp:extent cx="6264275" cy="5240655"/>
-            <wp:effectExtent l="19050" t="0" r="3175" b="0"/>
+            <wp:extent cx="5242162" cy="4385562"/>
+            <wp:effectExtent l="19050" t="0" r="0" b="0"/>
             <wp:docPr id="1" name="Image 1"/>
             <wp:cNvGraphicFramePr>
               <a:graphicFrameLocks xmlns:a="http://schemas.openxmlformats.org/drawingml/2006/main" noChangeAspect="1"/>
@@ -7085,7 +7240,7 @@
                   <pic:spPr bwMode="auto">
                     <a:xfrm>
                       <a:off x="0" y="0"/>
-                      <a:ext cx="6264275" cy="5240655"/>
+                      <a:ext cx="5243590" cy="4386757"/>
                     </a:xfrm>
                     <a:prstGeom prst="rect">
                       <a:avLst/>
@@ -7105,9 +7260,65 @@
         </w:drawing>
       </w:r>
     </w:p>
+    <w:p>
+      <w:pPr>
+        <w:spacing w:after="0"/>
+      </w:pPr>
+      <w:r>
+        <w:rPr>
+          <w:noProof/>
+          <w:lang w:eastAsia="fr-FR"/>
+        </w:rPr>
+        <w:drawing>
+          <wp:inline distT="0" distB="0" distL="0" distR="0">
+            <wp:extent cx="5242162" cy="3852010"/>
+            <wp:effectExtent l="19050" t="0" r="0" b="0"/>
+            <wp:docPr id="19" name="Image 1"/>
+            <wp:cNvGraphicFramePr>
+              <a:graphicFrameLocks xmlns:a="http://schemas.openxmlformats.org/drawingml/2006/main" noChangeAspect="1"/>
+            </wp:cNvGraphicFramePr>
+            <a:graphic xmlns:a="http://schemas.openxmlformats.org/drawingml/2006/main">
+              <a:graphicData uri="http://schemas.openxmlformats.org/drawingml/2006/picture">
+                <pic:pic xmlns:pic="http://schemas.openxmlformats.org/drawingml/2006/picture">
+                  <pic:nvPicPr>
+                    <pic:cNvPr id="0" name="Picture 1"/>
+                    <pic:cNvPicPr>
+                      <a:picLocks noChangeAspect="1" noChangeArrowheads="1"/>
+                    </pic:cNvPicPr>
+                  </pic:nvPicPr>
+                  <pic:blipFill>
+                    <a:blip r:embed="rId37" cstate="print"/>
+                    <a:srcRect/>
+                    <a:stretch>
+                      <a:fillRect/>
+                    </a:stretch>
+                  </pic:blipFill>
+                  <pic:spPr bwMode="auto">
+                    <a:xfrm>
+                      <a:off x="0" y="0"/>
+                      <a:ext cx="5248572" cy="3856720"/>
+                    </a:xfrm>
+                    <a:prstGeom prst="rect">
+                      <a:avLst/>
+                    </a:prstGeom>
+                    <a:noFill/>
+                    <a:ln w="9525">
+                      <a:noFill/>
+                      <a:miter lim="800000"/>
+                      <a:headEnd/>
+                      <a:tailEnd/>
+                    </a:ln>
+                  </pic:spPr>
+                </pic:pic>
+              </a:graphicData>
+            </a:graphic>
+          </wp:inline>
+        </w:drawing>
+      </w:r>
+    </w:p>
     <w:sectPr>
-      <w:footerReference w:type="default" r:id="rId37"/>
-      <w:footerReference w:type="first" r:id="rId38"/>
+      <w:footerReference w:type="default" r:id="rId38"/>
+      <w:footerReference w:type="first" r:id="rId39"/>
       <w:type w:val="continuous"/>
       <w:pgSz w:w="11906" w:h="16838" w:code="9"/>
       <w:pgMar w:top="709" w:right="566" w:bottom="851" w:left="567" w:header="567" w:footer="420" w:gutter="0"/>
@@ -8680,10 +8891,19 @@
     <w:autoRedefine/>
     <w:uiPriority w:val="39"/>
     <w:unhideWhenUsed/>
-    <w:rsid w:val="001344C0"/>
+    <w:rsid w:val="007151E4"/>
     <w:pPr>
+      <w:tabs>
+        <w:tab w:val="left" w:pos="440"/>
+        <w:tab w:val="right" w:leader="dot" w:pos="10763"/>
+      </w:tabs>
       <w:spacing w:after="100"/>
     </w:pPr>
+    <w:rPr>
+      <w:b/>
+      <w:noProof/>
+      <w:sz w:val="28"/>
+    </w:rPr>
   </w:style>
   <w:style w:type="paragraph" w:styleId="TM2">
     <w:name w:val="toc 2"/>
@@ -8692,11 +8912,20 @@
     <w:autoRedefine/>
     <w:uiPriority w:val="39"/>
     <w:unhideWhenUsed/>
-    <w:rsid w:val="001344C0"/>
+    <w:rsid w:val="007151E4"/>
     <w:pPr>
+      <w:tabs>
+        <w:tab w:val="left" w:pos="880"/>
+        <w:tab w:val="right" w:leader="dot" w:pos="10763"/>
+      </w:tabs>
       <w:spacing w:after="100"/>
       <w:ind w:left="220"/>
     </w:pPr>
+    <w:rPr>
+      <w:b/>
+      <w:noProof/>
+      <w:sz w:val="24"/>
+    </w:rPr>
   </w:style>
   <w:style w:type="paragraph" w:customStyle="1" w:styleId="ti3">
     <w:name w:val="ti3"/>
@@ -8728,6 +8957,28 @@
       <w:i/>
       <w:u w:val="single"/>
       <w:shd w:val="clear" w:color="auto" w:fill="C6D9F1" w:themeFill="text2" w:themeFillTint="33"/>
+    </w:rPr>
+  </w:style>
+  <w:style w:type="paragraph" w:styleId="TM3">
+    <w:name w:val="toc 3"/>
+    <w:basedOn w:val="Normal"/>
+    <w:next w:val="Normal"/>
+    <w:autoRedefine/>
+    <w:uiPriority w:val="39"/>
+    <w:unhideWhenUsed/>
+    <w:rsid w:val="007151E4"/>
+    <w:pPr>
+      <w:tabs>
+        <w:tab w:val="left" w:pos="1320"/>
+        <w:tab w:val="right" w:leader="dot" w:pos="10763"/>
+      </w:tabs>
+      <w:spacing w:after="100"/>
+      <w:ind w:left="440"/>
+    </w:pPr>
+    <w:rPr>
+      <w:b/>
+      <w:i/>
+      <w:noProof/>
     </w:rPr>
   </w:style>
 </w:styles>

</xml_diff>

<commit_message>
Bon OK je vais me coucher avec une version presque aboutie
</commit_message>
<xml_diff>
--- a/GIT HUB_Ebauche.docx
+++ b/GIT HUB_Ebauche.docx
@@ -7316,9 +7316,65 @@
         </w:drawing>
       </w:r>
     </w:p>
+    <w:p>
+      <w:pPr>
+        <w:spacing w:after="0"/>
+      </w:pPr>
+      <w:r>
+        <w:rPr>
+          <w:noProof/>
+          <w:lang w:eastAsia="fr-FR"/>
+        </w:rPr>
+        <w:drawing>
+          <wp:inline distT="0" distB="0" distL="0" distR="0">
+            <wp:extent cx="6840855" cy="4672001"/>
+            <wp:effectExtent l="19050" t="0" r="0" b="0"/>
+            <wp:docPr id="20" name="Image 1"/>
+            <wp:cNvGraphicFramePr>
+              <a:graphicFrameLocks xmlns:a="http://schemas.openxmlformats.org/drawingml/2006/main" noChangeAspect="1"/>
+            </wp:cNvGraphicFramePr>
+            <a:graphic xmlns:a="http://schemas.openxmlformats.org/drawingml/2006/main">
+              <a:graphicData uri="http://schemas.openxmlformats.org/drawingml/2006/picture">
+                <pic:pic xmlns:pic="http://schemas.openxmlformats.org/drawingml/2006/picture">
+                  <pic:nvPicPr>
+                    <pic:cNvPr id="0" name="Picture 1"/>
+                    <pic:cNvPicPr>
+                      <a:picLocks noChangeAspect="1" noChangeArrowheads="1"/>
+                    </pic:cNvPicPr>
+                  </pic:nvPicPr>
+                  <pic:blipFill>
+                    <a:blip r:embed="rId38" cstate="print"/>
+                    <a:srcRect/>
+                    <a:stretch>
+                      <a:fillRect/>
+                    </a:stretch>
+                  </pic:blipFill>
+                  <pic:spPr bwMode="auto">
+                    <a:xfrm>
+                      <a:off x="0" y="0"/>
+                      <a:ext cx="6840855" cy="4672001"/>
+                    </a:xfrm>
+                    <a:prstGeom prst="rect">
+                      <a:avLst/>
+                    </a:prstGeom>
+                    <a:noFill/>
+                    <a:ln w="9525">
+                      <a:noFill/>
+                      <a:miter lim="800000"/>
+                      <a:headEnd/>
+                      <a:tailEnd/>
+                    </a:ln>
+                  </pic:spPr>
+                </pic:pic>
+              </a:graphicData>
+            </a:graphic>
+          </wp:inline>
+        </w:drawing>
+      </w:r>
+    </w:p>
     <w:sectPr>
-      <w:footerReference w:type="default" r:id="rId38"/>
-      <w:footerReference w:type="first" r:id="rId39"/>
+      <w:footerReference w:type="default" r:id="rId39"/>
+      <w:footerReference w:type="first" r:id="rId40"/>
       <w:type w:val="continuous"/>
       <w:pgSz w:w="11906" w:h="16838" w:code="9"/>
       <w:pgMar w:top="709" w:right="566" w:bottom="851" w:left="567" w:header="567" w:footer="420" w:gutter="0"/>

</xml_diff>

<commit_message>
Version mise à jour et ajout de MAJ après Fork
</commit_message>
<xml_diff>
--- a/GIT HUB_Ebauche.docx
+++ b/GIT HUB_Ebauche.docx
@@ -29,7 +29,7 @@
                     </pic:cNvPicPr>
                   </pic:nvPicPr>
                   <pic:blipFill>
-                    <a:blip r:embed="rId7" cstate="print"/>
+                    <a:blip r:embed="rId8" cstate="print"/>
                     <a:srcRect/>
                     <a:stretch>
                       <a:fillRect/>
@@ -191,7 +191,7 @@
         </w:rPr>
         <w:fldChar w:fldCharType="separate"/>
       </w:r>
-      <w:hyperlink w:anchor="_Toc11274780" w:history="1">
+      <w:hyperlink w:anchor="_Toc11319926" w:history="1">
         <w:r>
           <w:rPr>
             <w:rStyle w:val="Lienhypertexte"/>
@@ -201,6 +201,8 @@
         <w:r>
           <w:rPr>
             <w:rFonts w:eastAsiaTheme="minorEastAsia"/>
+            <w:b w:val="0"/>
+            <w:sz w:val="22"/>
             <w:lang w:eastAsia="fr-FR"/>
           </w:rPr>
           <w:tab/>
@@ -227,7 +229,7 @@
           <w:rPr>
             <w:webHidden/>
           </w:rPr>
-          <w:instrText xml:space="preserve"> PAGEREF _Toc11274780 \h </w:instrText>
+          <w:instrText xml:space="preserve"> PAGEREF _Toc11319926 \h </w:instrText>
         </w:r>
         <w:r>
           <w:rPr>
@@ -259,19 +261,171 @@
       <w:pPr>
         <w:pStyle w:val="TM1"/>
         <w:rPr>
+          <w:rFonts w:eastAsiaTheme="minorEastAsia"/>
+          <w:b w:val="0"/>
+          <w:sz w:val="22"/>
+          <w:lang w:eastAsia="fr-FR"/>
+        </w:rPr>
+      </w:pPr>
+      <w:hyperlink w:anchor="_Toc11319927" w:history="1">
+        <w:r>
+          <w:rPr>
+            <w:rStyle w:val="Lienhypertexte"/>
+          </w:rPr>
+          <w:t>2.</w:t>
+        </w:r>
+        <w:r>
+          <w:rPr>
+            <w:rFonts w:eastAsiaTheme="minorEastAsia"/>
+            <w:b w:val="0"/>
+            <w:sz w:val="22"/>
+            <w:lang w:eastAsia="fr-FR"/>
+          </w:rPr>
+          <w:tab/>
+        </w:r>
+        <w:r>
+          <w:rPr>
+            <w:rStyle w:val="Lienhypertexte"/>
+          </w:rPr>
+          <w:t>Logiciels nécessaires</w:t>
+        </w:r>
+        <w:r>
+          <w:rPr>
+            <w:webHidden/>
+          </w:rPr>
+          <w:tab/>
+        </w:r>
+        <w:r>
+          <w:rPr>
+            <w:webHidden/>
+          </w:rPr>
+          <w:fldChar w:fldCharType="begin"/>
+        </w:r>
+        <w:r>
+          <w:rPr>
+            <w:webHidden/>
+          </w:rPr>
+          <w:instrText xml:space="preserve"> PAGEREF _Toc11319927 \h </w:instrText>
+        </w:r>
+        <w:r>
+          <w:rPr>
+            <w:webHidden/>
+          </w:rPr>
+        </w:r>
+        <w:r>
+          <w:rPr>
+            <w:webHidden/>
+          </w:rPr>
+          <w:fldChar w:fldCharType="separate"/>
+        </w:r>
+        <w:r>
+          <w:rPr>
+            <w:webHidden/>
+          </w:rPr>
+          <w:t>2</w:t>
+        </w:r>
+        <w:r>
+          <w:rPr>
+            <w:webHidden/>
+          </w:rPr>
+          <w:fldChar w:fldCharType="end"/>
+        </w:r>
+      </w:hyperlink>
+    </w:p>
+    <w:p>
+      <w:pPr>
+        <w:pStyle w:val="TM2"/>
+        <w:rPr>
+          <w:rFonts w:eastAsiaTheme="minorEastAsia"/>
+          <w:b w:val="0"/>
+          <w:sz w:val="22"/>
+          <w:lang w:eastAsia="fr-FR"/>
+        </w:rPr>
+      </w:pPr>
+      <w:hyperlink w:anchor="_Toc11319928" w:history="1">
+        <w:r>
+          <w:rPr>
+            <w:rStyle w:val="Lienhypertexte"/>
+          </w:rPr>
+          <w:t>2.1.</w:t>
+        </w:r>
+        <w:r>
+          <w:rPr>
+            <w:rFonts w:eastAsiaTheme="minorEastAsia"/>
+            <w:b w:val="0"/>
+            <w:sz w:val="22"/>
+            <w:lang w:eastAsia="fr-FR"/>
+          </w:rPr>
+          <w:tab/>
+        </w:r>
+        <w:r>
+          <w:rPr>
+            <w:rStyle w:val="Lienhypertexte"/>
+          </w:rPr>
+          <w:t>Logiciel de traitement du projet (Windows)</w:t>
+        </w:r>
+        <w:r>
+          <w:rPr>
+            <w:webHidden/>
+          </w:rPr>
+          <w:tab/>
+        </w:r>
+        <w:r>
+          <w:rPr>
+            <w:webHidden/>
+          </w:rPr>
+          <w:fldChar w:fldCharType="begin"/>
+        </w:r>
+        <w:r>
+          <w:rPr>
+            <w:webHidden/>
+          </w:rPr>
+          <w:instrText xml:space="preserve"> PAGEREF _Toc11319928 \h </w:instrText>
+        </w:r>
+        <w:r>
+          <w:rPr>
+            <w:webHidden/>
+          </w:rPr>
+        </w:r>
+        <w:r>
+          <w:rPr>
+            <w:webHidden/>
+          </w:rPr>
+          <w:fldChar w:fldCharType="separate"/>
+        </w:r>
+        <w:r>
+          <w:rPr>
+            <w:webHidden/>
+          </w:rPr>
+          <w:t>2</w:t>
+        </w:r>
+        <w:r>
+          <w:rPr>
+            <w:webHidden/>
+          </w:rPr>
+          <w:fldChar w:fldCharType="end"/>
+        </w:r>
+      </w:hyperlink>
+    </w:p>
+    <w:p>
+      <w:pPr>
+        <w:pStyle w:val="TM2"/>
+        <w:rPr>
           <w:rStyle w:val="Lienhypertexte"/>
         </w:rPr>
       </w:pPr>
-      <w:hyperlink w:anchor="_Toc11274781" w:history="1">
+      <w:hyperlink w:anchor="_Toc11319929" w:history="1">
         <w:r>
           <w:rPr>
             <w:rStyle w:val="Lienhypertexte"/>
           </w:rPr>
-          <w:t>2.</w:t>
+          <w:t>2.2.</w:t>
         </w:r>
         <w:r>
           <w:rPr>
             <w:rFonts w:eastAsiaTheme="minorEastAsia"/>
+            <w:b w:val="0"/>
+            <w:sz w:val="22"/>
             <w:lang w:eastAsia="fr-FR"/>
           </w:rPr>
           <w:tab/>
@@ -280,7 +434,7 @@
           <w:rPr>
             <w:rStyle w:val="Lienhypertexte"/>
           </w:rPr>
-          <w:t>Logiciels nécessaires</w:t>
+          <w:t>Logiciels de travail (local)</w:t>
         </w:r>
         <w:r>
           <w:rPr>
@@ -298,7 +452,7 @@
           <w:rPr>
             <w:webHidden/>
           </w:rPr>
-          <w:instrText xml:space="preserve"> PAGEREF _Toc11274781 \h </w:instrText>
+          <w:instrText xml:space="preserve"> PAGEREF _Toc11319929 \h </w:instrText>
         </w:r>
         <w:r>
           <w:rPr>
@@ -325,29 +479,104 @@
         </w:r>
       </w:hyperlink>
     </w:p>
-    <w:p>
-      <w:pPr>
-        <w:spacing w:after="0" w:line="240" w:lineRule="auto"/>
-      </w:pPr>
+    <w:p/>
+    <w:p>
+      <w:pPr>
+        <w:pStyle w:val="TM1"/>
+        <w:rPr>
+          <w:rFonts w:eastAsiaTheme="minorEastAsia"/>
+          <w:b w:val="0"/>
+          <w:sz w:val="22"/>
+          <w:lang w:eastAsia="fr-FR"/>
+        </w:rPr>
+      </w:pPr>
+      <w:hyperlink w:anchor="_Toc11319930" w:history="1">
+        <w:r>
+          <w:rPr>
+            <w:rStyle w:val="Lienhypertexte"/>
+          </w:rPr>
+          <w:t>3.</w:t>
+        </w:r>
+        <w:r>
+          <w:rPr>
+            <w:rFonts w:eastAsiaTheme="minorEastAsia"/>
+            <w:b w:val="0"/>
+            <w:sz w:val="22"/>
+            <w:lang w:eastAsia="fr-FR"/>
+          </w:rPr>
+          <w:tab/>
+        </w:r>
+        <w:r>
+          <w:rPr>
+            <w:rStyle w:val="Lienhypertexte"/>
+          </w:rPr>
+          <w:t>GItHub</w:t>
+        </w:r>
+        <w:r>
+          <w:rPr>
+            <w:webHidden/>
+          </w:rPr>
+          <w:tab/>
+        </w:r>
+        <w:r>
+          <w:rPr>
+            <w:webHidden/>
+          </w:rPr>
+          <w:fldChar w:fldCharType="begin"/>
+        </w:r>
+        <w:r>
+          <w:rPr>
+            <w:webHidden/>
+          </w:rPr>
+          <w:instrText xml:space="preserve"> PAGEREF _Toc11319930 \h </w:instrText>
+        </w:r>
+        <w:r>
+          <w:rPr>
+            <w:webHidden/>
+          </w:rPr>
+        </w:r>
+        <w:r>
+          <w:rPr>
+            <w:webHidden/>
+          </w:rPr>
+          <w:fldChar w:fldCharType="separate"/>
+        </w:r>
+        <w:r>
+          <w:rPr>
+            <w:webHidden/>
+          </w:rPr>
+          <w:t>3</w:t>
+        </w:r>
+        <w:r>
+          <w:rPr>
+            <w:webHidden/>
+          </w:rPr>
+          <w:fldChar w:fldCharType="end"/>
+        </w:r>
+      </w:hyperlink>
     </w:p>
     <w:p>
       <w:pPr>
         <w:pStyle w:val="TM2"/>
         <w:rPr>
           <w:rFonts w:eastAsiaTheme="minorEastAsia"/>
-          <w:lang w:eastAsia="fr-FR"/>
-        </w:rPr>
-      </w:pPr>
-      <w:hyperlink w:anchor="_Toc11274782" w:history="1">
+          <w:b w:val="0"/>
+          <w:sz w:val="22"/>
+          <w:lang w:eastAsia="fr-FR"/>
+        </w:rPr>
+      </w:pPr>
+      <w:hyperlink w:anchor="_Toc11319931" w:history="1">
         <w:r>
           <w:rPr>
             <w:rStyle w:val="Lienhypertexte"/>
           </w:rPr>
-          <w:t>2.1.</w:t>
+          <w:t>3.1.</w:t>
         </w:r>
         <w:r>
           <w:rPr>
             <w:rFonts w:eastAsiaTheme="minorEastAsia"/>
+            <w:b w:val="0"/>
+            <w:sz w:val="22"/>
             <w:lang w:eastAsia="fr-FR"/>
           </w:rPr>
           <w:tab/>
@@ -356,7 +585,7 @@
           <w:rPr>
             <w:rStyle w:val="Lienhypertexte"/>
           </w:rPr>
-          <w:t>Logiciel de traitement du projet (Windows)</w:t>
+          <w:t>A faire par tous.</w:t>
         </w:r>
         <w:r>
           <w:rPr>
@@ -374,7 +603,7 @@
           <w:rPr>
             <w:webHidden/>
           </w:rPr>
-          <w:instrText xml:space="preserve"> PAGEREF _Toc11274782 \h </w:instrText>
+          <w:instrText xml:space="preserve"> PAGEREF _Toc11319931 \h </w:instrText>
         </w:r>
         <w:r>
           <w:rPr>
@@ -391,7 +620,7 @@
           <w:rPr>
             <w:webHidden/>
           </w:rPr>
-          <w:t>2</w:t>
+          <w:t>3</w:t>
         </w:r>
         <w:r>
           <w:rPr>
@@ -405,19 +634,246 @@
       <w:pPr>
         <w:pStyle w:val="TM2"/>
         <w:rPr>
+          <w:rFonts w:eastAsiaTheme="minorEastAsia"/>
+          <w:b w:val="0"/>
+          <w:sz w:val="22"/>
+          <w:lang w:eastAsia="fr-FR"/>
+        </w:rPr>
+      </w:pPr>
+      <w:hyperlink w:anchor="_Toc11319932" w:history="1">
+        <w:r>
+          <w:rPr>
+            <w:rStyle w:val="Lienhypertexte"/>
+          </w:rPr>
+          <w:t>3.2.</w:t>
+        </w:r>
+        <w:r>
+          <w:rPr>
+            <w:rFonts w:eastAsiaTheme="minorEastAsia"/>
+            <w:b w:val="0"/>
+            <w:sz w:val="22"/>
+            <w:lang w:eastAsia="fr-FR"/>
+          </w:rPr>
+          <w:tab/>
+        </w:r>
+        <w:r>
+          <w:rPr>
+            <w:rStyle w:val="Lienhypertexte"/>
+          </w:rPr>
+          <w:t>Pour le professeur.</w:t>
+        </w:r>
+        <w:r>
+          <w:rPr>
+            <w:webHidden/>
+          </w:rPr>
+          <w:tab/>
+        </w:r>
+        <w:r>
+          <w:rPr>
+            <w:webHidden/>
+          </w:rPr>
+          <w:fldChar w:fldCharType="begin"/>
+        </w:r>
+        <w:r>
+          <w:rPr>
+            <w:webHidden/>
+          </w:rPr>
+          <w:instrText xml:space="preserve"> PAGEREF _Toc11319932 \h </w:instrText>
+        </w:r>
+        <w:r>
+          <w:rPr>
+            <w:webHidden/>
+          </w:rPr>
+        </w:r>
+        <w:r>
+          <w:rPr>
+            <w:webHidden/>
+          </w:rPr>
+          <w:fldChar w:fldCharType="separate"/>
+        </w:r>
+        <w:r>
+          <w:rPr>
+            <w:webHidden/>
+          </w:rPr>
+          <w:t>3</w:t>
+        </w:r>
+        <w:r>
+          <w:rPr>
+            <w:webHidden/>
+          </w:rPr>
+          <w:fldChar w:fldCharType="end"/>
+        </w:r>
+      </w:hyperlink>
+    </w:p>
+    <w:p>
+      <w:pPr>
+        <w:pStyle w:val="TM3"/>
+        <w:rPr>
+          <w:rFonts w:eastAsiaTheme="minorEastAsia"/>
+          <w:b w:val="0"/>
+          <w:i w:val="0"/>
+          <w:lang w:eastAsia="fr-FR"/>
+        </w:rPr>
+      </w:pPr>
+      <w:hyperlink w:anchor="_Toc11319933" w:history="1">
+        <w:r>
+          <w:rPr>
+            <w:rStyle w:val="Lienhypertexte"/>
+          </w:rPr>
+          <w:t>3.2.1.</w:t>
+        </w:r>
+        <w:r>
+          <w:rPr>
+            <w:rFonts w:eastAsiaTheme="minorEastAsia"/>
+            <w:b w:val="0"/>
+            <w:i w:val="0"/>
+            <w:lang w:eastAsia="fr-FR"/>
+          </w:rPr>
+          <w:tab/>
+        </w:r>
+        <w:r>
+          <w:rPr>
+            <w:rStyle w:val="Lienhypertexte"/>
+          </w:rPr>
+          <w:t>Par utilisation de l'IHM.</w:t>
+        </w:r>
+        <w:r>
+          <w:rPr>
+            <w:webHidden/>
+          </w:rPr>
+          <w:tab/>
+        </w:r>
+        <w:r>
+          <w:rPr>
+            <w:webHidden/>
+          </w:rPr>
+          <w:fldChar w:fldCharType="begin"/>
+        </w:r>
+        <w:r>
+          <w:rPr>
+            <w:webHidden/>
+          </w:rPr>
+          <w:instrText xml:space="preserve"> PAGEREF _Toc11319933 \h </w:instrText>
+        </w:r>
+        <w:r>
+          <w:rPr>
+            <w:webHidden/>
+          </w:rPr>
+        </w:r>
+        <w:r>
+          <w:rPr>
+            <w:webHidden/>
+          </w:rPr>
+          <w:fldChar w:fldCharType="separate"/>
+        </w:r>
+        <w:r>
+          <w:rPr>
+            <w:webHidden/>
+          </w:rPr>
+          <w:t>4</w:t>
+        </w:r>
+        <w:r>
+          <w:rPr>
+            <w:webHidden/>
+          </w:rPr>
+          <w:fldChar w:fldCharType="end"/>
+        </w:r>
+      </w:hyperlink>
+    </w:p>
+    <w:p>
+      <w:pPr>
+        <w:pStyle w:val="TM3"/>
+        <w:rPr>
+          <w:rFonts w:eastAsiaTheme="minorEastAsia"/>
+          <w:b w:val="0"/>
+          <w:i w:val="0"/>
+          <w:lang w:eastAsia="fr-FR"/>
+        </w:rPr>
+      </w:pPr>
+      <w:hyperlink w:anchor="_Toc11319934" w:history="1">
+        <w:r>
+          <w:rPr>
+            <w:rStyle w:val="Lienhypertexte"/>
+          </w:rPr>
+          <w:t>3.2.2.</w:t>
+        </w:r>
+        <w:r>
+          <w:rPr>
+            <w:rFonts w:eastAsiaTheme="minorEastAsia"/>
+            <w:b w:val="0"/>
+            <w:i w:val="0"/>
+            <w:lang w:eastAsia="fr-FR"/>
+          </w:rPr>
+          <w:tab/>
+        </w:r>
+        <w:r>
+          <w:rPr>
+            <w:rStyle w:val="Lienhypertexte"/>
+          </w:rPr>
+          <w:t>En lignes de commande</w:t>
+        </w:r>
+        <w:r>
+          <w:rPr>
+            <w:webHidden/>
+          </w:rPr>
+          <w:tab/>
+        </w:r>
+        <w:r>
+          <w:rPr>
+            <w:webHidden/>
+          </w:rPr>
+          <w:fldChar w:fldCharType="begin"/>
+        </w:r>
+        <w:r>
+          <w:rPr>
+            <w:webHidden/>
+          </w:rPr>
+          <w:instrText xml:space="preserve"> PAGEREF _Toc11319934 \h </w:instrText>
+        </w:r>
+        <w:r>
+          <w:rPr>
+            <w:webHidden/>
+          </w:rPr>
+        </w:r>
+        <w:r>
+          <w:rPr>
+            <w:webHidden/>
+          </w:rPr>
+          <w:fldChar w:fldCharType="separate"/>
+        </w:r>
+        <w:r>
+          <w:rPr>
+            <w:webHidden/>
+          </w:rPr>
+          <w:t>4</w:t>
+        </w:r>
+        <w:r>
+          <w:rPr>
+            <w:webHidden/>
+          </w:rPr>
+          <w:fldChar w:fldCharType="end"/>
+        </w:r>
+      </w:hyperlink>
+    </w:p>
+    <w:p>
+      <w:pPr>
+        <w:pStyle w:val="TM2"/>
+        <w:rPr>
           <w:rStyle w:val="Lienhypertexte"/>
         </w:rPr>
       </w:pPr>
-      <w:hyperlink w:anchor="_Toc11274783" w:history="1">
+      <w:hyperlink w:anchor="_Toc11319935" w:history="1">
         <w:r>
           <w:rPr>
             <w:rStyle w:val="Lienhypertexte"/>
           </w:rPr>
-          <w:t>2.2.</w:t>
+          <w:t>3.3.</w:t>
         </w:r>
         <w:r>
           <w:rPr>
             <w:rFonts w:eastAsiaTheme="minorEastAsia"/>
+            <w:b w:val="0"/>
+            <w:sz w:val="22"/>
             <w:lang w:eastAsia="fr-FR"/>
           </w:rPr>
           <w:tab/>
@@ -426,7 +882,7 @@
           <w:rPr>
             <w:rStyle w:val="Lienhypertexte"/>
           </w:rPr>
-          <w:t>Logiciels de travail (local)</w:t>
+          <w:t>Pour les élèves</w:t>
         </w:r>
         <w:r>
           <w:rPr>
@@ -444,7 +900,7 @@
           <w:rPr>
             <w:webHidden/>
           </w:rPr>
-          <w:instrText xml:space="preserve"> PAGEREF _Toc11274783 \h </w:instrText>
+          <w:instrText xml:space="preserve"> PAGEREF _Toc11319935 \h </w:instrText>
         </w:r>
         <w:r>
           <w:rPr>
@@ -461,7 +917,7 @@
           <w:rPr>
             <w:webHidden/>
           </w:rPr>
-          <w:t>2</w:t>
+          <w:t>8</w:t>
         </w:r>
         <w:r>
           <w:rPr>
@@ -479,16 +935,18 @@
           <w:rStyle w:val="Lienhypertexte"/>
         </w:rPr>
       </w:pPr>
-      <w:hyperlink w:anchor="_Toc11274784" w:history="1">
+      <w:hyperlink w:anchor="_Toc11319936" w:history="1">
         <w:r>
           <w:rPr>
             <w:rStyle w:val="Lienhypertexte"/>
           </w:rPr>
-          <w:t>3.</w:t>
+          <w:t>4.</w:t>
         </w:r>
         <w:r>
           <w:rPr>
             <w:rFonts w:eastAsiaTheme="minorEastAsia"/>
+            <w:b w:val="0"/>
+            <w:sz w:val="22"/>
             <w:lang w:eastAsia="fr-FR"/>
           </w:rPr>
           <w:tab/>
@@ -497,7 +955,7 @@
           <w:rPr>
             <w:rStyle w:val="Lienhypertexte"/>
           </w:rPr>
-          <w:t>GItHub</w:t>
+          <w:t>Résumé : exemples pour ce fichier.</w:t>
         </w:r>
         <w:r>
           <w:rPr>
@@ -515,7 +973,7 @@
           <w:rPr>
             <w:webHidden/>
           </w:rPr>
-          <w:instrText xml:space="preserve"> PAGEREF _Toc11274784 \h </w:instrText>
+          <w:instrText xml:space="preserve"> PAGEREF _Toc11319936 \h </w:instrText>
         </w:r>
         <w:r>
           <w:rPr>
@@ -532,7 +990,7 @@
           <w:rPr>
             <w:webHidden/>
           </w:rPr>
-          <w:t>3</w:t>
+          <w:t>11</w:t>
         </w:r>
         <w:r>
           <w:rPr>
@@ -542,29 +1000,104 @@
         </w:r>
       </w:hyperlink>
     </w:p>
-    <w:p>
-      <w:pPr>
-        <w:spacing w:after="0" w:line="240" w:lineRule="auto"/>
-      </w:pPr>
+    <w:p/>
+    <w:p>
+      <w:pPr>
+        <w:pStyle w:val="TM1"/>
+        <w:rPr>
+          <w:rFonts w:eastAsiaTheme="minorEastAsia"/>
+          <w:b w:val="0"/>
+          <w:sz w:val="22"/>
+          <w:lang w:eastAsia="fr-FR"/>
+        </w:rPr>
+      </w:pPr>
+      <w:hyperlink w:anchor="_Toc11319937" w:history="1">
+        <w:r>
+          <w:rPr>
+            <w:rStyle w:val="Lienhypertexte"/>
+          </w:rPr>
+          <w:t>5.</w:t>
+        </w:r>
+        <w:r>
+          <w:rPr>
+            <w:rFonts w:eastAsiaTheme="minorEastAsia"/>
+            <w:b w:val="0"/>
+            <w:sz w:val="22"/>
+            <w:lang w:eastAsia="fr-FR"/>
+          </w:rPr>
+          <w:tab/>
+        </w:r>
+        <w:r>
+          <w:rPr>
+            <w:rStyle w:val="Lienhypertexte"/>
+          </w:rPr>
+          <w:t>Mise à jour suite à un Fork</w:t>
+        </w:r>
+        <w:r>
+          <w:rPr>
+            <w:webHidden/>
+          </w:rPr>
+          <w:tab/>
+        </w:r>
+        <w:r>
+          <w:rPr>
+            <w:webHidden/>
+          </w:rPr>
+          <w:fldChar w:fldCharType="begin"/>
+        </w:r>
+        <w:r>
+          <w:rPr>
+            <w:webHidden/>
+          </w:rPr>
+          <w:instrText xml:space="preserve"> PAGEREF _Toc11319937 \h </w:instrText>
+        </w:r>
+        <w:r>
+          <w:rPr>
+            <w:webHidden/>
+          </w:rPr>
+        </w:r>
+        <w:r>
+          <w:rPr>
+            <w:webHidden/>
+          </w:rPr>
+          <w:fldChar w:fldCharType="separate"/>
+        </w:r>
+        <w:r>
+          <w:rPr>
+            <w:webHidden/>
+          </w:rPr>
+          <w:t>12</w:t>
+        </w:r>
+        <w:r>
+          <w:rPr>
+            <w:webHidden/>
+          </w:rPr>
+          <w:fldChar w:fldCharType="end"/>
+        </w:r>
+      </w:hyperlink>
     </w:p>
     <w:p>
       <w:pPr>
         <w:pStyle w:val="TM2"/>
         <w:rPr>
           <w:rFonts w:eastAsiaTheme="minorEastAsia"/>
-          <w:lang w:eastAsia="fr-FR"/>
-        </w:rPr>
-      </w:pPr>
-      <w:hyperlink w:anchor="_Toc11274785" w:history="1">
+          <w:b w:val="0"/>
+          <w:sz w:val="22"/>
+          <w:lang w:eastAsia="fr-FR"/>
+        </w:rPr>
+      </w:pPr>
+      <w:hyperlink w:anchor="_Toc11319938" w:history="1">
         <w:r>
           <w:rPr>
             <w:rStyle w:val="Lienhypertexte"/>
           </w:rPr>
-          <w:t>3.1.</w:t>
+          <w:t>5.1.</w:t>
         </w:r>
         <w:r>
           <w:rPr>
             <w:rFonts w:eastAsiaTheme="minorEastAsia"/>
+            <w:b w:val="0"/>
+            <w:sz w:val="22"/>
             <w:lang w:eastAsia="fr-FR"/>
           </w:rPr>
           <w:tab/>
@@ -573,7 +1106,7 @@
           <w:rPr>
             <w:rStyle w:val="Lienhypertexte"/>
           </w:rPr>
-          <w:t>A faire par tous.</w:t>
+          <w:t>Si aucune modification n'a été faites après le "Fork"</w:t>
         </w:r>
         <w:r>
           <w:rPr>
@@ -591,7 +1124,7 @@
           <w:rPr>
             <w:webHidden/>
           </w:rPr>
-          <w:instrText xml:space="preserve"> PAGEREF _Toc11274785 \h </w:instrText>
+          <w:instrText xml:space="preserve"> PAGEREF _Toc11319938 \h </w:instrText>
         </w:r>
         <w:r>
           <w:rPr>
@@ -608,7 +1141,7 @@
           <w:rPr>
             <w:webHidden/>
           </w:rPr>
-          <w:t>3</w:t>
+          <w:t>12</w:t>
         </w:r>
         <w:r>
           <w:rPr>
@@ -623,19 +1156,23 @@
         <w:pStyle w:val="TM2"/>
         <w:rPr>
           <w:rFonts w:eastAsiaTheme="minorEastAsia"/>
-          <w:lang w:eastAsia="fr-FR"/>
-        </w:rPr>
-      </w:pPr>
-      <w:hyperlink w:anchor="_Toc11274786" w:history="1">
+          <w:b w:val="0"/>
+          <w:sz w:val="22"/>
+          <w:lang w:eastAsia="fr-FR"/>
+        </w:rPr>
+      </w:pPr>
+      <w:hyperlink w:anchor="_Toc11319939" w:history="1">
         <w:r>
           <w:rPr>
             <w:rStyle w:val="Lienhypertexte"/>
           </w:rPr>
-          <w:t>3.2.</w:t>
+          <w:t>5.2.</w:t>
         </w:r>
         <w:r>
           <w:rPr>
             <w:rFonts w:eastAsiaTheme="minorEastAsia"/>
+            <w:b w:val="0"/>
+            <w:sz w:val="22"/>
             <w:lang w:eastAsia="fr-FR"/>
           </w:rPr>
           <w:tab/>
@@ -644,7 +1181,7 @@
           <w:rPr>
             <w:rStyle w:val="Lienhypertexte"/>
           </w:rPr>
-          <w:t>Pour le professeur.</w:t>
+          <w:t>Si il y a eu des modifications après le "Fork"</w:t>
         </w:r>
         <w:r>
           <w:rPr>
@@ -662,7 +1199,7 @@
           <w:rPr>
             <w:webHidden/>
           </w:rPr>
-          <w:instrText xml:space="preserve"> PAGEREF _Toc11274786 \h </w:instrText>
+          <w:instrText xml:space="preserve"> PAGEREF _Toc11319939 \h </w:instrText>
         </w:r>
         <w:r>
           <w:rPr>
@@ -679,7 +1216,7 @@
           <w:rPr>
             <w:webHidden/>
           </w:rPr>
-          <w:t>3</w:t>
+          <w:t>14</w:t>
         </w:r>
         <w:r>
           <w:rPr>
@@ -692,24 +1229,111 @@
     <w:p>
       <w:pPr>
         <w:pStyle w:val="TM3"/>
-      </w:pPr>
-      <w:hyperlink w:anchor="_Toc11274787" w:history="1">
+        <w:rPr>
+          <w:rFonts w:eastAsiaTheme="minorEastAsia"/>
+          <w:b w:val="0"/>
+          <w:i w:val="0"/>
+          <w:lang w:eastAsia="fr-FR"/>
+        </w:rPr>
+      </w:pPr>
+      <w:hyperlink w:anchor="_Toc11319940" w:history="1">
         <w:r>
           <w:rPr>
             <w:rStyle w:val="Lienhypertexte"/>
+          </w:rPr>
+          <w:t>5.2.1.</w:t>
+        </w:r>
+        <w:r>
+          <w:rPr>
+            <w:rFonts w:eastAsiaTheme="minorEastAsia"/>
+            <w:b w:val="0"/>
             <w:i w:val="0"/>
-          </w:rPr>
-          <w:t>3.2.1.</w:t>
-        </w:r>
-        <w:r>
+            <w:lang w:eastAsia="fr-FR"/>
+          </w:rPr>
           <w:tab/>
         </w:r>
         <w:r>
           <w:rPr>
             <w:rStyle w:val="Lienhypertexte"/>
+          </w:rPr>
+          <w:t>Méthode à l'arrache :</w:t>
+        </w:r>
+        <w:r>
+          <w:rPr>
+            <w:webHidden/>
+          </w:rPr>
+          <w:tab/>
+        </w:r>
+        <w:r>
+          <w:rPr>
+            <w:webHidden/>
+          </w:rPr>
+          <w:fldChar w:fldCharType="begin"/>
+        </w:r>
+        <w:r>
+          <w:rPr>
+            <w:webHidden/>
+          </w:rPr>
+          <w:instrText xml:space="preserve"> PAGEREF _Toc11319940 \h </w:instrText>
+        </w:r>
+        <w:r>
+          <w:rPr>
+            <w:webHidden/>
+          </w:rPr>
+        </w:r>
+        <w:r>
+          <w:rPr>
+            <w:webHidden/>
+          </w:rPr>
+          <w:fldChar w:fldCharType="separate"/>
+        </w:r>
+        <w:r>
+          <w:rPr>
+            <w:webHidden/>
+          </w:rPr>
+          <w:t>14</w:t>
+        </w:r>
+        <w:r>
+          <w:rPr>
+            <w:webHidden/>
+          </w:rPr>
+          <w:fldChar w:fldCharType="end"/>
+        </w:r>
+      </w:hyperlink>
+    </w:p>
+    <w:p>
+      <w:pPr>
+        <w:pStyle w:val="TM3"/>
+        <w:rPr>
+          <w:rFonts w:eastAsiaTheme="minorEastAsia"/>
+          <w:b w:val="0"/>
+          <w:i w:val="0"/>
+          <w:lang w:eastAsia="fr-FR"/>
+        </w:rPr>
+      </w:pPr>
+      <w:hyperlink w:anchor="_Toc11319941" w:history="1">
+        <w:r>
+          <w:rPr>
+            <w:rStyle w:val="Lienhypertexte"/>
+            <w:lang w:eastAsia="fr-FR"/>
+          </w:rPr>
+          <w:t>5.2.2.</w:t>
+        </w:r>
+        <w:r>
+          <w:rPr>
+            <w:rFonts w:eastAsiaTheme="minorEastAsia"/>
+            <w:b w:val="0"/>
             <w:i w:val="0"/>
-          </w:rPr>
-          <w:t>Par utilisation de l'IHM.</w:t>
+            <w:lang w:eastAsia="fr-FR"/>
+          </w:rPr>
+          <w:tab/>
+        </w:r>
+        <w:r>
+          <w:rPr>
+            <w:rStyle w:val="Lienhypertexte"/>
+            <w:lang w:eastAsia="fr-FR"/>
+          </w:rPr>
+          <w:t>Méthode 2</w:t>
         </w:r>
         <w:r>
           <w:rPr>
@@ -727,7 +1351,7 @@
           <w:rPr>
             <w:webHidden/>
           </w:rPr>
-          <w:instrText xml:space="preserve"> PAGEREF _Toc11274787 \h </w:instrText>
+          <w:instrText xml:space="preserve"> PAGEREF _Toc11319941 \h </w:instrText>
         </w:r>
         <w:r>
           <w:rPr>
@@ -744,7 +1368,7 @@
           <w:rPr>
             <w:webHidden/>
           </w:rPr>
-          <w:t>4</w:t>
+          <w:t>14</w:t>
         </w:r>
         <w:r>
           <w:rPr>
@@ -756,262 +1380,28 @@
     </w:p>
     <w:p>
       <w:pPr>
-        <w:pStyle w:val="TM3"/>
-        <w:rPr>
-          <w:rStyle w:val="Lienhypertexte"/>
-        </w:rPr>
-      </w:pPr>
-      <w:hyperlink w:anchor="_Toc11274788" w:history="1">
-        <w:r>
-          <w:rPr>
-            <w:rStyle w:val="Lienhypertexte"/>
-          </w:rPr>
-          <w:t>3.2.2.</w:t>
-        </w:r>
-        <w:r>
-          <w:tab/>
-        </w:r>
-        <w:r>
-          <w:rPr>
-            <w:rStyle w:val="Lienhypertexte"/>
-          </w:rPr>
-          <w:t>En lignes de commande</w:t>
-        </w:r>
-        <w:r>
-          <w:rPr>
-            <w:webHidden/>
-          </w:rPr>
-          <w:tab/>
-        </w:r>
-        <w:r>
-          <w:rPr>
-            <w:webHidden/>
-          </w:rPr>
-          <w:fldChar w:fldCharType="begin"/>
-        </w:r>
-        <w:r>
-          <w:rPr>
-            <w:webHidden/>
-          </w:rPr>
-          <w:instrText xml:space="preserve"> PAGEREF _Toc11274788 \h </w:instrText>
-        </w:r>
-        <w:r>
-          <w:rPr>
-            <w:webHidden/>
-          </w:rPr>
-        </w:r>
-        <w:r>
-          <w:rPr>
-            <w:webHidden/>
-          </w:rPr>
-          <w:fldChar w:fldCharType="separate"/>
-        </w:r>
-        <w:r>
-          <w:rPr>
-            <w:webHidden/>
-          </w:rPr>
-          <w:t>4</w:t>
-        </w:r>
-        <w:r>
-          <w:rPr>
-            <w:webHidden/>
-          </w:rPr>
-          <w:fldChar w:fldCharType="end"/>
-        </w:r>
-      </w:hyperlink>
-    </w:p>
-    <w:p>
-      <w:pPr>
-        <w:spacing w:after="0" w:line="240" w:lineRule="auto"/>
-        <w:rPr>
-          <w:sz w:val="14"/>
-        </w:rPr>
-      </w:pPr>
-    </w:p>
-    <w:p>
-      <w:pPr>
-        <w:pStyle w:val="TM2"/>
-        <w:rPr>
-          <w:rStyle w:val="Lienhypertexte"/>
-        </w:rPr>
-      </w:pPr>
-      <w:hyperlink w:anchor="_Toc11274789" w:history="1">
-        <w:r>
-          <w:rPr>
-            <w:rStyle w:val="Lienhypertexte"/>
-          </w:rPr>
-          <w:t>3.3.</w:t>
-        </w:r>
-        <w:r>
-          <w:rPr>
-            <w:rFonts w:eastAsiaTheme="minorEastAsia"/>
-            <w:lang w:eastAsia="fr-FR"/>
-          </w:rPr>
-          <w:tab/>
-        </w:r>
-        <w:r>
-          <w:rPr>
-            <w:rStyle w:val="Lienhypertexte"/>
-          </w:rPr>
-          <w:t>Pour les élèves</w:t>
-        </w:r>
-        <w:r>
-          <w:rPr>
-            <w:webHidden/>
-          </w:rPr>
-          <w:tab/>
-        </w:r>
-        <w:r>
-          <w:rPr>
-            <w:webHidden/>
-          </w:rPr>
-          <w:fldChar w:fldCharType="begin"/>
-        </w:r>
-        <w:r>
-          <w:rPr>
-            <w:webHidden/>
-          </w:rPr>
-          <w:instrText xml:space="preserve"> PAGEREF _Toc11274789 \h </w:instrText>
-        </w:r>
-        <w:r>
-          <w:rPr>
-            <w:webHidden/>
-          </w:rPr>
-        </w:r>
-        <w:r>
-          <w:rPr>
-            <w:webHidden/>
-          </w:rPr>
-          <w:fldChar w:fldCharType="separate"/>
-        </w:r>
-        <w:r>
-          <w:rPr>
-            <w:webHidden/>
-          </w:rPr>
-          <w:t>8</w:t>
-        </w:r>
-        <w:r>
-          <w:rPr>
-            <w:webHidden/>
-          </w:rPr>
-          <w:fldChar w:fldCharType="end"/>
-        </w:r>
-      </w:hyperlink>
-    </w:p>
-    <w:p/>
-    <w:p>
-      <w:pPr>
-        <w:pStyle w:val="TM1"/>
-        <w:rPr>
-          <w:rStyle w:val="Lienhypertexte"/>
-        </w:rPr>
-      </w:pPr>
-      <w:hyperlink w:anchor="_Toc11274790" w:history="1">
-        <w:r>
-          <w:rPr>
-            <w:rStyle w:val="Lienhypertexte"/>
-          </w:rPr>
-          <w:t>4.</w:t>
-        </w:r>
-        <w:r>
-          <w:rPr>
-            <w:rFonts w:eastAsiaTheme="minorEastAsia"/>
-            <w:lang w:eastAsia="fr-FR"/>
-          </w:rPr>
-          <w:tab/>
-        </w:r>
-        <w:r>
-          <w:rPr>
-            <w:rStyle w:val="Lienhypertexte"/>
-          </w:rPr>
-          <w:t>Exemple pour ce fichier.</w:t>
-        </w:r>
-        <w:r>
-          <w:rPr>
-            <w:webHidden/>
-          </w:rPr>
-          <w:tab/>
-        </w:r>
-        <w:r>
-          <w:rPr>
-            <w:webHidden/>
-          </w:rPr>
-          <w:fldChar w:fldCharType="begin"/>
-        </w:r>
-        <w:r>
-          <w:rPr>
-            <w:webHidden/>
-          </w:rPr>
-          <w:instrText xml:space="preserve"> PAGEREF _Toc11274790 \h </w:instrText>
-        </w:r>
-        <w:r>
-          <w:rPr>
-            <w:webHidden/>
-          </w:rPr>
-        </w:r>
-        <w:r>
-          <w:rPr>
-            <w:webHidden/>
-          </w:rPr>
-          <w:fldChar w:fldCharType="separate"/>
-        </w:r>
-        <w:r>
-          <w:rPr>
-            <w:webHidden/>
-          </w:rPr>
-          <w:t>11</w:t>
-        </w:r>
-        <w:r>
-          <w:rPr>
-            <w:webHidden/>
-          </w:rPr>
-          <w:fldChar w:fldCharType="end"/>
-        </w:r>
-      </w:hyperlink>
-    </w:p>
-    <w:p/>
-    <w:p>
-      <w:pPr>
         <w:pStyle w:val="jc"/>
+      </w:pPr>
+      <w:r>
         <w:rPr>
           <w:shd w:val="clear" w:color="auto" w:fill="FFFFFF"/>
         </w:rPr>
-      </w:pPr>
-      <w:r>
-        <w:rPr>
-          <w:shd w:val="clear" w:color="auto" w:fill="FFFFFF"/>
-        </w:rPr>
         <w:fldChar w:fldCharType="end"/>
       </w:r>
+      <w:r>
+        <w:br w:type="page"/>
+      </w:r>
     </w:p>
     <w:p>
       <w:pPr>
         <w:pStyle w:val="jc"/>
-        <w:rPr>
-          <w:shd w:val="clear" w:color="auto" w:fill="FFFFFF"/>
-        </w:rPr>
-      </w:pPr>
-    </w:p>
-    <w:p>
-      <w:pPr>
-        <w:pStyle w:val="jc"/>
-      </w:pPr>
-    </w:p>
-    <w:p>
-      <w:r>
-        <w:br w:type="page"/>
-      </w:r>
-    </w:p>
-    <w:p>
-      <w:pPr>
-        <w:pStyle w:val="jc"/>
       </w:pPr>
     </w:p>
     <w:p>
       <w:pPr>
         <w:pStyle w:val="ti"/>
       </w:pPr>
-      <w:bookmarkStart w:id="0" w:name="_Toc11274780"/>
+      <w:bookmarkStart w:id="0" w:name="_Toc11319926"/>
       <w:r>
         <w:t xml:space="preserve">Introduction. </w:t>
       </w:r>
@@ -1168,12 +1558,52 @@
         <w:t>…</w:t>
       </w:r>
     </w:p>
-    <w:p/>
+    <w:p>
+      <w:pPr>
+        <w:pStyle w:val="jc"/>
+      </w:pPr>
+    </w:p>
+    <w:p>
+      <w:pPr>
+        <w:pStyle w:val="jc"/>
+      </w:pPr>
+      <w:r>
+        <w:t>Il faut voir GitHub comme Dropbox qui fait des mises à jour permanentes en vérifiant les dates des fichiers.</w:t>
+      </w:r>
+    </w:p>
+    <w:p>
+      <w:pPr>
+        <w:pStyle w:val="jc"/>
+      </w:pPr>
+      <w:r>
+        <w:t>Ici les mises à jour sur le serveur se font manuellement (</w:t>
+      </w:r>
+      <w:r>
+        <w:rPr>
+          <w:b/>
+        </w:rPr>
+        <w:t>commit</w:t>
+      </w:r>
+      <w:r>
+        <w:t>) par l'utilisateur. GitHub permet</w:t>
+      </w:r>
+      <w:r>
+        <w:t xml:space="preserve"> </w:t>
+      </w:r>
+      <w:r>
+        <w:t>de conserver les différentes version du projet.</w:t>
+      </w:r>
+    </w:p>
+    <w:p>
+      <w:pPr>
+        <w:pStyle w:val="jc"/>
+      </w:pPr>
+    </w:p>
     <w:p>
       <w:pPr>
         <w:pStyle w:val="ti"/>
       </w:pPr>
-      <w:bookmarkStart w:id="1" w:name="_Toc11274781"/>
+      <w:bookmarkStart w:id="1" w:name="_Toc11319927"/>
       <w:r>
         <w:t>Logiciels nécessaires</w:t>
       </w:r>
@@ -1184,7 +1614,7 @@
         <w:pStyle w:val="ti2"/>
       </w:pPr>
       <w:bookmarkStart w:id="2" w:name="_Toc11274708"/>
-      <w:bookmarkStart w:id="3" w:name="_Toc11274782"/>
+      <w:bookmarkStart w:id="3" w:name="_Toc11319928"/>
       <w:r>
         <w:t>Logiciel de traitement d</w:t>
       </w:r>
@@ -1229,7 +1659,7 @@
                     </pic:cNvPicPr>
                   </pic:nvPicPr>
                   <pic:blipFill>
-                    <a:blip r:embed="rId8" cstate="print"/>
+                    <a:blip r:embed="rId9" cstate="print"/>
                     <a:srcRect/>
                     <a:stretch>
                       <a:fillRect/>
@@ -1356,7 +1786,7 @@
                     </pic:cNvPicPr>
                   </pic:nvPicPr>
                   <pic:blipFill>
-                    <a:blip r:embed="rId9" cstate="print"/>
+                    <a:blip r:embed="rId10" cstate="print"/>
                     <a:srcRect/>
                     <a:stretch>
                       <a:fillRect/>
@@ -1392,7 +1822,7 @@
       <w:pPr>
         <w:pStyle w:val="ti2"/>
       </w:pPr>
-      <w:bookmarkStart w:id="4" w:name="_Toc11274783"/>
+      <w:bookmarkStart w:id="4" w:name="_Toc11319929"/>
       <w:r>
         <w:t>Logiciels de travail (local)</w:t>
       </w:r>
@@ -1462,7 +1892,7 @@
       <w:pPr>
         <w:pStyle w:val="ti"/>
       </w:pPr>
-      <w:bookmarkStart w:id="5" w:name="_Toc11274784"/>
+      <w:bookmarkStart w:id="5" w:name="_Toc11319930"/>
       <w:r>
         <w:t>GItHub</w:t>
       </w:r>
@@ -1477,7 +1907,7 @@
       <w:pPr>
         <w:pStyle w:val="ti2"/>
       </w:pPr>
-      <w:bookmarkStart w:id="6" w:name="_Toc11274785"/>
+      <w:bookmarkStart w:id="6" w:name="_Toc11319931"/>
       <w:r>
         <w:t>A faire par</w:t>
       </w:r>
@@ -1515,7 +1945,11 @@
     <w:p>
       <w:pPr>
         <w:pStyle w:val="jc"/>
-      </w:pPr>
+        <w:ind w:firstLine="360"/>
+      </w:pPr>
+      <w:r>
+        <w:t>Attention, choisir un nom d'utilisateur explicite car c'est avec ce dernier qu'on peut vous retrouver.</w:t>
+      </w:r>
     </w:p>
     <w:p>
       <w:pPr>
@@ -1526,7 +1960,7 @@
       <w:pPr>
         <w:pStyle w:val="ti2"/>
       </w:pPr>
-      <w:bookmarkStart w:id="7" w:name="_Toc11274786"/>
+      <w:bookmarkStart w:id="7" w:name="_Toc11319932"/>
       <w:r>
         <w:t>Pour le professeur.</w:t>
       </w:r>
@@ -1682,7 +2116,7 @@
                     </pic:cNvPicPr>
                   </pic:nvPicPr>
                   <pic:blipFill>
-                    <a:blip r:embed="rId10" cstate="print"/>
+                    <a:blip r:embed="rId11" cstate="print"/>
                     <a:srcRect/>
                     <a:stretch>
                       <a:fillRect/>
@@ -1759,7 +2193,7 @@
                     </pic:cNvPicPr>
                   </pic:nvPicPr>
                   <pic:blipFill>
-                    <a:blip r:embed="rId11" cstate="print"/>
+                    <a:blip r:embed="rId12" cstate="print"/>
                     <a:srcRect/>
                     <a:stretch>
                       <a:fillRect/>
@@ -1815,7 +2249,7 @@
       <w:pPr>
         <w:pStyle w:val="ti3"/>
       </w:pPr>
-      <w:bookmarkStart w:id="8" w:name="_Toc11274787"/>
+      <w:bookmarkStart w:id="8" w:name="_Toc11319933"/>
       <w:r>
         <w:t>Par utilisation de l'IHM.</w:t>
       </w:r>
@@ -1906,7 +2340,7 @@
                     </pic:cNvPicPr>
                   </pic:nvPicPr>
                   <pic:blipFill>
-                    <a:blip r:embed="rId12" cstate="print"/>
+                    <a:blip r:embed="rId13" cstate="print"/>
                     <a:srcRect/>
                     <a:stretch>
                       <a:fillRect/>
@@ -1979,7 +2413,7 @@
                     </pic:cNvPicPr>
                   </pic:nvPicPr>
                   <pic:blipFill>
-                    <a:blip r:embed="rId13" cstate="print"/>
+                    <a:blip r:embed="rId14" cstate="print"/>
                     <a:srcRect/>
                     <a:stretch>
                       <a:fillRect/>
@@ -2043,7 +2477,7 @@
                     </pic:cNvPicPr>
                   </pic:nvPicPr>
                   <pic:blipFill>
-                    <a:blip r:embed="rId14" cstate="print"/>
+                    <a:blip r:embed="rId15" cstate="print"/>
                     <a:srcRect/>
                     <a:stretch>
                       <a:fillRect/>
@@ -2084,7 +2518,7 @@
       <w:pPr>
         <w:pStyle w:val="ti3"/>
       </w:pPr>
-      <w:bookmarkStart w:id="9" w:name="_Toc11274788"/>
+      <w:bookmarkStart w:id="9" w:name="_Toc11319934"/>
       <w:r>
         <w:t>En lignes de commande</w:t>
       </w:r>
@@ -2151,7 +2585,7 @@
                     </pic:cNvPicPr>
                   </pic:nvPicPr>
                   <pic:blipFill>
-                    <a:blip r:embed="rId15" cstate="print"/>
+                    <a:blip r:embed="rId16" cstate="print"/>
                     <a:srcRect/>
                     <a:stretch>
                       <a:fillRect/>
@@ -2224,7 +2658,7 @@
                     </pic:cNvPicPr>
                   </pic:nvPicPr>
                   <pic:blipFill>
-                    <a:blip r:embed="rId8" cstate="print"/>
+                    <a:blip r:embed="rId9" cstate="print"/>
                     <a:srcRect/>
                     <a:stretch>
                       <a:fillRect/>
@@ -2359,12 +2793,82 @@
           <w:noProof/>
           <w:lang w:eastAsia="fr-FR"/>
         </w:rPr>
+        <w:drawing>
+          <wp:anchor distT="0" distB="0" distL="114300" distR="114300" simplePos="0" relativeHeight="251933696" behindDoc="0" locked="0" layoutInCell="1" allowOverlap="1">
+            <wp:simplePos x="0" y="0"/>
+            <wp:positionH relativeFrom="column">
+              <wp:posOffset>4422074</wp:posOffset>
+            </wp:positionH>
+            <wp:positionV relativeFrom="paragraph">
+              <wp:posOffset>572637</wp:posOffset>
+            </wp:positionV>
+            <wp:extent cx="2551013" cy="798394"/>
+            <wp:effectExtent l="19050" t="0" r="1687" b="0"/>
+            <wp:wrapNone/>
+            <wp:docPr id="36" name="Image 28"/>
+            <wp:cNvGraphicFramePr>
+              <a:graphicFrameLocks xmlns:a="http://schemas.openxmlformats.org/drawingml/2006/main" noChangeAspect="1"/>
+            </wp:cNvGraphicFramePr>
+            <a:graphic xmlns:a="http://schemas.openxmlformats.org/drawingml/2006/main">
+              <a:graphicData uri="http://schemas.openxmlformats.org/drawingml/2006/picture">
+                <pic:pic xmlns:pic="http://schemas.openxmlformats.org/drawingml/2006/picture">
+                  <pic:nvPicPr>
+                    <pic:cNvPr id="0" name="Picture 28"/>
+                    <pic:cNvPicPr>
+                      <a:picLocks noChangeAspect="1" noChangeArrowheads="1"/>
+                    </pic:cNvPicPr>
+                  </pic:nvPicPr>
+                  <pic:blipFill>
+                    <a:blip r:embed="rId17" cstate="print"/>
+                    <a:srcRect t="59091" r="20460"/>
+                    <a:stretch>
+                      <a:fillRect/>
+                    </a:stretch>
+                  </pic:blipFill>
+                  <pic:spPr bwMode="auto">
+                    <a:xfrm>
+                      <a:off x="0" y="0"/>
+                      <a:ext cx="2551013" cy="798394"/>
+                    </a:xfrm>
+                    <a:prstGeom prst="rect">
+                      <a:avLst/>
+                    </a:prstGeom>
+                    <a:noFill/>
+                    <a:ln w="9525">
+                      <a:noFill/>
+                      <a:miter lim="800000"/>
+                      <a:headEnd/>
+                      <a:tailEnd/>
+                    </a:ln>
+                  </pic:spPr>
+                </pic:pic>
+              </a:graphicData>
+            </a:graphic>
+          </wp:anchor>
+        </w:drawing>
+      </w:r>
+      <w:r>
+        <w:rPr>
+          <w:noProof/>
+          <w:lang w:eastAsia="fr-FR"/>
+        </w:rPr>
+        <w:pict>
+          <v:shape id="_x0000_s1041" type="#_x0000_t32" style="position:absolute;margin-left:253.75pt;margin-top:18.75pt;width:126.3pt;height:38.15pt;flip:x;z-index:251673600;mso-position-horizontal-relative:text;mso-position-vertical-relative:text" o:connectortype="straight" strokecolor="red" strokeweight="1.5pt">
+            <v:stroke endarrow="block"/>
+          </v:shape>
+        </w:pict>
+      </w:r>
+      <w:r>
+        <w:rPr>
+          <w:noProof/>
+          <w:lang w:eastAsia="fr-FR"/>
+        </w:rPr>
         <w:pict>
           <v:shapetype id="_x0000_t202" coordsize="21600,21600" o:spt="202" path="m,l,21600r21600,l21600,xe">
             <v:stroke joinstyle="miter"/>
             <v:path gradientshapeok="t" o:connecttype="rect"/>
           </v:shapetype>
-          <v:shape id="_x0000_s1040" type="#_x0000_t202" style="position:absolute;margin-left:359.6pt;margin-top:49pt;width:176.25pt;height:33.85pt;z-index:251672576">
+          <v:shape id="_x0000_s1040" type="#_x0000_t202" style="position:absolute;margin-left:380.05pt;margin-top:2.25pt;width:176.25pt;height:33.85pt;z-index:251672576;mso-position-horizontal-relative:text;mso-position-vertical-relative:text">
             <v:textbox>
               <w:txbxContent>
                 <w:p>
@@ -2395,27 +2899,16 @@
           <w:lang w:eastAsia="fr-FR"/>
         </w:rPr>
         <w:pict>
-          <v:shape id="_x0000_s1041" type="#_x0000_t32" style="position:absolute;margin-left:253.75pt;margin-top:56.85pt;width:105.85pt;height:0;flip:x;z-index:251673600" o:connectortype="straight" strokecolor="red" strokeweight="1.5pt">
-            <v:stroke endarrow="block"/>
-          </v:shape>
-        </w:pict>
-      </w:r>
-      <w:r>
-        <w:rPr>
-          <w:noProof/>
-          <w:lang w:eastAsia="fr-FR"/>
-        </w:rPr>
-        <w:pict>
-          <v:oval id="_x0000_s1039" style="position:absolute;margin-left:114.45pt;margin-top:10.85pt;width:17.85pt;height:25.25pt;z-index:251671552" filled="f" strokecolor="red" strokeweight="2.25pt"/>
-        </w:pict>
-      </w:r>
-      <w:r>
-        <w:rPr>
-          <w:noProof/>
-          <w:lang w:eastAsia="fr-FR"/>
-        </w:rPr>
-        <w:pict>
-          <v:shape id="_x0000_s1037" type="#_x0000_t202" style="position:absolute;margin-left:237.1pt;margin-top:2.05pt;width:127.35pt;height:24.7pt;z-index:251669504">
+          <v:oval id="_x0000_s1039" style="position:absolute;margin-left:114.45pt;margin-top:10.85pt;width:17.85pt;height:25.25pt;z-index:251671552;mso-position-horizontal-relative:text;mso-position-vertical-relative:text" filled="f" strokecolor="red" strokeweight="2.25pt"/>
+        </w:pict>
+      </w:r>
+      <w:r>
+        <w:rPr>
+          <w:noProof/>
+          <w:lang w:eastAsia="fr-FR"/>
+        </w:rPr>
+        <w:pict>
+          <v:shape id="_x0000_s1037" type="#_x0000_t202" style="position:absolute;margin-left:237.1pt;margin-top:2.05pt;width:127.35pt;height:24.7pt;z-index:251669504;mso-position-horizontal-relative:text;mso-position-vertical-relative:text">
             <v:textbox>
               <w:txbxContent>
                 <w:p>
@@ -2434,7 +2927,7 @@
           <w:lang w:eastAsia="fr-FR"/>
         </w:rPr>
         <w:pict>
-          <v:shape id="_x0000_s1038" type="#_x0000_t32" style="position:absolute;margin-left:142pt;margin-top:7.95pt;width:95.1pt;height:6.45pt;flip:x;z-index:251670528" o:connectortype="straight" strokecolor="red" strokeweight="1.5pt">
+          <v:shape id="_x0000_s1038" type="#_x0000_t32" style="position:absolute;margin-left:142pt;margin-top:7.95pt;width:95.1pt;height:6.45pt;flip:x;z-index:251670528;mso-position-horizontal-relative:text;mso-position-vertical-relative:text" o:connectortype="straight" strokecolor="red" strokeweight="1.5pt">
             <v:stroke endarrow="block"/>
           </v:shape>
         </w:pict>
@@ -2462,7 +2955,7 @@
                     </pic:cNvPicPr>
                   </pic:nvPicPr>
                   <pic:blipFill>
-                    <a:blip r:embed="rId16" cstate="print"/>
+                    <a:blip r:embed="rId18" cstate="print"/>
                     <a:srcRect/>
                     <a:stretch>
                       <a:fillRect/>
@@ -2859,7 +3352,7 @@
                     </pic:cNvPicPr>
                   </pic:nvPicPr>
                   <pic:blipFill>
-                    <a:blip r:embed="rId17" cstate="print"/>
+                    <a:blip r:embed="rId19" cstate="print"/>
                     <a:srcRect/>
                     <a:stretch>
                       <a:fillRect/>
@@ -2955,7 +3448,7 @@
                     </pic:cNvPicPr>
                   </pic:nvPicPr>
                   <pic:blipFill>
-                    <a:blip r:embed="rId18" cstate="print"/>
+                    <a:blip r:embed="rId20" cstate="print"/>
                     <a:srcRect r="62798" b="-14581"/>
                     <a:stretch>
                       <a:fillRect/>
@@ -3179,7 +3672,7 @@
                     </pic:cNvPicPr>
                   </pic:nvPicPr>
                   <pic:blipFill>
-                    <a:blip r:embed="rId19" cstate="print"/>
+                    <a:blip r:embed="rId21" cstate="print"/>
                     <a:srcRect/>
                     <a:stretch>
                       <a:fillRect/>
@@ -3354,7 +3847,7 @@
                     </pic:cNvPicPr>
                   </pic:nvPicPr>
                   <pic:blipFill>
-                    <a:blip r:embed="rId20" cstate="print"/>
+                    <a:blip r:embed="rId22" cstate="print"/>
                     <a:srcRect/>
                     <a:stretch>
                       <a:fillRect/>
@@ -3434,7 +3927,7 @@
                     </pic:cNvPicPr>
                   </pic:nvPicPr>
                   <pic:blipFill>
-                    <a:blip r:embed="rId21" cstate="print"/>
+                    <a:blip r:embed="rId23" cstate="print"/>
                     <a:srcRect/>
                     <a:stretch>
                       <a:fillRect/>
@@ -3511,7 +4004,7 @@
                     </pic:cNvPicPr>
                   </pic:nvPicPr>
                   <pic:blipFill>
-                    <a:blip r:embed="rId22" cstate="print"/>
+                    <a:blip r:embed="rId24" cstate="print"/>
                     <a:srcRect/>
                     <a:stretch>
                       <a:fillRect/>
@@ -3589,7 +4082,7 @@
                     </pic:cNvPicPr>
                   </pic:nvPicPr>
                   <pic:blipFill>
-                    <a:blip r:embed="rId23" cstate="print"/>
+                    <a:blip r:embed="rId25" cstate="print"/>
                     <a:srcRect/>
                     <a:stretch>
                       <a:fillRect/>
@@ -3661,7 +4154,7 @@
                     </pic:cNvPicPr>
                   </pic:nvPicPr>
                   <pic:blipFill>
-                    <a:blip r:embed="rId24" cstate="print"/>
+                    <a:blip r:embed="rId26" cstate="print"/>
                     <a:srcRect/>
                     <a:stretch>
                       <a:fillRect/>
@@ -3743,7 +4236,7 @@
                     </pic:cNvPicPr>
                   </pic:nvPicPr>
                   <pic:blipFill>
-                    <a:blip r:embed="rId25" cstate="print"/>
+                    <a:blip r:embed="rId27" cstate="print"/>
                     <a:srcRect/>
                     <a:stretch>
                       <a:fillRect/>
@@ -3827,7 +4320,7 @@
                     </pic:cNvPicPr>
                   </pic:nvPicPr>
                   <pic:blipFill>
-                    <a:blip r:embed="rId26" cstate="print"/>
+                    <a:blip r:embed="rId28" cstate="print"/>
                     <a:srcRect/>
                     <a:stretch>
                       <a:fillRect/>
@@ -3884,7 +4377,7 @@
                     </pic:cNvPicPr>
                   </pic:nvPicPr>
                   <pic:blipFill>
-                    <a:blip r:embed="rId27" cstate="print"/>
+                    <a:blip r:embed="rId29" cstate="print"/>
                     <a:srcRect/>
                     <a:stretch>
                       <a:fillRect/>
@@ -3992,7 +4485,7 @@
                     </pic:cNvPicPr>
                   </pic:nvPicPr>
                   <pic:blipFill>
-                    <a:blip r:embed="rId28" cstate="print"/>
+                    <a:blip r:embed="rId30" cstate="print"/>
                     <a:srcRect/>
                     <a:stretch>
                       <a:fillRect/>
@@ -4035,7 +4528,7 @@
       <w:pPr>
         <w:pStyle w:val="ti2"/>
       </w:pPr>
-      <w:bookmarkStart w:id="10" w:name="_Toc11274789"/>
+      <w:bookmarkStart w:id="10" w:name="_Toc11319935"/>
       <w:r>
         <w:t>Pour les élèves</w:t>
       </w:r>
@@ -4190,7 +4683,7 @@
                     </pic:cNvPicPr>
                   </pic:nvPicPr>
                   <pic:blipFill>
-                    <a:blip r:embed="rId29" cstate="print"/>
+                    <a:blip r:embed="rId31" cstate="print"/>
                     <a:srcRect l="67172"/>
                     <a:stretch>
                       <a:fillRect/>
@@ -4758,7 +5251,7 @@
                     </pic:cNvPicPr>
                   </pic:nvPicPr>
                   <pic:blipFill>
-                    <a:blip r:embed="rId16" cstate="print"/>
+                    <a:blip r:embed="rId18" cstate="print"/>
                     <a:srcRect t="62281" r="25177"/>
                     <a:stretch>
                       <a:fillRect/>
@@ -5123,7 +5616,7 @@
                     </pic:cNvPicPr>
                   </pic:nvPicPr>
                   <pic:blipFill>
-                    <a:blip r:embed="rId30" cstate="print"/>
+                    <a:blip r:embed="rId32" cstate="print"/>
                     <a:srcRect/>
                     <a:stretch>
                       <a:fillRect/>
@@ -5525,10 +6018,7 @@
               <w:txbxContent>
                 <w:p>
                   <w:r>
-                    <w:t>Recommandations</w:t>
-                  </w:r>
-                  <w:r>
-                    <w:t>_v2</w:t>
+                    <w:t>Recommandations_v2</w:t>
                   </w:r>
                 </w:p>
                 <w:p>
@@ -5768,7 +6258,7 @@
                     </pic:cNvPicPr>
                   </pic:nvPicPr>
                   <pic:blipFill>
-                    <a:blip r:embed="rId31" cstate="print"/>
+                    <a:blip r:embed="rId33" cstate="print"/>
                     <a:srcRect/>
                     <a:stretch>
                       <a:fillRect/>
@@ -5979,7 +6469,7 @@
                     </pic:cNvPicPr>
                   </pic:nvPicPr>
                   <pic:blipFill>
-                    <a:blip r:embed="rId32" cstate="print"/>
+                    <a:blip r:embed="rId34" cstate="print"/>
                     <a:srcRect/>
                     <a:stretch>
                       <a:fillRect/>
@@ -6498,7 +6988,7 @@
                     </pic:cNvPicPr>
                   </pic:nvPicPr>
                   <pic:blipFill>
-                    <a:blip r:embed="rId33" cstate="print"/>
+                    <a:blip r:embed="rId35" cstate="print"/>
                     <a:srcRect/>
                     <a:stretch>
                       <a:fillRect/>
@@ -6563,7 +7053,7 @@
                     </pic:cNvPicPr>
                   </pic:nvPicPr>
                   <pic:blipFill>
-                    <a:blip r:embed="rId34" cstate="print"/>
+                    <a:blip r:embed="rId36" cstate="print"/>
                     <a:srcRect/>
                     <a:stretch>
                       <a:fillRect/>
@@ -6611,6 +7101,11 @@
       <w:pPr>
         <w:spacing w:after="0"/>
       </w:pPr>
+    </w:p>
+    <w:p>
+      <w:pPr>
+        <w:spacing w:after="0"/>
+      </w:pPr>
       <w:r>
         <w:t>Reste aux autres élèves à faire un "</w:t>
       </w:r>
@@ -6623,6 +7118,148 @@
       <w:r>
         <w:t>" pour récupérer les modifications de l'élève 3</w:t>
       </w:r>
+    </w:p>
+    <w:p>
+      <w:pPr>
+        <w:spacing w:after="0"/>
+      </w:pPr>
+    </w:p>
+    <w:p>
+      <w:pPr>
+        <w:spacing w:after="0"/>
+      </w:pPr>
+      <w:r>
+        <w:rPr>
+          <w:noProof/>
+          <w:lang w:eastAsia="fr-FR"/>
+        </w:rPr>
+        <w:drawing>
+          <wp:anchor distT="0" distB="0" distL="114300" distR="114300" simplePos="0" relativeHeight="251983872" behindDoc="0" locked="0" layoutInCell="1" allowOverlap="1">
+            <wp:simplePos x="0" y="0"/>
+            <wp:positionH relativeFrom="column">
+              <wp:posOffset>1081404</wp:posOffset>
+            </wp:positionH>
+            <wp:positionV relativeFrom="paragraph">
+              <wp:posOffset>54610</wp:posOffset>
+            </wp:positionV>
+            <wp:extent cx="2048681" cy="711200"/>
+            <wp:effectExtent l="19050" t="0" r="8719" b="0"/>
+            <wp:wrapNone/>
+            <wp:docPr id="39" name="Image 34" descr="RÃ©sultat de recherche d'images pour &quot;github&quot;"/>
+            <wp:cNvGraphicFramePr>
+              <a:graphicFrameLocks xmlns:a="http://schemas.openxmlformats.org/drawingml/2006/main" noChangeAspect="1"/>
+            </wp:cNvGraphicFramePr>
+            <a:graphic xmlns:a="http://schemas.openxmlformats.org/drawingml/2006/main">
+              <a:graphicData uri="http://schemas.openxmlformats.org/drawingml/2006/picture">
+                <pic:pic xmlns:pic="http://schemas.openxmlformats.org/drawingml/2006/picture">
+                  <pic:nvPicPr>
+                    <pic:cNvPr id="0" name="Picture 34" descr="RÃ©sultat de recherche d'images pour &quot;github&quot;"/>
+                    <pic:cNvPicPr>
+                      <a:picLocks noChangeAspect="1" noChangeArrowheads="1"/>
+                    </pic:cNvPicPr>
+                  </pic:nvPicPr>
+                  <pic:blipFill>
+                    <a:blip r:embed="rId37" cstate="print"/>
+                    <a:srcRect t="20070" b="18807"/>
+                    <a:stretch>
+                      <a:fillRect/>
+                    </a:stretch>
+                  </pic:blipFill>
+                  <pic:spPr bwMode="auto">
+                    <a:xfrm>
+                      <a:off x="0" y="0"/>
+                      <a:ext cx="2048681" cy="711200"/>
+                    </a:xfrm>
+                    <a:prstGeom prst="rect">
+                      <a:avLst/>
+                    </a:prstGeom>
+                    <a:noFill/>
+                    <a:ln w="9525">
+                      <a:noFill/>
+                      <a:miter lim="800000"/>
+                      <a:headEnd/>
+                      <a:tailEnd/>
+                    </a:ln>
+                  </pic:spPr>
+                </pic:pic>
+              </a:graphicData>
+            </a:graphic>
+          </wp:anchor>
+        </w:drawing>
+      </w:r>
+      <w:r>
+        <w:rPr>
+          <w:noProof/>
+          <w:lang w:eastAsia="fr-FR"/>
+        </w:rPr>
+        <w:drawing>
+          <wp:anchor distT="0" distB="0" distL="114300" distR="114300" simplePos="0" relativeHeight="251982848" behindDoc="0" locked="0" layoutInCell="1" allowOverlap="1">
+            <wp:simplePos x="0" y="0"/>
+            <wp:positionH relativeFrom="column">
+              <wp:posOffset>192405</wp:posOffset>
+            </wp:positionH>
+            <wp:positionV relativeFrom="paragraph">
+              <wp:posOffset>54610</wp:posOffset>
+            </wp:positionV>
+            <wp:extent cx="888365" cy="711200"/>
+            <wp:effectExtent l="19050" t="0" r="6985" b="0"/>
+            <wp:wrapNone/>
+            <wp:docPr id="38" name="Image 31" descr="RÃ©sultat de recherche d'images pour &quot;serveur cloud&quot;"/>
+            <wp:cNvGraphicFramePr>
+              <a:graphicFrameLocks xmlns:a="http://schemas.openxmlformats.org/drawingml/2006/main" noChangeAspect="1"/>
+            </wp:cNvGraphicFramePr>
+            <a:graphic xmlns:a="http://schemas.openxmlformats.org/drawingml/2006/main">
+              <a:graphicData uri="http://schemas.openxmlformats.org/drawingml/2006/picture">
+                <pic:pic xmlns:pic="http://schemas.openxmlformats.org/drawingml/2006/picture">
+                  <pic:nvPicPr>
+                    <pic:cNvPr id="0" name="Picture 31" descr="RÃ©sultat de recherche d'images pour &quot;serveur cloud&quot;"/>
+                    <pic:cNvPicPr>
+                      <a:picLocks noChangeAspect="1" noChangeArrowheads="1"/>
+                    </pic:cNvPicPr>
+                  </pic:nvPicPr>
+                  <pic:blipFill>
+                    <a:blip r:embed="rId38" cstate="print"/>
+                    <a:srcRect l="11828" t="8596" r="10108" b="8309"/>
+                    <a:stretch>
+                      <a:fillRect/>
+                    </a:stretch>
+                  </pic:blipFill>
+                  <pic:spPr bwMode="auto">
+                    <a:xfrm>
+                      <a:off x="0" y="0"/>
+                      <a:ext cx="888365" cy="711200"/>
+                    </a:xfrm>
+                    <a:prstGeom prst="rect">
+                      <a:avLst/>
+                    </a:prstGeom>
+                    <a:noFill/>
+                    <a:ln w="9525">
+                      <a:noFill/>
+                      <a:miter lim="800000"/>
+                      <a:headEnd/>
+                      <a:tailEnd/>
+                    </a:ln>
+                  </pic:spPr>
+                </pic:pic>
+              </a:graphicData>
+            </a:graphic>
+          </wp:anchor>
+        </w:drawing>
+      </w:r>
+      <w:r>
+        <w:rPr>
+          <w:noProof/>
+          <w:lang w:eastAsia="fr-FR"/>
+        </w:rPr>
+        <w:pict>
+          <v:rect id="_x0000_s1219" style="position:absolute;margin-left:9.25pt;margin-top:3.35pt;width:540pt;height:177.55pt;z-index:251863040;mso-position-horizontal-relative:text;mso-position-vertical-relative:text" fillcolor="#f2dbdb [661]"/>
+        </w:pict>
+      </w:r>
+    </w:p>
+    <w:p>
+      <w:pPr>
+        <w:spacing w:after="0"/>
+      </w:pPr>
     </w:p>
     <w:p>
       <w:pPr>
@@ -6799,25 +7436,6 @@
           <w:lang w:eastAsia="fr-FR"/>
         </w:rPr>
         <w:pict>
-          <v:shape id="_x0000_s1230" type="#_x0000_t202" style="position:absolute;margin-left:9.1pt;margin-top:157.7pt;width:85.4pt;height:23.65pt;z-index:251874304" filled="f" stroked="f">
-            <v:textbox style="mso-next-textbox:#_x0000_s1230">
-              <w:txbxContent>
-                <w:p>
-                  <w:r>
-                    <w:t>Local</w:t>
-                  </w:r>
-                </w:p>
-              </w:txbxContent>
-            </v:textbox>
-          </v:shape>
-        </w:pict>
-      </w:r>
-      <w:r>
-        <w:rPr>
-          <w:noProof/>
-          <w:lang w:eastAsia="fr-FR"/>
-        </w:rPr>
-        <w:pict>
           <v:shape id="_x0000_s1228" type="#_x0000_t202" style="position:absolute;margin-left:375.55pt;margin-top:73.8pt;width:108.15pt;height:50pt;z-index:251872256" filled="f" stroked="f">
             <v:textbox style="mso-next-textbox:#_x0000_s1228">
               <w:txbxContent>
@@ -6903,7 +7521,39 @@
           <w:lang w:eastAsia="fr-FR"/>
         </w:rPr>
         <w:pict>
-          <v:shape id="_x0000_s1223" type="#_x0000_t202" style="position:absolute;margin-left:19.85pt;margin-top:29.7pt;width:85.4pt;height:23.65pt;z-index:251867136" filled="f" stroked="f">
+          <v:rect id="_x0000_s1221" style="position:absolute;margin-left:292.4pt;margin-top:25.95pt;width:248.75pt;height:118.2pt;z-index:251865088" fillcolor="#c2d69b [1942]"/>
+        </w:pict>
+      </w:r>
+      <w:r>
+        <w:rPr>
+          <w:noProof/>
+          <w:lang w:eastAsia="fr-FR"/>
+        </w:rPr>
+        <w:pict>
+          <v:rect id="_x0000_s1249" style="position:absolute;margin-left:394.55pt;margin-top:157.7pt;width:138.6pt;height:77.15pt;z-index:251893760"/>
+        </w:pict>
+      </w:r>
+      <w:r>
+        <w:rPr>
+          <w:noProof/>
+          <w:lang w:eastAsia="fr-FR"/>
+        </w:rPr>
+        <w:pict>
+          <v:rect id="_x0000_s1238" style="position:absolute;margin-left:404.1pt;margin-top:177.35pt;width:124.65pt;height:55.85pt;z-index:251896832"/>
+        </w:pict>
+      </w:r>
+    </w:p>
+    <w:p>
+      <w:pPr>
+        <w:spacing w:after="0"/>
+      </w:pPr>
+      <w:r>
+        <w:rPr>
+          <w:noProof/>
+          <w:lang w:eastAsia="fr-FR"/>
+        </w:rPr>
+        <w:pict>
+          <v:shape id="_x0000_s1223" type="#_x0000_t202" style="position:absolute;margin-left:20.55pt;margin-top:14.25pt;width:85.4pt;height:23.65pt;z-index:251867136" filled="f" stroked="f">
             <v:textbox>
               <w:txbxContent>
                 <w:p>
@@ -6916,80 +7566,20 @@
           </v:shape>
         </w:pict>
       </w:r>
-      <w:r>
-        <w:rPr>
-          <w:noProof/>
-          <w:lang w:eastAsia="fr-FR"/>
-        </w:rPr>
-        <w:pict>
-          <v:shape id="_x0000_s1222" type="#_x0000_t202" style="position:absolute;margin-left:9.1pt;margin-top:1.7pt;width:85.4pt;height:23.65pt;z-index:251866112" filled="f" stroked="f">
-            <v:textbox>
-              <w:txbxContent>
-                <w:p>
-                  <w:r>
-                    <w:t>GitHub</w:t>
-                  </w:r>
-                </w:p>
-              </w:txbxContent>
-            </v:textbox>
-          </v:shape>
-        </w:pict>
-      </w:r>
-      <w:r>
-        <w:rPr>
-          <w:noProof/>
-          <w:lang w:eastAsia="fr-FR"/>
-        </w:rPr>
-        <w:pict>
-          <v:rect id="_x0000_s1221" style="position:absolute;margin-left:292.4pt;margin-top:25.95pt;width:248.75pt;height:118.2pt;z-index:251865088" fillcolor="#c2d69b [1942]"/>
-        </w:pict>
-      </w:r>
-      <w:r>
-        <w:rPr>
-          <w:noProof/>
-          <w:lang w:eastAsia="fr-FR"/>
-        </w:rPr>
-        <w:pict>
-          <v:rect id="_x0000_s1220" style="position:absolute;margin-left:16.8pt;margin-top:25.95pt;width:248.75pt;height:118.2pt;z-index:251864064" fillcolor="#92cddc [1944]"/>
-        </w:pict>
-      </w:r>
-      <w:r>
-        <w:rPr>
-          <w:noProof/>
-          <w:lang w:eastAsia="fr-FR"/>
-        </w:rPr>
-        <w:pict>
-          <v:rect id="_x0000_s1219" style="position:absolute;margin-left:9.25pt;margin-top:1.75pt;width:540pt;height:148.3pt;z-index:251863040" fillcolor="#f2dbdb [661]"/>
-        </w:pict>
-      </w:r>
-      <w:r>
-        <w:rPr>
-          <w:noProof/>
-          <w:lang w:eastAsia="fr-FR"/>
-        </w:rPr>
-        <w:pict>
-          <v:rect id="_x0000_s1249" style="position:absolute;margin-left:394.55pt;margin-top:157.7pt;width:138.6pt;height:77.15pt;z-index:251893760"/>
-        </w:pict>
-      </w:r>
-      <w:r>
-        <w:rPr>
-          <w:noProof/>
-          <w:lang w:eastAsia="fr-FR"/>
-        </w:rPr>
-        <w:pict>
-          <v:rect id="_x0000_s1238" style="position:absolute;margin-left:404.1pt;margin-top:177.35pt;width:124.65pt;height:55.85pt;z-index:251896832"/>
-        </w:pict>
-      </w:r>
-    </w:p>
-    <w:p>
-      <w:pPr>
-        <w:spacing w:after="0"/>
-      </w:pPr>
-    </w:p>
-    <w:p>
-      <w:pPr>
-        <w:spacing w:after="0"/>
-      </w:pPr>
+    </w:p>
+    <w:p>
+      <w:pPr>
+        <w:spacing w:after="0"/>
+      </w:pPr>
+      <w:r>
+        <w:rPr>
+          <w:noProof/>
+          <w:lang w:eastAsia="fr-FR"/>
+        </w:rPr>
+        <w:pict>
+          <v:rect id="_x0000_s1220" style="position:absolute;margin-left:16.8pt;margin-top:2.05pt;width:248.75pt;height:111.2pt;z-index:251864064" fillcolor="#92cddc [1944]"/>
+        </w:pict>
+      </w:r>
     </w:p>
     <w:p>
       <w:pPr>
@@ -7092,16 +7682,94 @@
       <w:pPr>
         <w:spacing w:after="0"/>
       </w:pPr>
-    </w:p>
-    <w:p>
-      <w:pPr>
-        <w:spacing w:after="0"/>
-      </w:pPr>
-    </w:p>
-    <w:p>
-      <w:pPr>
-        <w:spacing w:after="0"/>
-      </w:pPr>
+      <w:r>
+        <w:rPr>
+          <w:noProof/>
+          <w:lang w:eastAsia="fr-FR"/>
+        </w:rPr>
+        <w:drawing>
+          <wp:anchor distT="0" distB="0" distL="114300" distR="114300" simplePos="0" relativeHeight="251984896" behindDoc="0" locked="0" layoutInCell="1" allowOverlap="1">
+            <wp:simplePos x="0" y="0"/>
+            <wp:positionH relativeFrom="column">
+              <wp:posOffset>122555</wp:posOffset>
+            </wp:positionH>
+            <wp:positionV relativeFrom="paragraph">
+              <wp:posOffset>19050</wp:posOffset>
+            </wp:positionV>
+            <wp:extent cx="711200" cy="508000"/>
+            <wp:effectExtent l="19050" t="0" r="0" b="0"/>
+            <wp:wrapNone/>
+            <wp:docPr id="42" name="Image 37" descr="RÃ©sultat de recherche d'images pour &quot;ordinateur dessin&quot;"/>
+            <wp:cNvGraphicFramePr>
+              <a:graphicFrameLocks xmlns:a="http://schemas.openxmlformats.org/drawingml/2006/main" noChangeAspect="1"/>
+            </wp:cNvGraphicFramePr>
+            <a:graphic xmlns:a="http://schemas.openxmlformats.org/drawingml/2006/main">
+              <a:graphicData uri="http://schemas.openxmlformats.org/drawingml/2006/picture">
+                <pic:pic xmlns:pic="http://schemas.openxmlformats.org/drawingml/2006/picture">
+                  <pic:nvPicPr>
+                    <pic:cNvPr id="0" name="Picture 37" descr="RÃ©sultat de recherche d'images pour &quot;ordinateur dessin&quot;"/>
+                    <pic:cNvPicPr>
+                      <a:picLocks noChangeAspect="1" noChangeArrowheads="1"/>
+                    </pic:cNvPicPr>
+                  </pic:nvPicPr>
+                  <pic:blipFill>
+                    <a:blip r:embed="rId39" cstate="print"/>
+                    <a:srcRect t="14096" b="14428"/>
+                    <a:stretch>
+                      <a:fillRect/>
+                    </a:stretch>
+                  </pic:blipFill>
+                  <pic:spPr bwMode="auto">
+                    <a:xfrm>
+                      <a:off x="0" y="0"/>
+                      <a:ext cx="711200" cy="508000"/>
+                    </a:xfrm>
+                    <a:prstGeom prst="rect">
+                      <a:avLst/>
+                    </a:prstGeom>
+                    <a:noFill/>
+                    <a:ln w="9525">
+                      <a:noFill/>
+                      <a:miter lim="800000"/>
+                      <a:headEnd/>
+                      <a:tailEnd/>
+                    </a:ln>
+                  </pic:spPr>
+                </pic:pic>
+              </a:graphicData>
+            </a:graphic>
+          </wp:anchor>
+        </w:drawing>
+      </w:r>
+    </w:p>
+    <w:p>
+      <w:pPr>
+        <w:spacing w:after="0"/>
+      </w:pPr>
+    </w:p>
+    <w:p>
+      <w:pPr>
+        <w:spacing w:after="0"/>
+      </w:pPr>
+      <w:r>
+        <w:rPr>
+          <w:noProof/>
+          <w:lang w:eastAsia="fr-FR"/>
+        </w:rPr>
+        <w:pict>
+          <v:shape id="_x0000_s1230" type="#_x0000_t202" style="position:absolute;margin-left:16.8pt;margin-top:7.5pt;width:85.4pt;height:23.65pt;z-index:251874304" filled="f" stroked="f">
+            <v:textbox style="mso-next-textbox:#_x0000_s1230">
+              <w:txbxContent>
+                <w:p>
+                  <w:r>
+                    <w:t>Local</w:t>
+                  </w:r>
+                </w:p>
+              </w:txbxContent>
+            </v:textbox>
+          </v:shape>
+        </w:pict>
+      </w:r>
     </w:p>
     <w:p>
       <w:pPr>
@@ -7145,7 +7813,7 @@
                     </pic:cNvPicPr>
                   </pic:nvPicPr>
                   <pic:blipFill>
-                    <a:blip r:embed="rId35" cstate="print"/>
+                    <a:blip r:embed="rId40" cstate="print"/>
                     <a:srcRect/>
                     <a:stretch>
                       <a:fillRect/>
@@ -7198,9 +7866,18 @@
       <w:pPr>
         <w:pStyle w:val="ti"/>
       </w:pPr>
-      <w:bookmarkStart w:id="11" w:name="_Toc11274790"/>
-      <w:r>
-        <w:t>Exemple pour ce fichier.</w:t>
+      <w:bookmarkStart w:id="11" w:name="_Toc11319936"/>
+      <w:r>
+        <w:t>Résumé : e</w:t>
+      </w:r>
+      <w:r>
+        <w:t>xemple</w:t>
+      </w:r>
+      <w:r>
+        <w:t>s</w:t>
+      </w:r>
+      <w:r>
+        <w:t xml:space="preserve"> pour ce fichier.</w:t>
       </w:r>
       <w:bookmarkEnd w:id="11"/>
     </w:p>
@@ -7231,7 +7908,7 @@
                     </pic:cNvPicPr>
                   </pic:nvPicPr>
                   <pic:blipFill>
-                    <a:blip r:embed="rId36" cstate="print"/>
+                    <a:blip r:embed="rId41" cstate="print"/>
                     <a:srcRect/>
                     <a:stretch>
                       <a:fillRect/>
@@ -7287,7 +7964,7 @@
                     </pic:cNvPicPr>
                   </pic:nvPicPr>
                   <pic:blipFill>
-                    <a:blip r:embed="rId37" cstate="print"/>
+                    <a:blip r:embed="rId42" cstate="print"/>
                     <a:srcRect/>
                     <a:stretch>
                       <a:fillRect/>
@@ -7319,6 +7996,42 @@
     <w:p>
       <w:pPr>
         <w:spacing w:after="0"/>
+        <w:rPr>
+          <w:noProof/>
+          <w:lang w:eastAsia="fr-FR"/>
+        </w:rPr>
+      </w:pPr>
+    </w:p>
+    <w:p>
+      <w:pPr>
+        <w:spacing w:after="0"/>
+        <w:rPr>
+          <w:noProof/>
+          <w:lang w:eastAsia="fr-FR"/>
+        </w:rPr>
+      </w:pPr>
+    </w:p>
+    <w:p>
+      <w:pPr>
+        <w:spacing w:after="0"/>
+        <w:rPr>
+          <w:noProof/>
+          <w:lang w:eastAsia="fr-FR"/>
+        </w:rPr>
+      </w:pPr>
+    </w:p>
+    <w:p>
+      <w:pPr>
+        <w:spacing w:after="0"/>
+        <w:rPr>
+          <w:noProof/>
+          <w:lang w:eastAsia="fr-FR"/>
+        </w:rPr>
+      </w:pPr>
+    </w:p>
+    <w:p>
+      <w:pPr>
+        <w:spacing w:after="0"/>
       </w:pPr>
       <w:r>
         <w:rPr>
@@ -7343,7 +8056,7 @@
                     </pic:cNvPicPr>
                   </pic:nvPicPr>
                   <pic:blipFill>
-                    <a:blip r:embed="rId38" cstate="print"/>
+                    <a:blip r:embed="rId43" cstate="print"/>
                     <a:srcRect/>
                     <a:stretch>
                       <a:fillRect/>
@@ -7372,9 +8085,1149 @@
         </w:drawing>
       </w:r>
     </w:p>
+    <w:p>
+      <w:pPr>
+        <w:spacing w:after="0"/>
+      </w:pPr>
+    </w:p>
+    <w:p>
+      <w:pPr>
+        <w:pStyle w:val="ti"/>
+      </w:pPr>
+      <w:bookmarkStart w:id="12" w:name="_Toc11319937"/>
+      <w:r>
+        <w:t>Mise à jour suite à un Fork</w:t>
+      </w:r>
+      <w:bookmarkEnd w:id="12"/>
+    </w:p>
+    <w:p>
+      <w:pPr>
+        <w:pStyle w:val="ti2"/>
+      </w:pPr>
+      <w:bookmarkStart w:id="13" w:name="_Toc11319938"/>
+      <w:r>
+        <w:t>Si aucune modification n'a été faites après le "Fork"</w:t>
+      </w:r>
+      <w:bookmarkEnd w:id="13"/>
+    </w:p>
+    <w:p>
+      <w:pPr>
+        <w:spacing w:after="0"/>
+      </w:pPr>
+      <w:r>
+        <w:rPr>
+          <w:noProof/>
+          <w:lang w:eastAsia="fr-FR"/>
+        </w:rPr>
+        <w:pict>
+          <v:oval id="_x0000_s1276" style="position:absolute;margin-left:145.25pt;margin-top:187pt;width:51.55pt;height:28.5pt;z-index:251935744" filled="f" strokecolor="red" strokeweight="2.25pt"/>
+        </w:pict>
+      </w:r>
+      <w:r>
+        <w:rPr>
+          <w:noProof/>
+          <w:lang w:eastAsia="fr-FR"/>
+        </w:rPr>
+        <w:pict>
+          <v:oval id="_x0000_s1275" style="position:absolute;margin-left:288.15pt;margin-top:88.7pt;width:51.55pt;height:28.5pt;z-index:251934720" filled="f" strokecolor="red" strokeweight="2.25pt"/>
+        </w:pict>
+      </w:r>
+      <w:r>
+        <w:rPr>
+          <w:noProof/>
+          <w:lang w:eastAsia="fr-FR"/>
+        </w:rPr>
+        <w:drawing>
+          <wp:inline distT="0" distB="0" distL="0" distR="0">
+            <wp:extent cx="4252699" cy="1959282"/>
+            <wp:effectExtent l="19050" t="0" r="0" b="0"/>
+            <wp:docPr id="21" name="Image 1"/>
+            <wp:cNvGraphicFramePr>
+              <a:graphicFrameLocks xmlns:a="http://schemas.openxmlformats.org/drawingml/2006/main" noChangeAspect="1"/>
+            </wp:cNvGraphicFramePr>
+            <a:graphic xmlns:a="http://schemas.openxmlformats.org/drawingml/2006/main">
+              <a:graphicData uri="http://schemas.openxmlformats.org/drawingml/2006/picture">
+                <pic:pic xmlns:pic="http://schemas.openxmlformats.org/drawingml/2006/picture">
+                  <pic:nvPicPr>
+                    <pic:cNvPr id="0" name="Picture 1"/>
+                    <pic:cNvPicPr>
+                      <a:picLocks noChangeAspect="1" noChangeArrowheads="1"/>
+                    </pic:cNvPicPr>
+                  </pic:nvPicPr>
+                  <pic:blipFill>
+                    <a:blip r:embed="rId44" cstate="print"/>
+                    <a:srcRect/>
+                    <a:stretch>
+                      <a:fillRect/>
+                    </a:stretch>
+                  </pic:blipFill>
+                  <pic:spPr bwMode="auto">
+                    <a:xfrm>
+                      <a:off x="0" y="0"/>
+                      <a:ext cx="4253481" cy="1959642"/>
+                    </a:xfrm>
+                    <a:prstGeom prst="rect">
+                      <a:avLst/>
+                    </a:prstGeom>
+                    <a:noFill/>
+                    <a:ln w="9525">
+                      <a:noFill/>
+                      <a:miter lim="800000"/>
+                      <a:headEnd/>
+                      <a:tailEnd/>
+                    </a:ln>
+                  </pic:spPr>
+                </pic:pic>
+              </a:graphicData>
+            </a:graphic>
+          </wp:inline>
+        </w:drawing>
+      </w:r>
+    </w:p>
+    <w:p>
+      <w:pPr>
+        <w:spacing w:after="0"/>
+      </w:pPr>
+      <w:r>
+        <w:rPr>
+          <w:noProof/>
+          <w:lang w:eastAsia="fr-FR"/>
+        </w:rPr>
+        <w:pict>
+          <v:shape id="_x0000_s1277" type="#_x0000_t202" style="position:absolute;margin-left:176.9pt;margin-top:59.25pt;width:133.8pt;height:39.75pt;z-index:251936768" strokecolor="red">
+            <v:textbox>
+              <w:txbxContent>
+                <w:p>
+                  <w:r>
+                    <w:t>Attention il faut changer le sens de la comparaison</w:t>
+                  </w:r>
+                </w:p>
+              </w:txbxContent>
+            </v:textbox>
+          </v:shape>
+        </w:pict>
+      </w:r>
+      <w:r>
+        <w:rPr>
+          <w:noProof/>
+          <w:lang w:eastAsia="fr-FR"/>
+        </w:rPr>
+        <w:drawing>
+          <wp:inline distT="0" distB="0" distL="0" distR="0">
+            <wp:extent cx="4416472" cy="876557"/>
+            <wp:effectExtent l="19050" t="0" r="3128" b="0"/>
+            <wp:docPr id="23" name="Image 4"/>
+            <wp:cNvGraphicFramePr>
+              <a:graphicFrameLocks xmlns:a="http://schemas.openxmlformats.org/drawingml/2006/main" noChangeAspect="1"/>
+            </wp:cNvGraphicFramePr>
+            <a:graphic xmlns:a="http://schemas.openxmlformats.org/drawingml/2006/main">
+              <a:graphicData uri="http://schemas.openxmlformats.org/drawingml/2006/picture">
+                <pic:pic xmlns:pic="http://schemas.openxmlformats.org/drawingml/2006/picture">
+                  <pic:nvPicPr>
+                    <pic:cNvPr id="0" name="Picture 4"/>
+                    <pic:cNvPicPr>
+                      <a:picLocks noChangeAspect="1" noChangeArrowheads="1"/>
+                    </pic:cNvPicPr>
+                  </pic:nvPicPr>
+                  <pic:blipFill>
+                    <a:blip r:embed="rId45" cstate="print"/>
+                    <a:srcRect/>
+                    <a:stretch>
+                      <a:fillRect/>
+                    </a:stretch>
+                  </pic:blipFill>
+                  <pic:spPr bwMode="auto">
+                    <a:xfrm>
+                      <a:off x="0" y="0"/>
+                      <a:ext cx="4417702" cy="876801"/>
+                    </a:xfrm>
+                    <a:prstGeom prst="rect">
+                      <a:avLst/>
+                    </a:prstGeom>
+                    <a:noFill/>
+                    <a:ln w="9525">
+                      <a:noFill/>
+                      <a:miter lim="800000"/>
+                      <a:headEnd/>
+                      <a:tailEnd/>
+                    </a:ln>
+                  </pic:spPr>
+                </pic:pic>
+              </a:graphicData>
+            </a:graphic>
+          </wp:inline>
+        </w:drawing>
+      </w:r>
+    </w:p>
+    <w:p>
+      <w:pPr>
+        <w:spacing w:after="0"/>
+      </w:pPr>
+      <w:r>
+        <w:rPr>
+          <w:noProof/>
+          <w:lang w:eastAsia="fr-FR"/>
+        </w:rPr>
+        <w:pict>
+          <v:oval id="_x0000_s1279" style="position:absolute;margin-left:471.9pt;margin-top:42.95pt;width:64.5pt;height:29.6pt;z-index:251939840" filled="f" strokecolor="red" strokeweight="2.25pt"/>
+        </w:pict>
+      </w:r>
+      <w:r>
+        <w:rPr>
+          <w:noProof/>
+          <w:lang w:eastAsia="fr-FR"/>
+        </w:rPr>
+        <w:pict>
+          <v:oval id="_x0000_s1278" style="position:absolute;margin-left:.7pt;margin-top:17.2pt;width:104.2pt;height:102.65pt;z-index:251938816" filled="f" strokecolor="red" strokeweight="2.25pt"/>
+        </w:pict>
+      </w:r>
+      <w:r>
+        <w:rPr>
+          <w:noProof/>
+          <w:lang w:eastAsia="fr-FR"/>
+        </w:rPr>
+        <w:drawing>
+          <wp:anchor distT="0" distB="0" distL="114300" distR="114300" simplePos="0" relativeHeight="251937792" behindDoc="0" locked="0" layoutInCell="1" allowOverlap="1">
+            <wp:simplePos x="0" y="0"/>
+            <wp:positionH relativeFrom="column">
+              <wp:posOffset>3330253</wp:posOffset>
+            </wp:positionH>
+            <wp:positionV relativeFrom="paragraph">
+              <wp:posOffset>436890</wp:posOffset>
+            </wp:positionV>
+            <wp:extent cx="3674413" cy="730155"/>
+            <wp:effectExtent l="19050" t="0" r="2237" b="0"/>
+            <wp:wrapNone/>
+            <wp:docPr id="24" name="Image 7"/>
+            <wp:cNvGraphicFramePr>
+              <a:graphicFrameLocks xmlns:a="http://schemas.openxmlformats.org/drawingml/2006/main" noChangeAspect="1"/>
+            </wp:cNvGraphicFramePr>
+            <a:graphic xmlns:a="http://schemas.openxmlformats.org/drawingml/2006/main">
+              <a:graphicData uri="http://schemas.openxmlformats.org/drawingml/2006/picture">
+                <pic:pic xmlns:pic="http://schemas.openxmlformats.org/drawingml/2006/picture">
+                  <pic:nvPicPr>
+                    <pic:cNvPr id="0" name="Picture 7"/>
+                    <pic:cNvPicPr>
+                      <a:picLocks noChangeAspect="1" noChangeArrowheads="1"/>
+                    </pic:cNvPicPr>
+                  </pic:nvPicPr>
+                  <pic:blipFill>
+                    <a:blip r:embed="rId46" cstate="print"/>
+                    <a:srcRect/>
+                    <a:stretch>
+                      <a:fillRect/>
+                    </a:stretch>
+                  </pic:blipFill>
+                  <pic:spPr bwMode="auto">
+                    <a:xfrm>
+                      <a:off x="0" y="0"/>
+                      <a:ext cx="3674413" cy="730155"/>
+                    </a:xfrm>
+                    <a:prstGeom prst="rect">
+                      <a:avLst/>
+                    </a:prstGeom>
+                    <a:noFill/>
+                    <a:ln w="9525">
+                      <a:noFill/>
+                      <a:miter lim="800000"/>
+                      <a:headEnd/>
+                      <a:tailEnd/>
+                    </a:ln>
+                  </pic:spPr>
+                </pic:pic>
+              </a:graphicData>
+            </a:graphic>
+          </wp:anchor>
+        </w:drawing>
+      </w:r>
+      <w:r>
+        <w:rPr>
+          <w:noProof/>
+          <w:lang w:eastAsia="fr-FR"/>
+        </w:rPr>
+        <w:drawing>
+          <wp:inline distT="0" distB="0" distL="0" distR="0">
+            <wp:extent cx="2962985" cy="1442069"/>
+            <wp:effectExtent l="19050" t="0" r="8815" b="0"/>
+            <wp:docPr id="30" name="Image 19"/>
+            <wp:cNvGraphicFramePr>
+              <a:graphicFrameLocks xmlns:a="http://schemas.openxmlformats.org/drawingml/2006/main" noChangeAspect="1"/>
+            </wp:cNvGraphicFramePr>
+            <a:graphic xmlns:a="http://schemas.openxmlformats.org/drawingml/2006/main">
+              <a:graphicData uri="http://schemas.openxmlformats.org/drawingml/2006/picture">
+                <pic:pic xmlns:pic="http://schemas.openxmlformats.org/drawingml/2006/picture">
+                  <pic:nvPicPr>
+                    <pic:cNvPr id="0" name="Picture 19"/>
+                    <pic:cNvPicPr>
+                      <a:picLocks noChangeAspect="1" noChangeArrowheads="1"/>
+                    </pic:cNvPicPr>
+                  </pic:nvPicPr>
+                  <pic:blipFill>
+                    <a:blip r:embed="rId47" cstate="print"/>
+                    <a:srcRect/>
+                    <a:stretch>
+                      <a:fillRect/>
+                    </a:stretch>
+                  </pic:blipFill>
+                  <pic:spPr bwMode="auto">
+                    <a:xfrm>
+                      <a:off x="0" y="0"/>
+                      <a:ext cx="2964714" cy="1442910"/>
+                    </a:xfrm>
+                    <a:prstGeom prst="rect">
+                      <a:avLst/>
+                    </a:prstGeom>
+                    <a:noFill/>
+                    <a:ln w="9525">
+                      <a:noFill/>
+                      <a:miter lim="800000"/>
+                      <a:headEnd/>
+                      <a:tailEnd/>
+                    </a:ln>
+                  </pic:spPr>
+                </pic:pic>
+              </a:graphicData>
+            </a:graphic>
+          </wp:inline>
+        </w:drawing>
+      </w:r>
+    </w:p>
+    <w:p>
+      <w:pPr>
+        <w:spacing w:after="0"/>
+      </w:pPr>
+    </w:p>
+    <w:p>
+      <w:pPr>
+        <w:spacing w:after="0"/>
+        <w:jc w:val="center"/>
+      </w:pPr>
+      <w:r>
+        <w:rPr>
+          <w:noProof/>
+          <w:lang w:eastAsia="fr-FR"/>
+        </w:rPr>
+        <w:pict>
+          <v:oval id="_x0000_s1280" style="position:absolute;left:0;text-align:left;margin-left:251.1pt;margin-top:29.1pt;width:176.2pt;height:101.6pt;z-index:251940864" filled="f" strokecolor="red" strokeweight="2.25pt"/>
+        </w:pict>
+      </w:r>
+      <w:r>
+        <w:rPr>
+          <w:noProof/>
+          <w:lang w:eastAsia="fr-FR"/>
+        </w:rPr>
+        <w:drawing>
+          <wp:inline distT="0" distB="0" distL="0" distR="0">
+            <wp:extent cx="4611813" cy="1921743"/>
+            <wp:effectExtent l="19050" t="0" r="0" b="0"/>
+            <wp:docPr id="26" name="Image 10"/>
+            <wp:cNvGraphicFramePr>
+              <a:graphicFrameLocks xmlns:a="http://schemas.openxmlformats.org/drawingml/2006/main" noChangeAspect="1"/>
+            </wp:cNvGraphicFramePr>
+            <a:graphic xmlns:a="http://schemas.openxmlformats.org/drawingml/2006/main">
+              <a:graphicData uri="http://schemas.openxmlformats.org/drawingml/2006/picture">
+                <pic:pic xmlns:pic="http://schemas.openxmlformats.org/drawingml/2006/picture">
+                  <pic:nvPicPr>
+                    <pic:cNvPr id="0" name="Picture 10"/>
+                    <pic:cNvPicPr>
+                      <a:picLocks noChangeAspect="1" noChangeArrowheads="1"/>
+                    </pic:cNvPicPr>
+                  </pic:nvPicPr>
+                  <pic:blipFill>
+                    <a:blip r:embed="rId48" cstate="print"/>
+                    <a:srcRect/>
+                    <a:stretch>
+                      <a:fillRect/>
+                    </a:stretch>
+                  </pic:blipFill>
+                  <pic:spPr bwMode="auto">
+                    <a:xfrm>
+                      <a:off x="0" y="0"/>
+                      <a:ext cx="4613098" cy="1922278"/>
+                    </a:xfrm>
+                    <a:prstGeom prst="rect">
+                      <a:avLst/>
+                    </a:prstGeom>
+                    <a:noFill/>
+                    <a:ln w="9525">
+                      <a:noFill/>
+                      <a:miter lim="800000"/>
+                      <a:headEnd/>
+                      <a:tailEnd/>
+                    </a:ln>
+                  </pic:spPr>
+                </pic:pic>
+              </a:graphicData>
+            </a:graphic>
+          </wp:inline>
+        </w:drawing>
+      </w:r>
+    </w:p>
+    <w:p>
+      <w:pPr>
+        <w:spacing w:after="0"/>
+        <w:jc w:val="center"/>
+      </w:pPr>
+    </w:p>
+    <w:p>
+      <w:pPr>
+        <w:spacing w:after="0"/>
+      </w:pPr>
+      <w:r>
+        <w:rPr>
+          <w:noProof/>
+          <w:lang w:eastAsia="fr-FR"/>
+        </w:rPr>
+        <w:pict>
+          <v:oval id="_x0000_s1282" style="position:absolute;margin-left:291.95pt;margin-top:1.1pt;width:91.8pt;height:26.85pt;z-index:251942912" filled="f" strokecolor="red" strokeweight="2.25pt"/>
+        </w:pict>
+      </w:r>
+      <w:r>
+        <w:rPr>
+          <w:noProof/>
+          <w:lang w:eastAsia="fr-FR"/>
+        </w:rPr>
+        <w:pict>
+          <v:oval id="_x0000_s1283" style="position:absolute;margin-left:440.25pt;margin-top:101.6pt;width:91.8pt;height:26.85pt;z-index:251943936" filled="f" strokecolor="red" strokeweight="2.25pt"/>
+        </w:pict>
+      </w:r>
+      <w:r>
+        <w:rPr>
+          <w:noProof/>
+          <w:lang w:eastAsia="fr-FR"/>
+        </w:rPr>
+        <w:pict>
+          <v:oval id="_x0000_s1281" style="position:absolute;margin-left:-9.5pt;margin-top:96.25pt;width:91.8pt;height:26.85pt;z-index:251941888" filled="f" strokecolor="red" strokeweight="2.25pt"/>
+        </w:pict>
+      </w:r>
+      <w:r>
+        <w:rPr>
+          <w:noProof/>
+          <w:lang w:eastAsia="fr-FR"/>
+        </w:rPr>
+        <w:drawing>
+          <wp:inline distT="0" distB="0" distL="0" distR="0">
+            <wp:extent cx="3263236" cy="1359791"/>
+            <wp:effectExtent l="19050" t="0" r="0" b="0"/>
+            <wp:docPr id="27" name="Image 13"/>
+            <wp:cNvGraphicFramePr>
+              <a:graphicFrameLocks xmlns:a="http://schemas.openxmlformats.org/drawingml/2006/main" noChangeAspect="1"/>
+            </wp:cNvGraphicFramePr>
+            <a:graphic xmlns:a="http://schemas.openxmlformats.org/drawingml/2006/main">
+              <a:graphicData uri="http://schemas.openxmlformats.org/drawingml/2006/picture">
+                <pic:pic xmlns:pic="http://schemas.openxmlformats.org/drawingml/2006/picture">
+                  <pic:nvPicPr>
+                    <pic:cNvPr id="0" name="Picture 13"/>
+                    <pic:cNvPicPr>
+                      <a:picLocks noChangeAspect="1" noChangeArrowheads="1"/>
+                    </pic:cNvPicPr>
+                  </pic:nvPicPr>
+                  <pic:blipFill>
+                    <a:blip r:embed="rId49" cstate="print"/>
+                    <a:srcRect/>
+                    <a:stretch>
+                      <a:fillRect/>
+                    </a:stretch>
+                  </pic:blipFill>
+                  <pic:spPr bwMode="auto">
+                    <a:xfrm>
+                      <a:off x="0" y="0"/>
+                      <a:ext cx="3272343" cy="1363586"/>
+                    </a:xfrm>
+                    <a:prstGeom prst="rect">
+                      <a:avLst/>
+                    </a:prstGeom>
+                    <a:noFill/>
+                    <a:ln w="9525">
+                      <a:noFill/>
+                      <a:miter lim="800000"/>
+                      <a:headEnd/>
+                      <a:tailEnd/>
+                    </a:ln>
+                  </pic:spPr>
+                </pic:pic>
+              </a:graphicData>
+            </a:graphic>
+          </wp:inline>
+        </w:drawing>
+      </w:r>
+      <w:r>
+        <w:t xml:space="preserve">          </w:t>
+      </w:r>
+      <w:r>
+        <w:rPr>
+          <w:noProof/>
+          <w:lang w:eastAsia="fr-FR"/>
+        </w:rPr>
+        <w:drawing>
+          <wp:inline distT="0" distB="0" distL="0" distR="0">
+            <wp:extent cx="3039381" cy="1562669"/>
+            <wp:effectExtent l="19050" t="0" r="8619" b="0"/>
+            <wp:docPr id="29" name="Image 16"/>
+            <wp:cNvGraphicFramePr>
+              <a:graphicFrameLocks xmlns:a="http://schemas.openxmlformats.org/drawingml/2006/main" noChangeAspect="1"/>
+            </wp:cNvGraphicFramePr>
+            <a:graphic xmlns:a="http://schemas.openxmlformats.org/drawingml/2006/main">
+              <a:graphicData uri="http://schemas.openxmlformats.org/drawingml/2006/picture">
+                <pic:pic xmlns:pic="http://schemas.openxmlformats.org/drawingml/2006/picture">
+                  <pic:nvPicPr>
+                    <pic:cNvPr id="0" name="Picture 16"/>
+                    <pic:cNvPicPr>
+                      <a:picLocks noChangeAspect="1" noChangeArrowheads="1"/>
+                    </pic:cNvPicPr>
+                  </pic:nvPicPr>
+                  <pic:blipFill>
+                    <a:blip r:embed="rId50" cstate="print"/>
+                    <a:srcRect/>
+                    <a:stretch>
+                      <a:fillRect/>
+                    </a:stretch>
+                  </pic:blipFill>
+                  <pic:spPr bwMode="auto">
+                    <a:xfrm>
+                      <a:off x="0" y="0"/>
+                      <a:ext cx="3039295" cy="1562625"/>
+                    </a:xfrm>
+                    <a:prstGeom prst="rect">
+                      <a:avLst/>
+                    </a:prstGeom>
+                    <a:noFill/>
+                    <a:ln w="9525">
+                      <a:noFill/>
+                      <a:miter lim="800000"/>
+                      <a:headEnd/>
+                      <a:tailEnd/>
+                    </a:ln>
+                  </pic:spPr>
+                </pic:pic>
+              </a:graphicData>
+            </a:graphic>
+          </wp:inline>
+        </w:drawing>
+      </w:r>
+    </w:p>
+    <w:p>
+      <w:pPr>
+        <w:spacing w:after="0"/>
+      </w:pPr>
+    </w:p>
+    <w:p>
+      <w:pPr>
+        <w:spacing w:after="0"/>
+      </w:pPr>
+      <w:r>
+        <w:rPr>
+          <w:noProof/>
+          <w:lang w:eastAsia="fr-FR"/>
+        </w:rPr>
+        <w:pict>
+          <v:oval id="_x0000_s1285" style="position:absolute;margin-left:51.8pt;margin-top:97.6pt;width:113.3pt;height:26.85pt;z-index:251945984" filled="f" strokecolor="red" strokeweight="2.25pt"/>
+        </w:pict>
+      </w:r>
+      <w:r>
+        <w:rPr>
+          <w:noProof/>
+          <w:lang w:eastAsia="fr-FR"/>
+        </w:rPr>
+        <w:drawing>
+          <wp:anchor distT="0" distB="0" distL="0" distR="0" simplePos="0" relativeHeight="251944960" behindDoc="0" locked="0" layoutInCell="1" allowOverlap="1">
+            <wp:simplePos x="0" y="0"/>
+            <wp:positionH relativeFrom="column">
+              <wp:align>center</wp:align>
+            </wp:positionH>
+            <wp:positionV relativeFrom="paragraph">
+              <wp:posOffset>310515</wp:posOffset>
+            </wp:positionV>
+            <wp:extent cx="6323965" cy="2933700"/>
+            <wp:effectExtent l="19050" t="0" r="635" b="0"/>
+            <wp:wrapTopAndBottom/>
+            <wp:docPr id="260" name="Image 260"/>
+            <wp:cNvGraphicFramePr>
+              <a:graphicFrameLocks xmlns:a="http://schemas.openxmlformats.org/drawingml/2006/main" noChangeAspect="1"/>
+            </wp:cNvGraphicFramePr>
+            <a:graphic xmlns:a="http://schemas.openxmlformats.org/drawingml/2006/main">
+              <a:graphicData uri="http://schemas.openxmlformats.org/drawingml/2006/picture">
+                <pic:pic xmlns:pic="http://schemas.openxmlformats.org/drawingml/2006/picture">
+                  <pic:nvPicPr>
+                    <pic:cNvPr id="0" name="Picture 260"/>
+                    <pic:cNvPicPr>
+                      <a:picLocks noChangeAspect="1" noChangeArrowheads="1"/>
+                    </pic:cNvPicPr>
+                  </pic:nvPicPr>
+                  <pic:blipFill>
+                    <a:blip r:embed="rId51" cstate="print"/>
+                    <a:srcRect l="10166" t="19048" r="9899" b="14877"/>
+                    <a:stretch>
+                      <a:fillRect/>
+                    </a:stretch>
+                  </pic:blipFill>
+                  <pic:spPr bwMode="auto">
+                    <a:xfrm>
+                      <a:off x="0" y="0"/>
+                      <a:ext cx="6323965" cy="2933700"/>
+                    </a:xfrm>
+                    <a:prstGeom prst="rect">
+                      <a:avLst/>
+                    </a:prstGeom>
+                    <a:solidFill>
+                      <a:srgbClr val="FFFFFF"/>
+                    </a:solidFill>
+                    <a:ln w="9525">
+                      <a:noFill/>
+                      <a:miter lim="800000"/>
+                      <a:headEnd/>
+                      <a:tailEnd/>
+                    </a:ln>
+                  </pic:spPr>
+                </pic:pic>
+              </a:graphicData>
+            </a:graphic>
+          </wp:anchor>
+        </w:drawing>
+      </w:r>
+    </w:p>
+    <w:p>
+      <w:pPr>
+        <w:spacing w:after="0"/>
+      </w:pPr>
+    </w:p>
+    <w:p>
+      <w:pPr>
+        <w:spacing w:after="0"/>
+      </w:pPr>
+    </w:p>
+    <w:p>
+      <w:pPr>
+        <w:spacing w:after="0"/>
+      </w:pPr>
+    </w:p>
+    <w:p>
+      <w:pPr>
+        <w:spacing w:after="0"/>
+      </w:pPr>
+    </w:p>
+    <w:p>
+      <w:pPr>
+        <w:spacing w:after="0"/>
+      </w:pPr>
+    </w:p>
+    <w:p>
+      <w:pPr>
+        <w:pStyle w:val="ti2"/>
+      </w:pPr>
+      <w:bookmarkStart w:id="14" w:name="_Toc11319939"/>
+      <w:r>
+        <w:t>Si il y a eu des modifications après le "</w:t>
+      </w:r>
+      <w:r>
+        <w:t>Fork</w:t>
+      </w:r>
+      <w:r>
+        <w:t>"</w:t>
+      </w:r>
+      <w:bookmarkEnd w:id="14"/>
+    </w:p>
+    <w:p>
+      <w:pPr>
+        <w:spacing w:after="0"/>
+      </w:pPr>
+    </w:p>
+    <w:p>
+      <w:pPr>
+        <w:pStyle w:val="ti3"/>
+      </w:pPr>
+      <w:bookmarkStart w:id="15" w:name="_Toc11319940"/>
+      <w:r>
+        <w:t>Méthode à l'arrache :</w:t>
+      </w:r>
+      <w:bookmarkEnd w:id="15"/>
+    </w:p>
+    <w:p>
+      <w:pPr>
+        <w:spacing w:after="0"/>
+      </w:pPr>
+      <w:r>
+        <w:rPr>
+          <w:noProof/>
+          <w:lang w:eastAsia="fr-FR"/>
+        </w:rPr>
+        <w:drawing>
+          <wp:inline distT="0" distB="0" distL="0" distR="0">
+            <wp:extent cx="5983676" cy="2912222"/>
+            <wp:effectExtent l="19050" t="0" r="0" b="0"/>
+            <wp:docPr id="32" name="Image 22"/>
+            <wp:cNvGraphicFramePr>
+              <a:graphicFrameLocks xmlns:a="http://schemas.openxmlformats.org/drawingml/2006/main" noChangeAspect="1"/>
+            </wp:cNvGraphicFramePr>
+            <a:graphic xmlns:a="http://schemas.openxmlformats.org/drawingml/2006/main">
+              <a:graphicData uri="http://schemas.openxmlformats.org/drawingml/2006/picture">
+                <pic:pic xmlns:pic="http://schemas.openxmlformats.org/drawingml/2006/picture">
+                  <pic:nvPicPr>
+                    <pic:cNvPr id="0" name="Picture 22"/>
+                    <pic:cNvPicPr>
+                      <a:picLocks noChangeAspect="1" noChangeArrowheads="1"/>
+                    </pic:cNvPicPr>
+                  </pic:nvPicPr>
+                  <pic:blipFill>
+                    <a:blip r:embed="rId52" cstate="print"/>
+                    <a:srcRect/>
+                    <a:stretch>
+                      <a:fillRect/>
+                    </a:stretch>
+                  </pic:blipFill>
+                  <pic:spPr bwMode="auto">
+                    <a:xfrm>
+                      <a:off x="0" y="0"/>
+                      <a:ext cx="5985343" cy="2913033"/>
+                    </a:xfrm>
+                    <a:prstGeom prst="rect">
+                      <a:avLst/>
+                    </a:prstGeom>
+                    <a:noFill/>
+                    <a:ln w="9525">
+                      <a:noFill/>
+                      <a:miter lim="800000"/>
+                      <a:headEnd/>
+                      <a:tailEnd/>
+                    </a:ln>
+                  </pic:spPr>
+                </pic:pic>
+              </a:graphicData>
+            </a:graphic>
+          </wp:inline>
+        </w:drawing>
+      </w:r>
+    </w:p>
+    <w:p>
+      <w:pPr>
+        <w:spacing w:after="0"/>
+        <w:rPr>
+          <w:noProof/>
+          <w:lang w:eastAsia="fr-FR"/>
+        </w:rPr>
+      </w:pPr>
+      <w:r>
+        <w:rPr>
+          <w:noProof/>
+          <w:lang w:eastAsia="fr-FR"/>
+        </w:rPr>
+        <w:drawing>
+          <wp:inline distT="0" distB="0" distL="0" distR="0">
+            <wp:extent cx="4451350" cy="2166448"/>
+            <wp:effectExtent l="19050" t="0" r="6350" b="0"/>
+            <wp:docPr id="33" name="Image 25"/>
+            <wp:cNvGraphicFramePr>
+              <a:graphicFrameLocks xmlns:a="http://schemas.openxmlformats.org/drawingml/2006/main" noChangeAspect="1"/>
+            </wp:cNvGraphicFramePr>
+            <a:graphic xmlns:a="http://schemas.openxmlformats.org/drawingml/2006/main">
+              <a:graphicData uri="http://schemas.openxmlformats.org/drawingml/2006/picture">
+                <pic:pic xmlns:pic="http://schemas.openxmlformats.org/drawingml/2006/picture">
+                  <pic:nvPicPr>
+                    <pic:cNvPr id="0" name="Picture 25"/>
+                    <pic:cNvPicPr>
+                      <a:picLocks noChangeAspect="1" noChangeArrowheads="1"/>
+                    </pic:cNvPicPr>
+                  </pic:nvPicPr>
+                  <pic:blipFill>
+                    <a:blip r:embed="rId53" cstate="print"/>
+                    <a:srcRect/>
+                    <a:stretch>
+                      <a:fillRect/>
+                    </a:stretch>
+                  </pic:blipFill>
+                  <pic:spPr bwMode="auto">
+                    <a:xfrm>
+                      <a:off x="0" y="0"/>
+                      <a:ext cx="4452482" cy="2166999"/>
+                    </a:xfrm>
+                    <a:prstGeom prst="rect">
+                      <a:avLst/>
+                    </a:prstGeom>
+                    <a:noFill/>
+                    <a:ln w="9525">
+                      <a:noFill/>
+                      <a:miter lim="800000"/>
+                      <a:headEnd/>
+                      <a:tailEnd/>
+                    </a:ln>
+                  </pic:spPr>
+                </pic:pic>
+              </a:graphicData>
+            </a:graphic>
+          </wp:inline>
+        </w:drawing>
+      </w:r>
+    </w:p>
+    <w:p>
+      <w:pPr>
+        <w:spacing w:after="0"/>
+        <w:rPr>
+          <w:noProof/>
+          <w:lang w:eastAsia="fr-FR"/>
+        </w:rPr>
+      </w:pPr>
+    </w:p>
+    <w:p>
+      <w:pPr>
+        <w:spacing w:after="0"/>
+        <w:rPr>
+          <w:noProof/>
+          <w:lang w:eastAsia="fr-FR"/>
+        </w:rPr>
+      </w:pPr>
+      <w:r>
+        <w:rPr>
+          <w:noProof/>
+          <w:lang w:eastAsia="fr-FR"/>
+        </w:rPr>
+        <w:t>Et ensuite on refait le "</w:t>
+      </w:r>
+      <w:r>
+        <w:rPr>
+          <w:b/>
+          <w:noProof/>
+          <w:lang w:eastAsia="fr-FR"/>
+        </w:rPr>
+        <w:t>Fork</w:t>
+      </w:r>
+      <w:r>
+        <w:rPr>
+          <w:noProof/>
+          <w:lang w:eastAsia="fr-FR"/>
+        </w:rPr>
+        <w:t>" puis on clone</w:t>
+      </w:r>
+    </w:p>
+    <w:p>
+      <w:pPr>
+        <w:spacing w:after="0"/>
+        <w:rPr>
+          <w:noProof/>
+          <w:lang w:eastAsia="fr-FR"/>
+        </w:rPr>
+      </w:pPr>
+    </w:p>
+    <w:p>
+      <w:pPr>
+        <w:pStyle w:val="ti3"/>
+        <w:rPr>
+          <w:noProof/>
+          <w:lang w:eastAsia="fr-FR"/>
+        </w:rPr>
+      </w:pPr>
+      <w:r>
+        <w:rPr>
+          <w:noProof/>
+          <w:lang w:eastAsia="fr-FR"/>
+        </w:rPr>
+        <w:pict>
+          <v:group id="_x0000_s1320" style="position:absolute;left:0;text-align:left;margin-left:9.1pt;margin-top:20.75pt;width:540.3pt;height:202.3pt;z-index:251981824" coordorigin="749,12390" coordsize="10806,4046">
+            <v:rect id="_x0000_s1286" style="position:absolute;left:752;top:12390;width:10800;height:2274" fillcolor="#f2dbdb [661]"/>
+            <v:rect id="_x0000_s1287" style="position:absolute;left:903;top:12773;width:4975;height:1773" fillcolor="#92cddc [1944]"/>
+            <v:rect id="_x0000_s1288" style="position:absolute;left:6415;top:12773;width:4975;height:1780" fillcolor="#c2d69b [1942]"/>
+            <v:shape id="_x0000_s1289" type="#_x0000_t202" style="position:absolute;left:755;top:12390;width:1708;height:473" filled="f" stroked="f">
+              <v:textbox style="mso-next-textbox:#_x0000_s1289">
+                <w:txbxContent>
+                  <w:p>
+                    <w:r>
+                      <w:t>GitHub</w:t>
+                    </w:r>
+                  </w:p>
+                </w:txbxContent>
+              </v:textbox>
+            </v:shape>
+            <v:shape id="_x0000_s1290" type="#_x0000_t202" style="position:absolute;left:964;top:12766;width:1708;height:473" filled="f" stroked="f">
+              <v:textbox style="mso-next-textbox:#_x0000_s1290">
+                <w:txbxContent>
+                  <w:p>
+                    <w:r>
+                      <w:t>jcdagnet/ISN</w:t>
+                    </w:r>
+                  </w:p>
+                </w:txbxContent>
+              </v:textbox>
+            </v:shape>
+            <v:shape id="_x0000_s1291" type="#_x0000_t202" style="position:absolute;left:6530;top:12773;width:1708;height:473" filled="f" stroked="f">
+              <v:textbox style="mso-next-textbox:#_x0000_s1291">
+                <w:txbxContent>
+                  <w:p>
+                    <w:r>
+                      <w:t>Elève 1</w:t>
+                    </w:r>
+                  </w:p>
+                </w:txbxContent>
+              </v:textbox>
+            </v:shape>
+            <v:rect id="_x0000_s1292" style="position:absolute;left:2117;top:13082;width:2493;height:1344"/>
+            <v:shape id="_x0000_s1293" type="#_x0000_t202" style="position:absolute;left:2189;top:13082;width:2163;height:1475" filled="f" stroked="f">
+              <v:textbox style="mso-next-textbox:#_x0000_s1293">
+                <w:txbxContent>
+                  <w:p>
+                    <w:pPr>
+                      <w:spacing w:line="240" w:lineRule="auto"/>
+                    </w:pPr>
+                    <w:r>
+                      <w:t>Recommandations</w:t>
+                    </w:r>
+                  </w:p>
+                  <w:p>
+                    <w:pPr>
+                      <w:spacing w:line="240" w:lineRule="auto"/>
+                    </w:pPr>
+                    <w:r>
+                      <w:t>Les_projets_2019</w:t>
+                    </w:r>
+                  </w:p>
+                  <w:p>
+                    <w:pPr>
+                      <w:spacing w:line="240" w:lineRule="auto"/>
+                    </w:pPr>
+                    <w:r>
+                      <w:t>Nouveau fichiers</w:t>
+                    </w:r>
+                  </w:p>
+                </w:txbxContent>
+              </v:textbox>
+            </v:shape>
+            <v:rect id="_x0000_s1294" style="position:absolute;left:7963;top:13082;width:2493;height:1344"/>
+            <v:shape id="_x0000_s1295" type="#_x0000_t202" style="position:absolute;left:8078;top:13205;width:2163;height:1000" filled="f" stroked="f">
+              <v:textbox style="mso-next-textbox:#_x0000_s1295">
+                <w:txbxContent>
+                  <w:p>
+                    <w:r>
+                      <w:t>Recommandations</w:t>
+                    </w:r>
+                  </w:p>
+                  <w:p>
+                    <w:r>
+                      <w:t>Les_projets_2019</w:t>
+                    </w:r>
+                  </w:p>
+                </w:txbxContent>
+              </v:textbox>
+            </v:shape>
+            <v:rect id="_x0000_s1296" style="position:absolute;left:755;top:14718;width:10800;height:1718" fillcolor="#f2dbdb [661]"/>
+            <v:shape id="_x0000_s1297" type="#_x0000_t202" style="position:absolute;left:749;top:15126;width:1708;height:473" filled="f" stroked="f">
+              <v:textbox style="mso-next-textbox:#_x0000_s1297">
+                <w:txbxContent>
+                  <w:p>
+                    <w:r>
+                      <w:t>Local</w:t>
+                    </w:r>
+                  </w:p>
+                </w:txbxContent>
+              </v:textbox>
+            </v:shape>
+            <v:rect id="_x0000_s1302" style="position:absolute;left:1838;top:15118;width:1042;height:1038"/>
+            <v:shape id="_x0000_s1304" type="#_x0000_t202" style="position:absolute;left:8078;top:15278;width:2163;height:1000" filled="f" stroked="f">
+              <v:textbox style="mso-next-textbox:#_x0000_s1304">
+                <w:txbxContent>
+                  <w:p>
+                    <w:r>
+                      <w:t>Recommandations</w:t>
+                    </w:r>
+                  </w:p>
+                  <w:p>
+                    <w:r>
+                      <w:t>Les_projets_2019</w:t>
+                    </w:r>
+                  </w:p>
+                </w:txbxContent>
+              </v:textbox>
+            </v:shape>
+            <v:shape id="_x0000_s1305" type="#_x0000_t202" style="position:absolute;left:1838;top:15066;width:1708;height:473" filled="f" stroked="f">
+              <v:textbox style="mso-next-textbox:#_x0000_s1305">
+                <w:txbxContent>
+                  <w:p>
+                    <w:r>
+                      <w:t>ISN.zip</w:t>
+                    </w:r>
+                  </w:p>
+                </w:txbxContent>
+              </v:textbox>
+            </v:shape>
+            <v:shape id="_x0000_s1312" type="#_x0000_t202" style="position:absolute;left:3336;top:14768;width:3754;height:578" filled="f" stroked="f">
+              <v:textbox style="mso-next-textbox:#_x0000_s1312">
+                <w:txbxContent>
+                  <w:p>
+                    <w:pPr>
+                      <w:jc w:val="center"/>
+                      <w:rPr>
+                        <w:b/>
+                        <w:sz w:val="28"/>
+                      </w:rPr>
+                    </w:pPr>
+                    <w:r>
+                      <w:rPr>
+                        <w:b/>
+                        <w:sz w:val="28"/>
+                      </w:rPr>
+                      <w:t xml:space="preserve">1. </w:t>
+                    </w:r>
+                    <w:r>
+                      <w:rPr>
+                        <w:b/>
+                        <w:sz w:val="28"/>
+                      </w:rPr>
+                      <w:t>Téléchargement du .zip</w:t>
+                    </w:r>
+                  </w:p>
+                </w:txbxContent>
+              </v:textbox>
+            </v:shape>
+            <v:shape id="_x0000_s1313" style="position:absolute;left:2672;top:14265;width:919;height:1170" coordsize="919,1170" path="m,c414,102,829,204,874,399,919,594,593,882,268,1170e" filled="f">
+              <v:stroke endarrow="open"/>
+              <v:path arrowok="t"/>
+            </v:shape>
+            <v:rect id="_x0000_s1314" style="position:absolute;left:7963;top:14962;width:2493;height:1344"/>
+            <v:shape id="_x0000_s1315" style="position:absolute;left:2930;top:15745;width:4970;height:473" coordsize="4970,473" path="m,c426,233,852,467,1680,470,2508,473,4422,95,4970,20e" filled="f">
+              <v:stroke endarrow="open"/>
+              <v:path arrowok="t"/>
+            </v:shape>
+            <v:shape id="_x0000_s1316" type="#_x0000_t202" style="position:absolute;left:2980;top:15451;width:4285;height:785" filled="f" stroked="f">
+              <v:textbox style="mso-next-textbox:#_x0000_s1316">
+                <w:txbxContent>
+                  <w:p>
+                    <w:pPr>
+                      <w:spacing w:after="0" w:line="240" w:lineRule="auto"/>
+                      <w:jc w:val="center"/>
+                      <w:rPr>
+                        <w:b/>
+                        <w:sz w:val="28"/>
+                      </w:rPr>
+                    </w:pPr>
+                    <w:r>
+                      <w:rPr>
+                        <w:b/>
+                        <w:sz w:val="28"/>
+                      </w:rPr>
+                      <w:t>2. Insertion dans le dossier local</w:t>
+                    </w:r>
+                    <w:r>
+                      <w:rPr>
+                        <w:b/>
+                        <w:sz w:val="28"/>
+                      </w:rPr>
+                      <w:t xml:space="preserve"> </w:t>
+                    </w:r>
+                  </w:p>
+                  <w:p>
+                    <w:pPr>
+                      <w:spacing w:after="0" w:line="240" w:lineRule="auto"/>
+                      <w:jc w:val="center"/>
+                      <w:rPr>
+                        <w:b/>
+                        <w:sz w:val="20"/>
+                      </w:rPr>
+                    </w:pPr>
+                    <w:r>
+                      <w:rPr>
+                        <w:b/>
+                        <w:sz w:val="20"/>
+                      </w:rPr>
+                      <w:t>(après avoir décompressé)</w:t>
+                    </w:r>
+                  </w:p>
+                </w:txbxContent>
+              </v:textbox>
+            </v:shape>
+            <v:shape id="_x0000_s1317" style="position:absolute;left:10080;top:14205;width:403;height:790" coordsize="403,790" path="m161,790v-18,-4,-36,-7,,-62c197,673,403,580,376,459,349,338,174,169,,e" filled="f">
+              <v:stroke endarrow="open"/>
+              <v:path arrowok="t"/>
+            </v:shape>
+            <v:shape id="_x0000_s1318" type="#_x0000_t202" style="position:absolute;left:7636;top:14488;width:3754;height:578" filled="f" stroked="f">
+              <v:textbox style="mso-next-textbox:#_x0000_s1318">
+                <w:txbxContent>
+                  <w:p>
+                    <w:pPr>
+                      <w:jc w:val="center"/>
+                      <w:rPr>
+                        <w:b/>
+                        <w:sz w:val="28"/>
+                      </w:rPr>
+                    </w:pPr>
+                    <w:r>
+                      <w:rPr>
+                        <w:b/>
+                        <w:sz w:val="28"/>
+                      </w:rPr>
+                      <w:t>3. Push</w:t>
+                    </w:r>
+                  </w:p>
+                </w:txbxContent>
+              </v:textbox>
+            </v:shape>
+          </v:group>
+        </w:pict>
+      </w:r>
+      <w:bookmarkStart w:id="16" w:name="_Toc11319941"/>
+      <w:r>
+        <w:rPr>
+          <w:noProof/>
+          <w:lang w:eastAsia="fr-FR"/>
+        </w:rPr>
+        <w:t>Méthode 2</w:t>
+      </w:r>
+      <w:bookmarkEnd w:id="16"/>
+    </w:p>
+    <w:p>
+      <w:pPr>
+        <w:spacing w:after="0"/>
+      </w:pPr>
+    </w:p>
+    <w:p>
+      <w:pPr>
+        <w:spacing w:after="0"/>
+      </w:pPr>
+    </w:p>
+    <w:p>
+      <w:pPr>
+        <w:spacing w:after="0"/>
+      </w:pPr>
+    </w:p>
+    <w:p>
+      <w:pPr>
+        <w:spacing w:after="0"/>
+      </w:pPr>
+    </w:p>
+    <w:p>
+      <w:pPr>
+        <w:spacing w:after="0"/>
+      </w:pPr>
+    </w:p>
+    <w:p>
+      <w:pPr>
+        <w:spacing w:after="0"/>
+      </w:pPr>
+    </w:p>
+    <w:p>
+      <w:pPr>
+        <w:spacing w:after="0"/>
+      </w:pPr>
+    </w:p>
+    <w:p>
+      <w:pPr>
+        <w:spacing w:after="0"/>
+      </w:pPr>
+    </w:p>
+    <w:p>
+      <w:pPr>
+        <w:spacing w:after="0"/>
+      </w:pPr>
+    </w:p>
+    <w:p>
+      <w:pPr>
+        <w:spacing w:after="0"/>
+      </w:pPr>
+    </w:p>
+    <w:p>
+      <w:pPr>
+        <w:spacing w:after="0"/>
+      </w:pPr>
+    </w:p>
     <w:sectPr>
-      <w:footerReference w:type="default" r:id="rId39"/>
-      <w:footerReference w:type="first" r:id="rId40"/>
+      <w:footerReference w:type="default" r:id="rId54"/>
+      <w:footerReference w:type="first" r:id="rId55"/>
       <w:type w:val="continuous"/>
       <w:pgSz w:w="11906" w:h="16838" w:code="9"/>
       <w:pgMar w:top="709" w:right="566" w:bottom="851" w:left="567" w:header="567" w:footer="420" w:gutter="0"/>
@@ -9321,4 +11174,16 @@
   <a:objectDefaults/>
   <a:extraClrSchemeLst/>
 </a:theme>
+</file>
+
+<file path=customXml/item1.xml><?xml version="1.0" encoding="utf-8"?>
+<b:Sources xmlns:b="http://schemas.openxmlformats.org/officeDocument/2006/bibliography" xmlns="http://schemas.openxmlformats.org/officeDocument/2006/bibliography" SelectedStyle="\APA.XSL" StyleName="APA Fifth Edition"/>
+</file>
+
+<file path=customXml/itemProps1.xml><?xml version="1.0" encoding="utf-8"?>
+<ds:datastoreItem xmlns:ds="http://schemas.openxmlformats.org/officeDocument/2006/customXml" ds:itemID="{D2830FE0-9730-4D08-B786-AF29A439889F}">
+  <ds:schemaRefs>
+    <ds:schemaRef ds:uri="http://schemas.openxmlformats.org/officeDocument/2006/bibliography"/>
+  </ds:schemaRefs>
+</ds:datastoreItem>
 </file>
</xml_diff>